<commit_message>
NEMPUB-740: Definition Change for eSituation.13
Update definition:
Old: The acuity of the patient's condition upon EMS arrival at the scene.
New: The acuity of the patient's condition upon this EMS unit's arrival at scene.
</commit_message>
<xml_diff>
--- a/DataDictionary/ChangeLog.docx
+++ b/DataDictionary/ChangeLog.docx
@@ -254,16 +254,13 @@
       <w:pPr>
         <w:spacing w:after="3" w:line="259" w:lineRule="auto"/>
         <w:ind w:left="-3" w:hanging="10"/>
-      </w:pPr>
-      <w:r>
         <w:rPr>
           <w:rFonts w:ascii="Cambria" w:eastAsia="Cambria" w:hAnsi="Cambria" w:cs="Cambria"/>
           <w:b/>
           <w:color w:val="365F91"/>
           <w:sz w:val="28"/>
         </w:rPr>
-        <w:t>July</w:t>
-      </w:r>
+      </w:pPr>
       <w:r>
         <w:rPr>
           <w:rFonts w:ascii="Cambria" w:eastAsia="Cambria" w:hAnsi="Cambria" w:cs="Cambria"/>
@@ -271,7 +268,7 @@
           <w:color w:val="365F91"/>
           <w:sz w:val="28"/>
         </w:rPr>
-        <w:t xml:space="preserve"> </w:t>
+        <w:t>July</w:t>
       </w:r>
       <w:r>
         <w:rPr>
@@ -280,7 +277,7 @@
           <w:color w:val="365F91"/>
           <w:sz w:val="28"/>
         </w:rPr>
-        <w:t>05</w:t>
+        <w:t xml:space="preserve"> </w:t>
       </w:r>
       <w:r>
         <w:rPr>
@@ -289,14 +286,8 @@
           <w:color w:val="365F91"/>
           <w:sz w:val="28"/>
         </w:rPr>
-        <w:t>, 2024</w:t>
-      </w:r>
-    </w:p>
-    <w:p>
-      <w:pPr>
-        <w:spacing w:after="0" w:line="259" w:lineRule="auto"/>
-        <w:ind w:left="2" w:firstLine="0"/>
-      </w:pPr>
+        <w:t>05</w:t>
+      </w:r>
       <w:r>
         <w:rPr>
           <w:rFonts w:ascii="Cambria" w:eastAsia="Cambria" w:hAnsi="Cambria" w:cs="Cambria"/>
@@ -304,7 +295,7 @@
           <w:color w:val="365F91"/>
           <w:sz w:val="28"/>
         </w:rPr>
-        <w:t xml:space="preserve"> </w:t>
+        <w:t>, 2024</w:t>
       </w:r>
     </w:p>
     <w:p>
@@ -8857,7 +8848,21 @@
                 <w:rStyle w:val="Hyperlink"/>
                 <w:noProof/>
               </w:rPr>
-              <w:t>eSituation.13</w:t>
+              <w:t>eSituation.</w:t>
+            </w:r>
+            <w:r>
+              <w:rPr>
+                <w:rStyle w:val="Hyperlink"/>
+                <w:noProof/>
+              </w:rPr>
+              <w:t>1</w:t>
+            </w:r>
+            <w:r>
+              <w:rPr>
+                <w:rStyle w:val="Hyperlink"/>
+                <w:noProof/>
+              </w:rPr>
+              <w:t>3</w:t>
             </w:r>
             <w:r>
               <w:rPr>
@@ -30607,15 +30612,7 @@
         <w:rPr>
           <w:bCs/>
         </w:rPr>
-        <w:t>(s</w:t>
-      </w:r>
-      <w:bookmarkStart w:id="83" w:name="_GoBack"/>
-      <w:bookmarkEnd w:id="83"/>
-      <w:r>
-        <w:rPr>
-          <w:bCs/>
-        </w:rPr>
-        <w:t>)</w:t>
+        <w:t>(s)</w:t>
       </w:r>
       <w:r>
         <w:rPr>
@@ -32048,13 +32045,13 @@
         <w:pStyle w:val="Heading1"/>
         <w:ind w:left="0"/>
       </w:pPr>
-      <w:bookmarkStart w:id="84" w:name="_Toc172282424"/>
+      <w:bookmarkStart w:id="83" w:name="_Toc172282424"/>
       <w:proofErr w:type="spellStart"/>
       <w:r>
         <w:lastRenderedPageBreak/>
         <w:t>ePayment</w:t>
       </w:r>
-      <w:bookmarkEnd w:id="84"/>
+      <w:bookmarkEnd w:id="83"/>
       <w:proofErr w:type="spellEnd"/>
     </w:p>
     <w:p>
@@ -32174,14 +32171,14 @@
         <w:pStyle w:val="Heading2"/>
         <w:ind w:left="0"/>
       </w:pPr>
-      <w:bookmarkStart w:id="85" w:name="_Toc172282425"/>
+      <w:bookmarkStart w:id="84" w:name="_Toc172282425"/>
       <w:r>
         <w:t>ePayment.</w:t>
       </w:r>
       <w:r>
         <w:t>09</w:t>
       </w:r>
-      <w:bookmarkEnd w:id="85"/>
+      <w:bookmarkEnd w:id="84"/>
       <w:r>
         <w:t xml:space="preserve"> </w:t>
       </w:r>
@@ -32357,14 +32354,14 @@
         <w:pStyle w:val="Heading2"/>
         <w:ind w:left="0"/>
       </w:pPr>
-      <w:bookmarkStart w:id="86" w:name="_Toc172282426"/>
+      <w:bookmarkStart w:id="85" w:name="_Toc172282426"/>
       <w:r>
         <w:t>ePayment.</w:t>
       </w:r>
       <w:r>
         <w:t>16</w:t>
       </w:r>
-      <w:bookmarkEnd w:id="86"/>
+      <w:bookmarkEnd w:id="85"/>
     </w:p>
     <w:p>
       <w:pPr>
@@ -32587,11 +32584,11 @@
         <w:pStyle w:val="Heading2"/>
         <w:ind w:left="0"/>
       </w:pPr>
-      <w:bookmarkStart w:id="87" w:name="_Toc172282427"/>
+      <w:bookmarkStart w:id="86" w:name="_Toc172282427"/>
       <w:r>
         <w:t>ePayment.30</w:t>
       </w:r>
-      <w:bookmarkEnd w:id="87"/>
+      <w:bookmarkEnd w:id="86"/>
     </w:p>
     <w:p>
       <w:pPr>
@@ -32783,12 +32780,12 @@
         <w:pStyle w:val="Heading2"/>
         <w:ind w:left="0"/>
       </w:pPr>
-      <w:bookmarkStart w:id="88" w:name="_Toc172282428"/>
+      <w:bookmarkStart w:id="87" w:name="_Toc172282428"/>
       <w:r>
         <w:lastRenderedPageBreak/>
         <w:t>ePayment.38</w:t>
       </w:r>
-      <w:bookmarkEnd w:id="88"/>
+      <w:bookmarkEnd w:id="87"/>
     </w:p>
     <w:p>
       <w:pPr>
@@ -33105,13 +33102,13 @@
         <w:pStyle w:val="Heading1"/>
         <w:ind w:left="0"/>
       </w:pPr>
-      <w:bookmarkStart w:id="89" w:name="_Toc172282429"/>
+      <w:bookmarkStart w:id="88" w:name="_Toc172282429"/>
       <w:proofErr w:type="spellStart"/>
       <w:r>
         <w:lastRenderedPageBreak/>
         <w:t>eProcedures</w:t>
       </w:r>
-      <w:bookmarkEnd w:id="89"/>
+      <w:bookmarkEnd w:id="88"/>
       <w:proofErr w:type="spellEnd"/>
       <w:r>
         <w:t xml:space="preserve"> </w:t>
@@ -33231,7 +33228,7 @@
         <w:pStyle w:val="Heading2"/>
         <w:ind w:left="0"/>
       </w:pPr>
-      <w:bookmarkStart w:id="90" w:name="_Toc172282430"/>
+      <w:bookmarkStart w:id="89" w:name="_Toc172282430"/>
       <w:r>
         <w:t>eProcedures.</w:t>
       </w:r>
@@ -33241,7 +33238,7 @@
         </w:rPr>
         <w:t>14</w:t>
       </w:r>
-      <w:bookmarkEnd w:id="90"/>
+      <w:bookmarkEnd w:id="89"/>
       <w:r>
         <w:t xml:space="preserve"> </w:t>
       </w:r>
@@ -33754,12 +33751,12 @@
         <w:pStyle w:val="Heading2"/>
         <w:ind w:left="0"/>
       </w:pPr>
-      <w:bookmarkStart w:id="91" w:name="_Toc172282431"/>
+      <w:bookmarkStart w:id="90" w:name="_Toc172282431"/>
       <w:r>
         <w:lastRenderedPageBreak/>
         <w:t>eProcedures.15</w:t>
       </w:r>
-      <w:bookmarkEnd w:id="91"/>
+      <w:bookmarkEnd w:id="90"/>
       <w:r>
         <w:t xml:space="preserve"> </w:t>
       </w:r>
@@ -34159,13 +34156,13 @@
         <w:pStyle w:val="Heading1"/>
         <w:ind w:left="0"/>
       </w:pPr>
-      <w:bookmarkStart w:id="92" w:name="_Toc172282432"/>
+      <w:bookmarkStart w:id="91" w:name="_Toc172282432"/>
       <w:proofErr w:type="spellStart"/>
       <w:r>
         <w:lastRenderedPageBreak/>
         <w:t>eResponse</w:t>
       </w:r>
-      <w:bookmarkEnd w:id="92"/>
+      <w:bookmarkEnd w:id="91"/>
       <w:proofErr w:type="spellEnd"/>
     </w:p>
     <w:p>
@@ -34282,14 +34279,14 @@
         <w:pStyle w:val="Heading2"/>
         <w:ind w:left="0"/>
       </w:pPr>
-      <w:bookmarkStart w:id="93" w:name="_Toc172282433"/>
+      <w:bookmarkStart w:id="92" w:name="_Toc172282433"/>
       <w:r>
         <w:t>eResponse.0</w:t>
       </w:r>
       <w:r>
         <w:t>5</w:t>
       </w:r>
-      <w:bookmarkEnd w:id="93"/>
+      <w:bookmarkEnd w:id="92"/>
       <w:r>
         <w:t xml:space="preserve"> </w:t>
       </w:r>
@@ -34475,14 +34472,14 @@
         <w:pStyle w:val="Heading2"/>
         <w:ind w:left="0"/>
       </w:pPr>
-      <w:bookmarkStart w:id="94" w:name="_Toc172282434"/>
+      <w:bookmarkStart w:id="93" w:name="_Toc172282434"/>
       <w:r>
         <w:t>eResponse.0</w:t>
       </w:r>
       <w:r>
         <w:t>9</w:t>
       </w:r>
-      <w:bookmarkEnd w:id="94"/>
+      <w:bookmarkEnd w:id="93"/>
       <w:r>
         <w:t xml:space="preserve"> </w:t>
       </w:r>
@@ -34700,13 +34697,13 @@
           <w:rFonts w:eastAsiaTheme="minorEastAsia"/>
         </w:rPr>
       </w:pPr>
-      <w:bookmarkStart w:id="95" w:name="_Toc172282435"/>
+      <w:bookmarkStart w:id="94" w:name="_Toc172282435"/>
       <w:proofErr w:type="spellStart"/>
       <w:r>
         <w:lastRenderedPageBreak/>
         <w:t>eScene</w:t>
       </w:r>
-      <w:bookmarkEnd w:id="95"/>
+      <w:bookmarkEnd w:id="94"/>
       <w:proofErr w:type="spellEnd"/>
       <w:r>
         <w:t xml:space="preserve"> </w:t>
@@ -34819,11 +34816,11 @@
         <w:pStyle w:val="Heading2"/>
         <w:ind w:left="0" w:firstLine="0"/>
       </w:pPr>
-      <w:bookmarkStart w:id="96" w:name="_Toc172282436"/>
+      <w:bookmarkStart w:id="95" w:name="_Toc172282436"/>
       <w:r>
         <w:t>eScene.02</w:t>
       </w:r>
-      <w:bookmarkEnd w:id="96"/>
+      <w:bookmarkEnd w:id="95"/>
       <w:r>
         <w:t xml:space="preserve"> </w:t>
       </w:r>
@@ -35283,11 +35280,11 @@
         <w:pStyle w:val="Heading2"/>
         <w:ind w:left="0"/>
       </w:pPr>
-      <w:bookmarkStart w:id="97" w:name="_Toc172282437"/>
+      <w:bookmarkStart w:id="96" w:name="_Toc172282437"/>
       <w:r>
         <w:t>eScene.03</w:t>
       </w:r>
-      <w:bookmarkEnd w:id="97"/>
+      <w:bookmarkEnd w:id="96"/>
       <w:r>
         <w:t xml:space="preserve"> </w:t>
       </w:r>
@@ -35516,7 +35513,7 @@
         <w:spacing w:after="6" w:line="248" w:lineRule="auto"/>
         <w:ind w:left="0" w:hanging="9"/>
       </w:pPr>
-      <w:bookmarkStart w:id="98" w:name="_Toc172282438"/>
+      <w:bookmarkStart w:id="97" w:name="_Toc172282438"/>
       <w:r>
         <w:lastRenderedPageBreak/>
         <w:t>eScene.0</w:t>
@@ -35524,7 +35521,7 @@
       <w:r>
         <w:t>4</w:t>
       </w:r>
-      <w:bookmarkEnd w:id="98"/>
+      <w:bookmarkEnd w:id="97"/>
       <w:r>
         <w:t xml:space="preserve"> </w:t>
       </w:r>
@@ -35753,11 +35750,11 @@
         <w:pStyle w:val="Heading2"/>
         <w:ind w:left="0"/>
       </w:pPr>
-      <w:bookmarkStart w:id="99" w:name="_Toc172282439"/>
+      <w:bookmarkStart w:id="98" w:name="_Toc172282439"/>
       <w:r>
         <w:t>eScene.22</w:t>
       </w:r>
-      <w:bookmarkEnd w:id="99"/>
+      <w:bookmarkEnd w:id="98"/>
       <w:r>
         <w:t xml:space="preserve"> </w:t>
       </w:r>
@@ -35977,11 +35974,11 @@
         <w:pStyle w:val="Heading2"/>
         <w:ind w:left="0"/>
       </w:pPr>
-      <w:bookmarkStart w:id="100" w:name="_Toc172282440"/>
+      <w:bookmarkStart w:id="99" w:name="_Toc172282440"/>
       <w:r>
         <w:t>eScene.23</w:t>
       </w:r>
-      <w:bookmarkEnd w:id="100"/>
+      <w:bookmarkEnd w:id="99"/>
       <w:r>
         <w:t xml:space="preserve"> </w:t>
       </w:r>
@@ -36188,11 +36185,11 @@
         <w:pStyle w:val="Heading2"/>
         <w:ind w:left="0"/>
       </w:pPr>
-      <w:bookmarkStart w:id="101" w:name="_Toc172282441"/>
+      <w:bookmarkStart w:id="100" w:name="_Toc172282441"/>
       <w:r>
         <w:t>eScene.24</w:t>
       </w:r>
-      <w:bookmarkEnd w:id="101"/>
+      <w:bookmarkEnd w:id="100"/>
       <w:r>
         <w:t xml:space="preserve"> </w:t>
       </w:r>
@@ -36426,11 +36423,11 @@
         <w:pStyle w:val="Heading2"/>
         <w:ind w:left="0"/>
       </w:pPr>
-      <w:bookmarkStart w:id="102" w:name="_Toc172282442"/>
+      <w:bookmarkStart w:id="101" w:name="_Toc172282442"/>
       <w:r>
         <w:t>eScene.25</w:t>
       </w:r>
-      <w:bookmarkEnd w:id="102"/>
+      <w:bookmarkEnd w:id="101"/>
       <w:r>
         <w:t xml:space="preserve"> </w:t>
       </w:r>
@@ -36823,13 +36820,13 @@
         <w:pStyle w:val="Heading1"/>
         <w:ind w:left="0"/>
       </w:pPr>
-      <w:bookmarkStart w:id="103" w:name="_Toc172282443"/>
+      <w:bookmarkStart w:id="102" w:name="_Toc172282443"/>
       <w:proofErr w:type="spellStart"/>
       <w:r>
         <w:lastRenderedPageBreak/>
         <w:t>eSituation</w:t>
       </w:r>
-      <w:bookmarkEnd w:id="103"/>
+      <w:bookmarkEnd w:id="102"/>
       <w:proofErr w:type="spellEnd"/>
       <w:r>
         <w:t xml:space="preserve"> </w:t>
@@ -36942,7 +36939,7 @@
         <w:pStyle w:val="Heading2"/>
         <w:ind w:left="0"/>
       </w:pPr>
-      <w:bookmarkStart w:id="104" w:name="_Toc172282444"/>
+      <w:bookmarkStart w:id="103" w:name="_Toc172282444"/>
       <w:r>
         <w:t>eSituation.09, eSituation.10 (</w:t>
       </w:r>
@@ -36955,7 +36952,7 @@
       <w:r>
         <w:t xml:space="preserve"> )</w:t>
       </w:r>
-      <w:bookmarkEnd w:id="104"/>
+      <w:bookmarkEnd w:id="103"/>
       <w:proofErr w:type="gramEnd"/>
     </w:p>
     <w:p>
@@ -37145,7 +37142,7 @@
         <w:pStyle w:val="Heading2"/>
         <w:ind w:left="0"/>
       </w:pPr>
-      <w:bookmarkStart w:id="105" w:name="_Toc172282445"/>
+      <w:bookmarkStart w:id="104" w:name="_Toc172282445"/>
       <w:r>
         <w:t>eSituation.11, eSituation.12 (</w:t>
       </w:r>
@@ -37157,7 +37154,7 @@
       <w:r>
         <w:t>)</w:t>
       </w:r>
-      <w:bookmarkEnd w:id="105"/>
+      <w:bookmarkEnd w:id="104"/>
     </w:p>
     <w:p>
       <w:pPr>
@@ -37345,14 +37342,14 @@
         <w:pStyle w:val="Heading2"/>
         <w:ind w:left="0"/>
       </w:pPr>
-      <w:bookmarkStart w:id="106" w:name="_Toc172282446"/>
+      <w:bookmarkStart w:id="105" w:name="_Toc172282446"/>
       <w:r>
         <w:t>eSituation.1</w:t>
       </w:r>
       <w:r>
         <w:t>3</w:t>
       </w:r>
-      <w:bookmarkEnd w:id="106"/>
+      <w:bookmarkEnd w:id="105"/>
       <w:r>
         <w:t xml:space="preserve"> </w:t>
       </w:r>
@@ -37366,13 +37363,13 @@
         <w:rPr>
           <w:b/>
         </w:rPr>
-        <w:t>Update Link</w:t>
-      </w:r>
-      <w:r>
-        <w:rPr>
-          <w:b/>
-        </w:rPr>
-        <w:t xml:space="preserve"> in Comment</w:t>
+        <w:t xml:space="preserve">Update </w:t>
+      </w:r>
+      <w:r>
+        <w:rPr>
+          <w:b/>
+        </w:rPr>
+        <w:t>Definition</w:t>
       </w:r>
     </w:p>
     <w:p>
@@ -37389,40 +37386,68 @@
     </w:p>
     <w:p>
       <w:pPr>
+        <w:shd w:val="clear" w:color="auto" w:fill="FFFFFF"/>
+        <w:autoSpaceDE w:val="0"/>
+        <w:autoSpaceDN w:val="0"/>
+        <w:adjustRightInd w:val="0"/>
+        <w:spacing w:after="0" w:line="240" w:lineRule="auto"/>
+        <w:ind w:left="0" w:firstLine="0"/>
+        <w:rPr>
+          <w:rFonts w:ascii="Times New Roman" w:eastAsiaTheme="minorEastAsia" w:hAnsi="Times New Roman" w:cs="Times New Roman"/>
+          <w:color w:val="auto"/>
+          <w:kern w:val="0"/>
+          <w:sz w:val="24"/>
+          <w:highlight w:val="white"/>
+        </w:rPr>
+      </w:pPr>
+      <w:r>
+        <w:rPr>
+          <w:b/>
+        </w:rPr>
+        <w:t>Old</w:t>
+      </w:r>
+      <w:r>
+        <w:rPr>
+          <w:b/>
+        </w:rPr>
+        <w:t xml:space="preserve">: </w:t>
+      </w:r>
+      <w:r>
+        <w:rPr>
+          <w:rFonts w:ascii="Times New Roman" w:eastAsiaTheme="minorEastAsia" w:hAnsi="Times New Roman" w:cs="Times New Roman"/>
+          <w:kern w:val="0"/>
+          <w:sz w:val="24"/>
+          <w:highlight w:val="white"/>
+        </w:rPr>
+        <w:t>The acuity of the patient's condition upon EMS arrival at the scene.</w:t>
+      </w:r>
+    </w:p>
+    <w:p/>
+    <w:p>
+      <w:pPr>
         <w:spacing w:after="0" w:line="259" w:lineRule="auto"/>
         <w:ind w:left="2" w:firstLine="0"/>
         <w:rPr>
           <w:rStyle w:val="normaltextrun"/>
-          <w:b/>
-        </w:rPr>
-      </w:pPr>
-      <w:r>
-        <w:rPr>
-          <w:b/>
-        </w:rPr>
-        <w:t>Old</w:t>
-      </w:r>
-      <w:r>
-        <w:rPr>
-          <w:b/>
-        </w:rPr>
+          <w:bdr w:val="none" w:sz="0" w:space="0" w:color="auto" w:frame="1"/>
+        </w:rPr>
+      </w:pPr>
+      <w:r>
+        <w:rPr>
+          <w:b/>
+        </w:rPr>
+        <w:t>New</w:t>
+      </w:r>
+      <w:r>
         <w:t xml:space="preserve">: </w:t>
       </w:r>
       <w:r>
         <w:rPr>
-          <w:b/>
-        </w:rPr>
-        <w:t xml:space="preserve"> </w:t>
-      </w:r>
-      <w:hyperlink r:id="rId229" w:history="1">
-        <w:r>
-          <w:rPr>
-            <w:rStyle w:val="Hyperlink"/>
-            <w:bdr w:val="none" w:sz="0" w:space="0" w:color="auto" w:frame="1"/>
-          </w:rPr>
-          <w:t>http://www.nhtsa.gov/people/injury/ems/emscorecontent/images/EMSCoreContent.pdf</w:t>
-        </w:r>
-      </w:hyperlink>
+          <w:rStyle w:val="normaltextrun"/>
+          <w:bdr w:val="none" w:sz="0" w:space="0" w:color="auto" w:frame="1"/>
+        </w:rPr>
+        <w:t>The acuity of the patient's condition upon this EMS unit's arrival at scene.</w:t>
+      </w:r>
     </w:p>
     <w:p>
       <w:pPr>
@@ -37431,53 +37456,6 @@
         <w:rPr>
           <w:rStyle w:val="normaltextrun"/>
           <w:bdr w:val="none" w:sz="0" w:space="0" w:color="auto" w:frame="1"/>
-        </w:rPr>
-      </w:pPr>
-    </w:p>
-    <w:p>
-      <w:pPr>
-        <w:spacing w:after="0" w:line="259" w:lineRule="auto"/>
-        <w:ind w:left="2" w:firstLine="0"/>
-        <w:rPr>
-          <w:rStyle w:val="normaltextrun"/>
-          <w:shd w:val="clear" w:color="auto" w:fill="FFFFFF"/>
-        </w:rPr>
-      </w:pPr>
-      <w:r>
-        <w:rPr>
-          <w:rStyle w:val="normaltextrun"/>
-          <w:b/>
-          <w:bCs/>
-          <w:bdr w:val="none" w:sz="0" w:space="0" w:color="auto" w:frame="1"/>
-        </w:rPr>
-        <w:t>New</w:t>
-      </w:r>
-      <w:r>
-        <w:rPr>
-          <w:rStyle w:val="normaltextrun"/>
-          <w:b/>
-          <w:bCs/>
-          <w:bdr w:val="none" w:sz="0" w:space="0" w:color="auto" w:frame="1"/>
-        </w:rPr>
-        <w:t xml:space="preserve">: </w:t>
-      </w:r>
-      <w:hyperlink r:id="rId230" w:history="1">
-        <w:r>
-          <w:rPr>
-            <w:rStyle w:val="Hyperlink"/>
-            <w:shd w:val="clear" w:color="auto" w:fill="FFFFFF"/>
-          </w:rPr>
-          <w:t>https://www.ems.gov/assets/National_EMS_Core_Content.pdf</w:t>
-        </w:r>
-      </w:hyperlink>
-    </w:p>
-    <w:p>
-      <w:pPr>
-        <w:spacing w:after="0" w:line="259" w:lineRule="auto"/>
-        <w:ind w:left="2" w:firstLine="0"/>
-        <w:rPr>
-          <w:rStyle w:val="normaltextrun"/>
-          <w:shd w:val="clear" w:color="auto" w:fill="FFFFFF"/>
         </w:rPr>
       </w:pPr>
     </w:p>
@@ -37507,7 +37485,7 @@
         </w:rPr>
         <w:t xml:space="preserve"> </w:t>
       </w:r>
-      <w:hyperlink r:id="rId231" w:history="1">
+      <w:hyperlink r:id="rId229" w:history="1">
         <w:r>
           <w:rPr>
             <w:rStyle w:val="Hyperlink"/>
@@ -37519,6 +37497,218 @@
           <w:t>NEMPUB-740</w:t>
         </w:r>
       </w:hyperlink>
+      <w:bookmarkStart w:id="106" w:name="_GoBack"/>
+      <w:bookmarkEnd w:id="106"/>
+    </w:p>
+    <w:p>
+      <w:pPr>
+        <w:spacing w:after="0" w:line="259" w:lineRule="auto"/>
+        <w:ind w:left="2" w:firstLine="0"/>
+        <w:rPr>
+          <w:rStyle w:val="normaltextrun"/>
+          <w:bdr w:val="none" w:sz="0" w:space="0" w:color="auto" w:frame="1"/>
+        </w:rPr>
+      </w:pPr>
+    </w:p>
+    <w:p/>
+    <w:p>
+      <w:pPr>
+        <w:spacing w:after="11"/>
+        <w:ind w:left="1" w:hanging="10"/>
+      </w:pPr>
+      <w:r>
+        <w:rPr>
+          <w:b/>
+        </w:rPr>
+        <w:t>Update Link</w:t>
+      </w:r>
+      <w:r>
+        <w:rPr>
+          <w:b/>
+        </w:rPr>
+        <w:t xml:space="preserve"> in Comment</w:t>
+      </w:r>
+    </w:p>
+    <w:p>
+      <w:pPr>
+        <w:spacing w:after="0" w:line="259" w:lineRule="auto"/>
+        <w:ind w:left="1" w:firstLine="0"/>
+      </w:pPr>
+      <w:r>
+        <w:rPr>
+          <w:b/>
+        </w:rPr>
+        <w:t xml:space="preserve"> </w:t>
+      </w:r>
+    </w:p>
+    <w:p>
+      <w:pPr>
+        <w:spacing w:after="0" w:line="259" w:lineRule="auto"/>
+        <w:ind w:left="2" w:firstLine="0"/>
+        <w:rPr>
+          <w:rStyle w:val="normaltextrun"/>
+          <w:b/>
+        </w:rPr>
+      </w:pPr>
+      <w:r>
+        <w:rPr>
+          <w:b/>
+        </w:rPr>
+        <w:t>Old</w:t>
+      </w:r>
+      <w:r>
+        <w:rPr>
+          <w:b/>
+        </w:rPr>
+        <w:t xml:space="preserve">: </w:t>
+      </w:r>
+      <w:r>
+        <w:rPr>
+          <w:b/>
+        </w:rPr>
+        <w:t xml:space="preserve"> </w:t>
+      </w:r>
+      <w:hyperlink r:id="rId230" w:history="1">
+        <w:r>
+          <w:rPr>
+            <w:rStyle w:val="Hyperlink"/>
+            <w:bdr w:val="none" w:sz="0" w:space="0" w:color="auto" w:frame="1"/>
+          </w:rPr>
+          <w:t>http://www.nhtsa.gov/people/injury/ems/emscorecontent/images/EMSCoreContent.pdf</w:t>
+        </w:r>
+      </w:hyperlink>
+    </w:p>
+    <w:p>
+      <w:pPr>
+        <w:spacing w:after="0" w:line="259" w:lineRule="auto"/>
+        <w:ind w:left="2" w:firstLine="0"/>
+        <w:rPr>
+          <w:rStyle w:val="normaltextrun"/>
+          <w:bdr w:val="none" w:sz="0" w:space="0" w:color="auto" w:frame="1"/>
+        </w:rPr>
+      </w:pPr>
+    </w:p>
+    <w:p>
+      <w:pPr>
+        <w:spacing w:after="0" w:line="259" w:lineRule="auto"/>
+        <w:ind w:left="2" w:firstLine="0"/>
+        <w:rPr>
+          <w:rStyle w:val="normaltextrun"/>
+          <w:shd w:val="clear" w:color="auto" w:fill="FFFFFF"/>
+        </w:rPr>
+      </w:pPr>
+      <w:r>
+        <w:rPr>
+          <w:rStyle w:val="normaltextrun"/>
+          <w:b/>
+          <w:bCs/>
+          <w:bdr w:val="none" w:sz="0" w:space="0" w:color="auto" w:frame="1"/>
+        </w:rPr>
+        <w:t>New</w:t>
+      </w:r>
+      <w:r>
+        <w:rPr>
+          <w:rStyle w:val="normaltextrun"/>
+          <w:b/>
+          <w:bCs/>
+          <w:bdr w:val="none" w:sz="0" w:space="0" w:color="auto" w:frame="1"/>
+        </w:rPr>
+        <w:t xml:space="preserve">: </w:t>
+      </w:r>
+      <w:hyperlink r:id="rId231" w:history="1">
+        <w:r>
+          <w:rPr>
+            <w:rStyle w:val="Hyperlink"/>
+            <w:shd w:val="clear" w:color="auto" w:fill="FFFFFF"/>
+          </w:rPr>
+          <w:t>https://www.ems.gov/assets/National_EMS_Core_Content.pdf</w:t>
+        </w:r>
+      </w:hyperlink>
+    </w:p>
+    <w:p>
+      <w:pPr>
+        <w:spacing w:after="0" w:line="259" w:lineRule="auto"/>
+        <w:ind w:left="2" w:firstLine="0"/>
+        <w:rPr>
+          <w:rStyle w:val="normaltextrun"/>
+          <w:shd w:val="clear" w:color="auto" w:fill="FFFFFF"/>
+        </w:rPr>
+      </w:pPr>
+    </w:p>
+    <w:p>
+      <w:pPr>
+        <w:spacing w:after="0" w:line="259" w:lineRule="auto"/>
+        <w:ind w:left="2" w:firstLine="0"/>
+        <w:rPr>
+          <w:rFonts w:ascii="Segoe UI" w:hAnsi="Segoe UI" w:cs="Segoe UI"/>
+          <w:color w:val="172B4D"/>
+          <w:sz w:val="21"/>
+          <w:szCs w:val="21"/>
+        </w:rPr>
+      </w:pPr>
+      <w:r>
+        <w:rPr>
+          <w:b/>
+        </w:rPr>
+        <w:t>JIRA ticket:</w:t>
+      </w:r>
+      <w:r>
+        <w:rPr>
+          <w:rFonts w:ascii="Segoe UI" w:hAnsi="Segoe UI" w:cs="Segoe UI"/>
+          <w:color w:val="172B4D"/>
+          <w:sz w:val="21"/>
+          <w:szCs w:val="21"/>
+        </w:rPr>
+        <w:t xml:space="preserve"> </w:t>
+      </w:r>
+      <w:hyperlink r:id="rId232" w:history="1">
+        <w:r>
+          <w:rPr>
+            <w:rStyle w:val="Hyperlink"/>
+            <w:rFonts w:ascii="Segoe UI" w:hAnsi="Segoe UI" w:cs="Segoe UI"/>
+            <w:color w:val="0052CC"/>
+            <w:sz w:val="21"/>
+            <w:szCs w:val="21"/>
+          </w:rPr>
+          <w:t>NEMPUB-740</w:t>
+        </w:r>
+      </w:hyperlink>
+    </w:p>
+    <w:p>
+      <w:pPr>
+        <w:spacing w:after="0" w:line="259" w:lineRule="auto"/>
+        <w:ind w:left="2" w:firstLine="0"/>
+        <w:rPr>
+          <w:rStyle w:val="normaltextrun"/>
+          <w:b/>
+          <w:bCs/>
+          <w:shd w:val="clear" w:color="auto" w:fill="FFFFFF"/>
+        </w:rPr>
+      </w:pPr>
+    </w:p>
+    <w:p>
+      <w:pPr>
+        <w:spacing w:after="0" w:line="259" w:lineRule="auto"/>
+        <w:ind w:left="2" w:firstLine="0"/>
+        <w:rPr>
+          <w:rStyle w:val="normaltextrun"/>
+          <w:b/>
+          <w:bCs/>
+          <w:shd w:val="clear" w:color="auto" w:fill="FFFFFF"/>
+        </w:rPr>
+      </w:pPr>
+    </w:p>
+    <w:p>
+      <w:pPr>
+        <w:spacing w:after="0" w:line="259" w:lineRule="auto"/>
+        <w:ind w:left="2" w:firstLine="0"/>
+        <w:rPr>
+          <w:rStyle w:val="normaltextrun"/>
+          <w:b/>
+          <w:bCs/>
+          <w:shd w:val="clear" w:color="auto" w:fill="FFFFFF"/>
+        </w:rPr>
+      </w:pPr>
     </w:p>
     <w:p>
       <w:pPr>
@@ -37667,7 +37857,7 @@
         </w:rPr>
         <w:t xml:space="preserve"> </w:t>
       </w:r>
-      <w:hyperlink r:id="rId232" w:history="1">
+      <w:hyperlink r:id="rId233" w:history="1">
         <w:r>
           <w:rPr>
             <w:rStyle w:val="Hyperlink"/>
@@ -37770,7 +37960,7 @@
         </w:rPr>
         <w:t>From the North American Industry Classification System (NAICS) from US Bureau of Labor Statistics (</w:t>
       </w:r>
-      <w:hyperlink r:id="rId233" w:history="1">
+      <w:hyperlink r:id="rId234" w:history="1">
         <w:r>
           <w:rPr>
             <w:rStyle w:val="Hyperlink"/>
@@ -37818,7 +38008,7 @@
         </w:rPr>
         <w:t>From the North American Industry Classification System (NAICS) from US Bureau of Labor Statistics (</w:t>
       </w:r>
-      <w:hyperlink r:id="rId234" w:history="1">
+      <w:hyperlink r:id="rId235" w:history="1">
         <w:r>
           <w:rPr>
             <w:rStyle w:val="Hyperlink"/>
@@ -37858,11 +38048,11 @@
         </w:rPr>
         <w:t>JIRA ticket:</w:t>
       </w:r>
-      <w:hyperlink r:id="rId235"/>
-      <w:r>
-        <w:t xml:space="preserve"> </w:t>
-      </w:r>
-      <w:hyperlink r:id="rId236" w:history="1">
+      <w:hyperlink r:id="rId236"/>
+      <w:r>
+        <w:t xml:space="preserve"> </w:t>
+      </w:r>
+      <w:hyperlink r:id="rId237" w:history="1">
         <w:r>
           <w:rPr>
             <w:rStyle w:val="Hyperlink"/>
@@ -38057,7 +38247,7 @@
         </w:rPr>
         <w:t>JIRA ticket:</w:t>
       </w:r>
-      <w:hyperlink r:id="rId237">
+      <w:hyperlink r:id="rId238">
         <w:r>
           <w:t xml:space="preserve"> </w:t>
         </w:r>
@@ -38071,7 +38261,7 @@
         </w:rPr>
         <w:t xml:space="preserve"> </w:t>
       </w:r>
-      <w:hyperlink r:id="rId238" w:history="1">
+      <w:hyperlink r:id="rId239" w:history="1">
         <w:r>
           <w:rPr>
             <w:rStyle w:val="Hyperlink"/>
@@ -38162,22 +38352,30 @@
           <w:rStyle w:val="normaltextrun"/>
           <w:shd w:val="clear" w:color="auto" w:fill="FFFFFF"/>
         </w:rPr>
-        <w:t xml:space="preserve">This is the diagnosis or reason for transfer, or medical transport or Integrated Healthcare Encounter provided by the ordering physician or medical provider. Hospital-to-hospital transfers and medical transports are based on the ordering medical provider, and not the EMS provider's impression. The text of the reason or diagnosis would be entered here rather than using the patient complaint field (as the patient may still have complaints to document), eSituation.11 Provider's Primary Impression or eSituation.12 Provider's Secondary Impressions. This element should only be documented when eResponse.05 Type of Service Requested is Hospital-to-Hospital Transfer, Hospital-to-Hospital Transfer (with Sending Hospital Staff), Hospital-to-Hospital Transfer (Critical or Specialty Care), Other Medical Needs Transport, Mobile Integrated Health Care Evaluation or Visit. A new national </w:t>
-      </w:r>
-      <w:proofErr w:type="spellStart"/>
+        <w:t xml:space="preserve">This is the diagnosis or reason for transfer, or medical transport or Integrated Healthcare Encounter provided by the ordering physician or medical provider. Hospital-to-hospital transfers and medical transports are based on the ordering medical provider, and not the EMS provider's impression. The text of the reason or diagnosis would be entered here rather than using the patient complaint field (as the patient may still have complaints to document), eSituation.11 Provider's Primary Impression or eSituation.12 Provider's Secondary Impressions. This element should only be documented when </w:t>
+      </w:r>
       <w:r>
         <w:rPr>
           <w:rStyle w:val="normaltextrun"/>
           <w:shd w:val="clear" w:color="auto" w:fill="FFFFFF"/>
         </w:rPr>
-        <w:t>Schematron</w:t>
-      </w:r>
-      <w:proofErr w:type="spellEnd"/>
+        <w:lastRenderedPageBreak/>
+        <w:t xml:space="preserve">eResponse.05 Type of Service Requested is Hospital-to-Hospital Transfer, Hospital-to-Hospital Transfer (with Sending Hospital Staff), Hospital-to-Hospital Transfer (Critical or Specialty Care), Other Medical Needs Transport, Mobile Integrated Health Care Evaluation or Visit. A new national </w:t>
+      </w:r>
+      <w:proofErr w:type="spellStart"/>
       <w:r>
         <w:rPr>
           <w:rStyle w:val="normaltextrun"/>
           <w:shd w:val="clear" w:color="auto" w:fill="FFFFFF"/>
         </w:rPr>
+        <w:t>Schematron</w:t>
+      </w:r>
+      <w:proofErr w:type="spellEnd"/>
+      <w:r>
+        <w:rPr>
+          <w:rStyle w:val="normaltextrun"/>
+          <w:shd w:val="clear" w:color="auto" w:fill="FFFFFF"/>
+        </w:rPr>
         <w:t xml:space="preserve"> rule exists for this with v3.5.</w:t>
       </w:r>
       <w:r>
@@ -38230,14 +38428,7 @@
         <w:rPr>
           <w:bdr w:val="none" w:sz="0" w:space="0" w:color="auto" w:frame="1"/>
         </w:rPr>
-        <w:t xml:space="preserve">This element should only be documented when </w:t>
-      </w:r>
-      <w:r>
-        <w:rPr>
-          <w:bdr w:val="none" w:sz="0" w:space="0" w:color="auto" w:frame="1"/>
-        </w:rPr>
-        <w:lastRenderedPageBreak/>
-        <w:t>eResponse.05 Type of Service Requested is a transfer, Other Routine Medical Transport, or Mobile Integrated Health Care Encounter.</w:t>
+        <w:t>This element should only be documented when eResponse.05 Type of Service Requested is a transfer, Other Routine Medical Transport, or Mobile Integrated Health Care Encounter.</w:t>
       </w:r>
     </w:p>
     <w:p>
@@ -38277,7 +38468,7 @@
         </w:rPr>
         <w:t xml:space="preserve"> </w:t>
       </w:r>
-      <w:hyperlink r:id="rId239" w:history="1">
+      <w:hyperlink r:id="rId240" w:history="1">
         <w:r>
           <w:rPr>
             <w:rStyle w:val="Hyperlink"/>
@@ -38784,7 +38975,7 @@
         </w:rPr>
         <w:t>JIRA ticket:</w:t>
       </w:r>
-      <w:hyperlink r:id="rId240">
+      <w:hyperlink r:id="rId241">
         <w:r>
           <w:t xml:space="preserve"> </w:t>
         </w:r>
@@ -38798,7 +38989,7 @@
         </w:rPr>
         <w:t xml:space="preserve"> </w:t>
       </w:r>
-      <w:hyperlink r:id="rId241" w:history="1">
+      <w:hyperlink r:id="rId242" w:history="1">
         <w:r>
           <w:rPr>
             <w:rStyle w:val="Hyperlink"/>
@@ -39325,7 +39516,7 @@
         </w:rPr>
         <w:t>JIRA ticket:</w:t>
       </w:r>
-      <w:hyperlink r:id="rId242">
+      <w:hyperlink r:id="rId243">
         <w:r>
           <w:t xml:space="preserve"> </w:t>
         </w:r>
@@ -39339,7 +39530,7 @@
         </w:rPr>
         <w:t xml:space="preserve"> </w:t>
       </w:r>
-      <w:hyperlink r:id="rId243" w:history="1">
+      <w:hyperlink r:id="rId244" w:history="1">
         <w:r>
           <w:rPr>
             <w:rStyle w:val="Hyperlink"/>
@@ -39360,7 +39551,7 @@
         </w:rPr>
         <w:t xml:space="preserve">   </w:t>
       </w:r>
-      <w:hyperlink r:id="rId244" w:history="1">
+      <w:hyperlink r:id="rId245" w:history="1">
         <w:r>
           <w:rPr>
             <w:rStyle w:val="Hyperlink"/>
@@ -39381,7 +39572,7 @@
         </w:rPr>
         <w:t xml:space="preserve">   </w:t>
       </w:r>
-      <w:hyperlink r:id="rId245" w:history="1">
+      <w:hyperlink r:id="rId246" w:history="1">
         <w:r>
           <w:rPr>
             <w:rStyle w:val="Hyperlink"/>
@@ -39776,7 +39967,7 @@
         </w:rPr>
         <w:t>JIRA ticket:</w:t>
       </w:r>
-      <w:hyperlink r:id="rId246">
+      <w:hyperlink r:id="rId247">
         <w:r>
           <w:t xml:space="preserve"> </w:t>
         </w:r>
@@ -39790,7 +39981,7 @@
         </w:rPr>
         <w:t xml:space="preserve"> </w:t>
       </w:r>
-      <w:hyperlink r:id="rId247" w:history="1">
+      <w:hyperlink r:id="rId248" w:history="1">
         <w:r>
           <w:rPr>
             <w:rStyle w:val="Hyperlink"/>
@@ -39813,12 +40004,12 @@
       </w:r>
     </w:p>
     <w:sectPr>
-      <w:headerReference w:type="even" r:id="rId248"/>
-      <w:headerReference w:type="default" r:id="rId249"/>
-      <w:footerReference w:type="even" r:id="rId250"/>
-      <w:footerReference w:type="default" r:id="rId251"/>
-      <w:headerReference w:type="first" r:id="rId252"/>
-      <w:footerReference w:type="first" r:id="rId253"/>
+      <w:headerReference w:type="even" r:id="rId249"/>
+      <w:headerReference w:type="default" r:id="rId250"/>
+      <w:footerReference w:type="even" r:id="rId251"/>
+      <w:footerReference w:type="default" r:id="rId252"/>
+      <w:headerReference w:type="first" r:id="rId253"/>
+      <w:footerReference w:type="first" r:id="rId254"/>
       <w:pgSz w:w="12240" w:h="15840"/>
       <w:pgMar w:top="1445" w:right="1446" w:bottom="1460" w:left="1439" w:header="720" w:footer="721" w:gutter="0"/>
       <w:cols w:space="720"/>

</xml_diff>

<commit_message>
NEMPUB-704: Definition Change for eDisposition.19
Definition updated to  "The acuity of the patient's condition after this EMS unit's release of the patient."
</commit_message>
<xml_diff>
--- a/DataDictionary/ChangeLog.docx
+++ b/DataDictionary/ChangeLog.docx
@@ -21799,21 +21799,40 @@
     </w:p>
     <w:p>
       <w:pPr>
-        <w:spacing w:after="11"/>
+        <w:shd w:val="clear" w:color="auto" w:fill="FFFFFF"/>
+        <w:autoSpaceDE w:val="0"/>
+        <w:autoSpaceDN w:val="0"/>
+        <w:adjustRightInd w:val="0"/>
+        <w:spacing w:after="0" w:line="240" w:lineRule="auto"/>
         <w:ind w:left="0" w:firstLine="0"/>
-      </w:pPr>
-      <w:r>
-        <w:rPr>
-          <w:b/>
-        </w:rPr>
-        <w:t>Update C</w:t>
-      </w:r>
-      <w:r>
-        <w:rPr>
-          <w:b/>
-        </w:rPr>
-        <w:t>omment</w:t>
-      </w:r>
+        <w:rPr>
+          <w:rFonts w:ascii="Times New Roman" w:eastAsiaTheme="minorEastAsia" w:hAnsi="Times New Roman" w:cs="Times New Roman"/>
+          <w:color w:val="auto"/>
+          <w:kern w:val="0"/>
+          <w:sz w:val="24"/>
+          <w:highlight w:val="white"/>
+        </w:rPr>
+      </w:pPr>
+      <w:r>
+        <w:rPr>
+          <w:b/>
+        </w:rPr>
+        <w:t xml:space="preserve">Update </w:t>
+      </w:r>
+      <w:r>
+        <w:rPr>
+          <w:b/>
+        </w:rPr>
+        <w:t>De</w:t>
+      </w:r>
+      <w:r>
+        <w:rPr>
+          <w:b/>
+        </w:rPr>
+        <w:t>finition</w:t>
+      </w:r>
+      <w:bookmarkStart w:id="48" w:name="_GoBack"/>
+      <w:bookmarkEnd w:id="48"/>
     </w:p>
     <w:p>
       <w:pPr>
@@ -21841,7 +21860,13 @@
         <w:t xml:space="preserve">Old: </w:t>
       </w:r>
       <w:r>
-        <w:t>“Non-Acute/Routine added for use with patients with no clinical issues-such as a refusal for a life assist-or for routine transfer.”</w:t>
+        <w:t>“</w:t>
+      </w:r>
+      <w:r>
+        <w:t>The acuity of the patient's condition after EMS release of the patient.</w:t>
+      </w:r>
+      <w:r>
+        <w:t>”</w:t>
       </w:r>
     </w:p>
     <w:p>
@@ -21854,10 +21879,12 @@
     </w:p>
     <w:p>
       <w:pPr>
-        <w:tabs>
-          <w:tab w:val="center" w:pos="4349"/>
-        </w:tabs>
-        <w:ind w:left="-9" w:firstLine="0"/>
+        <w:shd w:val="clear" w:color="auto" w:fill="FFFFFF"/>
+        <w:autoSpaceDE w:val="0"/>
+        <w:autoSpaceDN w:val="0"/>
+        <w:adjustRightInd w:val="0"/>
+        <w:spacing w:after="0" w:line="240" w:lineRule="auto"/>
+        <w:ind w:left="0" w:firstLine="0"/>
       </w:pPr>
       <w:r>
         <w:rPr>
@@ -21866,7 +21893,13 @@
         <w:t>New:</w:t>
       </w:r>
       <w:r>
-        <w:t xml:space="preserve"> “Non-Acute/Routine added for use with patients with no clinical issues-such as a refusal for a lift assist-or for routine transfer.”</w:t>
+        <w:t xml:space="preserve"> “</w:t>
+      </w:r>
+      <w:r>
+        <w:t>The acuity of the patient's condition after this EMS unit's release of the patient.</w:t>
+      </w:r>
+      <w:r>
+        <w:t>”</w:t>
       </w:r>
     </w:p>
     <w:p>
@@ -21913,6 +21946,89 @@
         </w:r>
       </w:hyperlink>
     </w:p>
+    <w:p/>
+    <w:p>
+      <w:pPr>
+        <w:spacing w:after="11"/>
+        <w:ind w:left="0" w:firstLine="0"/>
+      </w:pPr>
+      <w:r>
+        <w:rPr>
+          <w:b/>
+        </w:rPr>
+        <w:t>Update C</w:t>
+      </w:r>
+      <w:r>
+        <w:rPr>
+          <w:b/>
+        </w:rPr>
+        <w:t>omment</w:t>
+      </w:r>
+    </w:p>
+    <w:p>
+      <w:pPr>
+        <w:spacing w:after="0" w:line="259" w:lineRule="auto"/>
+        <w:ind w:left="5" w:firstLine="0"/>
+      </w:pPr>
+      <w:r>
+        <w:rPr>
+          <w:b/>
+        </w:rPr>
+        <w:t xml:space="preserve"> </w:t>
+      </w:r>
+    </w:p>
+    <w:p>
+      <w:pPr>
+        <w:tabs>
+          <w:tab w:val="center" w:pos="4349"/>
+        </w:tabs>
+        <w:ind w:left="-9" w:firstLine="0"/>
+      </w:pPr>
+      <w:r>
+        <w:rPr>
+          <w:b/>
+        </w:rPr>
+        <w:t xml:space="preserve">Old: </w:t>
+      </w:r>
+      <w:r>
+        <w:t>“Non-Acute/Routine added for use with patients with no clinical issues-such as a refusal for a life assist-or for routine transfer.”</w:t>
+      </w:r>
+    </w:p>
+    <w:p>
+      <w:pPr>
+        <w:tabs>
+          <w:tab w:val="center" w:pos="4349"/>
+        </w:tabs>
+        <w:ind w:left="-9" w:firstLine="0"/>
+      </w:pPr>
+    </w:p>
+    <w:p>
+      <w:pPr>
+        <w:tabs>
+          <w:tab w:val="center" w:pos="4349"/>
+        </w:tabs>
+        <w:ind w:left="-9" w:firstLine="0"/>
+      </w:pPr>
+      <w:r>
+        <w:rPr>
+          <w:b/>
+        </w:rPr>
+        <w:t>New:</w:t>
+      </w:r>
+      <w:r>
+        <w:t xml:space="preserve"> “Non-Acute/Routine added for use with patients with no clinical issues-such as a refusal for a lift assist-or for routine transfer.”</w:t>
+      </w:r>
+    </w:p>
+    <w:p>
+      <w:pPr>
+        <w:spacing w:after="0" w:line="259" w:lineRule="auto"/>
+        <w:ind w:left="5" w:firstLine="0"/>
+      </w:pPr>
+      <w:r>
+        <w:lastRenderedPageBreak/>
+        <w:t xml:space="preserve"> </w:t>
+      </w:r>
+    </w:p>
     <w:p>
       <w:pPr>
         <w:shd w:val="clear" w:color="auto" w:fill="FFFFFF"/>
@@ -21925,242 +22041,28 @@
           <w:szCs w:val="21"/>
         </w:rPr>
       </w:pPr>
-    </w:p>
-    <w:p>
-      <w:pPr>
-        <w:spacing w:after="11"/>
-        <w:ind w:left="1" w:hanging="10"/>
-      </w:pPr>
-      <w:r>
-        <w:rPr>
-          <w:b/>
-        </w:rPr>
-        <w:t>Definition and Name Change</w:t>
-      </w:r>
-    </w:p>
-    <w:p>
-      <w:pPr>
-        <w:spacing w:after="0" w:line="259" w:lineRule="auto"/>
-        <w:ind w:left="5" w:firstLine="0"/>
-      </w:pPr>
-      <w:r>
-        <w:rPr>
-          <w:b/>
-        </w:rPr>
-        <w:t xml:space="preserve"> </w:t>
-      </w:r>
-    </w:p>
-    <w:p>
-      <w:pPr>
-        <w:ind w:left="0"/>
-        <w:rPr>
-          <w:bCs/>
-        </w:rPr>
-      </w:pPr>
-      <w:r>
-        <w:rPr>
-          <w:b/>
-        </w:rPr>
-        <w:t xml:space="preserve">Old: </w:t>
-      </w:r>
-      <w:r>
-        <w:rPr>
-          <w:bCs/>
-        </w:rPr>
-        <w:t>Element name: “eDisposition.19” id= “</w:t>
-      </w:r>
-      <w:proofErr w:type="spellStart"/>
-      <w:r>
-        <w:rPr>
-          <w:bCs/>
-        </w:rPr>
-        <w:t>eDisposition</w:t>
-      </w:r>
-      <w:r>
-        <w:rPr>
-          <w:bCs/>
-        </w:rPr>
-        <w:t>.FinalPatientAcuity</w:t>
-      </w:r>
-      <w:proofErr w:type="spellEnd"/>
-      <w:r>
-        <w:rPr>
-          <w:bCs/>
-        </w:rPr>
-        <w:t>”</w:t>
-      </w:r>
-    </w:p>
-    <w:p>
-      <w:pPr>
-        <w:ind w:left="0"/>
-        <w:rPr>
-          <w:bCs/>
-        </w:rPr>
-      </w:pPr>
-      <w:r>
-        <w:rPr>
-          <w:bCs/>
-        </w:rPr>
-        <w:t>Name: Final Patient Acuity</w:t>
-      </w:r>
-    </w:p>
-    <w:p>
-      <w:pPr>
-        <w:ind w:left="0"/>
-        <w:rPr>
-          <w:bCs/>
-        </w:rPr>
-      </w:pPr>
-      <w:r>
-        <w:rPr>
-          <w:bCs/>
-        </w:rPr>
-        <w:t>Definition: The acuity of the patient’s condition after EMS care.</w:t>
-      </w:r>
-    </w:p>
-    <w:p>
-      <w:pPr>
-        <w:ind w:left="0"/>
-        <w:rPr>
-          <w:bCs/>
-        </w:rPr>
-      </w:pPr>
-      <w:r>
-        <w:rPr>
-          <w:bCs/>
-        </w:rPr>
-        <w:lastRenderedPageBreak/>
-        <w:t>Extension base: “</w:t>
-      </w:r>
-      <w:proofErr w:type="spellStart"/>
-      <w:r>
-        <w:rPr>
-          <w:bCs/>
-        </w:rPr>
-        <w:t>FinalPatientAcuity</w:t>
-      </w:r>
-      <w:proofErr w:type="spellEnd"/>
-      <w:r>
-        <w:rPr>
-          <w:bCs/>
-        </w:rPr>
-        <w:t>”</w:t>
-      </w:r>
-    </w:p>
-    <w:p>
-      <w:pPr>
-        <w:ind w:left="1431" w:hanging="1440"/>
-        <w:rPr>
-          <w:b/>
-        </w:rPr>
-      </w:pPr>
-    </w:p>
-    <w:p>
-      <w:pPr>
-        <w:ind w:left="0"/>
-        <w:rPr>
-          <w:bCs/>
-        </w:rPr>
-      </w:pPr>
-      <w:r>
-        <w:rPr>
-          <w:b/>
-        </w:rPr>
-        <w:t xml:space="preserve">New: </w:t>
-      </w:r>
-      <w:r>
-        <w:rPr>
-          <w:bCs/>
-        </w:rPr>
-        <w:t>Element name: “eDisposition.19” id= “</w:t>
-      </w:r>
-      <w:proofErr w:type="spellStart"/>
-      <w:r>
-        <w:rPr>
-          <w:bCs/>
-        </w:rPr>
-        <w:t>eDisposition.AcuityUponEMSReleaseOfPatient</w:t>
-      </w:r>
-      <w:proofErr w:type="spellEnd"/>
-      <w:r>
-        <w:rPr>
-          <w:bCs/>
-        </w:rPr>
-        <w:t>”</w:t>
-      </w:r>
-    </w:p>
-    <w:p>
-      <w:pPr>
-        <w:ind w:left="0"/>
-        <w:rPr>
-          <w:bCs/>
-        </w:rPr>
-      </w:pPr>
-      <w:r>
-        <w:rPr>
-          <w:bCs/>
-        </w:rPr>
-        <w:t>Name: Acuity Upon EMS Release of Patient</w:t>
-      </w:r>
-    </w:p>
-    <w:p>
-      <w:pPr>
-        <w:ind w:left="0"/>
-        <w:rPr>
-          <w:bCs/>
-        </w:rPr>
-      </w:pPr>
-      <w:r>
-        <w:rPr>
-          <w:bCs/>
-        </w:rPr>
-        <w:t>Definition: The acuity of the patient’s condition after EMS release of the patient.</w:t>
-      </w:r>
-    </w:p>
-    <w:p>
-      <w:pPr>
-        <w:ind w:left="1431" w:hanging="1440"/>
-      </w:pPr>
-      <w:r>
-        <w:t>Extension base: “</w:t>
-      </w:r>
-      <w:proofErr w:type="spellStart"/>
-      <w:r>
-        <w:t>AcuityUponEMSReleaseOfPatient</w:t>
-      </w:r>
-      <w:proofErr w:type="spellEnd"/>
-      <w:r>
-        <w:t>”</w:t>
-      </w:r>
-    </w:p>
-    <w:p>
-      <w:pPr>
-        <w:spacing w:after="0" w:line="259" w:lineRule="auto"/>
-        <w:ind w:left="5" w:firstLine="0"/>
-      </w:pPr>
-      <w:r>
-        <w:t xml:space="preserve"> </w:t>
-      </w:r>
-    </w:p>
-    <w:p>
-      <w:pPr>
-        <w:spacing w:after="11"/>
-        <w:ind w:left="1" w:hanging="10"/>
-      </w:pPr>
-      <w:r>
-        <w:rPr>
-          <w:b/>
-        </w:rPr>
-        <w:t xml:space="preserve">Corresponding Enumeration: </w:t>
-      </w:r>
-      <w:proofErr w:type="spellStart"/>
-      <w:r>
-        <w:rPr>
-          <w:bCs/>
-        </w:rPr>
-        <w:t>AcuityUponEMSReleaseOfPatient</w:t>
-      </w:r>
-      <w:proofErr w:type="spellEnd"/>
+      <w:r>
+        <w:rPr>
+          <w:b/>
+        </w:rPr>
+        <w:t>JIRA ticket:</w:t>
+      </w:r>
+      <w:hyperlink r:id="rId103"/>
+      <w:r>
+        <w:t xml:space="preserve"> </w:t>
+      </w:r>
+      <w:hyperlink r:id="rId104" w:history="1">
+        <w:r>
+          <w:rPr>
+            <w:rStyle w:val="Hyperlink"/>
+            <w:rFonts w:ascii="Segoe UI" w:hAnsi="Segoe UI" w:cs="Segoe UI"/>
+            <w:color w:val="0052CC"/>
+            <w:sz w:val="21"/>
+            <w:szCs w:val="21"/>
+          </w:rPr>
+          <w:t>NEMPUB-704</w:t>
+        </w:r>
+      </w:hyperlink>
     </w:p>
     <w:p>
       <w:pPr>
@@ -22174,13 +22076,261 @@
           <w:szCs w:val="21"/>
         </w:rPr>
       </w:pPr>
+    </w:p>
+    <w:p>
+      <w:pPr>
+        <w:spacing w:after="11"/>
+        <w:ind w:left="1" w:hanging="10"/>
+      </w:pPr>
+      <w:r>
+        <w:rPr>
+          <w:b/>
+        </w:rPr>
+        <w:t>Definition and Name Change</w:t>
+      </w:r>
+    </w:p>
+    <w:p>
+      <w:pPr>
+        <w:spacing w:after="0" w:line="259" w:lineRule="auto"/>
+        <w:ind w:left="5" w:firstLine="0"/>
+      </w:pPr>
+      <w:r>
+        <w:rPr>
+          <w:b/>
+        </w:rPr>
+        <w:t xml:space="preserve"> </w:t>
+      </w:r>
+    </w:p>
+    <w:p>
+      <w:pPr>
+        <w:ind w:left="0"/>
+        <w:rPr>
+          <w:bCs/>
+        </w:rPr>
+      </w:pPr>
+      <w:r>
+        <w:rPr>
+          <w:b/>
+        </w:rPr>
+        <w:t xml:space="preserve">Old: </w:t>
+      </w:r>
+      <w:r>
+        <w:rPr>
+          <w:bCs/>
+        </w:rPr>
+        <w:t>Element name: “eDisposition.19” id= “</w:t>
+      </w:r>
+      <w:proofErr w:type="spellStart"/>
+      <w:r>
+        <w:rPr>
+          <w:bCs/>
+        </w:rPr>
+        <w:t>eDisposition</w:t>
+      </w:r>
+      <w:r>
+        <w:rPr>
+          <w:bCs/>
+        </w:rPr>
+        <w:t>.FinalPatientAcuity</w:t>
+      </w:r>
+      <w:proofErr w:type="spellEnd"/>
+      <w:r>
+        <w:rPr>
+          <w:bCs/>
+        </w:rPr>
+        <w:t>”</w:t>
+      </w:r>
+    </w:p>
+    <w:p>
+      <w:pPr>
+        <w:ind w:left="0"/>
+        <w:rPr>
+          <w:bCs/>
+        </w:rPr>
+      </w:pPr>
+      <w:r>
+        <w:rPr>
+          <w:bCs/>
+        </w:rPr>
+        <w:t>Name: Final Patient Acuity</w:t>
+      </w:r>
+    </w:p>
+    <w:p>
+      <w:pPr>
+        <w:ind w:left="0"/>
+        <w:rPr>
+          <w:bCs/>
+        </w:rPr>
+      </w:pPr>
+      <w:r>
+        <w:rPr>
+          <w:bCs/>
+        </w:rPr>
+        <w:t>Definition: The acuity of the patient’s condition after EMS care.</w:t>
+      </w:r>
+    </w:p>
+    <w:p>
+      <w:pPr>
+        <w:ind w:left="0"/>
+        <w:rPr>
+          <w:bCs/>
+        </w:rPr>
+      </w:pPr>
+      <w:r>
+        <w:rPr>
+          <w:bCs/>
+        </w:rPr>
+        <w:t>Extension base: “</w:t>
+      </w:r>
+      <w:proofErr w:type="spellStart"/>
+      <w:r>
+        <w:rPr>
+          <w:bCs/>
+        </w:rPr>
+        <w:t>FinalPatientAcuity</w:t>
+      </w:r>
+      <w:proofErr w:type="spellEnd"/>
+      <w:r>
+        <w:rPr>
+          <w:bCs/>
+        </w:rPr>
+        <w:t>”</w:t>
+      </w:r>
+    </w:p>
+    <w:p>
+      <w:pPr>
+        <w:ind w:left="1431" w:hanging="1440"/>
+        <w:rPr>
+          <w:b/>
+        </w:rPr>
+      </w:pPr>
+    </w:p>
+    <w:p>
+      <w:pPr>
+        <w:ind w:left="0"/>
+        <w:rPr>
+          <w:bCs/>
+        </w:rPr>
+      </w:pPr>
+      <w:r>
+        <w:rPr>
+          <w:b/>
+        </w:rPr>
+        <w:t xml:space="preserve">New: </w:t>
+      </w:r>
+      <w:r>
+        <w:rPr>
+          <w:bCs/>
+        </w:rPr>
+        <w:t>Element name: “eDisposition.19” id= “</w:t>
+      </w:r>
+      <w:proofErr w:type="spellStart"/>
+      <w:r>
+        <w:rPr>
+          <w:bCs/>
+        </w:rPr>
+        <w:t>eDisposition.AcuityUponEMSReleaseOfPatient</w:t>
+      </w:r>
+      <w:proofErr w:type="spellEnd"/>
+      <w:r>
+        <w:rPr>
+          <w:bCs/>
+        </w:rPr>
+        <w:t>”</w:t>
+      </w:r>
+    </w:p>
+    <w:p>
+      <w:pPr>
+        <w:ind w:left="0"/>
+        <w:rPr>
+          <w:bCs/>
+        </w:rPr>
+      </w:pPr>
+      <w:r>
+        <w:rPr>
+          <w:bCs/>
+        </w:rPr>
+        <w:t>Name: Acuity Upon EMS Release of Patient</w:t>
+      </w:r>
+    </w:p>
+    <w:p>
+      <w:pPr>
+        <w:ind w:left="0"/>
+        <w:rPr>
+          <w:bCs/>
+        </w:rPr>
+      </w:pPr>
+      <w:r>
+        <w:rPr>
+          <w:bCs/>
+        </w:rPr>
+        <w:t>Definition: The acuity of the patient’s condition after EMS release of the patient.</w:t>
+      </w:r>
+    </w:p>
+    <w:p>
+      <w:pPr>
+        <w:ind w:left="1431" w:hanging="1440"/>
+      </w:pPr>
+      <w:r>
+        <w:t>Extension base: “</w:t>
+      </w:r>
+      <w:proofErr w:type="spellStart"/>
+      <w:r>
+        <w:t>AcuityUponEMSReleaseOfPatient</w:t>
+      </w:r>
+      <w:proofErr w:type="spellEnd"/>
+      <w:r>
+        <w:t>”</w:t>
+      </w:r>
+    </w:p>
+    <w:p>
+      <w:pPr>
+        <w:spacing w:after="0" w:line="259" w:lineRule="auto"/>
+        <w:ind w:left="5" w:firstLine="0"/>
+      </w:pPr>
+      <w:r>
+        <w:t xml:space="preserve"> </w:t>
+      </w:r>
+    </w:p>
+    <w:p>
+      <w:pPr>
+        <w:spacing w:after="11"/>
+        <w:ind w:left="1" w:hanging="10"/>
+      </w:pPr>
+      <w:r>
+        <w:rPr>
+          <w:b/>
+        </w:rPr>
+        <w:t xml:space="preserve">Corresponding Enumeration: </w:t>
+      </w:r>
+      <w:proofErr w:type="spellStart"/>
+      <w:r>
+        <w:rPr>
+          <w:bCs/>
+        </w:rPr>
+        <w:t>AcuityUponEMSReleaseOfPatient</w:t>
+      </w:r>
+      <w:proofErr w:type="spellEnd"/>
+    </w:p>
+    <w:p>
+      <w:pPr>
+        <w:shd w:val="clear" w:color="auto" w:fill="FFFFFF"/>
+        <w:spacing w:after="0" w:line="240" w:lineRule="auto"/>
+        <w:rPr>
+          <w:rStyle w:val="Hyperlink"/>
+          <w:rFonts w:ascii="Segoe UI" w:hAnsi="Segoe UI" w:cs="Segoe UI"/>
+          <w:color w:val="0052CC"/>
+          <w:sz w:val="21"/>
+          <w:szCs w:val="21"/>
+        </w:rPr>
+      </w:pPr>
       <w:r>
         <w:rPr>
           <w:b/>
         </w:rPr>
         <w:t>JIRA ticket:</w:t>
       </w:r>
-      <w:hyperlink r:id="rId103">
+      <w:hyperlink r:id="rId105">
         <w:r>
           <w:t xml:space="preserve"> </w:t>
         </w:r>
@@ -22194,7 +22344,7 @@
         </w:rPr>
         <w:t xml:space="preserve"> </w:t>
       </w:r>
-      <w:hyperlink r:id="rId104" w:history="1">
+      <w:hyperlink r:id="rId106" w:history="1">
         <w:r>
           <w:rPr>
             <w:rStyle w:val="Hyperlink"/>
@@ -22282,7 +22432,7 @@
         </w:rPr>
         <w:t>"http://www.nhtsa.gov/people/injury/ems/emscorecontent/images/EMSCoreContent.pdf" target="_blank"&gt;</w:t>
       </w:r>
-      <w:hyperlink r:id="rId105" w:history="1">
+      <w:hyperlink r:id="rId107" w:history="1">
         <w:r>
           <w:rPr>
             <w:rStyle w:val="Hyperlink"/>
@@ -22379,7 +22529,7 @@
         </w:rPr>
         <w:t>JIRA ticket:</w:t>
       </w:r>
-      <w:hyperlink r:id="rId106">
+      <w:hyperlink r:id="rId108">
         <w:r>
           <w:rPr>
             <w:szCs w:val="22"/>
@@ -22394,7 +22544,7 @@
         </w:rPr>
         <w:t xml:space="preserve"> </w:t>
       </w:r>
-      <w:hyperlink r:id="rId107" w:history="1">
+      <w:hyperlink r:id="rId109" w:history="1">
         <w:r>
           <w:rPr>
             <w:rStyle w:val="Hyperlink"/>
@@ -22435,11 +22585,11 @@
         <w:pStyle w:val="Heading2"/>
         <w:ind w:left="0"/>
       </w:pPr>
-      <w:bookmarkStart w:id="48" w:name="_Toc172282389"/>
+      <w:bookmarkStart w:id="49" w:name="_Toc172282389"/>
       <w:r>
         <w:t>eDisposition.20</w:t>
       </w:r>
-      <w:bookmarkEnd w:id="48"/>
+      <w:bookmarkEnd w:id="49"/>
     </w:p>
     <w:p>
       <w:pPr>
@@ -22633,7 +22783,7 @@
       <w:r>
         <w:t xml:space="preserve"> </w:t>
       </w:r>
-      <w:hyperlink r:id="rId108" w:history="1">
+      <w:hyperlink r:id="rId110" w:history="1">
         <w:r>
           <w:rPr>
             <w:rStyle w:val="Hyperlink"/>
@@ -22664,6 +22814,7 @@
         <w:ind w:left="1" w:hanging="10"/>
       </w:pPr>
       <w:r>
+        <w:lastRenderedPageBreak/>
         <w:t xml:space="preserve"> </w:t>
       </w:r>
     </w:p>
@@ -22686,7 +22837,7 @@
         <w:pStyle w:val="Heading2"/>
         <w:ind w:left="0"/>
       </w:pPr>
-      <w:bookmarkStart w:id="49" w:name="_Toc172282390"/>
+      <w:bookmarkStart w:id="50" w:name="_Toc172282390"/>
       <w:r>
         <w:lastRenderedPageBreak/>
         <w:t>eDisposition.</w:t>
@@ -22694,7 +22845,7 @@
       <w:r>
         <w:t>27</w:t>
       </w:r>
-      <w:bookmarkEnd w:id="49"/>
+      <w:bookmarkEnd w:id="50"/>
     </w:p>
     <w:p>
       <w:pPr>
@@ -22824,11 +22975,11 @@
         </w:rPr>
         <w:t>JIRA ticket:</w:t>
       </w:r>
-      <w:hyperlink r:id="rId109"/>
-      <w:r>
-        <w:t xml:space="preserve"> </w:t>
-      </w:r>
-      <w:hyperlink r:id="rId110" w:history="1">
+      <w:hyperlink r:id="rId111"/>
+      <w:r>
+        <w:t xml:space="preserve"> </w:t>
+      </w:r>
+      <w:hyperlink r:id="rId112" w:history="1">
         <w:r>
           <w:rPr>
             <w:rStyle w:val="Hyperlink"/>
@@ -22855,14 +23006,14 @@
         <w:pStyle w:val="Heading2"/>
         <w:ind w:left="0"/>
       </w:pPr>
-      <w:bookmarkStart w:id="50" w:name="_Toc172282391"/>
+      <w:bookmarkStart w:id="51" w:name="_Toc172282391"/>
       <w:r>
         <w:t>eDisposition.</w:t>
       </w:r>
       <w:r>
         <w:t>30</w:t>
       </w:r>
-      <w:bookmarkEnd w:id="50"/>
+      <w:bookmarkEnd w:id="51"/>
       <w:r>
         <w:t xml:space="preserve"> </w:t>
       </w:r>
@@ -23044,7 +23195,7 @@
       <w:r>
         <w:t xml:space="preserve"> </w:t>
       </w:r>
-      <w:hyperlink r:id="rId111" w:history="1">
+      <w:hyperlink r:id="rId113" w:history="1">
         <w:r>
           <w:rPr>
             <w:rStyle w:val="Hyperlink"/>
@@ -23086,11 +23237,11 @@
         <w:pStyle w:val="Heading2"/>
         <w:ind w:left="0"/>
       </w:pPr>
-      <w:bookmarkStart w:id="51" w:name="_Toc172282392"/>
+      <w:bookmarkStart w:id="52" w:name="_Toc172282392"/>
       <w:r>
         <w:t>eDisposition.31</w:t>
       </w:r>
-      <w:bookmarkEnd w:id="51"/>
+      <w:bookmarkEnd w:id="52"/>
     </w:p>
     <w:p>
       <w:pPr>
@@ -23211,7 +23362,7 @@
         </w:rPr>
         <w:t>JIRA ticket:</w:t>
       </w:r>
-      <w:hyperlink r:id="rId112">
+      <w:hyperlink r:id="rId114">
         <w:r>
           <w:t xml:space="preserve"> </w:t>
         </w:r>
@@ -23225,7 +23376,7 @@
         </w:rPr>
         <w:t xml:space="preserve"> </w:t>
       </w:r>
-      <w:hyperlink r:id="rId113" w:history="1">
+      <w:hyperlink r:id="rId115" w:history="1">
         <w:r>
           <w:rPr>
             <w:rStyle w:val="Hyperlink"/>
@@ -23321,12 +23472,12 @@
         <w:pStyle w:val="Heading1"/>
         <w:ind w:left="0" w:firstLine="0"/>
       </w:pPr>
-      <w:bookmarkStart w:id="52" w:name="_Toc172282393"/>
+      <w:bookmarkStart w:id="53" w:name="_Toc172282393"/>
       <w:proofErr w:type="spellStart"/>
       <w:r>
         <w:t>eExam</w:t>
       </w:r>
-      <w:bookmarkEnd w:id="52"/>
+      <w:bookmarkEnd w:id="53"/>
       <w:proofErr w:type="spellEnd"/>
       <w:r>
         <w:t xml:space="preserve"> </w:t>
@@ -23438,11 +23589,11 @@
         <w:pStyle w:val="Heading2"/>
         <w:ind w:left="0"/>
       </w:pPr>
-      <w:bookmarkStart w:id="53" w:name="_Toc172282394"/>
+      <w:bookmarkStart w:id="54" w:name="_Toc172282394"/>
       <w:r>
         <w:t>eExam.13</w:t>
       </w:r>
-      <w:bookmarkEnd w:id="53"/>
+      <w:bookmarkEnd w:id="54"/>
       <w:r>
         <w:t xml:space="preserve"> </w:t>
       </w:r>
@@ -23562,7 +23713,7 @@
         </w:rPr>
         <w:t>JIRA ticket:</w:t>
       </w:r>
-      <w:hyperlink r:id="rId114">
+      <w:hyperlink r:id="rId116">
         <w:r>
           <w:t xml:space="preserve"> </w:t>
         </w:r>
@@ -23576,7 +23727,7 @@
         </w:rPr>
         <w:t xml:space="preserve"> </w:t>
       </w:r>
-      <w:hyperlink r:id="rId115" w:history="1">
+      <w:hyperlink r:id="rId117" w:history="1">
         <w:r>
           <w:rPr>
             <w:rStyle w:val="Hyperlink"/>
@@ -23609,11 +23760,11 @@
         <w:pStyle w:val="Heading2"/>
         <w:ind w:left="0"/>
       </w:pPr>
-      <w:bookmarkStart w:id="54" w:name="_Toc172282395"/>
+      <w:bookmarkStart w:id="55" w:name="_Toc172282395"/>
       <w:r>
         <w:t>eExam.16</w:t>
       </w:r>
-      <w:bookmarkEnd w:id="54"/>
+      <w:bookmarkEnd w:id="55"/>
     </w:p>
     <w:p>
       <w:pPr>
@@ -23779,7 +23930,7 @@
         </w:rPr>
         <w:t>JIRA ticket:</w:t>
       </w:r>
-      <w:hyperlink r:id="rId116">
+      <w:hyperlink r:id="rId118">
         <w:r>
           <w:t xml:space="preserve"> </w:t>
         </w:r>
@@ -23793,7 +23944,7 @@
         </w:rPr>
         <w:t xml:space="preserve"> </w:t>
       </w:r>
-      <w:hyperlink r:id="rId117" w:history="1">
+      <w:hyperlink r:id="rId119" w:history="1">
         <w:r>
           <w:rPr>
             <w:rStyle w:val="Hyperlink"/>
@@ -23817,11 +23968,11 @@
         <w:pStyle w:val="Heading2"/>
         <w:ind w:left="0"/>
       </w:pPr>
-      <w:bookmarkStart w:id="55" w:name="_Toc172282396"/>
+      <w:bookmarkStart w:id="56" w:name="_Toc172282396"/>
       <w:r>
         <w:t>eExam.23</w:t>
       </w:r>
-      <w:bookmarkEnd w:id="55"/>
+      <w:bookmarkEnd w:id="56"/>
     </w:p>
     <w:p>
       <w:pPr>
@@ -23917,7 +24068,7 @@
         <w:lastRenderedPageBreak/>
         <w:t>JIRA ticket:</w:t>
       </w:r>
-      <w:hyperlink r:id="rId118">
+      <w:hyperlink r:id="rId120">
         <w:r>
           <w:t xml:space="preserve"> </w:t>
         </w:r>
@@ -23931,7 +24082,7 @@
         </w:rPr>
         <w:t xml:space="preserve"> </w:t>
       </w:r>
-      <w:hyperlink r:id="rId119" w:history="1">
+      <w:hyperlink r:id="rId121" w:history="1">
         <w:r>
           <w:rPr>
             <w:rStyle w:val="Hyperlink"/>
@@ -23997,11 +24148,11 @@
         <w:pStyle w:val="Heading2"/>
         <w:ind w:left="0"/>
       </w:pPr>
-      <w:bookmarkStart w:id="56" w:name="_Toc172282397"/>
+      <w:bookmarkStart w:id="57" w:name="_Toc172282397"/>
       <w:r>
         <w:t>eExam.24</w:t>
       </w:r>
-      <w:bookmarkEnd w:id="56"/>
+      <w:bookmarkEnd w:id="57"/>
     </w:p>
     <w:p>
       <w:pPr>
@@ -24199,7 +24350,7 @@
         </w:rPr>
         <w:t>JIRA ticket:</w:t>
       </w:r>
-      <w:hyperlink r:id="rId120">
+      <w:hyperlink r:id="rId122">
         <w:r>
           <w:t xml:space="preserve"> </w:t>
         </w:r>
@@ -24213,7 +24364,7 @@
         </w:rPr>
         <w:t xml:space="preserve"> </w:t>
       </w:r>
-      <w:hyperlink r:id="rId121" w:history="1">
+      <w:hyperlink r:id="rId123" w:history="1">
         <w:r>
           <w:rPr>
             <w:rStyle w:val="Hyperlink"/>
@@ -24246,14 +24397,14 @@
         <w:pStyle w:val="Heading2"/>
         <w:ind w:left="0"/>
       </w:pPr>
-      <w:bookmarkStart w:id="57" w:name="_Toc172282398"/>
+      <w:bookmarkStart w:id="58" w:name="_Toc172282398"/>
       <w:r>
         <w:t>eExam.</w:t>
       </w:r>
       <w:r>
         <w:t>25</w:t>
       </w:r>
-      <w:bookmarkEnd w:id="57"/>
+      <w:bookmarkEnd w:id="58"/>
       <w:r>
         <w:t xml:space="preserve"> </w:t>
       </w:r>
@@ -24392,7 +24543,7 @@
         </w:rPr>
         <w:t>JIRA ticket:</w:t>
       </w:r>
-      <w:hyperlink r:id="rId122">
+      <w:hyperlink r:id="rId124">
         <w:r>
           <w:t xml:space="preserve"> </w:t>
         </w:r>
@@ -24406,7 +24557,7 @@
         </w:rPr>
         <w:t xml:space="preserve"> </w:t>
       </w:r>
-      <w:hyperlink r:id="rId123" w:history="1">
+      <w:hyperlink r:id="rId125" w:history="1">
         <w:r>
           <w:rPr>
             <w:rStyle w:val="Hyperlink"/>
@@ -24601,7 +24752,7 @@
         </w:rPr>
         <w:t>JIRA ticket:</w:t>
       </w:r>
-      <w:hyperlink r:id="rId124">
+      <w:hyperlink r:id="rId126">
         <w:r>
           <w:t xml:space="preserve"> </w:t>
         </w:r>
@@ -24615,7 +24766,7 @@
         </w:rPr>
         <w:t xml:space="preserve"> </w:t>
       </w:r>
-      <w:hyperlink r:id="rId125" w:history="1">
+      <w:hyperlink r:id="rId127" w:history="1">
         <w:r>
           <w:rPr>
             <w:rStyle w:val="Hyperlink"/>
@@ -24691,12 +24842,12 @@
         <w:pStyle w:val="Heading1"/>
         <w:ind w:left="0"/>
       </w:pPr>
-      <w:bookmarkStart w:id="58" w:name="_Toc172282399"/>
+      <w:bookmarkStart w:id="59" w:name="_Toc172282399"/>
       <w:proofErr w:type="spellStart"/>
       <w:r>
         <w:t>eHistory</w:t>
       </w:r>
-      <w:bookmarkEnd w:id="58"/>
+      <w:bookmarkEnd w:id="59"/>
       <w:proofErr w:type="spellEnd"/>
       <w:r>
         <w:t xml:space="preserve"> </w:t>
@@ -24809,11 +24960,11 @@
         <w:pStyle w:val="Heading2"/>
         <w:ind w:left="0"/>
       </w:pPr>
-      <w:bookmarkStart w:id="59" w:name="_Toc172282400"/>
+      <w:bookmarkStart w:id="60" w:name="_Toc172282400"/>
       <w:r>
         <w:t>eHistory.01</w:t>
       </w:r>
-      <w:bookmarkEnd w:id="59"/>
+      <w:bookmarkEnd w:id="60"/>
       <w:r>
         <w:t xml:space="preserve"> </w:t>
       </w:r>
@@ -24907,7 +25058,7 @@
         </w:rPr>
         <w:t>JIRA ticket:</w:t>
       </w:r>
-      <w:hyperlink r:id="rId126">
+      <w:hyperlink r:id="rId128">
         <w:r>
           <w:t xml:space="preserve"> </w:t>
         </w:r>
@@ -24921,7 +25072,7 @@
         </w:rPr>
         <w:t xml:space="preserve"> </w:t>
       </w:r>
-      <w:hyperlink r:id="rId127" w:history="1">
+      <w:hyperlink r:id="rId129" w:history="1">
         <w:r>
           <w:rPr>
             <w:rStyle w:val="Hyperlink"/>
@@ -24951,11 +25102,11 @@
         <w:pStyle w:val="Heading2"/>
         <w:ind w:left="0"/>
       </w:pPr>
-      <w:bookmarkStart w:id="60" w:name="_Toc172282401"/>
+      <w:bookmarkStart w:id="61" w:name="_Toc172282401"/>
       <w:r>
         <w:t>eHistory.17</w:t>
       </w:r>
-      <w:bookmarkEnd w:id="60"/>
+      <w:bookmarkEnd w:id="61"/>
       <w:r>
         <w:t xml:space="preserve"> </w:t>
       </w:r>
@@ -25081,11 +25232,11 @@
         </w:rPr>
         <w:t>JIRA ticket:</w:t>
       </w:r>
-      <w:hyperlink r:id="rId128"/>
-      <w:r>
-        <w:t xml:space="preserve"> </w:t>
-      </w:r>
-      <w:hyperlink r:id="rId129" w:history="1">
+      <w:hyperlink r:id="rId130"/>
+      <w:r>
+        <w:t xml:space="preserve"> </w:t>
+      </w:r>
+      <w:hyperlink r:id="rId131" w:history="1">
         <w:r>
           <w:rPr>
             <w:rStyle w:val="Hyperlink"/>
@@ -25120,7 +25271,7 @@
         <w:pStyle w:val="Heading2"/>
         <w:ind w:left="0"/>
       </w:pPr>
-      <w:bookmarkStart w:id="61" w:name="_Toc172282402"/>
+      <w:bookmarkStart w:id="62" w:name="_Toc172282402"/>
       <w:r>
         <w:t>eHistory.</w:t>
       </w:r>
@@ -25130,7 +25281,7 @@
       <w:r>
         <w:t>0</w:t>
       </w:r>
-      <w:bookmarkEnd w:id="61"/>
+      <w:bookmarkEnd w:id="62"/>
       <w:r>
         <w:t xml:space="preserve"> </w:t>
       </w:r>
@@ -25429,7 +25580,7 @@
         </w:rPr>
         <w:t>JIRA ticket:</w:t>
       </w:r>
-      <w:hyperlink r:id="rId130">
+      <w:hyperlink r:id="rId132">
         <w:r>
           <w:t xml:space="preserve"> </w:t>
         </w:r>
@@ -25437,7 +25588,7 @@
       <w:r>
         <w:t xml:space="preserve"> </w:t>
       </w:r>
-      <w:hyperlink r:id="rId131" w:history="1">
+      <w:hyperlink r:id="rId133" w:history="1">
         <w:r>
           <w:rPr>
             <w:rStyle w:val="Hyperlink"/>
@@ -25494,13 +25645,13 @@
         <w:pStyle w:val="Heading1"/>
         <w:ind w:left="0" w:firstLine="0"/>
       </w:pPr>
-      <w:bookmarkStart w:id="62" w:name="_Toc172282403"/>
+      <w:bookmarkStart w:id="63" w:name="_Toc172282403"/>
       <w:proofErr w:type="spellStart"/>
       <w:r>
         <w:lastRenderedPageBreak/>
         <w:t>eLabs</w:t>
       </w:r>
-      <w:bookmarkEnd w:id="62"/>
+      <w:bookmarkEnd w:id="63"/>
       <w:proofErr w:type="spellEnd"/>
       <w:r>
         <w:t xml:space="preserve"> </w:t>
@@ -25613,11 +25764,11 @@
         <w:pStyle w:val="Heading2"/>
         <w:ind w:left="0"/>
       </w:pPr>
-      <w:bookmarkStart w:id="63" w:name="_Toc172282404"/>
+      <w:bookmarkStart w:id="64" w:name="_Toc172282404"/>
       <w:r>
         <w:t>eLabs.01</w:t>
       </w:r>
-      <w:bookmarkEnd w:id="63"/>
+      <w:bookmarkEnd w:id="64"/>
     </w:p>
     <w:p>
       <w:pPr>
@@ -25707,7 +25858,7 @@
         </w:rPr>
         <w:t>JIRA ticket:</w:t>
       </w:r>
-      <w:hyperlink r:id="rId132">
+      <w:hyperlink r:id="rId134">
         <w:r>
           <w:t xml:space="preserve"> </w:t>
         </w:r>
@@ -25721,7 +25872,7 @@
         </w:rPr>
         <w:t xml:space="preserve"> </w:t>
       </w:r>
-      <w:hyperlink r:id="rId133" w:history="1">
+      <w:hyperlink r:id="rId135" w:history="1">
         <w:r>
           <w:rPr>
             <w:rStyle w:val="Hyperlink"/>
@@ -25751,11 +25902,11 @@
         <w:pStyle w:val="Heading2"/>
         <w:ind w:left="0"/>
       </w:pPr>
-      <w:bookmarkStart w:id="64" w:name="_Toc172282405"/>
+      <w:bookmarkStart w:id="65" w:name="_Toc172282405"/>
       <w:r>
         <w:t>eLabs.03</w:t>
       </w:r>
-      <w:bookmarkEnd w:id="64"/>
+      <w:bookmarkEnd w:id="65"/>
     </w:p>
     <w:p>
       <w:pPr>
@@ -25864,7 +26015,7 @@
       <w:r>
         <w:t xml:space="preserve"> </w:t>
       </w:r>
-      <w:hyperlink r:id="rId134" w:history="1">
+      <w:hyperlink r:id="rId136" w:history="1">
         <w:r>
           <w:rPr>
             <w:rStyle w:val="Hyperlink"/>
@@ -26048,7 +26199,7 @@
         </w:rPr>
         <w:t>JIRA ticket:</w:t>
       </w:r>
-      <w:hyperlink r:id="rId135">
+      <w:hyperlink r:id="rId137">
         <w:r>
           <w:t xml:space="preserve"> </w:t>
         </w:r>
@@ -26062,7 +26213,7 @@
         </w:rPr>
         <w:t xml:space="preserve"> </w:t>
       </w:r>
-      <w:hyperlink r:id="rId136" w:history="1">
+      <w:hyperlink r:id="rId138" w:history="1">
         <w:r>
           <w:rPr>
             <w:rStyle w:val="Hyperlink"/>
@@ -26113,14 +26264,14 @@
           <w:u w:val="none"/>
         </w:rPr>
       </w:pPr>
-      <w:bookmarkStart w:id="65" w:name="_Toc172282406"/>
+      <w:bookmarkStart w:id="66" w:name="_Toc172282406"/>
       <w:r>
         <w:t>eLabs.0</w:t>
       </w:r>
       <w:r>
         <w:t>5</w:t>
       </w:r>
-      <w:bookmarkEnd w:id="65"/>
+      <w:bookmarkEnd w:id="66"/>
     </w:p>
     <w:p>
       <w:pPr>
@@ -26292,7 +26443,7 @@
       <w:r>
         <w:t xml:space="preserve"> </w:t>
       </w:r>
-      <w:hyperlink r:id="rId137" w:history="1">
+      <w:hyperlink r:id="rId139" w:history="1">
         <w:r>
           <w:rPr>
             <w:rStyle w:val="Hyperlink"/>
@@ -26332,13 +26483,13 @@
         <w:pStyle w:val="Heading1"/>
         <w:ind w:left="0" w:firstLine="0"/>
       </w:pPr>
-      <w:bookmarkStart w:id="66" w:name="_Toc172282407"/>
+      <w:bookmarkStart w:id="67" w:name="_Toc172282407"/>
       <w:proofErr w:type="spellStart"/>
       <w:r>
         <w:lastRenderedPageBreak/>
         <w:t>eMedications</w:t>
       </w:r>
-      <w:bookmarkEnd w:id="66"/>
+      <w:bookmarkEnd w:id="67"/>
       <w:proofErr w:type="spellEnd"/>
       <w:r>
         <w:t xml:space="preserve"> </w:t>
@@ -26454,7 +26605,7 @@
         <w:pStyle w:val="Heading2"/>
         <w:ind w:left="0"/>
       </w:pPr>
-      <w:bookmarkStart w:id="67" w:name="_Toc172282408"/>
+      <w:bookmarkStart w:id="68" w:name="_Toc172282408"/>
       <w:r>
         <w:t>eMedications.</w:t>
       </w:r>
@@ -26467,7 +26618,7 @@
       <w:r>
         <w:t>3</w:t>
       </w:r>
-      <w:bookmarkEnd w:id="67"/>
+      <w:bookmarkEnd w:id="68"/>
       <w:r>
         <w:t xml:space="preserve"> </w:t>
       </w:r>
@@ -26731,7 +26882,7 @@
         </w:rPr>
         <w:t>JIRA ticket:</w:t>
       </w:r>
-      <w:hyperlink r:id="rId138">
+      <w:hyperlink r:id="rId140">
         <w:r>
           <w:t xml:space="preserve"> </w:t>
         </w:r>
@@ -26745,7 +26896,7 @@
         </w:rPr>
         <w:t xml:space="preserve"> </w:t>
       </w:r>
-      <w:hyperlink r:id="rId139" w:history="1">
+      <w:hyperlink r:id="rId141" w:history="1">
         <w:r>
           <w:rPr>
             <w:rStyle w:val="Hyperlink"/>
@@ -26805,12 +26956,12 @@
         <w:pStyle w:val="Heading1"/>
         <w:ind w:left="0" w:firstLine="0"/>
       </w:pPr>
-      <w:bookmarkStart w:id="68" w:name="_Toc172282409"/>
+      <w:bookmarkStart w:id="69" w:name="_Toc172282409"/>
       <w:proofErr w:type="spellStart"/>
       <w:r>
         <w:t>eOther</w:t>
       </w:r>
-      <w:bookmarkEnd w:id="68"/>
+      <w:bookmarkEnd w:id="69"/>
       <w:proofErr w:type="spellEnd"/>
       <w:r>
         <w:t xml:space="preserve"> </w:t>
@@ -26926,14 +27077,14 @@
         <w:pStyle w:val="Heading2"/>
         <w:ind w:left="0"/>
       </w:pPr>
-      <w:bookmarkStart w:id="69" w:name="_Toc172282410"/>
+      <w:bookmarkStart w:id="70" w:name="_Toc172282410"/>
       <w:r>
         <w:t>eOther</w:t>
       </w:r>
       <w:r>
         <w:t>.06</w:t>
       </w:r>
-      <w:bookmarkEnd w:id="69"/>
+      <w:bookmarkEnd w:id="70"/>
       <w:r>
         <w:t xml:space="preserve"> </w:t>
       </w:r>
@@ -27252,7 +27403,7 @@
         </w:rPr>
         <w:t>JIRA ticket:</w:t>
       </w:r>
-      <w:hyperlink r:id="rId140">
+      <w:hyperlink r:id="rId142">
         <w:r>
           <w:t xml:space="preserve"> </w:t>
         </w:r>
@@ -27266,7 +27417,7 @@
         </w:rPr>
         <w:t xml:space="preserve"> </w:t>
       </w:r>
-      <w:hyperlink r:id="rId141" w:history="1">
+      <w:hyperlink r:id="rId143" w:history="1">
         <w:r>
           <w:rPr>
             <w:rStyle w:val="Hyperlink"/>
@@ -27302,14 +27453,14 @@
         <w:pStyle w:val="Heading2"/>
         <w:ind w:left="0"/>
       </w:pPr>
-      <w:bookmarkStart w:id="70" w:name="_Toc172282411"/>
+      <w:bookmarkStart w:id="71" w:name="_Toc172282411"/>
       <w:r>
         <w:t>eOther.</w:t>
       </w:r>
       <w:r>
         <w:t>19</w:t>
       </w:r>
-      <w:bookmarkEnd w:id="70"/>
+      <w:bookmarkEnd w:id="71"/>
       <w:r>
         <w:t xml:space="preserve"> </w:t>
       </w:r>
@@ -27422,7 +27573,7 @@
         </w:rPr>
         <w:t>JIRA ticket:</w:t>
       </w:r>
-      <w:hyperlink r:id="rId142">
+      <w:hyperlink r:id="rId144">
         <w:r>
           <w:t xml:space="preserve"> </w:t>
         </w:r>
@@ -27436,7 +27587,7 @@
         </w:rPr>
         <w:t xml:space="preserve"> </w:t>
       </w:r>
-      <w:hyperlink r:id="rId143" w:history="1">
+      <w:hyperlink r:id="rId145" w:history="1">
         <w:r>
           <w:rPr>
             <w:rStyle w:val="Hyperlink"/>
@@ -27469,14 +27620,14 @@
         <w:pStyle w:val="Heading2"/>
         <w:ind w:left="0"/>
       </w:pPr>
-      <w:bookmarkStart w:id="71" w:name="_Toc172282412"/>
+      <w:bookmarkStart w:id="72" w:name="_Toc172282412"/>
       <w:r>
         <w:t>eOther.2</w:t>
       </w:r>
       <w:r>
         <w:t>0</w:t>
       </w:r>
-      <w:bookmarkEnd w:id="71"/>
+      <w:bookmarkEnd w:id="72"/>
       <w:r>
         <w:t xml:space="preserve"> </w:t>
       </w:r>
@@ -27583,7 +27734,7 @@
         </w:rPr>
         <w:t>JIRA ticket:</w:t>
       </w:r>
-      <w:hyperlink r:id="rId144">
+      <w:hyperlink r:id="rId146">
         <w:r>
           <w:t xml:space="preserve"> </w:t>
         </w:r>
@@ -27597,7 +27748,7 @@
         </w:rPr>
         <w:t xml:space="preserve"> </w:t>
       </w:r>
-      <w:hyperlink r:id="rId145" w:history="1">
+      <w:hyperlink r:id="rId147" w:history="1">
         <w:r>
           <w:rPr>
             <w:rStyle w:val="Hyperlink"/>
@@ -27644,7 +27795,7 @@
         <w:pStyle w:val="Heading2"/>
         <w:ind w:left="0"/>
       </w:pPr>
-      <w:bookmarkStart w:id="72" w:name="_Toc172282413"/>
+      <w:bookmarkStart w:id="73" w:name="_Toc172282413"/>
       <w:r>
         <w:lastRenderedPageBreak/>
         <w:t>eOther.</w:t>
@@ -27652,7 +27803,7 @@
       <w:r>
         <w:t>21</w:t>
       </w:r>
-      <w:bookmarkEnd w:id="72"/>
+      <w:bookmarkEnd w:id="73"/>
       <w:r>
         <w:t xml:space="preserve"> </w:t>
       </w:r>
@@ -27774,7 +27925,7 @@
         </w:rPr>
         <w:t>JIRA ticket:</w:t>
       </w:r>
-      <w:hyperlink r:id="rId146">
+      <w:hyperlink r:id="rId148">
         <w:r>
           <w:t xml:space="preserve"> </w:t>
         </w:r>
@@ -27782,7 +27933,7 @@
       <w:r>
         <w:t xml:space="preserve"> </w:t>
       </w:r>
-      <w:hyperlink r:id="rId147" w:history="1">
+      <w:hyperlink r:id="rId149" w:history="1">
         <w:r>
           <w:rPr>
             <w:rStyle w:val="Hyperlink"/>
@@ -27839,13 +27990,13 @@
         <w:pStyle w:val="Heading1"/>
         <w:ind w:left="0"/>
       </w:pPr>
-      <w:bookmarkStart w:id="73" w:name="_Toc172282414"/>
+      <w:bookmarkStart w:id="74" w:name="_Toc172282414"/>
       <w:proofErr w:type="spellStart"/>
       <w:r>
         <w:lastRenderedPageBreak/>
         <w:t>eOutcome</w:t>
       </w:r>
-      <w:bookmarkEnd w:id="73"/>
+      <w:bookmarkEnd w:id="74"/>
       <w:proofErr w:type="spellEnd"/>
       <w:r>
         <w:t xml:space="preserve"> </w:t>
@@ -27956,11 +28107,11 @@
         <w:pStyle w:val="Heading2"/>
         <w:ind w:left="0"/>
       </w:pPr>
-      <w:bookmarkStart w:id="74" w:name="_Toc172282415"/>
+      <w:bookmarkStart w:id="75" w:name="_Toc172282415"/>
       <w:r>
         <w:t>eOutcome.01</w:t>
       </w:r>
-      <w:bookmarkEnd w:id="74"/>
+      <w:bookmarkEnd w:id="75"/>
       <w:r>
         <w:t xml:space="preserve"> </w:t>
       </w:r>
@@ -28064,7 +28215,7 @@
         </w:rPr>
         <w:t> </w:t>
       </w:r>
-      <w:hyperlink r:id="rId148" w:history="1">
+      <w:hyperlink r:id="rId150" w:history="1">
         <w:r>
           <w:rPr>
             <w:rStyle w:val="Hyperlink"/>
@@ -28144,7 +28295,7 @@
         </w:rPr>
         <w:t> </w:t>
       </w:r>
-      <w:hyperlink r:id="rId149" w:history="1">
+      <w:hyperlink r:id="rId151" w:history="1">
         <w:r>
           <w:rPr>
             <w:rStyle w:val="Hyperlink"/>
@@ -28227,7 +28378,7 @@
         </w:rPr>
         <w:t xml:space="preserve">JIRA ticket: </w:t>
       </w:r>
-      <w:hyperlink r:id="rId150" w:history="1">
+      <w:hyperlink r:id="rId152" w:history="1">
         <w:r>
           <w:rPr>
             <w:rStyle w:val="Hyperlink"/>
@@ -28269,11 +28420,11 @@
         <w:pStyle w:val="Heading2"/>
         <w:ind w:left="0"/>
       </w:pPr>
-      <w:bookmarkStart w:id="75" w:name="_Toc172282416"/>
+      <w:bookmarkStart w:id="76" w:name="_Toc172282416"/>
       <w:r>
         <w:t>eOutcome.02</w:t>
       </w:r>
-      <w:bookmarkEnd w:id="75"/>
+      <w:bookmarkEnd w:id="76"/>
       <w:r>
         <w:t xml:space="preserve"> </w:t>
       </w:r>
@@ -28502,7 +28653,7 @@
         </w:rPr>
         <w:t> </w:t>
       </w:r>
-      <w:hyperlink r:id="rId151" w:history="1">
+      <w:hyperlink r:id="rId153" w:history="1">
         <w:r>
           <w:rPr>
             <w:rStyle w:val="Hyperlink"/>
@@ -28553,7 +28704,7 @@
         </w:rPr>
         <w:t xml:space="preserve">Codes are available from Medicare contractors and the National Uniform Billing Committee (NUBC, </w:t>
       </w:r>
-      <w:hyperlink r:id="rId152" w:history="1">
+      <w:hyperlink r:id="rId154" w:history="1">
         <w:r>
           <w:rPr>
             <w:rStyle w:val="Hyperlink"/>
@@ -28618,7 +28769,7 @@
         </w:rPr>
         <w:t xml:space="preserve">JIRA ticket: </w:t>
       </w:r>
-      <w:hyperlink r:id="rId153" w:history="1">
+      <w:hyperlink r:id="rId155" w:history="1">
         <w:r>
           <w:rPr>
             <w:rStyle w:val="Hyperlink"/>
@@ -28648,11 +28799,11 @@
         <w:pStyle w:val="Heading2"/>
         <w:ind w:left="0"/>
       </w:pPr>
-      <w:bookmarkStart w:id="76" w:name="_Toc172282417"/>
+      <w:bookmarkStart w:id="77" w:name="_Toc172282417"/>
       <w:r>
         <w:t>eOutcome.21</w:t>
       </w:r>
-      <w:bookmarkEnd w:id="76"/>
+      <w:bookmarkEnd w:id="77"/>
       <w:r>
         <w:t xml:space="preserve"> </w:t>
       </w:r>
@@ -29006,7 +29157,7 @@
         </w:rPr>
         <w:t>JIRA ticket:</w:t>
       </w:r>
-      <w:hyperlink r:id="rId154">
+      <w:hyperlink r:id="rId156">
         <w:r>
           <w:t xml:space="preserve"> </w:t>
         </w:r>
@@ -29020,7 +29171,7 @@
         </w:rPr>
         <w:t xml:space="preserve"> </w:t>
       </w:r>
-      <w:hyperlink r:id="rId155" w:history="1">
+      <w:hyperlink r:id="rId157" w:history="1">
         <w:r>
           <w:rPr>
             <w:rStyle w:val="Hyperlink"/>
@@ -29070,12 +29221,12 @@
     <w:p>
       <w:pPr>
         <w:sectPr>
-          <w:headerReference w:type="even" r:id="rId156"/>
-          <w:headerReference w:type="default" r:id="rId157"/>
-          <w:footerReference w:type="even" r:id="rId158"/>
-          <w:footerReference w:type="default" r:id="rId159"/>
-          <w:headerReference w:type="first" r:id="rId160"/>
-          <w:footerReference w:type="first" r:id="rId161"/>
+          <w:headerReference w:type="even" r:id="rId158"/>
+          <w:headerReference w:type="default" r:id="rId159"/>
+          <w:footerReference w:type="even" r:id="rId160"/>
+          <w:footerReference w:type="default" r:id="rId161"/>
+          <w:headerReference w:type="first" r:id="rId162"/>
+          <w:footerReference w:type="first" r:id="rId163"/>
           <w:pgSz w:w="12240" w:h="15840"/>
           <w:pgMar w:top="1445" w:right="1439" w:bottom="1460" w:left="1435" w:header="720" w:footer="721" w:gutter="0"/>
           <w:cols w:space="720"/>
@@ -29088,13 +29239,13 @@
         <w:pStyle w:val="Heading1"/>
         <w:ind w:left="0"/>
       </w:pPr>
-      <w:bookmarkStart w:id="77" w:name="_Toc172282418"/>
+      <w:bookmarkStart w:id="78" w:name="_Toc172282418"/>
       <w:proofErr w:type="spellStart"/>
       <w:r>
         <w:lastRenderedPageBreak/>
         <w:t>ePatient</w:t>
       </w:r>
-      <w:bookmarkEnd w:id="77"/>
+      <w:bookmarkEnd w:id="78"/>
       <w:proofErr w:type="spellEnd"/>
       <w:r>
         <w:t xml:space="preserve"> </w:t>
@@ -29208,11 +29359,11 @@
         <w:pStyle w:val="Heading2"/>
         <w:ind w:left="0"/>
       </w:pPr>
-      <w:bookmarkStart w:id="78" w:name="_Toc172282419"/>
+      <w:bookmarkStart w:id="79" w:name="_Toc172282419"/>
       <w:r>
         <w:t>ePatient.11</w:t>
       </w:r>
-      <w:bookmarkEnd w:id="78"/>
+      <w:bookmarkEnd w:id="79"/>
       <w:r>
         <w:t xml:space="preserve"> </w:t>
       </w:r>
@@ -29262,7 +29413,7 @@
         </w:rPr>
         <w:t xml:space="preserve">Census Tract Data Website (files and descriptions): </w:t>
       </w:r>
-      <w:hyperlink r:id="rId162" w:history="1">
+      <w:hyperlink r:id="rId164" w:history="1">
         <w:r>
           <w:rPr>
             <w:rStyle w:val="Hyperlink"/>
@@ -29305,7 +29456,7 @@
         </w:rPr>
         <w:t xml:space="preserve"> </w:t>
       </w:r>
-      <w:hyperlink r:id="rId163" w:history="1">
+      <w:hyperlink r:id="rId165" w:history="1">
         <w:r>
           <w:rPr>
             <w:rStyle w:val="Hyperlink"/>
@@ -29339,7 +29490,7 @@
         </w:rPr>
         <w:t xml:space="preserve">JIRA ticket: </w:t>
       </w:r>
-      <w:hyperlink r:id="rId164" w:history="1">
+      <w:hyperlink r:id="rId166" w:history="1">
         <w:r>
           <w:rPr>
             <w:rStyle w:val="Hyperlink"/>
@@ -29370,14 +29521,14 @@
         <w:pStyle w:val="Heading2"/>
         <w:ind w:left="0"/>
       </w:pPr>
-      <w:bookmarkStart w:id="79" w:name="_Toc172282420"/>
+      <w:bookmarkStart w:id="80" w:name="_Toc172282420"/>
       <w:r>
         <w:t>ePatient.</w:t>
       </w:r>
       <w:r>
         <w:t>14</w:t>
       </w:r>
-      <w:bookmarkEnd w:id="79"/>
+      <w:bookmarkEnd w:id="80"/>
       <w:r>
         <w:t xml:space="preserve"> </w:t>
       </w:r>
@@ -29754,7 +29905,7 @@
         </w:rPr>
         <w:t>JIRA ticket:</w:t>
       </w:r>
-      <w:hyperlink r:id="rId165">
+      <w:hyperlink r:id="rId167">
         <w:r>
           <w:t xml:space="preserve"> </w:t>
         </w:r>
@@ -29768,7 +29919,7 @@
         </w:rPr>
         <w:t xml:space="preserve"> </w:t>
       </w:r>
-      <w:hyperlink r:id="rId166" w:history="1">
+      <w:hyperlink r:id="rId168" w:history="1">
         <w:r>
           <w:rPr>
             <w:rStyle w:val="Hyperlink"/>
@@ -29789,7 +29940,7 @@
         </w:rPr>
         <w:t xml:space="preserve">  </w:t>
       </w:r>
-      <w:hyperlink r:id="rId167" w:history="1">
+      <w:hyperlink r:id="rId169" w:history="1">
         <w:r>
           <w:rPr>
             <w:rStyle w:val="Hyperlink"/>
@@ -29810,7 +29961,7 @@
         </w:rPr>
         <w:t xml:space="preserve">  </w:t>
       </w:r>
-      <w:hyperlink r:id="rId168" w:history="1">
+      <w:hyperlink r:id="rId170" w:history="1">
         <w:r>
           <w:rPr>
             <w:rStyle w:val="Hyperlink"/>
@@ -29863,7 +30014,7 @@
         <w:pStyle w:val="Heading2"/>
         <w:ind w:left="0"/>
       </w:pPr>
-      <w:bookmarkStart w:id="80" w:name="_Toc172282421"/>
+      <w:bookmarkStart w:id="81" w:name="_Toc172282421"/>
       <w:r>
         <w:lastRenderedPageBreak/>
         <w:t>ePatient.</w:t>
@@ -29871,7 +30022,7 @@
       <w:r>
         <w:t>15</w:t>
       </w:r>
-      <w:bookmarkEnd w:id="80"/>
+      <w:bookmarkEnd w:id="81"/>
     </w:p>
     <w:p>
       <w:pPr>
@@ -30035,11 +30186,11 @@
         </w:rPr>
         <w:t>JIRA ticket:</w:t>
       </w:r>
-      <w:hyperlink r:id="rId169"/>
-      <w:r>
-        <w:t xml:space="preserve"> </w:t>
-      </w:r>
-      <w:hyperlink r:id="rId170" w:history="1">
+      <w:hyperlink r:id="rId171"/>
+      <w:r>
+        <w:t xml:space="preserve"> </w:t>
+      </w:r>
+      <w:hyperlink r:id="rId172" w:history="1">
         <w:r>
           <w:rPr>
             <w:rStyle w:val="Hyperlink"/>
@@ -30060,7 +30211,7 @@
         </w:rPr>
         <w:t xml:space="preserve">   </w:t>
       </w:r>
-      <w:hyperlink r:id="rId171" w:history="1">
+      <w:hyperlink r:id="rId173" w:history="1">
         <w:r>
           <w:rPr>
             <w:rStyle w:val="Hyperlink"/>
@@ -30096,14 +30247,14 @@
         <w:pStyle w:val="Heading2"/>
         <w:ind w:left="0"/>
       </w:pPr>
-      <w:bookmarkStart w:id="81" w:name="_Toc172282422"/>
+      <w:bookmarkStart w:id="82" w:name="_Toc172282422"/>
       <w:r>
         <w:t>ePatient.</w:t>
       </w:r>
       <w:r>
         <w:t>23</w:t>
       </w:r>
-      <w:bookmarkEnd w:id="81"/>
+      <w:bookmarkEnd w:id="82"/>
       <w:r>
         <w:t xml:space="preserve"> </w:t>
       </w:r>
@@ -30415,7 +30566,7 @@
         </w:rPr>
         <w:t>JIRA ticket:</w:t>
       </w:r>
-      <w:hyperlink r:id="rId172">
+      <w:hyperlink r:id="rId174">
         <w:r>
           <w:t xml:space="preserve"> </w:t>
         </w:r>
@@ -30429,7 +30580,7 @@
         </w:rPr>
         <w:t xml:space="preserve"> </w:t>
       </w:r>
-      <w:hyperlink r:id="rId173" w:history="1">
+      <w:hyperlink r:id="rId175" w:history="1">
         <w:r>
           <w:rPr>
             <w:rStyle w:val="Hyperlink"/>
@@ -30462,14 +30613,14 @@
         <w:pStyle w:val="Heading2"/>
         <w:ind w:left="0"/>
       </w:pPr>
-      <w:bookmarkStart w:id="82" w:name="_Toc172282423"/>
+      <w:bookmarkStart w:id="83" w:name="_Toc172282423"/>
       <w:r>
         <w:t>ePatient.</w:t>
       </w:r>
       <w:r>
         <w:t>24</w:t>
       </w:r>
-      <w:bookmarkEnd w:id="82"/>
+      <w:bookmarkEnd w:id="83"/>
       <w:r>
         <w:t xml:space="preserve"> </w:t>
       </w:r>
@@ -31869,7 +32020,7 @@
       <w:r>
         <w:t xml:space="preserve"> </w:t>
       </w:r>
-      <w:hyperlink r:id="rId174" w:history="1">
+      <w:hyperlink r:id="rId176" w:history="1">
         <w:r>
           <w:rPr>
             <w:rStyle w:val="Hyperlink"/>
@@ -32045,13 +32196,13 @@
         <w:pStyle w:val="Heading1"/>
         <w:ind w:left="0"/>
       </w:pPr>
-      <w:bookmarkStart w:id="83" w:name="_Toc172282424"/>
+      <w:bookmarkStart w:id="84" w:name="_Toc172282424"/>
       <w:proofErr w:type="spellStart"/>
       <w:r>
         <w:lastRenderedPageBreak/>
         <w:t>ePayment</w:t>
       </w:r>
-      <w:bookmarkEnd w:id="83"/>
+      <w:bookmarkEnd w:id="84"/>
       <w:proofErr w:type="spellEnd"/>
     </w:p>
     <w:p>
@@ -32171,14 +32322,14 @@
         <w:pStyle w:val="Heading2"/>
         <w:ind w:left="0"/>
       </w:pPr>
-      <w:bookmarkStart w:id="84" w:name="_Toc172282425"/>
+      <w:bookmarkStart w:id="85" w:name="_Toc172282425"/>
       <w:r>
         <w:t>ePayment.</w:t>
       </w:r>
       <w:r>
         <w:t>09</w:t>
       </w:r>
-      <w:bookmarkEnd w:id="84"/>
+      <w:bookmarkEnd w:id="85"/>
       <w:r>
         <w:t xml:space="preserve"> </w:t>
       </w:r>
@@ -32301,7 +32452,7 @@
         </w:rPr>
         <w:t>JIRA ticket:</w:t>
       </w:r>
-      <w:hyperlink r:id="rId175">
+      <w:hyperlink r:id="rId177">
         <w:r>
           <w:t xml:space="preserve"> </w:t>
         </w:r>
@@ -32315,7 +32466,7 @@
         </w:rPr>
         <w:t xml:space="preserve"> </w:t>
       </w:r>
-      <w:hyperlink r:id="rId176" w:history="1">
+      <w:hyperlink r:id="rId178" w:history="1">
         <w:r>
           <w:rPr>
             <w:rStyle w:val="Hyperlink"/>
@@ -32354,14 +32505,14 @@
         <w:pStyle w:val="Heading2"/>
         <w:ind w:left="0"/>
       </w:pPr>
-      <w:bookmarkStart w:id="85" w:name="_Toc172282426"/>
+      <w:bookmarkStart w:id="86" w:name="_Toc172282426"/>
       <w:r>
         <w:t>ePayment.</w:t>
       </w:r>
       <w:r>
         <w:t>16</w:t>
       </w:r>
-      <w:bookmarkEnd w:id="85"/>
+      <w:bookmarkEnd w:id="86"/>
     </w:p>
     <w:p>
       <w:pPr>
@@ -32437,7 +32588,7 @@
         </w:rPr>
         <w:t xml:space="preserve"> </w:t>
       </w:r>
-      <w:hyperlink r:id="rId177" w:history="1">
+      <w:hyperlink r:id="rId179" w:history="1">
         <w:r>
           <w:rPr>
             <w:rStyle w:val="Hyperlink"/>
@@ -32492,7 +32643,7 @@
         </w:rPr>
         <w:t xml:space="preserve">ANSI Country Codes (ISO 3166) Website: </w:t>
       </w:r>
-      <w:hyperlink r:id="rId178" w:history="1">
+      <w:hyperlink r:id="rId180" w:history="1">
         <w:r>
           <w:rPr>
             <w:rStyle w:val="Hyperlink"/>
@@ -32528,7 +32679,7 @@
         </w:rPr>
         <w:t>JIRA ticket:</w:t>
       </w:r>
-      <w:hyperlink r:id="rId179">
+      <w:hyperlink r:id="rId181">
         <w:r>
           <w:t xml:space="preserve"> </w:t>
         </w:r>
@@ -32542,7 +32693,7 @@
         </w:rPr>
         <w:t xml:space="preserve"> </w:t>
       </w:r>
-      <w:hyperlink r:id="rId180" w:history="1">
+      <w:hyperlink r:id="rId182" w:history="1">
         <w:r>
           <w:rPr>
             <w:rStyle w:val="Hyperlink"/>
@@ -32584,11 +32735,11 @@
         <w:pStyle w:val="Heading2"/>
         <w:ind w:left="0"/>
       </w:pPr>
-      <w:bookmarkStart w:id="86" w:name="_Toc172282427"/>
+      <w:bookmarkStart w:id="87" w:name="_Toc172282427"/>
       <w:r>
         <w:t>ePayment.30</w:t>
       </w:r>
-      <w:bookmarkEnd w:id="86"/>
+      <w:bookmarkEnd w:id="87"/>
     </w:p>
     <w:p>
       <w:pPr>
@@ -32647,7 +32798,7 @@
         </w:rPr>
         <w:t xml:space="preserve">Based on the ISO Country Code. ANSI Country Codes (ISO 3166) Website: </w:t>
       </w:r>
-      <w:hyperlink r:id="rId181" w:history="1">
+      <w:hyperlink r:id="rId183" w:history="1">
         <w:r>
           <w:rPr>
             <w:rStyle w:val="Hyperlink"/>
@@ -32703,7 +32854,7 @@
         </w:rPr>
         <w:t xml:space="preserve">Based on the ISO Country Code. ANSI Country Codes (ISO 3166) Website: </w:t>
       </w:r>
-      <w:hyperlink r:id="rId182" w:history="1">
+      <w:hyperlink r:id="rId184" w:history="1">
         <w:r>
           <w:rPr>
             <w:rStyle w:val="Hyperlink"/>
@@ -32735,7 +32886,7 @@
         </w:rPr>
         <w:t>JIRA ticket:</w:t>
       </w:r>
-      <w:hyperlink r:id="rId183">
+      <w:hyperlink r:id="rId185">
         <w:r>
           <w:t xml:space="preserve"> </w:t>
         </w:r>
@@ -32748,7 +32899,7 @@
         </w:rPr>
         <w:t xml:space="preserve"> </w:t>
       </w:r>
-      <w:hyperlink r:id="rId184" w:history="1">
+      <w:hyperlink r:id="rId186" w:history="1">
         <w:r>
           <w:rPr>
             <w:rStyle w:val="Hyperlink"/>
@@ -32780,12 +32931,12 @@
         <w:pStyle w:val="Heading2"/>
         <w:ind w:left="0"/>
       </w:pPr>
-      <w:bookmarkStart w:id="87" w:name="_Toc172282428"/>
+      <w:bookmarkStart w:id="88" w:name="_Toc172282428"/>
       <w:r>
         <w:lastRenderedPageBreak/>
         <w:t>ePayment.38</w:t>
       </w:r>
-      <w:bookmarkEnd w:id="87"/>
+      <w:bookmarkEnd w:id="88"/>
     </w:p>
     <w:p>
       <w:pPr>
@@ -32849,7 +33000,7 @@
         </w:rPr>
         <w:t xml:space="preserve">Based on the ISO Country Code. ANSI Country Codes (ISO 3166) Website: </w:t>
       </w:r>
-      <w:hyperlink r:id="rId185" w:history="1">
+      <w:hyperlink r:id="rId187" w:history="1">
         <w:r>
           <w:rPr>
             <w:rStyle w:val="Hyperlink"/>
@@ -32895,7 +33046,7 @@
         </w:rPr>
         <w:t xml:space="preserve">Based on the ISO Country Code. ANSI Country Codes (ISO 3166) Website: </w:t>
       </w:r>
-      <w:hyperlink r:id="rId186" w:history="1">
+      <w:hyperlink r:id="rId188" w:history="1">
         <w:r>
           <w:rPr>
             <w:rStyle w:val="Hyperlink"/>
@@ -32934,7 +33085,7 @@
         </w:rPr>
         <w:t>JIRA ticket:</w:t>
       </w:r>
-      <w:hyperlink r:id="rId187">
+      <w:hyperlink r:id="rId189">
         <w:r>
           <w:t xml:space="preserve"> </w:t>
         </w:r>
@@ -32948,7 +33099,7 @@
         </w:rPr>
         <w:t xml:space="preserve"> </w:t>
       </w:r>
-      <w:hyperlink r:id="rId188" w:history="1">
+      <w:hyperlink r:id="rId190" w:history="1">
         <w:r>
           <w:rPr>
             <w:rStyle w:val="Hyperlink"/>
@@ -33102,13 +33253,13 @@
         <w:pStyle w:val="Heading1"/>
         <w:ind w:left="0"/>
       </w:pPr>
-      <w:bookmarkStart w:id="88" w:name="_Toc172282429"/>
+      <w:bookmarkStart w:id="89" w:name="_Toc172282429"/>
       <w:proofErr w:type="spellStart"/>
       <w:r>
         <w:lastRenderedPageBreak/>
         <w:t>eProcedures</w:t>
       </w:r>
-      <w:bookmarkEnd w:id="88"/>
+      <w:bookmarkEnd w:id="89"/>
       <w:proofErr w:type="spellEnd"/>
       <w:r>
         <w:t xml:space="preserve"> </w:t>
@@ -33228,7 +33379,7 @@
         <w:pStyle w:val="Heading2"/>
         <w:ind w:left="0"/>
       </w:pPr>
-      <w:bookmarkStart w:id="89" w:name="_Toc172282430"/>
+      <w:bookmarkStart w:id="90" w:name="_Toc172282430"/>
       <w:r>
         <w:t>eProcedures.</w:t>
       </w:r>
@@ -33238,7 +33389,7 @@
         </w:rPr>
         <w:t>14</w:t>
       </w:r>
-      <w:bookmarkEnd w:id="89"/>
+      <w:bookmarkEnd w:id="90"/>
       <w:r>
         <w:t xml:space="preserve"> </w:t>
       </w:r>
@@ -33696,7 +33847,7 @@
         </w:rPr>
         <w:t>JIRA ticket:</w:t>
       </w:r>
-      <w:hyperlink r:id="rId189">
+      <w:hyperlink r:id="rId191">
         <w:r>
           <w:t xml:space="preserve"> </w:t>
         </w:r>
@@ -33704,7 +33855,7 @@
       <w:r>
         <w:t xml:space="preserve"> </w:t>
       </w:r>
-      <w:hyperlink r:id="rId190" w:history="1">
+      <w:hyperlink r:id="rId192" w:history="1">
         <w:r>
           <w:rPr>
             <w:rStyle w:val="Hyperlink"/>
@@ -33751,12 +33902,12 @@
         <w:pStyle w:val="Heading2"/>
         <w:ind w:left="0"/>
       </w:pPr>
-      <w:bookmarkStart w:id="90" w:name="_Toc172282431"/>
+      <w:bookmarkStart w:id="91" w:name="_Toc172282431"/>
       <w:r>
         <w:lastRenderedPageBreak/>
         <w:t>eProcedures.15</w:t>
       </w:r>
-      <w:bookmarkEnd w:id="90"/>
+      <w:bookmarkEnd w:id="91"/>
       <w:r>
         <w:t xml:space="preserve"> </w:t>
       </w:r>
@@ -34104,7 +34255,7 @@
         </w:rPr>
         <w:t>JIRA ticket:</w:t>
       </w:r>
-      <w:hyperlink r:id="rId191">
+      <w:hyperlink r:id="rId193">
         <w:r>
           <w:t xml:space="preserve"> </w:t>
         </w:r>
@@ -34118,7 +34269,7 @@
         </w:rPr>
         <w:t xml:space="preserve"> </w:t>
       </w:r>
-      <w:hyperlink r:id="rId192" w:history="1">
+      <w:hyperlink r:id="rId194" w:history="1">
         <w:r>
           <w:rPr>
             <w:rStyle w:val="Hyperlink"/>
@@ -34136,12 +34287,12 @@
         <w:spacing w:after="11"/>
         <w:ind w:left="1" w:hanging="10"/>
         <w:sectPr>
-          <w:headerReference w:type="even" r:id="rId193"/>
-          <w:headerReference w:type="default" r:id="rId194"/>
-          <w:footerReference w:type="even" r:id="rId195"/>
-          <w:footerReference w:type="default" r:id="rId196"/>
-          <w:headerReference w:type="first" r:id="rId197"/>
-          <w:footerReference w:type="first" r:id="rId198"/>
+          <w:headerReference w:type="even" r:id="rId195"/>
+          <w:headerReference w:type="default" r:id="rId196"/>
+          <w:footerReference w:type="even" r:id="rId197"/>
+          <w:footerReference w:type="default" r:id="rId198"/>
+          <w:headerReference w:type="first" r:id="rId199"/>
+          <w:footerReference w:type="first" r:id="rId200"/>
           <w:pgSz w:w="12240" w:h="15840"/>
           <w:pgMar w:top="1483" w:right="1543" w:bottom="1440" w:left="1440" w:header="720" w:footer="721" w:gutter="0"/>
           <w:cols w:space="720"/>
@@ -34156,13 +34307,13 @@
         <w:pStyle w:val="Heading1"/>
         <w:ind w:left="0"/>
       </w:pPr>
-      <w:bookmarkStart w:id="91" w:name="_Toc172282432"/>
+      <w:bookmarkStart w:id="92" w:name="_Toc172282432"/>
       <w:proofErr w:type="spellStart"/>
       <w:r>
         <w:lastRenderedPageBreak/>
         <w:t>eResponse</w:t>
       </w:r>
-      <w:bookmarkEnd w:id="91"/>
+      <w:bookmarkEnd w:id="92"/>
       <w:proofErr w:type="spellEnd"/>
     </w:p>
     <w:p>
@@ -34279,14 +34430,14 @@
         <w:pStyle w:val="Heading2"/>
         <w:ind w:left="0"/>
       </w:pPr>
-      <w:bookmarkStart w:id="92" w:name="_Toc172282433"/>
+      <w:bookmarkStart w:id="93" w:name="_Toc172282433"/>
       <w:r>
         <w:t>eResponse.0</w:t>
       </w:r>
       <w:r>
         <w:t>5</w:t>
       </w:r>
-      <w:bookmarkEnd w:id="92"/>
+      <w:bookmarkEnd w:id="93"/>
       <w:r>
         <w:t xml:space="preserve"> </w:t>
       </w:r>
@@ -34435,7 +34586,7 @@
         </w:rPr>
         <w:t xml:space="preserve">JIRA ticket: </w:t>
       </w:r>
-      <w:hyperlink r:id="rId199" w:history="1">
+      <w:hyperlink r:id="rId201" w:history="1">
         <w:r>
           <w:rPr>
             <w:rStyle w:val="Hyperlink"/>
@@ -34472,14 +34623,14 @@
         <w:pStyle w:val="Heading2"/>
         <w:ind w:left="0"/>
       </w:pPr>
-      <w:bookmarkStart w:id="93" w:name="_Toc172282434"/>
+      <w:bookmarkStart w:id="94" w:name="_Toc172282434"/>
       <w:r>
         <w:t>eResponse.0</w:t>
       </w:r>
       <w:r>
         <w:t>9</w:t>
       </w:r>
-      <w:bookmarkEnd w:id="93"/>
+      <w:bookmarkEnd w:id="94"/>
       <w:r>
         <w:t xml:space="preserve"> </w:t>
       </w:r>
@@ -34628,7 +34779,7 @@
         </w:rPr>
         <w:t>JIRA ticket:</w:t>
       </w:r>
-      <w:hyperlink r:id="rId200">
+      <w:hyperlink r:id="rId202">
         <w:r>
           <w:t xml:space="preserve"> </w:t>
         </w:r>
@@ -34642,7 +34793,7 @@
         </w:rPr>
         <w:t xml:space="preserve"> </w:t>
       </w:r>
-      <w:hyperlink r:id="rId201" w:history="1">
+      <w:hyperlink r:id="rId203" w:history="1">
         <w:r>
           <w:rPr>
             <w:rStyle w:val="Hyperlink"/>
@@ -34697,13 +34848,13 @@
           <w:rFonts w:eastAsiaTheme="minorEastAsia"/>
         </w:rPr>
       </w:pPr>
-      <w:bookmarkStart w:id="94" w:name="_Toc172282435"/>
+      <w:bookmarkStart w:id="95" w:name="_Toc172282435"/>
       <w:proofErr w:type="spellStart"/>
       <w:r>
         <w:lastRenderedPageBreak/>
         <w:t>eScene</w:t>
       </w:r>
-      <w:bookmarkEnd w:id="94"/>
+      <w:bookmarkEnd w:id="95"/>
       <w:proofErr w:type="spellEnd"/>
       <w:r>
         <w:t xml:space="preserve"> </w:t>
@@ -34816,11 +34967,11 @@
         <w:pStyle w:val="Heading2"/>
         <w:ind w:left="0" w:firstLine="0"/>
       </w:pPr>
-      <w:bookmarkStart w:id="95" w:name="_Toc172282436"/>
+      <w:bookmarkStart w:id="96" w:name="_Toc172282436"/>
       <w:r>
         <w:t>eScene.02</w:t>
       </w:r>
-      <w:bookmarkEnd w:id="95"/>
+      <w:bookmarkEnd w:id="96"/>
       <w:r>
         <w:t xml:space="preserve"> </w:t>
       </w:r>
@@ -35054,7 +35205,7 @@
         </w:rPr>
         <w:t xml:space="preserve">#16 Fire/First Responder as defined by CARES in the CARES Data Dictionary: </w:t>
       </w:r>
-      <w:hyperlink r:id="rId202" w:history="1">
+      <w:hyperlink r:id="rId204" w:history="1">
         <w:r>
           <w:rPr>
             <w:rStyle w:val="Hyperlink"/>
@@ -35104,7 +35255,7 @@
         </w:rPr>
         <w:t xml:space="preserve"> </w:t>
       </w:r>
-      <w:hyperlink r:id="rId203" w:history="1">
+      <w:hyperlink r:id="rId205" w:history="1">
         <w:r>
           <w:rPr>
             <w:rStyle w:val="Hyperlink"/>
@@ -35203,7 +35354,7 @@
         </w:rPr>
         <w:t>JIRA ticket:</w:t>
       </w:r>
-      <w:hyperlink r:id="rId204">
+      <w:hyperlink r:id="rId206">
         <w:r>
           <w:t xml:space="preserve"> </w:t>
         </w:r>
@@ -35217,7 +35368,7 @@
         </w:rPr>
         <w:t xml:space="preserve"> </w:t>
       </w:r>
-      <w:hyperlink r:id="rId205" w:history="1">
+      <w:hyperlink r:id="rId207" w:history="1">
         <w:r>
           <w:rPr>
             <w:rStyle w:val="Hyperlink"/>
@@ -35238,7 +35389,7 @@
         </w:rPr>
         <w:t xml:space="preserve">   </w:t>
       </w:r>
-      <w:hyperlink r:id="rId206" w:history="1">
+      <w:hyperlink r:id="rId208" w:history="1">
         <w:r>
           <w:rPr>
             <w:rStyle w:val="Hyperlink"/>
@@ -35280,11 +35431,11 @@
         <w:pStyle w:val="Heading2"/>
         <w:ind w:left="0"/>
       </w:pPr>
-      <w:bookmarkStart w:id="96" w:name="_Toc172282437"/>
+      <w:bookmarkStart w:id="97" w:name="_Toc172282437"/>
       <w:r>
         <w:t>eScene.03</w:t>
       </w:r>
-      <w:bookmarkEnd w:id="96"/>
+      <w:bookmarkEnd w:id="97"/>
       <w:r>
         <w:t xml:space="preserve"> </w:t>
       </w:r>
@@ -35367,7 +35518,7 @@
         </w:rPr>
         <w:t xml:space="preserve"> </w:t>
       </w:r>
-      <w:hyperlink r:id="rId207" w:history="1">
+      <w:hyperlink r:id="rId209" w:history="1">
         <w:r>
           <w:rPr>
             <w:rStyle w:val="Hyperlink"/>
@@ -35410,7 +35561,7 @@
         </w:rPr>
         <w:t xml:space="preserve"> #16 Fire/First Responder as defined by CARES in the CARES Data Dictionary: </w:t>
       </w:r>
-      <w:hyperlink r:id="rId208" w:history="1">
+      <w:hyperlink r:id="rId210" w:history="1">
         <w:r>
           <w:rPr>
             <w:rStyle w:val="Hyperlink"/>
@@ -35454,7 +35605,7 @@
         </w:rPr>
         <w:t>JIRA ticket:</w:t>
       </w:r>
-      <w:hyperlink r:id="rId209">
+      <w:hyperlink r:id="rId211">
         <w:r>
           <w:t xml:space="preserve"> </w:t>
         </w:r>
@@ -35468,7 +35619,7 @@
         </w:rPr>
         <w:t xml:space="preserve"> </w:t>
       </w:r>
-      <w:hyperlink r:id="rId210" w:history="1">
+      <w:hyperlink r:id="rId212" w:history="1">
         <w:r>
           <w:rPr>
             <w:rStyle w:val="Hyperlink"/>
@@ -35513,7 +35664,7 @@
         <w:spacing w:after="6" w:line="248" w:lineRule="auto"/>
         <w:ind w:left="0" w:hanging="9"/>
       </w:pPr>
-      <w:bookmarkStart w:id="97" w:name="_Toc172282438"/>
+      <w:bookmarkStart w:id="98" w:name="_Toc172282438"/>
       <w:r>
         <w:lastRenderedPageBreak/>
         <w:t>eScene.0</w:t>
@@ -35521,7 +35672,7 @@
       <w:r>
         <w:t>4</w:t>
       </w:r>
-      <w:bookmarkEnd w:id="97"/>
+      <w:bookmarkEnd w:id="98"/>
       <w:r>
         <w:t xml:space="preserve"> </w:t>
       </w:r>
@@ -35697,7 +35848,7 @@
         </w:rPr>
         <w:t>JIRA ticket:</w:t>
       </w:r>
-      <w:hyperlink r:id="rId211">
+      <w:hyperlink r:id="rId213">
         <w:r>
           <w:t xml:space="preserve"> </w:t>
         </w:r>
@@ -35711,7 +35862,7 @@
         </w:rPr>
         <w:t xml:space="preserve"> </w:t>
       </w:r>
-      <w:hyperlink r:id="rId212" w:history="1">
+      <w:hyperlink r:id="rId214" w:history="1">
         <w:r>
           <w:rPr>
             <w:rStyle w:val="Hyperlink"/>
@@ -35750,11 +35901,11 @@
         <w:pStyle w:val="Heading2"/>
         <w:ind w:left="0"/>
       </w:pPr>
-      <w:bookmarkStart w:id="98" w:name="_Toc172282439"/>
+      <w:bookmarkStart w:id="99" w:name="_Toc172282439"/>
       <w:r>
         <w:t>eScene.22</w:t>
       </w:r>
-      <w:bookmarkEnd w:id="98"/>
+      <w:bookmarkEnd w:id="99"/>
       <w:r>
         <w:t xml:space="preserve"> </w:t>
       </w:r>
@@ -35827,7 +35978,7 @@
         </w:rPr>
         <w:t xml:space="preserve"> </w:t>
       </w:r>
-      <w:hyperlink r:id="rId213" w:history="1">
+      <w:hyperlink r:id="rId215" w:history="1">
         <w:r>
           <w:rPr>
             <w:rStyle w:val="Hyperlink"/>
@@ -35903,7 +36054,7 @@
         </w:rPr>
         <w:t xml:space="preserve"> </w:t>
       </w:r>
-      <w:hyperlink r:id="rId214" w:history="1">
+      <w:hyperlink r:id="rId216" w:history="1">
         <w:r>
           <w:rPr>
             <w:rStyle w:val="Hyperlink"/>
@@ -35946,7 +36097,7 @@
         </w:rPr>
         <w:t xml:space="preserve"> </w:t>
       </w:r>
-      <w:hyperlink r:id="rId215" w:history="1">
+      <w:hyperlink r:id="rId217" w:history="1">
         <w:r>
           <w:rPr>
             <w:rStyle w:val="Hyperlink"/>
@@ -35974,11 +36125,11 @@
         <w:pStyle w:val="Heading2"/>
         <w:ind w:left="0"/>
       </w:pPr>
-      <w:bookmarkStart w:id="99" w:name="_Toc172282440"/>
+      <w:bookmarkStart w:id="100" w:name="_Toc172282440"/>
       <w:r>
         <w:t>eScene.23</w:t>
       </w:r>
-      <w:bookmarkEnd w:id="99"/>
+      <w:bookmarkEnd w:id="100"/>
       <w:r>
         <w:t xml:space="preserve"> </w:t>
       </w:r>
@@ -36047,7 +36198,7 @@
         </w:rPr>
         <w:t xml:space="preserve"> </w:t>
       </w:r>
-      <w:hyperlink r:id="rId216" w:history="1">
+      <w:hyperlink r:id="rId218" w:history="1">
         <w:r>
           <w:rPr>
             <w:rStyle w:val="Hyperlink"/>
@@ -36113,7 +36264,7 @@
         </w:rPr>
         <w:t xml:space="preserve"> </w:t>
       </w:r>
-      <w:hyperlink r:id="rId217" w:history="1">
+      <w:hyperlink r:id="rId219" w:history="1">
         <w:r>
           <w:rPr>
             <w:rStyle w:val="Hyperlink"/>
@@ -36157,7 +36308,7 @@
         </w:rPr>
         <w:t xml:space="preserve"> </w:t>
       </w:r>
-      <w:hyperlink r:id="rId218" w:history="1">
+      <w:hyperlink r:id="rId220" w:history="1">
         <w:r>
           <w:rPr>
             <w:rStyle w:val="Hyperlink"/>
@@ -36185,11 +36336,11 @@
         <w:pStyle w:val="Heading2"/>
         <w:ind w:left="0"/>
       </w:pPr>
-      <w:bookmarkStart w:id="100" w:name="_Toc172282441"/>
+      <w:bookmarkStart w:id="101" w:name="_Toc172282441"/>
       <w:r>
         <w:t>eScene.24</w:t>
       </w:r>
-      <w:bookmarkEnd w:id="100"/>
+      <w:bookmarkEnd w:id="101"/>
       <w:r>
         <w:t xml:space="preserve"> </w:t>
       </w:r>
@@ -36272,7 +36423,7 @@
         </w:rPr>
         <w:t xml:space="preserve"> </w:t>
       </w:r>
-      <w:hyperlink r:id="rId219" w:history="1">
+      <w:hyperlink r:id="rId221" w:history="1">
         <w:r>
           <w:rPr>
             <w:rStyle w:val="Hyperlink"/>
@@ -36334,7 +36485,7 @@
           <w:shd w:val="clear" w:color="auto" w:fill="FFFFFF"/>
         </w:rPr>
       </w:pPr>
-      <w:hyperlink r:id="rId220" w:history="1">
+      <w:hyperlink r:id="rId222" w:history="1">
         <w:r>
           <w:rPr>
             <w:rStyle w:val="Hyperlink"/>
@@ -36373,7 +36524,7 @@
         </w:rPr>
         <w:t>JIRA ticket:</w:t>
       </w:r>
-      <w:hyperlink r:id="rId221">
+      <w:hyperlink r:id="rId223">
         <w:r>
           <w:t xml:space="preserve"> </w:t>
         </w:r>
@@ -36387,7 +36538,7 @@
         </w:rPr>
         <w:t xml:space="preserve"> </w:t>
       </w:r>
-      <w:hyperlink r:id="rId222" w:history="1">
+      <w:hyperlink r:id="rId224" w:history="1">
         <w:r>
           <w:rPr>
             <w:rStyle w:val="Hyperlink"/>
@@ -36423,11 +36574,11 @@
         <w:pStyle w:val="Heading2"/>
         <w:ind w:left="0"/>
       </w:pPr>
-      <w:bookmarkStart w:id="101" w:name="_Toc172282442"/>
+      <w:bookmarkStart w:id="102" w:name="_Toc172282442"/>
       <w:r>
         <w:t>eScene.25</w:t>
       </w:r>
-      <w:bookmarkEnd w:id="101"/>
+      <w:bookmarkEnd w:id="102"/>
       <w:r>
         <w:t xml:space="preserve"> </w:t>
       </w:r>
@@ -36755,7 +36906,7 @@
         </w:rPr>
         <w:t>JIRA ticket:</w:t>
       </w:r>
-      <w:hyperlink r:id="rId223">
+      <w:hyperlink r:id="rId225">
         <w:r>
           <w:t xml:space="preserve"> </w:t>
         </w:r>
@@ -36769,7 +36920,7 @@
         </w:rPr>
         <w:t xml:space="preserve"> </w:t>
       </w:r>
-      <w:hyperlink r:id="rId224" w:history="1">
+      <w:hyperlink r:id="rId226" w:history="1">
         <w:r>
           <w:rPr>
             <w:rStyle w:val="Hyperlink"/>
@@ -36820,13 +36971,13 @@
         <w:pStyle w:val="Heading1"/>
         <w:ind w:left="0"/>
       </w:pPr>
-      <w:bookmarkStart w:id="102" w:name="_Toc172282443"/>
+      <w:bookmarkStart w:id="103" w:name="_Toc172282443"/>
       <w:proofErr w:type="spellStart"/>
       <w:r>
         <w:lastRenderedPageBreak/>
         <w:t>eSituation</w:t>
       </w:r>
-      <w:bookmarkEnd w:id="102"/>
+      <w:bookmarkEnd w:id="103"/>
       <w:proofErr w:type="spellEnd"/>
       <w:r>
         <w:t xml:space="preserve"> </w:t>
@@ -36939,7 +37090,7 @@
         <w:pStyle w:val="Heading2"/>
         <w:ind w:left="0"/>
       </w:pPr>
-      <w:bookmarkStart w:id="103" w:name="_Toc172282444"/>
+      <w:bookmarkStart w:id="104" w:name="_Toc172282444"/>
       <w:r>
         <w:t>eSituation.09, eSituation.10 (</w:t>
       </w:r>
@@ -36952,7 +37103,7 @@
       <w:r>
         <w:t xml:space="preserve"> )</w:t>
       </w:r>
-      <w:bookmarkEnd w:id="103"/>
+      <w:bookmarkEnd w:id="104"/>
       <w:proofErr w:type="gramEnd"/>
     </w:p>
     <w:p>
@@ -37102,212 +37253,8 @@
         </w:rPr>
         <w:t>JIRA ticket:</w:t>
       </w:r>
-      <w:hyperlink r:id="rId225"/>
-      <w:r>
-        <w:t xml:space="preserve"> </w:t>
-      </w:r>
-      <w:hyperlink r:id="rId226" w:history="1">
-        <w:r>
-          <w:rPr>
-            <w:rStyle w:val="Hyperlink"/>
-            <w:rFonts w:ascii="Segoe UI" w:hAnsi="Segoe UI" w:cs="Segoe UI"/>
-            <w:color w:val="0052CC"/>
-            <w:sz w:val="21"/>
-            <w:szCs w:val="21"/>
-          </w:rPr>
-          <w:t>NEMPUB-610</w:t>
-        </w:r>
-      </w:hyperlink>
-    </w:p>
-    <w:p>
-      <w:pPr>
-        <w:spacing w:after="11"/>
-        <w:ind w:left="1" w:hanging="10"/>
-      </w:pPr>
-      <w:r>
-        <w:t xml:space="preserve"> </w:t>
-      </w:r>
-    </w:p>
-    <w:p>
-      <w:pPr>
-        <w:spacing w:after="112" w:line="259" w:lineRule="auto"/>
-        <w:ind w:left="1" w:firstLine="0"/>
-      </w:pPr>
-      <w:r>
-        <w:t xml:space="preserve"> </w:t>
-      </w:r>
-    </w:p>
-    <w:p>
-      <w:pPr>
-        <w:pStyle w:val="Heading2"/>
-        <w:ind w:left="0"/>
-      </w:pPr>
-      <w:bookmarkStart w:id="104" w:name="_Toc172282445"/>
-      <w:r>
-        <w:t>eSituation.11, eSituation.12 (</w:t>
-      </w:r>
-      <w:proofErr w:type="spellStart"/>
-      <w:r>
-        <w:t>ProvidersImpression</w:t>
-      </w:r>
-      <w:proofErr w:type="spellEnd"/>
-      <w:r>
-        <w:t>)</w:t>
-      </w:r>
-      <w:bookmarkEnd w:id="104"/>
-    </w:p>
-    <w:p>
-      <w:pPr>
-        <w:spacing w:after="11"/>
-        <w:ind w:left="1" w:hanging="10"/>
-      </w:pPr>
-      <w:r>
-        <w:rPr>
-          <w:b/>
-        </w:rPr>
-        <w:t xml:space="preserve">Update regex pattern </w:t>
-      </w:r>
-    </w:p>
-    <w:p>
-      <w:pPr>
-        <w:spacing w:after="0" w:line="259" w:lineRule="auto"/>
-        <w:ind w:left="1" w:firstLine="0"/>
-      </w:pPr>
-      <w:r>
-        <w:rPr>
-          <w:b/>
-        </w:rPr>
-        <w:t xml:space="preserve"> </w:t>
-      </w:r>
-    </w:p>
-    <w:p>
-      <w:pPr>
-        <w:ind w:left="711" w:hanging="720"/>
-      </w:pPr>
-      <w:r>
-        <w:rPr>
-          <w:b/>
-        </w:rPr>
-        <w:t xml:space="preserve">Old: </w:t>
-      </w:r>
-      <w:r>
-        <w:rPr>
-          <w:b/>
-        </w:rPr>
-        <w:tab/>
-      </w:r>
-      <w:r>
-        <w:rPr>
-          <w:rStyle w:val="normaltextrun"/>
-          <w:rFonts w:ascii="Aptos" w:hAnsi="Aptos"/>
-          <w:shd w:val="clear" w:color="auto" w:fill="FFFFFF"/>
-        </w:rPr>
-        <w:t>"(R[0-</w:t>
-      </w:r>
-      <w:proofErr w:type="gramStart"/>
-      <w:r>
-        <w:rPr>
-          <w:rStyle w:val="normaltextrun"/>
-          <w:rFonts w:ascii="Aptos" w:hAnsi="Aptos"/>
-          <w:shd w:val="clear" w:color="auto" w:fill="FFFFFF"/>
-        </w:rPr>
-        <w:t>6][</w:t>
-      </w:r>
-      <w:proofErr w:type="gramEnd"/>
-      <w:r>
-        <w:rPr>
-          <w:rStyle w:val="normaltextrun"/>
-          <w:rFonts w:ascii="Aptos" w:hAnsi="Aptos"/>
-          <w:shd w:val="clear" w:color="auto" w:fill="FFFFFF"/>
-        </w:rPr>
-        <w:t>0-9](\.[0-9]{1,4})?|(R73\.9)|(R99))|([A-QSTZ][0-9][0-9A-Z])((\.[0-9A-Z]{1,4})?)"</w:t>
-      </w:r>
-    </w:p>
-    <w:p>
-      <w:pPr>
-        <w:ind w:left="711" w:hanging="720"/>
-      </w:pPr>
-      <w:r>
-        <w:rPr>
-          <w:b/>
-        </w:rPr>
-        <w:t xml:space="preserve">New: </w:t>
-      </w:r>
-      <w:r>
-        <w:rPr>
-          <w:b/>
-        </w:rPr>
-        <w:tab/>
-      </w:r>
-      <w:r>
-        <w:rPr>
-          <w:rStyle w:val="normaltextrun"/>
-          <w:rFonts w:ascii="Aptos" w:hAnsi="Aptos"/>
-          <w:shd w:val="clear" w:color="auto" w:fill="FFFFFF"/>
-        </w:rPr>
-        <w:t>"(R[0-</w:t>
-      </w:r>
-      <w:proofErr w:type="gramStart"/>
-      <w:r>
-        <w:rPr>
-          <w:rStyle w:val="normaltextrun"/>
-          <w:rFonts w:ascii="Aptos" w:hAnsi="Aptos"/>
-          <w:shd w:val="clear" w:color="auto" w:fill="FFFFFF"/>
-        </w:rPr>
-        <w:t>6][</w:t>
-      </w:r>
-      <w:proofErr w:type="gramEnd"/>
-      <w:r>
-        <w:rPr>
-          <w:rStyle w:val="normaltextrun"/>
-          <w:rFonts w:ascii="Aptos" w:hAnsi="Aptos"/>
-          <w:shd w:val="clear" w:color="auto" w:fill="FFFFFF"/>
-        </w:rPr>
-        <w:t>0-9](\.[0-9]{1,4})?|(R73\.9)|(R99))|([A-QSTUZ][0-9][0-9A-Z])((\.[0-9A-Z]{1,4})?)"</w:t>
-      </w:r>
-    </w:p>
-    <w:p>
-      <w:pPr>
-        <w:spacing w:after="0" w:line="259" w:lineRule="auto"/>
-        <w:ind w:left="1" w:firstLine="0"/>
-      </w:pPr>
-      <w:r>
-        <w:rPr>
-          <w:b/>
-        </w:rPr>
-        <w:t xml:space="preserve"> </w:t>
-      </w:r>
-    </w:p>
-    <w:p>
-      <w:pPr>
-        <w:shd w:val="clear" w:color="auto" w:fill="FFFFFF"/>
-        <w:spacing w:after="0" w:line="240" w:lineRule="auto"/>
-        <w:rPr>
-          <w:rStyle w:val="Hyperlink"/>
-          <w:rFonts w:ascii="Segoe UI" w:hAnsi="Segoe UI" w:cs="Segoe UI"/>
-          <w:color w:val="0052CC"/>
-          <w:sz w:val="21"/>
-          <w:szCs w:val="21"/>
-        </w:rPr>
-      </w:pPr>
-      <w:r>
-        <w:rPr>
-          <w:b/>
-        </w:rPr>
-        <w:t>JIRA ticket:</w:t>
-      </w:r>
-      <w:hyperlink r:id="rId227">
-        <w:r>
-          <w:t xml:space="preserve"> </w:t>
-        </w:r>
-      </w:hyperlink>
-      <w:r>
-        <w:rPr>
-          <w:rFonts w:ascii="Segoe UI" w:hAnsi="Segoe UI" w:cs="Segoe UI"/>
-          <w:color w:val="172B4D"/>
-          <w:sz w:val="21"/>
-          <w:szCs w:val="21"/>
-        </w:rPr>
+      <w:hyperlink r:id="rId227"/>
+      <w:r>
         <w:t xml:space="preserve"> </w:t>
       </w:r>
       <w:hyperlink r:id="rId228" w:history="1">
@@ -37325,6 +37272,210 @@
     </w:p>
     <w:p>
       <w:pPr>
+        <w:spacing w:after="11"/>
+        <w:ind w:left="1" w:hanging="10"/>
+      </w:pPr>
+      <w:r>
+        <w:t xml:space="preserve"> </w:t>
+      </w:r>
+    </w:p>
+    <w:p>
+      <w:pPr>
+        <w:spacing w:after="112" w:line="259" w:lineRule="auto"/>
+        <w:ind w:left="1" w:firstLine="0"/>
+      </w:pPr>
+      <w:r>
+        <w:t xml:space="preserve"> </w:t>
+      </w:r>
+    </w:p>
+    <w:p>
+      <w:pPr>
+        <w:pStyle w:val="Heading2"/>
+        <w:ind w:left="0"/>
+      </w:pPr>
+      <w:bookmarkStart w:id="105" w:name="_Toc172282445"/>
+      <w:r>
+        <w:t>eSituation.11, eSituation.12 (</w:t>
+      </w:r>
+      <w:proofErr w:type="spellStart"/>
+      <w:r>
+        <w:t>ProvidersImpression</w:t>
+      </w:r>
+      <w:proofErr w:type="spellEnd"/>
+      <w:r>
+        <w:t>)</w:t>
+      </w:r>
+      <w:bookmarkEnd w:id="105"/>
+    </w:p>
+    <w:p>
+      <w:pPr>
+        <w:spacing w:after="11"/>
+        <w:ind w:left="1" w:hanging="10"/>
+      </w:pPr>
+      <w:r>
+        <w:rPr>
+          <w:b/>
+        </w:rPr>
+        <w:t xml:space="preserve">Update regex pattern </w:t>
+      </w:r>
+    </w:p>
+    <w:p>
+      <w:pPr>
+        <w:spacing w:after="0" w:line="259" w:lineRule="auto"/>
+        <w:ind w:left="1" w:firstLine="0"/>
+      </w:pPr>
+      <w:r>
+        <w:rPr>
+          <w:b/>
+        </w:rPr>
+        <w:t xml:space="preserve"> </w:t>
+      </w:r>
+    </w:p>
+    <w:p>
+      <w:pPr>
+        <w:ind w:left="711" w:hanging="720"/>
+      </w:pPr>
+      <w:r>
+        <w:rPr>
+          <w:b/>
+        </w:rPr>
+        <w:t xml:space="preserve">Old: </w:t>
+      </w:r>
+      <w:r>
+        <w:rPr>
+          <w:b/>
+        </w:rPr>
+        <w:tab/>
+      </w:r>
+      <w:r>
+        <w:rPr>
+          <w:rStyle w:val="normaltextrun"/>
+          <w:rFonts w:ascii="Aptos" w:hAnsi="Aptos"/>
+          <w:shd w:val="clear" w:color="auto" w:fill="FFFFFF"/>
+        </w:rPr>
+        <w:t>"(R[0-</w:t>
+      </w:r>
+      <w:proofErr w:type="gramStart"/>
+      <w:r>
+        <w:rPr>
+          <w:rStyle w:val="normaltextrun"/>
+          <w:rFonts w:ascii="Aptos" w:hAnsi="Aptos"/>
+          <w:shd w:val="clear" w:color="auto" w:fill="FFFFFF"/>
+        </w:rPr>
+        <w:t>6][</w:t>
+      </w:r>
+      <w:proofErr w:type="gramEnd"/>
+      <w:r>
+        <w:rPr>
+          <w:rStyle w:val="normaltextrun"/>
+          <w:rFonts w:ascii="Aptos" w:hAnsi="Aptos"/>
+          <w:shd w:val="clear" w:color="auto" w:fill="FFFFFF"/>
+        </w:rPr>
+        <w:t>0-9](\.[0-9]{1,4})?|(R73\.9)|(R99))|([A-QSTZ][0-9][0-9A-Z])((\.[0-9A-Z]{1,4})?)"</w:t>
+      </w:r>
+    </w:p>
+    <w:p>
+      <w:pPr>
+        <w:ind w:left="711" w:hanging="720"/>
+      </w:pPr>
+      <w:r>
+        <w:rPr>
+          <w:b/>
+        </w:rPr>
+        <w:t xml:space="preserve">New: </w:t>
+      </w:r>
+      <w:r>
+        <w:rPr>
+          <w:b/>
+        </w:rPr>
+        <w:tab/>
+      </w:r>
+      <w:r>
+        <w:rPr>
+          <w:rStyle w:val="normaltextrun"/>
+          <w:rFonts w:ascii="Aptos" w:hAnsi="Aptos"/>
+          <w:shd w:val="clear" w:color="auto" w:fill="FFFFFF"/>
+        </w:rPr>
+        <w:t>"(R[0-</w:t>
+      </w:r>
+      <w:proofErr w:type="gramStart"/>
+      <w:r>
+        <w:rPr>
+          <w:rStyle w:val="normaltextrun"/>
+          <w:rFonts w:ascii="Aptos" w:hAnsi="Aptos"/>
+          <w:shd w:val="clear" w:color="auto" w:fill="FFFFFF"/>
+        </w:rPr>
+        <w:t>6][</w:t>
+      </w:r>
+      <w:proofErr w:type="gramEnd"/>
+      <w:r>
+        <w:rPr>
+          <w:rStyle w:val="normaltextrun"/>
+          <w:rFonts w:ascii="Aptos" w:hAnsi="Aptos"/>
+          <w:shd w:val="clear" w:color="auto" w:fill="FFFFFF"/>
+        </w:rPr>
+        <w:t>0-9](\.[0-9]{1,4})?|(R73\.9)|(R99))|([A-QSTUZ][0-9][0-9A-Z])((\.[0-9A-Z]{1,4})?)"</w:t>
+      </w:r>
+    </w:p>
+    <w:p>
+      <w:pPr>
+        <w:spacing w:after="0" w:line="259" w:lineRule="auto"/>
+        <w:ind w:left="1" w:firstLine="0"/>
+      </w:pPr>
+      <w:r>
+        <w:rPr>
+          <w:b/>
+        </w:rPr>
+        <w:t xml:space="preserve"> </w:t>
+      </w:r>
+    </w:p>
+    <w:p>
+      <w:pPr>
+        <w:shd w:val="clear" w:color="auto" w:fill="FFFFFF"/>
+        <w:spacing w:after="0" w:line="240" w:lineRule="auto"/>
+        <w:rPr>
+          <w:rStyle w:val="Hyperlink"/>
+          <w:rFonts w:ascii="Segoe UI" w:hAnsi="Segoe UI" w:cs="Segoe UI"/>
+          <w:color w:val="0052CC"/>
+          <w:sz w:val="21"/>
+          <w:szCs w:val="21"/>
+        </w:rPr>
+      </w:pPr>
+      <w:r>
+        <w:rPr>
+          <w:b/>
+        </w:rPr>
+        <w:t>JIRA ticket:</w:t>
+      </w:r>
+      <w:hyperlink r:id="rId229">
+        <w:r>
+          <w:t xml:space="preserve"> </w:t>
+        </w:r>
+      </w:hyperlink>
+      <w:r>
+        <w:rPr>
+          <w:rFonts w:ascii="Segoe UI" w:hAnsi="Segoe UI" w:cs="Segoe UI"/>
+          <w:color w:val="172B4D"/>
+          <w:sz w:val="21"/>
+          <w:szCs w:val="21"/>
+        </w:rPr>
+        <w:t xml:space="preserve"> </w:t>
+      </w:r>
+      <w:hyperlink r:id="rId230" w:history="1">
+        <w:r>
+          <w:rPr>
+            <w:rStyle w:val="Hyperlink"/>
+            <w:rFonts w:ascii="Segoe UI" w:hAnsi="Segoe UI" w:cs="Segoe UI"/>
+            <w:color w:val="0052CC"/>
+            <w:sz w:val="21"/>
+            <w:szCs w:val="21"/>
+          </w:rPr>
+          <w:t>NEMPUB-610</w:t>
+        </w:r>
+      </w:hyperlink>
+    </w:p>
+    <w:p>
+      <w:pPr>
         <w:shd w:val="clear" w:color="auto" w:fill="FFFFFF"/>
         <w:spacing w:after="0" w:line="240" w:lineRule="auto"/>
         <w:rPr>
@@ -37342,14 +37493,14 @@
         <w:pStyle w:val="Heading2"/>
         <w:ind w:left="0"/>
       </w:pPr>
-      <w:bookmarkStart w:id="105" w:name="_Toc172282446"/>
+      <w:bookmarkStart w:id="106" w:name="_Toc172282446"/>
       <w:r>
         <w:t>eSituation.1</w:t>
       </w:r>
       <w:r>
         <w:t>3</w:t>
       </w:r>
-      <w:bookmarkEnd w:id="105"/>
+      <w:bookmarkEnd w:id="106"/>
       <w:r>
         <w:t xml:space="preserve"> </w:t>
       </w:r>
@@ -37485,7 +37636,7 @@
         </w:rPr>
         <w:t xml:space="preserve"> </w:t>
       </w:r>
-      <w:hyperlink r:id="rId229" w:history="1">
+      <w:hyperlink r:id="rId231" w:history="1">
         <w:r>
           <w:rPr>
             <w:rStyle w:val="Hyperlink"/>
@@ -37497,8 +37648,6 @@
           <w:t>NEMPUB-740</w:t>
         </w:r>
       </w:hyperlink>
-      <w:bookmarkStart w:id="106" w:name="_GoBack"/>
-      <w:bookmarkEnd w:id="106"/>
     </w:p>
     <w:p>
       <w:pPr>
@@ -37568,7 +37717,7 @@
         </w:rPr>
         <w:t xml:space="preserve"> </w:t>
       </w:r>
-      <w:hyperlink r:id="rId230" w:history="1">
+      <w:hyperlink r:id="rId232" w:history="1">
         <w:r>
           <w:rPr>
             <w:rStyle w:val="Hyperlink"/>
@@ -37615,7 +37764,7 @@
         </w:rPr>
         <w:t xml:space="preserve">: </w:t>
       </w:r>
-      <w:hyperlink r:id="rId231" w:history="1">
+      <w:hyperlink r:id="rId233" w:history="1">
         <w:r>
           <w:rPr>
             <w:rStyle w:val="Hyperlink"/>
@@ -37661,7 +37810,7 @@
         </w:rPr>
         <w:t xml:space="preserve"> </w:t>
       </w:r>
-      <w:hyperlink r:id="rId232" w:history="1">
+      <w:hyperlink r:id="rId234" w:history="1">
         <w:r>
           <w:rPr>
             <w:rStyle w:val="Hyperlink"/>
@@ -37857,7 +38006,7 @@
         </w:rPr>
         <w:t xml:space="preserve"> </w:t>
       </w:r>
-      <w:hyperlink r:id="rId233" w:history="1">
+      <w:hyperlink r:id="rId235" w:history="1">
         <w:r>
           <w:rPr>
             <w:rStyle w:val="Hyperlink"/>
@@ -37960,7 +38109,7 @@
         </w:rPr>
         <w:t>From the North American Industry Classification System (NAICS) from US Bureau of Labor Statistics (</w:t>
       </w:r>
-      <w:hyperlink r:id="rId234" w:history="1">
+      <w:hyperlink r:id="rId236" w:history="1">
         <w:r>
           <w:rPr>
             <w:rStyle w:val="Hyperlink"/>
@@ -38008,7 +38157,7 @@
         </w:rPr>
         <w:t>From the North American Industry Classification System (NAICS) from US Bureau of Labor Statistics (</w:t>
       </w:r>
-      <w:hyperlink r:id="rId235" w:history="1">
+      <w:hyperlink r:id="rId237" w:history="1">
         <w:r>
           <w:rPr>
             <w:rStyle w:val="Hyperlink"/>
@@ -38048,11 +38197,11 @@
         </w:rPr>
         <w:t>JIRA ticket:</w:t>
       </w:r>
-      <w:hyperlink r:id="rId236"/>
-      <w:r>
-        <w:t xml:space="preserve"> </w:t>
-      </w:r>
-      <w:hyperlink r:id="rId237" w:history="1">
+      <w:hyperlink r:id="rId238"/>
+      <w:r>
+        <w:t xml:space="preserve"> </w:t>
+      </w:r>
+      <w:hyperlink r:id="rId239" w:history="1">
         <w:r>
           <w:rPr>
             <w:rStyle w:val="Hyperlink"/>
@@ -38247,7 +38396,7 @@
         </w:rPr>
         <w:t>JIRA ticket:</w:t>
       </w:r>
-      <w:hyperlink r:id="rId238">
+      <w:hyperlink r:id="rId240">
         <w:r>
           <w:t xml:space="preserve"> </w:t>
         </w:r>
@@ -38261,7 +38410,7 @@
         </w:rPr>
         <w:t xml:space="preserve"> </w:t>
       </w:r>
-      <w:hyperlink r:id="rId239" w:history="1">
+      <w:hyperlink r:id="rId241" w:history="1">
         <w:r>
           <w:rPr>
             <w:rStyle w:val="Hyperlink"/>
@@ -38468,7 +38617,7 @@
         </w:rPr>
         <w:t xml:space="preserve"> </w:t>
       </w:r>
-      <w:hyperlink r:id="rId240" w:history="1">
+      <w:hyperlink r:id="rId242" w:history="1">
         <w:r>
           <w:rPr>
             <w:rStyle w:val="Hyperlink"/>
@@ -38975,7 +39124,7 @@
         </w:rPr>
         <w:t>JIRA ticket:</w:t>
       </w:r>
-      <w:hyperlink r:id="rId241">
+      <w:hyperlink r:id="rId243">
         <w:r>
           <w:t xml:space="preserve"> </w:t>
         </w:r>
@@ -38989,7 +39138,7 @@
         </w:rPr>
         <w:t xml:space="preserve"> </w:t>
       </w:r>
-      <w:hyperlink r:id="rId242" w:history="1">
+      <w:hyperlink r:id="rId244" w:history="1">
         <w:r>
           <w:rPr>
             <w:rStyle w:val="Hyperlink"/>
@@ -39516,7 +39665,7 @@
         </w:rPr>
         <w:t>JIRA ticket:</w:t>
       </w:r>
-      <w:hyperlink r:id="rId243">
+      <w:hyperlink r:id="rId245">
         <w:r>
           <w:t xml:space="preserve"> </w:t>
         </w:r>
@@ -39530,7 +39679,7 @@
         </w:rPr>
         <w:t xml:space="preserve"> </w:t>
       </w:r>
-      <w:hyperlink r:id="rId244" w:history="1">
+      <w:hyperlink r:id="rId246" w:history="1">
         <w:r>
           <w:rPr>
             <w:rStyle w:val="Hyperlink"/>
@@ -39551,7 +39700,7 @@
         </w:rPr>
         <w:t xml:space="preserve">   </w:t>
       </w:r>
-      <w:hyperlink r:id="rId245" w:history="1">
+      <w:hyperlink r:id="rId247" w:history="1">
         <w:r>
           <w:rPr>
             <w:rStyle w:val="Hyperlink"/>
@@ -39572,7 +39721,7 @@
         </w:rPr>
         <w:t xml:space="preserve">   </w:t>
       </w:r>
-      <w:hyperlink r:id="rId246" w:history="1">
+      <w:hyperlink r:id="rId248" w:history="1">
         <w:r>
           <w:rPr>
             <w:rStyle w:val="Hyperlink"/>
@@ -39967,7 +40116,7 @@
         </w:rPr>
         <w:t>JIRA ticket:</w:t>
       </w:r>
-      <w:hyperlink r:id="rId247">
+      <w:hyperlink r:id="rId249">
         <w:r>
           <w:t xml:space="preserve"> </w:t>
         </w:r>
@@ -39981,7 +40130,7 @@
         </w:rPr>
         <w:t xml:space="preserve"> </w:t>
       </w:r>
-      <w:hyperlink r:id="rId248" w:history="1">
+      <w:hyperlink r:id="rId250" w:history="1">
         <w:r>
           <w:rPr>
             <w:rStyle w:val="Hyperlink"/>
@@ -40004,12 +40153,12 @@
       </w:r>
     </w:p>
     <w:sectPr>
-      <w:headerReference w:type="even" r:id="rId249"/>
-      <w:headerReference w:type="default" r:id="rId250"/>
-      <w:footerReference w:type="even" r:id="rId251"/>
-      <w:footerReference w:type="default" r:id="rId252"/>
-      <w:headerReference w:type="first" r:id="rId253"/>
-      <w:footerReference w:type="first" r:id="rId254"/>
+      <w:headerReference w:type="even" r:id="rId251"/>
+      <w:headerReference w:type="default" r:id="rId252"/>
+      <w:footerReference w:type="even" r:id="rId253"/>
+      <w:footerReference w:type="default" r:id="rId254"/>
+      <w:headerReference w:type="first" r:id="rId255"/>
+      <w:footerReference w:type="first" r:id="rId256"/>
       <w:pgSz w:w="12240" w:h="15840"/>
       <w:pgMar w:top="1445" w:right="1446" w:bottom="1460" w:left="1439" w:header="720" w:footer="721" w:gutter="0"/>
       <w:cols w:space="720"/>

</xml_diff>

<commit_message>
NEMPUB-668: Modify name of eVitals.29 to Stroke Scale Result
</commit_message>
<xml_diff>
--- a/DataDictionary/ChangeLog.docx
+++ b/DataDictionary/ChangeLog.docx
@@ -200,7 +200,7 @@
               </wp:inline>
             </w:drawing>
           </mc:Choice>
-          <mc:Fallback xmlns:a="http://schemas.openxmlformats.org/drawingml/2006/main" xmlns:w16sdtdh="http://schemas.microsoft.com/office/word/2020/wordml/sdtdatahash" xmlns:w16du="http://schemas.microsoft.com/office/word/2023/wordml/word16du" xmlns:w16="http://schemas.microsoft.com/office/word/2018/wordml" xmlns:w16cex="http://schemas.microsoft.com/office/word/2018/wordml/cex" xmlns:oel="http://schemas.microsoft.com/office/2019/extlst">
+          <mc:Fallback xmlns:oel="http://schemas.microsoft.com/office/2019/extlst" xmlns:w16cex="http://schemas.microsoft.com/office/word/2018/wordml/cex" xmlns:w16="http://schemas.microsoft.com/office/word/2018/wordml" xmlns:w16du="http://schemas.microsoft.com/office/word/2023/wordml/word16du" xmlns:w16sdtdh="http://schemas.microsoft.com/office/word/2020/wordml/sdtdatahash" xmlns:a="http://schemas.openxmlformats.org/drawingml/2006/main">
             <w:pict>
               <v:group id="Group 104019" style="width:470.88pt;height:0.959015pt;mso-position-horizontal-relative:char;mso-position-vertical-relative:line" coordsize="59801,121">
                 <v:shape id="Shape 146281" style="position:absolute;width:59801;height:121;left:0;top:0;" coordsize="5980176,12179" path="m0,0l5980176,0l5980176,12179l0,12179l0,0">
@@ -411,7 +411,7 @@
               </wp:inline>
             </w:drawing>
           </mc:Choice>
-          <mc:Fallback xmlns:a="http://schemas.openxmlformats.org/drawingml/2006/main" xmlns:w16sdtdh="http://schemas.microsoft.com/office/word/2020/wordml/sdtdatahash" xmlns:w16du="http://schemas.microsoft.com/office/word/2023/wordml/word16du" xmlns:w16="http://schemas.microsoft.com/office/word/2018/wordml" xmlns:w16cex="http://schemas.microsoft.com/office/word/2018/wordml/cex" xmlns:oel="http://schemas.microsoft.com/office/2019/extlst">
+          <mc:Fallback xmlns:oel="http://schemas.microsoft.com/office/2019/extlst" xmlns:w16cex="http://schemas.microsoft.com/office/word/2018/wordml/cex" xmlns:w16="http://schemas.microsoft.com/office/word/2018/wordml" xmlns:w16du="http://schemas.microsoft.com/office/word/2023/wordml/word16du" xmlns:w16sdtdh="http://schemas.microsoft.com/office/word/2020/wordml/sdtdatahash" xmlns:a="http://schemas.openxmlformats.org/drawingml/2006/main">
             <w:pict>
               <v:group id="Group 105367" style="width:470.88pt;height:0.960022pt;mso-position-horizontal-relative:char;mso-position-vertical-relative:line" coordsize="59801,121">
                 <v:shape id="Shape 146283" style="position:absolute;width:59801;height:121;left:0;top:0;" coordsize="5980176,12192" path="m0,0l5980176,0l5980176,12192l0,12192l0,0">
@@ -930,6 +930,7 @@
           <w:docPartGallery w:val="Table of Contents"/>
         </w:docPartObj>
       </w:sdtPr>
+      <w:sdtEndPr/>
       <w:sdtContent>
         <w:p>
           <w:pPr>
@@ -1034,7 +1035,7 @@
                   </wp:inline>
                 </w:drawing>
               </mc:Choice>
-              <mc:Fallback xmlns:a="http://schemas.openxmlformats.org/drawingml/2006/main" xmlns:w16sdtdh="http://schemas.microsoft.com/office/word/2020/wordml/sdtdatahash" xmlns:w16du="http://schemas.microsoft.com/office/word/2023/wordml/word16du" xmlns:w16="http://schemas.microsoft.com/office/word/2018/wordml" xmlns:w16cex="http://schemas.microsoft.com/office/word/2018/wordml/cex" xmlns:oel="http://schemas.microsoft.com/office/2019/extlst">
+              <mc:Fallback xmlns:oel="http://schemas.microsoft.com/office/2019/extlst" xmlns:w16cex="http://schemas.microsoft.com/office/word/2018/wordml/cex" xmlns:w16="http://schemas.microsoft.com/office/word/2018/wordml" xmlns:w16du="http://schemas.microsoft.com/office/word/2023/wordml/word16du" xmlns:w16sdtdh="http://schemas.microsoft.com/office/word/2020/wordml/sdtdatahash" xmlns:a="http://schemas.openxmlformats.org/drawingml/2006/main">
                 <w:pict>
                   <v:group id="Group 104091" style="width:470.88pt;height:0.960022pt;mso-position-horizontal-relative:char;mso-position-vertical-relative:line" coordsize="59801,121">
                     <v:shape id="Shape 146285" style="position:absolute;width:59801;height:121;left:0;top:0;" coordsize="5980176,12192" path="m0,0l5980176,0l5980176,12192l0,12192l0,0">
@@ -8848,21 +8849,7 @@
                 <w:rStyle w:val="Hyperlink"/>
                 <w:noProof/>
               </w:rPr>
-              <w:t>eSituation.</w:t>
-            </w:r>
-            <w:r>
-              <w:rPr>
-                <w:rStyle w:val="Hyperlink"/>
-                <w:noProof/>
-              </w:rPr>
-              <w:t>1</w:t>
-            </w:r>
-            <w:r>
-              <w:rPr>
-                <w:rStyle w:val="Hyperlink"/>
-                <w:noProof/>
-              </w:rPr>
-              <w:t>3</w:t>
+              <w:t>eSituation.13</w:t>
             </w:r>
             <w:r>
               <w:rPr>
@@ -9664,7 +9651,7 @@
               </wp:inline>
             </w:drawing>
           </mc:Choice>
-          <mc:Fallback xmlns:a="http://schemas.openxmlformats.org/drawingml/2006/main" xmlns:w16sdtdh="http://schemas.microsoft.com/office/word/2020/wordml/sdtdatahash" xmlns:w16du="http://schemas.microsoft.com/office/word/2023/wordml/word16du" xmlns:w16="http://schemas.microsoft.com/office/word/2018/wordml" xmlns:w16cex="http://schemas.microsoft.com/office/word/2018/wordml/cex" xmlns:oel="http://schemas.microsoft.com/office/2019/extlst">
+          <mc:Fallback xmlns:oel="http://schemas.microsoft.com/office/2019/extlst" xmlns:w16cex="http://schemas.microsoft.com/office/word/2018/wordml/cex" xmlns:w16="http://schemas.microsoft.com/office/word/2018/wordml" xmlns:w16du="http://schemas.microsoft.com/office/word/2023/wordml/word16du" xmlns:w16sdtdh="http://schemas.microsoft.com/office/word/2020/wordml/sdtdatahash" xmlns:a="http://schemas.openxmlformats.org/drawingml/2006/main">
             <w:pict>
               <v:group id="Group 125144" style="width:470.88pt;height:0.960022pt;mso-position-horizontal-relative:char;mso-position-vertical-relative:line" coordsize="59801,121">
                 <v:shape id="Shape 148703" style="position:absolute;width:59801;height:121;left:0;top:0;" coordsize="5980176,12192" path="m0,0l5980176,0l5980176,12192l0,12192l0,0">
@@ -13249,7 +13236,7 @@
               </wp:inline>
             </w:drawing>
           </mc:Choice>
-          <mc:Fallback xmlns:a="http://schemas.openxmlformats.org/drawingml/2006/main" xmlns:w16sdtdh="http://schemas.microsoft.com/office/word/2020/wordml/sdtdatahash" xmlns:w16du="http://schemas.microsoft.com/office/word/2023/wordml/word16du" xmlns:w16="http://schemas.microsoft.com/office/word/2018/wordml" xmlns:w16cex="http://schemas.microsoft.com/office/word/2018/wordml/cex" xmlns:oel="http://schemas.microsoft.com/office/2019/extlst">
+          <mc:Fallback xmlns:oel="http://schemas.microsoft.com/office/2019/extlst" xmlns:w16cex="http://schemas.microsoft.com/office/word/2018/wordml/cex" xmlns:w16="http://schemas.microsoft.com/office/word/2018/wordml" xmlns:w16du="http://schemas.microsoft.com/office/word/2023/wordml/word16du" xmlns:w16sdtdh="http://schemas.microsoft.com/office/word/2020/wordml/sdtdatahash" xmlns:a="http://schemas.openxmlformats.org/drawingml/2006/main">
             <w:pict>
               <v:group id="Group 105884" style="width:470.88pt;height:0.960022pt;mso-position-horizontal-relative:char;mso-position-vertical-relative:line" coordsize="59801,121">
                 <v:shape id="Shape 148705" style="position:absolute;width:59801;height:121;left:0;top:0;" coordsize="5980176,12192" path="m0,0l5980176,0l5980176,12192l0,12192l0,0">
@@ -13493,21 +13480,7 @@
         <w:rPr>
           <w:b/>
         </w:rPr>
-        <w:t>“pattern value= “([A-</w:t>
-      </w:r>
-      <w:proofErr w:type="gramStart"/>
-      <w:r>
-        <w:rPr>
-          <w:b/>
-        </w:rPr>
-        <w:t>QRSTUZ][</w:t>
-      </w:r>
-      <w:proofErr w:type="gramEnd"/>
-      <w:r>
-        <w:rPr>
-          <w:b/>
-        </w:rPr>
-        <w:t>0-9][0-9A-Z])((\.[0-9A-Z]{1,3})?)”</w:t>
+        <w:t>“pattern value= “([A-QRSTUZ][0-9][0-9A-Z])((\.[0-9A-Z]{1,3})?)”</w:t>
       </w:r>
     </w:p>
     <w:p>
@@ -13851,21 +13824,7 @@
         <w:rPr>
           <w:bCs/>
         </w:rPr>
-        <w:t>"([2-</w:t>
-      </w:r>
-      <w:proofErr w:type="gramStart"/>
-      <w:r>
-        <w:rPr>
-          <w:bCs/>
-        </w:rPr>
-        <w:t>9][</w:t>
-      </w:r>
-      <w:proofErr w:type="gramEnd"/>
-      <w:r>
-        <w:rPr>
-          <w:bCs/>
-        </w:rPr>
-        <w:t>0-9][0-9]-[2-9][0-9][0-9]-[0-9][0-9][0-9][0-9])"</w:t>
+        <w:t>"([2-9][0-9][0-9]-[2-9][0-9][0-9]-[0-9][0-9][0-9][0-9])"</w:t>
       </w:r>
     </w:p>
     <w:p>
@@ -13892,21 +13851,7 @@
         <w:rPr>
           <w:bCs/>
         </w:rPr>
-        <w:t>"([2-</w:t>
-      </w:r>
-      <w:proofErr w:type="gramStart"/>
-      <w:r>
-        <w:rPr>
-          <w:bCs/>
-        </w:rPr>
-        <w:t>9][</w:t>
-      </w:r>
-      <w:proofErr w:type="gramEnd"/>
-      <w:r>
-        <w:rPr>
-          <w:bCs/>
-        </w:rPr>
-        <w:t>0-9][0-9]-[2-9][0-9][0-9]-[0-9][0-9][0-9][0-9])|(\+([0-9] ?){6,14}[0-9])"</w:t>
+        <w:t>"([2-9][0-9][0-9]-[2-9][0-9][0-9]-[0-9][0-9][0-9][0-9])|(\+([0-9] ?){6,14}[0-9])"</w:t>
       </w:r>
     </w:p>
     <w:p>
@@ -14232,21 +14177,7 @@
         <w:rPr>
           <w:bCs/>
         </w:rPr>
-        <w:t>"([1-</w:t>
-      </w:r>
-      <w:proofErr w:type="gramStart"/>
-      <w:r>
-        <w:rPr>
-          <w:bCs/>
-        </w:rPr>
-        <w:t>9]|</w:t>
-      </w:r>
-      <w:proofErr w:type="gramEnd"/>
-      <w:r>
-        <w:rPr>
-          <w:bCs/>
-        </w:rPr>
-        <w:t>[1-5][0-9]|60)[C-HJ-NP-X][A-HJ-NP-Z][A-HJ-NP-V][0-9]{8}"</w:t>
+        <w:t>"([1-9]|[1-5][0-9]|60)[C-HJ-NP-X][A-HJ-NP-Z][A-HJ-NP-V][0-9]{8}"</w:t>
       </w:r>
     </w:p>
     <w:p>
@@ -14275,21 +14206,7 @@
         <w:rPr>
           <w:bCs/>
         </w:rPr>
-        <w:t>([1-</w:t>
-      </w:r>
-      <w:proofErr w:type="gramStart"/>
-      <w:r>
-        <w:rPr>
-          <w:bCs/>
-        </w:rPr>
-        <w:t>9]|</w:t>
-      </w:r>
-      <w:proofErr w:type="gramEnd"/>
-      <w:r>
-        <w:rPr>
-          <w:bCs/>
-        </w:rPr>
-        <w:t>[1-5][0-9]|60)[C-HJ-NP-X][A-HJ-NP-Z][A-HJ-NP-V]([0-9][0-9]){4,5}</w:t>
+        <w:t>([1-9]|[1-5][0-9]|60)[C-HJ-NP-X][A-HJ-NP-Z][A-HJ-NP-V]([0-9][0-9]){4,5}</w:t>
       </w:r>
       <w:r>
         <w:rPr>
@@ -14799,7 +14716,7 @@
               </wp:inline>
             </w:drawing>
           </mc:Choice>
-          <mc:Fallback xmlns:a="http://schemas.openxmlformats.org/drawingml/2006/main" xmlns:w16sdtdh="http://schemas.microsoft.com/office/word/2020/wordml/sdtdatahash" xmlns:w16du="http://schemas.microsoft.com/office/word/2023/wordml/word16du" xmlns:w16="http://schemas.microsoft.com/office/word/2018/wordml" xmlns:w16cex="http://schemas.microsoft.com/office/word/2018/wordml/cex" xmlns:oel="http://schemas.microsoft.com/office/2019/extlst">
+          <mc:Fallback xmlns:oel="http://schemas.microsoft.com/office/2019/extlst" xmlns:w16cex="http://schemas.microsoft.com/office/word/2018/wordml/cex" xmlns:w16="http://schemas.microsoft.com/office/word/2018/wordml" xmlns:w16du="http://schemas.microsoft.com/office/word/2023/wordml/word16du" xmlns:w16sdtdh="http://schemas.microsoft.com/office/word/2020/wordml/sdtdatahash" xmlns:a="http://schemas.openxmlformats.org/drawingml/2006/main">
             <w:pict>
               <v:group id="Group 106148" style="width:470.88pt;height:0.960022pt;mso-position-horizontal-relative:char;mso-position-vertical-relative:line" coordsize="59801,121">
                 <v:shape id="Shape 148707" style="position:absolute;width:59801;height:121;left:0;top:0;" coordsize="5980176,12192" path="m0,0l5980176,0l5980176,12192l0,12192l0,0">
@@ -16185,21 +16102,10 @@
         <w:rPr>
           <w:b/>
         </w:rPr>
-        <w:t>New</w:t>
-      </w:r>
-      <w:proofErr w:type="gramStart"/>
-      <w:r>
-        <w:rPr>
-          <w:b/>
-        </w:rPr>
-        <w:t>:</w:t>
-      </w:r>
-      <w:r>
-        <w:t xml:space="preserve">  “</w:t>
-      </w:r>
-      <w:proofErr w:type="gramEnd"/>
-      <w:r>
-        <w:t>dRecord_v3.xsd”</w:t>
+        <w:t>New:</w:t>
+      </w:r>
+      <w:r>
+        <w:t xml:space="preserve">  “dRecord_v3.xsd”</w:t>
       </w:r>
     </w:p>
     <w:p>
@@ -17664,15 +17570,7 @@
       </w:r>
       <w:r>
         <w:tab/>
-        <w:t xml:space="preserve">Recurrence: </w:t>
-      </w:r>
-      <w:proofErr w:type="gramStart"/>
-      <w:r>
-        <w:t>0 :</w:t>
-      </w:r>
-      <w:proofErr w:type="gramEnd"/>
-      <w:r>
-        <w:t xml:space="preserve"> 1</w:t>
+        <w:t>Recurrence: 0 : 1</w:t>
       </w:r>
     </w:p>
     <w:p>
@@ -17873,11 +17771,7 @@
       </w:r>
       <w:r>
         <w:tab/>
-        <w:t xml:space="preserve">Recurrence: </w:t>
-      </w:r>
-      <w:proofErr w:type="gramStart"/>
-      <w:r>
-        <w:t>0</w:t>
+        <w:t>Recurrence: 0</w:t>
       </w:r>
       <w:r>
         <w:t xml:space="preserve"> </w:t>
@@ -17885,7 +17779,6 @@
       <w:r>
         <w:t>:</w:t>
       </w:r>
-      <w:proofErr w:type="gramEnd"/>
       <w:r>
         <w:t xml:space="preserve"> </w:t>
       </w:r>
@@ -18100,11 +17993,7 @@
       </w:r>
       <w:r>
         <w:tab/>
-        <w:t xml:space="preserve">Recurrence: </w:t>
-      </w:r>
-      <w:proofErr w:type="gramStart"/>
-      <w:r>
-        <w:t>0</w:t>
+        <w:t>Recurrence: 0</w:t>
       </w:r>
       <w:r>
         <w:t xml:space="preserve"> </w:t>
@@ -18112,7 +18001,6 @@
       <w:r>
         <w:t>:</w:t>
       </w:r>
-      <w:proofErr w:type="gramEnd"/>
       <w:r>
         <w:t xml:space="preserve"> </w:t>
       </w:r>
@@ -18407,17 +18295,12 @@
         <w:t xml:space="preserve"> </w:t>
       </w:r>
       <w:proofErr w:type="spellStart"/>
-      <w:proofErr w:type="gramStart"/>
       <w:r>
         <w:t>PNNil</w:t>
       </w:r>
       <w:proofErr w:type="spellEnd"/>
       <w:r>
-        <w:t xml:space="preserve"> :</w:t>
-      </w:r>
-      <w:proofErr w:type="gramEnd"/>
-      <w:r>
-        <w:t xml:space="preserve"> Yes</w:t>
+        <w:t xml:space="preserve"> : Yes</w:t>
       </w:r>
     </w:p>
     <w:p>
@@ -18479,7 +18362,6 @@
         <w:t xml:space="preserve">: </w:t>
       </w:r>
       <w:proofErr w:type="spellStart"/>
-      <w:proofErr w:type="gramStart"/>
       <w:r>
         <w:rPr>
           <w:bCs/>
@@ -18487,7 +18369,6 @@
         <w:t>PN.NoneReported</w:t>
       </w:r>
       <w:proofErr w:type="spellEnd"/>
-      <w:proofErr w:type="gramEnd"/>
     </w:p>
     <w:p>
       <w:pPr>
@@ -18756,21 +18637,7 @@
         <w:rPr>
           <w:shd w:val="clear" w:color="auto" w:fill="FFFFFF"/>
         </w:rPr>
-        <w:t xml:space="preserve">For States and Local agencies that participate in the Cardiac Arrest Registry for Enhanced Survival (CARES), “Any EMS Arrival” includes 911 Responders (First Responder or EMS) as defined by CARES </w:t>
-      </w:r>
-      <w:proofErr w:type="gramStart"/>
-      <w:r>
-        <w:rPr>
-          <w:shd w:val="clear" w:color="auto" w:fill="FFFFFF"/>
-        </w:rPr>
-        <w:t>in  the</w:t>
-      </w:r>
-      <w:proofErr w:type="gramEnd"/>
-      <w:r>
-        <w:rPr>
-          <w:shd w:val="clear" w:color="auto" w:fill="FFFFFF"/>
-        </w:rPr>
-        <w:t xml:space="preserve"> CARES </w:t>
+        <w:t xml:space="preserve">For States and Local agencies that participate in the Cardiac Arrest Registry for Enhanced Survival (CARES), “Any EMS Arrival” includes 911 Responders (First Responder or EMS) as defined by CARES in  the CARES </w:t>
       </w:r>
       <w:r>
         <w:rPr>
@@ -19538,12 +19405,10 @@
         <w:t xml:space="preserve">: </w:t>
       </w:r>
       <w:proofErr w:type="spellStart"/>
-      <w:proofErr w:type="gramStart"/>
       <w:r>
         <w:t>PN.UnableToComplete</w:t>
       </w:r>
       <w:proofErr w:type="spellEnd"/>
-      <w:proofErr w:type="gramEnd"/>
       <w:r>
         <w:t xml:space="preserve"> </w:t>
       </w:r>
@@ -19579,11 +19444,22 @@
         </w:rPr>
         <w:t>JIRA ticket:</w:t>
       </w:r>
-      <w:hyperlink r:id="rId73"/>
-      <w:r>
-        <w:t xml:space="preserve"> </w:t>
-      </w:r>
-      <w:hyperlink r:id="rId74" w:history="1">
+      <w:r>
+        <w:fldChar w:fldCharType="begin"/>
+      </w:r>
+      <w:r>
+        <w:instrText xml:space="preserve"> HYPERLINK "https://jira.utahdcc.org/jira/browse/NEMPUB-117" \h </w:instrText>
+      </w:r>
+      <w:r>
+        <w:fldChar w:fldCharType="separate"/>
+      </w:r>
+      <w:r>
+        <w:fldChar w:fldCharType="end"/>
+      </w:r>
+      <w:r>
+        <w:t xml:space="preserve"> </w:t>
+      </w:r>
+      <w:hyperlink r:id="rId73" w:history="1">
         <w:r>
           <w:rPr>
             <w:rStyle w:val="Hyperlink"/>
@@ -19666,7 +19542,7 @@
         </w:rPr>
         <w:t xml:space="preserve"> </w:t>
       </w:r>
-      <w:hyperlink r:id="rId75" w:history="1">
+      <w:hyperlink r:id="rId74" w:history="1">
         <w:r>
           <w:rPr>
             <w:rStyle w:val="Hyperlink"/>
@@ -19708,7 +19584,7 @@
         </w:rPr>
         <w:t xml:space="preserve">Who Initiated CPR as defined by CARES in the CARES Data Dictionary: </w:t>
       </w:r>
-      <w:hyperlink r:id="rId76" w:history="1">
+      <w:hyperlink r:id="rId75" w:history="1">
         <w:r>
           <w:rPr>
             <w:rStyle w:val="Hyperlink"/>
@@ -19756,7 +19632,7 @@
         </w:rPr>
         <w:t>JIRA ticket:</w:t>
       </w:r>
-      <w:hyperlink r:id="rId77">
+      <w:hyperlink r:id="rId76">
         <w:r>
           <w:t xml:space="preserve"> </w:t>
         </w:r>
@@ -19770,7 +19646,7 @@
         </w:rPr>
         <w:t xml:space="preserve"> </w:t>
       </w:r>
-      <w:hyperlink r:id="rId78" w:history="1">
+      <w:hyperlink r:id="rId77" w:history="1">
         <w:r>
           <w:rPr>
             <w:rStyle w:val="Hyperlink"/>
@@ -19884,7 +19760,7 @@
         </w:rPr>
         <w:t xml:space="preserve"> </w:t>
       </w:r>
-      <w:hyperlink r:id="rId79" w:history="1">
+      <w:hyperlink r:id="rId78" w:history="1">
         <w:r>
           <w:rPr>
             <w:rStyle w:val="Hyperlink"/>
@@ -19943,7 +19819,7 @@
         </w:rPr>
         <w:t xml:space="preserve"> </w:t>
       </w:r>
-      <w:hyperlink r:id="rId80" w:history="1">
+      <w:hyperlink r:id="rId79" w:history="1">
         <w:r>
           <w:rPr>
             <w:rStyle w:val="Hyperlink"/>
@@ -19983,12 +19859,12 @@
       <w:r>
         <w:t xml:space="preserve"> </w:t>
       </w:r>
-      <w:hyperlink r:id="rId81">
+      <w:hyperlink r:id="rId80">
         <w:r>
           <w:t xml:space="preserve"> </w:t>
         </w:r>
       </w:hyperlink>
-      <w:hyperlink r:id="rId82" w:history="1">
+      <w:hyperlink r:id="rId81" w:history="1">
         <w:r>
           <w:rPr>
             <w:rStyle w:val="Hyperlink"/>
@@ -20091,7 +19967,7 @@
         </w:rPr>
         <w:t xml:space="preserve"> </w:t>
       </w:r>
-      <w:hyperlink r:id="rId83" w:history="1">
+      <w:hyperlink r:id="rId82" w:history="1">
         <w:r>
           <w:rPr>
             <w:rStyle w:val="Hyperlink"/>
@@ -20143,7 +20019,7 @@
         </w:rPr>
         <w:t xml:space="preserve"> </w:t>
       </w:r>
-      <w:hyperlink r:id="rId84" w:history="1">
+      <w:hyperlink r:id="rId83" w:history="1">
         <w:r>
           <w:rPr>
             <w:rStyle w:val="Hyperlink"/>
@@ -20194,7 +20070,7 @@
         </w:rPr>
         <w:t xml:space="preserve">: </w:t>
       </w:r>
-      <w:hyperlink r:id="rId85" w:history="1">
+      <w:hyperlink r:id="rId84" w:history="1">
         <w:r>
           <w:rPr>
             <w:rStyle w:val="Hyperlink"/>
@@ -20693,7 +20569,7 @@
         </w:rPr>
         <w:t xml:space="preserve">: </w:t>
       </w:r>
-      <w:hyperlink r:id="rId86" w:history="1">
+      <w:hyperlink r:id="rId85" w:history="1">
         <w:r>
           <w:rPr>
             <w:rStyle w:val="Hyperlink"/>
@@ -21044,7 +20920,7 @@
         </w:rPr>
         <w:t xml:space="preserve"> </w:t>
       </w:r>
-      <w:hyperlink r:id="rId87" w:history="1">
+      <w:hyperlink r:id="rId86" w:history="1">
         <w:r>
           <w:rPr>
             <w:rStyle w:val="Hyperlink"/>
@@ -21163,7 +21039,7 @@
           <w:bCs/>
         </w:rPr>
       </w:pPr>
-      <w:hyperlink r:id="rId88" w:history="1">
+      <w:hyperlink r:id="rId87" w:history="1">
         <w:r>
           <w:rPr>
             <w:rStyle w:val="Hyperlink"/>
@@ -21217,7 +21093,7 @@
           <w:bCs/>
         </w:rPr>
       </w:pPr>
-      <w:hyperlink r:id="rId89" w:history="1">
+      <w:hyperlink r:id="rId88" w:history="1">
         <w:r>
           <w:rPr>
             <w:rStyle w:val="Hyperlink"/>
@@ -21264,7 +21140,7 @@
         </w:rPr>
         <w:t xml:space="preserve"> </w:t>
       </w:r>
-      <w:hyperlink r:id="rId90" w:history="1">
+      <w:hyperlink r:id="rId89" w:history="1">
         <w:r>
           <w:rPr>
             <w:rStyle w:val="Hyperlink"/>
@@ -21282,12 +21158,12 @@
         <w:spacing w:after="0" w:line="259" w:lineRule="auto"/>
         <w:ind w:left="0" w:firstLine="0"/>
         <w:sectPr>
-          <w:headerReference w:type="even" r:id="rId91"/>
-          <w:headerReference w:type="default" r:id="rId92"/>
-          <w:footerReference w:type="even" r:id="rId93"/>
-          <w:footerReference w:type="default" r:id="rId94"/>
-          <w:headerReference w:type="first" r:id="rId95"/>
-          <w:footerReference w:type="first" r:id="rId96"/>
+          <w:headerReference w:type="even" r:id="rId90"/>
+          <w:headerReference w:type="default" r:id="rId91"/>
+          <w:footerReference w:type="even" r:id="rId92"/>
+          <w:footerReference w:type="default" r:id="rId93"/>
+          <w:headerReference w:type="first" r:id="rId94"/>
+          <w:footerReference w:type="first" r:id="rId95"/>
           <w:pgSz w:w="12240" w:h="15840"/>
           <w:pgMar w:top="1529" w:right="1885" w:bottom="1350" w:left="1440" w:header="2016" w:footer="720" w:gutter="0"/>
           <w:cols w:space="720"/>
@@ -21558,7 +21434,7 @@
         </w:rPr>
         <w:t>JIRA ticket:</w:t>
       </w:r>
-      <w:hyperlink r:id="rId97">
+      <w:hyperlink r:id="rId96">
         <w:r>
           <w:rPr>
             <w:szCs w:val="22"/>
@@ -21573,7 +21449,7 @@
         </w:rPr>
         <w:t xml:space="preserve"> </w:t>
       </w:r>
-      <w:hyperlink r:id="rId98" w:history="1">
+      <w:hyperlink r:id="rId97" w:history="1">
         <w:r>
           <w:rPr>
             <w:rStyle w:val="Hyperlink"/>
@@ -21753,7 +21629,7 @@
         </w:rPr>
         <w:t>JIRA ticket:</w:t>
       </w:r>
-      <w:hyperlink r:id="rId99">
+      <w:hyperlink r:id="rId98">
         <w:r>
           <w:t xml:space="preserve"> </w:t>
         </w:r>
@@ -21767,7 +21643,7 @@
         </w:rPr>
         <w:t xml:space="preserve"> </w:t>
       </w:r>
-      <w:hyperlink r:id="rId100" w:history="1">
+      <w:hyperlink r:id="rId99" w:history="1">
         <w:r>
           <w:rPr>
             <w:rStyle w:val="Hyperlink"/>
@@ -21817,13 +21693,7 @@
         <w:rPr>
           <w:b/>
         </w:rPr>
-        <w:t xml:space="preserve">Update </w:t>
-      </w:r>
-      <w:r>
-        <w:rPr>
-          <w:b/>
-        </w:rPr>
-        <w:t>De</w:t>
+        <w:t>Update De</w:t>
       </w:r>
       <w:r>
         <w:rPr>
@@ -21831,8 +21701,6 @@
         </w:rPr>
         <w:t>finition</w:t>
       </w:r>
-      <w:bookmarkStart w:id="48" w:name="_GoBack"/>
-      <w:bookmarkEnd w:id="48"/>
     </w:p>
     <w:p>
       <w:pPr>
@@ -21929,11 +21797,22 @@
         </w:rPr>
         <w:t>JIRA ticket:</w:t>
       </w:r>
-      <w:hyperlink r:id="rId101"/>
-      <w:r>
-        <w:t xml:space="preserve"> </w:t>
-      </w:r>
-      <w:hyperlink r:id="rId102" w:history="1">
+      <w:r>
+        <w:fldChar w:fldCharType="begin"/>
+      </w:r>
+      <w:r>
+        <w:instrText xml:space="preserve"> HYPERLINK "https://jira.utahdcc.org/jira/browse/NEMPUB-138" \h </w:instrText>
+      </w:r>
+      <w:r>
+        <w:fldChar w:fldCharType="separate"/>
+      </w:r>
+      <w:r>
+        <w:fldChar w:fldCharType="end"/>
+      </w:r>
+      <w:r>
+        <w:t xml:space="preserve"> </w:t>
+      </w:r>
+      <w:hyperlink r:id="rId100" w:history="1">
         <w:r>
           <w:rPr>
             <w:rStyle w:val="Hyperlink"/>
@@ -22047,11 +21926,22 @@
         </w:rPr>
         <w:t>JIRA ticket:</w:t>
       </w:r>
-      <w:hyperlink r:id="rId103"/>
-      <w:r>
-        <w:t xml:space="preserve"> </w:t>
-      </w:r>
-      <w:hyperlink r:id="rId104" w:history="1">
+      <w:r>
+        <w:fldChar w:fldCharType="begin"/>
+      </w:r>
+      <w:r>
+        <w:instrText xml:space="preserve"> HYPERLINK "https://jira.utahdcc.org/jira/browse/NEMPUB-138" \h </w:instrText>
+      </w:r>
+      <w:r>
+        <w:fldChar w:fldCharType="separate"/>
+      </w:r>
+      <w:r>
+        <w:fldChar w:fldCharType="end"/>
+      </w:r>
+      <w:r>
+        <w:t xml:space="preserve"> </w:t>
+      </w:r>
+      <w:hyperlink r:id="rId101" w:history="1">
         <w:r>
           <w:rPr>
             <w:rStyle w:val="Hyperlink"/>
@@ -22330,7 +22220,7 @@
         </w:rPr>
         <w:t>JIRA ticket:</w:t>
       </w:r>
-      <w:hyperlink r:id="rId105">
+      <w:hyperlink r:id="rId102">
         <w:r>
           <w:t xml:space="preserve"> </w:t>
         </w:r>
@@ -22344,7 +22234,7 @@
         </w:rPr>
         <w:t xml:space="preserve"> </w:t>
       </w:r>
-      <w:hyperlink r:id="rId106" w:history="1">
+      <w:hyperlink r:id="rId103" w:history="1">
         <w:r>
           <w:rPr>
             <w:rStyle w:val="Hyperlink"/>
@@ -22432,7 +22322,7 @@
         </w:rPr>
         <w:t>"http://www.nhtsa.gov/people/injury/ems/emscorecontent/images/EMSCoreContent.pdf" target="_blank"&gt;</w:t>
       </w:r>
-      <w:hyperlink r:id="rId107" w:history="1">
+      <w:hyperlink r:id="rId104" w:history="1">
         <w:r>
           <w:rPr>
             <w:rStyle w:val="Hyperlink"/>
@@ -22529,7 +22419,7 @@
         </w:rPr>
         <w:t>JIRA ticket:</w:t>
       </w:r>
-      <w:hyperlink r:id="rId108">
+      <w:hyperlink r:id="rId105">
         <w:r>
           <w:rPr>
             <w:szCs w:val="22"/>
@@ -22544,7 +22434,7 @@
         </w:rPr>
         <w:t xml:space="preserve"> </w:t>
       </w:r>
-      <w:hyperlink r:id="rId109" w:history="1">
+      <w:hyperlink r:id="rId106" w:history="1">
         <w:r>
           <w:rPr>
             <w:rStyle w:val="Hyperlink"/>
@@ -22585,11 +22475,11 @@
         <w:pStyle w:val="Heading2"/>
         <w:ind w:left="0"/>
       </w:pPr>
-      <w:bookmarkStart w:id="49" w:name="_Toc172282389"/>
+      <w:bookmarkStart w:id="48" w:name="_Toc172282389"/>
       <w:r>
         <w:t>eDisposition.20</w:t>
       </w:r>
-      <w:bookmarkEnd w:id="49"/>
+      <w:bookmarkEnd w:id="48"/>
     </w:p>
     <w:p>
       <w:pPr>
@@ -22783,7 +22673,7 @@
       <w:r>
         <w:t xml:space="preserve"> </w:t>
       </w:r>
-      <w:hyperlink r:id="rId110" w:history="1">
+      <w:hyperlink r:id="rId107" w:history="1">
         <w:r>
           <w:rPr>
             <w:rStyle w:val="Hyperlink"/>
@@ -22837,7 +22727,7 @@
         <w:pStyle w:val="Heading2"/>
         <w:ind w:left="0"/>
       </w:pPr>
-      <w:bookmarkStart w:id="50" w:name="_Toc172282390"/>
+      <w:bookmarkStart w:id="49" w:name="_Toc172282390"/>
       <w:r>
         <w:lastRenderedPageBreak/>
         <w:t>eDisposition.</w:t>
@@ -22845,7 +22735,7 @@
       <w:r>
         <w:t>27</w:t>
       </w:r>
-      <w:bookmarkEnd w:id="50"/>
+      <w:bookmarkEnd w:id="49"/>
     </w:p>
     <w:p>
       <w:pPr>
@@ -22975,11 +22865,25 @@
         </w:rPr>
         <w:t>JIRA ticket:</w:t>
       </w:r>
-      <w:hyperlink r:id="rId111"/>
-      <w:r>
-        <w:t xml:space="preserve"> </w:t>
-      </w:r>
-      <w:hyperlink r:id="rId112" w:history="1">
+      <w:r>
+        <w:fldChar w:fldCharType="begin"/>
+      </w:r>
+      <w:r>
+        <w:instrText xml:space="preserve"> HYPERLINK </w:instrText>
+      </w:r>
+      <w:r>
+        <w:instrText xml:space="preserve">"https://jira.utahdcc.org/jira/browse/NEMPUB-90" \h </w:instrText>
+      </w:r>
+      <w:r>
+        <w:fldChar w:fldCharType="separate"/>
+      </w:r>
+      <w:r>
+        <w:fldChar w:fldCharType="end"/>
+      </w:r>
+      <w:r>
+        <w:t xml:space="preserve"> </w:t>
+      </w:r>
+      <w:hyperlink r:id="rId108" w:history="1">
         <w:r>
           <w:rPr>
             <w:rStyle w:val="Hyperlink"/>
@@ -23006,14 +22910,14 @@
         <w:pStyle w:val="Heading2"/>
         <w:ind w:left="0"/>
       </w:pPr>
-      <w:bookmarkStart w:id="51" w:name="_Toc172282391"/>
+      <w:bookmarkStart w:id="50" w:name="_Toc172282391"/>
       <w:r>
         <w:t>eDisposition.</w:t>
       </w:r>
       <w:r>
         <w:t>30</w:t>
       </w:r>
-      <w:bookmarkEnd w:id="51"/>
+      <w:bookmarkEnd w:id="50"/>
       <w:r>
         <w:t xml:space="preserve"> </w:t>
       </w:r>
@@ -23195,7 +23099,7 @@
       <w:r>
         <w:t xml:space="preserve"> </w:t>
       </w:r>
-      <w:hyperlink r:id="rId113" w:history="1">
+      <w:hyperlink r:id="rId109" w:history="1">
         <w:r>
           <w:rPr>
             <w:rStyle w:val="Hyperlink"/>
@@ -23237,11 +23141,11 @@
         <w:pStyle w:val="Heading2"/>
         <w:ind w:left="0"/>
       </w:pPr>
-      <w:bookmarkStart w:id="52" w:name="_Toc172282392"/>
+      <w:bookmarkStart w:id="51" w:name="_Toc172282392"/>
       <w:r>
         <w:t>eDisposition.31</w:t>
       </w:r>
-      <w:bookmarkEnd w:id="52"/>
+      <w:bookmarkEnd w:id="51"/>
     </w:p>
     <w:p>
       <w:pPr>
@@ -23362,7 +23266,7 @@
         </w:rPr>
         <w:t>JIRA ticket:</w:t>
       </w:r>
-      <w:hyperlink r:id="rId114">
+      <w:hyperlink r:id="rId110">
         <w:r>
           <w:t xml:space="preserve"> </w:t>
         </w:r>
@@ -23376,7 +23280,7 @@
         </w:rPr>
         <w:t xml:space="preserve"> </w:t>
       </w:r>
-      <w:hyperlink r:id="rId115" w:history="1">
+      <w:hyperlink r:id="rId111" w:history="1">
         <w:r>
           <w:rPr>
             <w:rStyle w:val="Hyperlink"/>
@@ -23472,12 +23376,12 @@
         <w:pStyle w:val="Heading1"/>
         <w:ind w:left="0" w:firstLine="0"/>
       </w:pPr>
-      <w:bookmarkStart w:id="53" w:name="_Toc172282393"/>
+      <w:bookmarkStart w:id="52" w:name="_Toc172282393"/>
       <w:proofErr w:type="spellStart"/>
       <w:r>
         <w:t>eExam</w:t>
       </w:r>
-      <w:bookmarkEnd w:id="53"/>
+      <w:bookmarkEnd w:id="52"/>
       <w:proofErr w:type="spellEnd"/>
       <w:r>
         <w:t xml:space="preserve"> </w:t>
@@ -23589,11 +23493,11 @@
         <w:pStyle w:val="Heading2"/>
         <w:ind w:left="0"/>
       </w:pPr>
-      <w:bookmarkStart w:id="54" w:name="_Toc172282394"/>
+      <w:bookmarkStart w:id="53" w:name="_Toc172282394"/>
       <w:r>
         <w:t>eExam.13</w:t>
       </w:r>
-      <w:bookmarkEnd w:id="54"/>
+      <w:bookmarkEnd w:id="53"/>
       <w:r>
         <w:t xml:space="preserve"> </w:t>
       </w:r>
@@ -23713,7 +23617,7 @@
         </w:rPr>
         <w:t>JIRA ticket:</w:t>
       </w:r>
-      <w:hyperlink r:id="rId116">
+      <w:hyperlink r:id="rId112">
         <w:r>
           <w:t xml:space="preserve"> </w:t>
         </w:r>
@@ -23727,7 +23631,7 @@
         </w:rPr>
         <w:t xml:space="preserve"> </w:t>
       </w:r>
-      <w:hyperlink r:id="rId117" w:history="1">
+      <w:hyperlink r:id="rId113" w:history="1">
         <w:r>
           <w:rPr>
             <w:rStyle w:val="Hyperlink"/>
@@ -23760,11 +23664,11 @@
         <w:pStyle w:val="Heading2"/>
         <w:ind w:left="0"/>
       </w:pPr>
-      <w:bookmarkStart w:id="55" w:name="_Toc172282395"/>
+      <w:bookmarkStart w:id="54" w:name="_Toc172282395"/>
       <w:r>
         <w:t>eExam.16</w:t>
       </w:r>
-      <w:bookmarkEnd w:id="55"/>
+      <w:bookmarkEnd w:id="54"/>
     </w:p>
     <w:p>
       <w:pPr>
@@ -23930,7 +23834,7 @@
         </w:rPr>
         <w:t>JIRA ticket:</w:t>
       </w:r>
-      <w:hyperlink r:id="rId118">
+      <w:hyperlink r:id="rId114">
         <w:r>
           <w:t xml:space="preserve"> </w:t>
         </w:r>
@@ -23944,7 +23848,7 @@
         </w:rPr>
         <w:t xml:space="preserve"> </w:t>
       </w:r>
-      <w:hyperlink r:id="rId119" w:history="1">
+      <w:hyperlink r:id="rId115" w:history="1">
         <w:r>
           <w:rPr>
             <w:rStyle w:val="Hyperlink"/>
@@ -23968,11 +23872,11 @@
         <w:pStyle w:val="Heading2"/>
         <w:ind w:left="0"/>
       </w:pPr>
-      <w:bookmarkStart w:id="56" w:name="_Toc172282396"/>
+      <w:bookmarkStart w:id="55" w:name="_Toc172282396"/>
       <w:r>
         <w:t>eExam.23</w:t>
       </w:r>
-      <w:bookmarkEnd w:id="56"/>
+      <w:bookmarkEnd w:id="55"/>
     </w:p>
     <w:p>
       <w:pPr>
@@ -24068,7 +23972,7 @@
         <w:lastRenderedPageBreak/>
         <w:t>JIRA ticket:</w:t>
       </w:r>
-      <w:hyperlink r:id="rId120">
+      <w:hyperlink r:id="rId116">
         <w:r>
           <w:t xml:space="preserve"> </w:t>
         </w:r>
@@ -24082,7 +23986,7 @@
         </w:rPr>
         <w:t xml:space="preserve"> </w:t>
       </w:r>
-      <w:hyperlink r:id="rId121" w:history="1">
+      <w:hyperlink r:id="rId117" w:history="1">
         <w:r>
           <w:rPr>
             <w:rStyle w:val="Hyperlink"/>
@@ -24148,11 +24052,11 @@
         <w:pStyle w:val="Heading2"/>
         <w:ind w:left="0"/>
       </w:pPr>
-      <w:bookmarkStart w:id="57" w:name="_Toc172282397"/>
+      <w:bookmarkStart w:id="56" w:name="_Toc172282397"/>
       <w:r>
         <w:t>eExam.24</w:t>
       </w:r>
-      <w:bookmarkEnd w:id="57"/>
+      <w:bookmarkEnd w:id="56"/>
     </w:p>
     <w:p>
       <w:pPr>
@@ -24350,7 +24254,7 @@
         </w:rPr>
         <w:t>JIRA ticket:</w:t>
       </w:r>
-      <w:hyperlink r:id="rId122">
+      <w:hyperlink r:id="rId118">
         <w:r>
           <w:t xml:space="preserve"> </w:t>
         </w:r>
@@ -24364,7 +24268,7 @@
         </w:rPr>
         <w:t xml:space="preserve"> </w:t>
       </w:r>
-      <w:hyperlink r:id="rId123" w:history="1">
+      <w:hyperlink r:id="rId119" w:history="1">
         <w:r>
           <w:rPr>
             <w:rStyle w:val="Hyperlink"/>
@@ -24397,14 +24301,14 @@
         <w:pStyle w:val="Heading2"/>
         <w:ind w:left="0"/>
       </w:pPr>
-      <w:bookmarkStart w:id="58" w:name="_Toc172282398"/>
+      <w:bookmarkStart w:id="57" w:name="_Toc172282398"/>
       <w:r>
         <w:t>eExam.</w:t>
       </w:r>
       <w:r>
         <w:t>25</w:t>
       </w:r>
-      <w:bookmarkEnd w:id="58"/>
+      <w:bookmarkEnd w:id="57"/>
       <w:r>
         <w:t xml:space="preserve"> </w:t>
       </w:r>
@@ -24543,7 +24447,7 @@
         </w:rPr>
         <w:t>JIRA ticket:</w:t>
       </w:r>
-      <w:hyperlink r:id="rId124">
+      <w:hyperlink r:id="rId120">
         <w:r>
           <w:t xml:space="preserve"> </w:t>
         </w:r>
@@ -24557,7 +24461,7 @@
         </w:rPr>
         <w:t xml:space="preserve"> </w:t>
       </w:r>
-      <w:hyperlink r:id="rId125" w:history="1">
+      <w:hyperlink r:id="rId121" w:history="1">
         <w:r>
           <w:rPr>
             <w:rStyle w:val="Hyperlink"/>
@@ -24752,7 +24656,7 @@
         </w:rPr>
         <w:t>JIRA ticket:</w:t>
       </w:r>
-      <w:hyperlink r:id="rId126">
+      <w:hyperlink r:id="rId122">
         <w:r>
           <w:t xml:space="preserve"> </w:t>
         </w:r>
@@ -24766,7 +24670,7 @@
         </w:rPr>
         <w:t xml:space="preserve"> </w:t>
       </w:r>
-      <w:hyperlink r:id="rId127" w:history="1">
+      <w:hyperlink r:id="rId123" w:history="1">
         <w:r>
           <w:rPr>
             <w:rStyle w:val="Hyperlink"/>
@@ -24842,12 +24746,12 @@
         <w:pStyle w:val="Heading1"/>
         <w:ind w:left="0"/>
       </w:pPr>
-      <w:bookmarkStart w:id="59" w:name="_Toc172282399"/>
+      <w:bookmarkStart w:id="58" w:name="_Toc172282399"/>
       <w:proofErr w:type="spellStart"/>
       <w:r>
         <w:t>eHistory</w:t>
       </w:r>
-      <w:bookmarkEnd w:id="59"/>
+      <w:bookmarkEnd w:id="58"/>
       <w:proofErr w:type="spellEnd"/>
       <w:r>
         <w:t xml:space="preserve"> </w:t>
@@ -24942,7 +24846,7 @@
               </wp:inline>
             </w:drawing>
           </mc:Choice>
-          <mc:Fallback xmlns:a="http://schemas.openxmlformats.org/drawingml/2006/main" xmlns:w16sdtdh="http://schemas.microsoft.com/office/word/2020/wordml/sdtdatahash" xmlns:w16du="http://schemas.microsoft.com/office/word/2023/wordml/word16du" xmlns:w16="http://schemas.microsoft.com/office/word/2018/wordml" xmlns:w16cex="http://schemas.microsoft.com/office/word/2018/wordml/cex" xmlns:oel="http://schemas.microsoft.com/office/2019/extlst">
+          <mc:Fallback xmlns:oel="http://schemas.microsoft.com/office/2019/extlst" xmlns:w16cex="http://schemas.microsoft.com/office/word/2018/wordml/cex" xmlns:w16="http://schemas.microsoft.com/office/word/2018/wordml" xmlns:w16du="http://schemas.microsoft.com/office/word/2023/wordml/word16du" xmlns:w16sdtdh="http://schemas.microsoft.com/office/word/2020/wordml/sdtdatahash" xmlns:a="http://schemas.openxmlformats.org/drawingml/2006/main">
             <w:pict>
               <v:group id="Group 120855" style="width:470.88pt;height:0.960022pt;mso-position-horizontal-relative:char;mso-position-vertical-relative:line" coordsize="59801,121">
                 <v:shape id="Shape 148713" style="position:absolute;width:59801;height:121;left:0;top:0;" coordsize="5980176,12192" path="m0,0l5980176,0l5980176,12192l0,12192l0,0">
@@ -24960,11 +24864,11 @@
         <w:pStyle w:val="Heading2"/>
         <w:ind w:left="0"/>
       </w:pPr>
-      <w:bookmarkStart w:id="60" w:name="_Toc172282400"/>
+      <w:bookmarkStart w:id="59" w:name="_Toc172282400"/>
       <w:r>
         <w:t>eHistory.01</w:t>
       </w:r>
-      <w:bookmarkEnd w:id="60"/>
+      <w:bookmarkEnd w:id="59"/>
       <w:r>
         <w:t xml:space="preserve"> </w:t>
       </w:r>
@@ -25058,7 +24962,7 @@
         </w:rPr>
         <w:t>JIRA ticket:</w:t>
       </w:r>
-      <w:hyperlink r:id="rId128">
+      <w:hyperlink r:id="rId124">
         <w:r>
           <w:t xml:space="preserve"> </w:t>
         </w:r>
@@ -25072,7 +24976,7 @@
         </w:rPr>
         <w:t xml:space="preserve"> </w:t>
       </w:r>
-      <w:hyperlink r:id="rId129" w:history="1">
+      <w:hyperlink r:id="rId125" w:history="1">
         <w:r>
           <w:rPr>
             <w:rStyle w:val="Hyperlink"/>
@@ -25102,11 +25006,11 @@
         <w:pStyle w:val="Heading2"/>
         <w:ind w:left="0"/>
       </w:pPr>
-      <w:bookmarkStart w:id="61" w:name="_Toc172282401"/>
+      <w:bookmarkStart w:id="60" w:name="_Toc172282401"/>
       <w:r>
         <w:t>eHistory.17</w:t>
       </w:r>
-      <w:bookmarkEnd w:id="61"/>
+      <w:bookmarkEnd w:id="60"/>
       <w:r>
         <w:t xml:space="preserve"> </w:t>
       </w:r>
@@ -25232,11 +25136,22 @@
         </w:rPr>
         <w:t>JIRA ticket:</w:t>
       </w:r>
-      <w:hyperlink r:id="rId130"/>
-      <w:r>
-        <w:t xml:space="preserve"> </w:t>
-      </w:r>
-      <w:hyperlink r:id="rId131" w:history="1">
+      <w:r>
+        <w:fldChar w:fldCharType="begin"/>
+      </w:r>
+      <w:r>
+        <w:instrText xml:space="preserve"> HYPERLINK "https://jira.utahdcc.org/jira/browse/NEMPUB-58" \h </w:instrText>
+      </w:r>
+      <w:r>
+        <w:fldChar w:fldCharType="separate"/>
+      </w:r>
+      <w:r>
+        <w:fldChar w:fldCharType="end"/>
+      </w:r>
+      <w:r>
+        <w:t xml:space="preserve"> </w:t>
+      </w:r>
+      <w:hyperlink r:id="rId126" w:history="1">
         <w:r>
           <w:rPr>
             <w:rStyle w:val="Hyperlink"/>
@@ -25271,7 +25186,7 @@
         <w:pStyle w:val="Heading2"/>
         <w:ind w:left="0"/>
       </w:pPr>
-      <w:bookmarkStart w:id="62" w:name="_Toc172282402"/>
+      <w:bookmarkStart w:id="61" w:name="_Toc172282402"/>
       <w:r>
         <w:t>eHistory.</w:t>
       </w:r>
@@ -25281,7 +25196,7 @@
       <w:r>
         <w:t>0</w:t>
       </w:r>
-      <w:bookmarkEnd w:id="62"/>
+      <w:bookmarkEnd w:id="61"/>
       <w:r>
         <w:t xml:space="preserve"> </w:t>
       </w:r>
@@ -25580,7 +25495,7 @@
         </w:rPr>
         <w:t>JIRA ticket:</w:t>
       </w:r>
-      <w:hyperlink r:id="rId132">
+      <w:hyperlink r:id="rId127">
         <w:r>
           <w:t xml:space="preserve"> </w:t>
         </w:r>
@@ -25588,7 +25503,7 @@
       <w:r>
         <w:t xml:space="preserve"> </w:t>
       </w:r>
-      <w:hyperlink r:id="rId133" w:history="1">
+      <w:hyperlink r:id="rId128" w:history="1">
         <w:r>
           <w:rPr>
             <w:rStyle w:val="Hyperlink"/>
@@ -25645,13 +25560,13 @@
         <w:pStyle w:val="Heading1"/>
         <w:ind w:left="0" w:firstLine="0"/>
       </w:pPr>
-      <w:bookmarkStart w:id="63" w:name="_Toc172282403"/>
+      <w:bookmarkStart w:id="62" w:name="_Toc172282403"/>
       <w:proofErr w:type="spellStart"/>
       <w:r>
         <w:lastRenderedPageBreak/>
         <w:t>eLabs</w:t>
       </w:r>
-      <w:bookmarkEnd w:id="63"/>
+      <w:bookmarkEnd w:id="62"/>
       <w:proofErr w:type="spellEnd"/>
       <w:r>
         <w:t xml:space="preserve"> </w:t>
@@ -25746,7 +25661,7 @@
               </wp:inline>
             </w:drawing>
           </mc:Choice>
-          <mc:Fallback xmlns:a="http://schemas.openxmlformats.org/drawingml/2006/main" xmlns:w16sdtdh="http://schemas.microsoft.com/office/word/2020/wordml/sdtdatahash" xmlns:w16du="http://schemas.microsoft.com/office/word/2023/wordml/word16du" xmlns:w16="http://schemas.microsoft.com/office/word/2018/wordml" xmlns:w16cex="http://schemas.microsoft.com/office/word/2018/wordml/cex" xmlns:oel="http://schemas.microsoft.com/office/2019/extlst">
+          <mc:Fallback xmlns:oel="http://schemas.microsoft.com/office/2019/extlst" xmlns:w16cex="http://schemas.microsoft.com/office/word/2018/wordml/cex" xmlns:w16="http://schemas.microsoft.com/office/word/2018/wordml" xmlns:w16du="http://schemas.microsoft.com/office/word/2023/wordml/word16du" xmlns:w16sdtdh="http://schemas.microsoft.com/office/word/2020/wordml/sdtdatahash" xmlns:a="http://schemas.openxmlformats.org/drawingml/2006/main">
             <w:pict>
               <v:group id="Group 124919" style="width:470.88pt;height:0.960022pt;mso-position-horizontal-relative:char;mso-position-vertical-relative:line" coordsize="59801,121">
                 <v:shape id="Shape 148717" style="position:absolute;width:59801;height:121;left:0;top:0;" coordsize="5980176,12192" path="m0,0l5980176,0l5980176,12192l0,12192l0,0">
@@ -25764,11 +25679,11 @@
         <w:pStyle w:val="Heading2"/>
         <w:ind w:left="0"/>
       </w:pPr>
-      <w:bookmarkStart w:id="64" w:name="_Toc172282404"/>
+      <w:bookmarkStart w:id="63" w:name="_Toc172282404"/>
       <w:r>
         <w:t>eLabs.01</w:t>
       </w:r>
-      <w:bookmarkEnd w:id="64"/>
+      <w:bookmarkEnd w:id="63"/>
     </w:p>
     <w:p>
       <w:pPr>
@@ -25858,7 +25773,7 @@
         </w:rPr>
         <w:t>JIRA ticket:</w:t>
       </w:r>
-      <w:hyperlink r:id="rId134">
+      <w:hyperlink r:id="rId129">
         <w:r>
           <w:t xml:space="preserve"> </w:t>
         </w:r>
@@ -25872,7 +25787,7 @@
         </w:rPr>
         <w:t xml:space="preserve"> </w:t>
       </w:r>
-      <w:hyperlink r:id="rId135" w:history="1">
+      <w:hyperlink r:id="rId130" w:history="1">
         <w:r>
           <w:rPr>
             <w:rStyle w:val="Hyperlink"/>
@@ -25902,11 +25817,11 @@
         <w:pStyle w:val="Heading2"/>
         <w:ind w:left="0"/>
       </w:pPr>
-      <w:bookmarkStart w:id="65" w:name="_Toc172282405"/>
+      <w:bookmarkStart w:id="64" w:name="_Toc172282405"/>
       <w:r>
         <w:t>eLabs.03</w:t>
       </w:r>
-      <w:bookmarkEnd w:id="65"/>
+      <w:bookmarkEnd w:id="64"/>
     </w:p>
     <w:p>
       <w:pPr>
@@ -26015,7 +25930,7 @@
       <w:r>
         <w:t xml:space="preserve"> </w:t>
       </w:r>
-      <w:hyperlink r:id="rId136" w:history="1">
+      <w:hyperlink r:id="rId131" w:history="1">
         <w:r>
           <w:rPr>
             <w:rStyle w:val="Hyperlink"/>
@@ -26199,7 +26114,7 @@
         </w:rPr>
         <w:t>JIRA ticket:</w:t>
       </w:r>
-      <w:hyperlink r:id="rId137">
+      <w:hyperlink r:id="rId132">
         <w:r>
           <w:t xml:space="preserve"> </w:t>
         </w:r>
@@ -26213,7 +26128,7 @@
         </w:rPr>
         <w:t xml:space="preserve"> </w:t>
       </w:r>
-      <w:hyperlink r:id="rId138" w:history="1">
+      <w:hyperlink r:id="rId133" w:history="1">
         <w:r>
           <w:rPr>
             <w:rStyle w:val="Hyperlink"/>
@@ -26264,14 +26179,14 @@
           <w:u w:val="none"/>
         </w:rPr>
       </w:pPr>
-      <w:bookmarkStart w:id="66" w:name="_Toc172282406"/>
+      <w:bookmarkStart w:id="65" w:name="_Toc172282406"/>
       <w:r>
         <w:t>eLabs.0</w:t>
       </w:r>
       <w:r>
         <w:t>5</w:t>
       </w:r>
-      <w:bookmarkEnd w:id="66"/>
+      <w:bookmarkEnd w:id="65"/>
     </w:p>
     <w:p>
       <w:pPr>
@@ -26443,7 +26358,7 @@
       <w:r>
         <w:t xml:space="preserve"> </w:t>
       </w:r>
-      <w:hyperlink r:id="rId139" w:history="1">
+      <w:hyperlink r:id="rId134" w:history="1">
         <w:r>
           <w:rPr>
             <w:rStyle w:val="Hyperlink"/>
@@ -26483,13 +26398,13 @@
         <w:pStyle w:val="Heading1"/>
         <w:ind w:left="0" w:firstLine="0"/>
       </w:pPr>
-      <w:bookmarkStart w:id="67" w:name="_Toc172282407"/>
+      <w:bookmarkStart w:id="66" w:name="_Toc172282407"/>
       <w:proofErr w:type="spellStart"/>
       <w:r>
         <w:lastRenderedPageBreak/>
         <w:t>eMedications</w:t>
       </w:r>
-      <w:bookmarkEnd w:id="67"/>
+      <w:bookmarkEnd w:id="66"/>
       <w:proofErr w:type="spellEnd"/>
       <w:r>
         <w:t xml:space="preserve"> </w:t>
@@ -26584,7 +26499,7 @@
               </wp:inline>
             </w:drawing>
           </mc:Choice>
-          <mc:Fallback xmlns:a="http://schemas.openxmlformats.org/drawingml/2006/main" xmlns:w16sdtdh="http://schemas.microsoft.com/office/word/2020/wordml/sdtdatahash" xmlns:w16du="http://schemas.microsoft.com/office/word/2023/wordml/word16du" xmlns:w16="http://schemas.microsoft.com/office/word/2018/wordml" xmlns:w16cex="http://schemas.microsoft.com/office/word/2018/wordml/cex" xmlns:oel="http://schemas.microsoft.com/office/2019/extlst">
+          <mc:Fallback xmlns:oel="http://schemas.microsoft.com/office/2019/extlst" xmlns:w16cex="http://schemas.microsoft.com/office/word/2018/wordml/cex" xmlns:w16="http://schemas.microsoft.com/office/word/2018/wordml" xmlns:w16du="http://schemas.microsoft.com/office/word/2023/wordml/word16du" xmlns:w16sdtdh="http://schemas.microsoft.com/office/word/2020/wordml/sdtdatahash" xmlns:a="http://schemas.openxmlformats.org/drawingml/2006/main">
             <w:pict>
               <v:group id="Group 124377" style="width:470.88pt;height:0.960022pt;mso-position-horizontal-relative:char;mso-position-vertical-relative:line" coordsize="59801,121">
                 <v:shape id="Shape 148719" style="position:absolute;width:59801;height:121;left:0;top:0;" coordsize="5980176,12192" path="m0,0l5980176,0l5980176,12192l0,12192l0,0">
@@ -26605,7 +26520,7 @@
         <w:pStyle w:val="Heading2"/>
         <w:ind w:left="0"/>
       </w:pPr>
-      <w:bookmarkStart w:id="68" w:name="_Toc172282408"/>
+      <w:bookmarkStart w:id="67" w:name="_Toc172282408"/>
       <w:r>
         <w:t>eMedications.</w:t>
       </w:r>
@@ -26618,7 +26533,7 @@
       <w:r>
         <w:t>3</w:t>
       </w:r>
-      <w:bookmarkEnd w:id="68"/>
+      <w:bookmarkEnd w:id="67"/>
       <w:r>
         <w:t xml:space="preserve"> </w:t>
       </w:r>
@@ -26819,21 +26734,7 @@
           <w:rFonts w:eastAsiaTheme="minorEastAsia"/>
         </w:rPr>
         <w:tab/>
-        <w:t xml:space="preserve">Recurrence: </w:t>
-      </w:r>
-      <w:proofErr w:type="gramStart"/>
-      <w:r>
-        <w:rPr>
-          <w:rFonts w:eastAsiaTheme="minorEastAsia"/>
-        </w:rPr>
-        <w:t>0 :</w:t>
-      </w:r>
-      <w:proofErr w:type="gramEnd"/>
-      <w:r>
-        <w:rPr>
-          <w:rFonts w:eastAsiaTheme="minorEastAsia"/>
-        </w:rPr>
-        <w:t xml:space="preserve"> 1</w:t>
+        <w:t>Recurrence: 0 : 1</w:t>
       </w:r>
     </w:p>
     <w:p>
@@ -26882,7 +26783,7 @@
         </w:rPr>
         <w:t>JIRA ticket:</w:t>
       </w:r>
-      <w:hyperlink r:id="rId140">
+      <w:hyperlink r:id="rId135">
         <w:r>
           <w:t xml:space="preserve"> </w:t>
         </w:r>
@@ -26896,7 +26797,7 @@
         </w:rPr>
         <w:t xml:space="preserve"> </w:t>
       </w:r>
-      <w:hyperlink r:id="rId141" w:history="1">
+      <w:hyperlink r:id="rId136" w:history="1">
         <w:r>
           <w:rPr>
             <w:rStyle w:val="Hyperlink"/>
@@ -26956,12 +26857,12 @@
         <w:pStyle w:val="Heading1"/>
         <w:ind w:left="0" w:firstLine="0"/>
       </w:pPr>
-      <w:bookmarkStart w:id="69" w:name="_Toc172282409"/>
+      <w:bookmarkStart w:id="68" w:name="_Toc172282409"/>
       <w:proofErr w:type="spellStart"/>
       <w:r>
         <w:t>eOther</w:t>
       </w:r>
-      <w:bookmarkEnd w:id="69"/>
+      <w:bookmarkEnd w:id="68"/>
       <w:proofErr w:type="spellEnd"/>
       <w:r>
         <w:t xml:space="preserve"> </w:t>
@@ -27077,14 +26978,14 @@
         <w:pStyle w:val="Heading2"/>
         <w:ind w:left="0"/>
       </w:pPr>
-      <w:bookmarkStart w:id="70" w:name="_Toc172282410"/>
+      <w:bookmarkStart w:id="69" w:name="_Toc172282410"/>
       <w:r>
         <w:t>eOther</w:t>
       </w:r>
       <w:r>
         <w:t>.06</w:t>
       </w:r>
-      <w:bookmarkEnd w:id="70"/>
+      <w:bookmarkEnd w:id="69"/>
       <w:r>
         <w:t xml:space="preserve"> </w:t>
       </w:r>
@@ -27403,7 +27304,7 @@
         </w:rPr>
         <w:t>JIRA ticket:</w:t>
       </w:r>
-      <w:hyperlink r:id="rId142">
+      <w:hyperlink r:id="rId137">
         <w:r>
           <w:t xml:space="preserve"> </w:t>
         </w:r>
@@ -27417,7 +27318,7 @@
         </w:rPr>
         <w:t xml:space="preserve"> </w:t>
       </w:r>
-      <w:hyperlink r:id="rId143" w:history="1">
+      <w:hyperlink r:id="rId138" w:history="1">
         <w:r>
           <w:rPr>
             <w:rStyle w:val="Hyperlink"/>
@@ -27453,14 +27354,14 @@
         <w:pStyle w:val="Heading2"/>
         <w:ind w:left="0"/>
       </w:pPr>
-      <w:bookmarkStart w:id="71" w:name="_Toc172282411"/>
+      <w:bookmarkStart w:id="70" w:name="_Toc172282411"/>
       <w:r>
         <w:t>eOther.</w:t>
       </w:r>
       <w:r>
         <w:t>19</w:t>
       </w:r>
-      <w:bookmarkEnd w:id="71"/>
+      <w:bookmarkEnd w:id="70"/>
       <w:r>
         <w:t xml:space="preserve"> </w:t>
       </w:r>
@@ -27573,7 +27474,7 @@
         </w:rPr>
         <w:t>JIRA ticket:</w:t>
       </w:r>
-      <w:hyperlink r:id="rId144">
+      <w:hyperlink r:id="rId139">
         <w:r>
           <w:t xml:space="preserve"> </w:t>
         </w:r>
@@ -27587,7 +27488,7 @@
         </w:rPr>
         <w:t xml:space="preserve"> </w:t>
       </w:r>
-      <w:hyperlink r:id="rId145" w:history="1">
+      <w:hyperlink r:id="rId140" w:history="1">
         <w:r>
           <w:rPr>
             <w:rStyle w:val="Hyperlink"/>
@@ -27620,14 +27521,14 @@
         <w:pStyle w:val="Heading2"/>
         <w:ind w:left="0"/>
       </w:pPr>
-      <w:bookmarkStart w:id="72" w:name="_Toc172282412"/>
+      <w:bookmarkStart w:id="71" w:name="_Toc172282412"/>
       <w:r>
         <w:t>eOther.2</w:t>
       </w:r>
       <w:r>
         <w:t>0</w:t>
       </w:r>
-      <w:bookmarkEnd w:id="72"/>
+      <w:bookmarkEnd w:id="71"/>
       <w:r>
         <w:t xml:space="preserve"> </w:t>
       </w:r>
@@ -27734,7 +27635,7 @@
         </w:rPr>
         <w:t>JIRA ticket:</w:t>
       </w:r>
-      <w:hyperlink r:id="rId146">
+      <w:hyperlink r:id="rId141">
         <w:r>
           <w:t xml:space="preserve"> </w:t>
         </w:r>
@@ -27748,7 +27649,7 @@
         </w:rPr>
         <w:t xml:space="preserve"> </w:t>
       </w:r>
-      <w:hyperlink r:id="rId147" w:history="1">
+      <w:hyperlink r:id="rId142" w:history="1">
         <w:r>
           <w:rPr>
             <w:rStyle w:val="Hyperlink"/>
@@ -27795,7 +27696,7 @@
         <w:pStyle w:val="Heading2"/>
         <w:ind w:left="0"/>
       </w:pPr>
-      <w:bookmarkStart w:id="73" w:name="_Toc172282413"/>
+      <w:bookmarkStart w:id="72" w:name="_Toc172282413"/>
       <w:r>
         <w:lastRenderedPageBreak/>
         <w:t>eOther.</w:t>
@@ -27803,7 +27704,7 @@
       <w:r>
         <w:t>21</w:t>
       </w:r>
-      <w:bookmarkEnd w:id="73"/>
+      <w:bookmarkEnd w:id="72"/>
       <w:r>
         <w:t xml:space="preserve"> </w:t>
       </w:r>
@@ -27925,7 +27826,7 @@
         </w:rPr>
         <w:t>JIRA ticket:</w:t>
       </w:r>
-      <w:hyperlink r:id="rId148">
+      <w:hyperlink r:id="rId143">
         <w:r>
           <w:t xml:space="preserve"> </w:t>
         </w:r>
@@ -27933,7 +27834,7 @@
       <w:r>
         <w:t xml:space="preserve"> </w:t>
       </w:r>
-      <w:hyperlink r:id="rId149" w:history="1">
+      <w:hyperlink r:id="rId144" w:history="1">
         <w:r>
           <w:rPr>
             <w:rStyle w:val="Hyperlink"/>
@@ -27990,13 +27891,13 @@
         <w:pStyle w:val="Heading1"/>
         <w:ind w:left="0"/>
       </w:pPr>
-      <w:bookmarkStart w:id="74" w:name="_Toc172282414"/>
+      <w:bookmarkStart w:id="73" w:name="_Toc172282414"/>
       <w:proofErr w:type="spellStart"/>
       <w:r>
         <w:lastRenderedPageBreak/>
         <w:t>eOutcome</w:t>
       </w:r>
-      <w:bookmarkEnd w:id="74"/>
+      <w:bookmarkEnd w:id="73"/>
       <w:proofErr w:type="spellEnd"/>
       <w:r>
         <w:t xml:space="preserve"> </w:t>
@@ -28107,11 +28008,11 @@
         <w:pStyle w:val="Heading2"/>
         <w:ind w:left="0"/>
       </w:pPr>
-      <w:bookmarkStart w:id="75" w:name="_Toc172282415"/>
+      <w:bookmarkStart w:id="74" w:name="_Toc172282415"/>
       <w:r>
         <w:t>eOutcome.01</w:t>
       </w:r>
-      <w:bookmarkEnd w:id="75"/>
+      <w:bookmarkEnd w:id="74"/>
       <w:r>
         <w:t xml:space="preserve"> </w:t>
       </w:r>
@@ -28215,7 +28116,7 @@
         </w:rPr>
         <w:t> </w:t>
       </w:r>
-      <w:hyperlink r:id="rId150" w:history="1">
+      <w:hyperlink r:id="rId145" w:history="1">
         <w:r>
           <w:rPr>
             <w:rStyle w:val="Hyperlink"/>
@@ -28295,7 +28196,7 @@
         </w:rPr>
         <w:t> </w:t>
       </w:r>
-      <w:hyperlink r:id="rId151" w:history="1">
+      <w:hyperlink r:id="rId146" w:history="1">
         <w:r>
           <w:rPr>
             <w:rStyle w:val="Hyperlink"/>
@@ -28378,7 +28279,7 @@
         </w:rPr>
         <w:t xml:space="preserve">JIRA ticket: </w:t>
       </w:r>
-      <w:hyperlink r:id="rId152" w:history="1">
+      <w:hyperlink r:id="rId147" w:history="1">
         <w:r>
           <w:rPr>
             <w:rStyle w:val="Hyperlink"/>
@@ -28420,11 +28321,11 @@
         <w:pStyle w:val="Heading2"/>
         <w:ind w:left="0"/>
       </w:pPr>
-      <w:bookmarkStart w:id="76" w:name="_Toc172282416"/>
+      <w:bookmarkStart w:id="75" w:name="_Toc172282416"/>
       <w:r>
         <w:t>eOutcome.02</w:t>
       </w:r>
-      <w:bookmarkEnd w:id="76"/>
+      <w:bookmarkEnd w:id="75"/>
       <w:r>
         <w:t xml:space="preserve"> </w:t>
       </w:r>
@@ -28480,9 +28381,8 @@
           <w:sz w:val="22"/>
           <w:szCs w:val="22"/>
         </w:rPr>
-        <w:t xml:space="preserve">The list of values and codes is based on and in compliance with the Medicare Claims Processing Manual Chapter 25 Completing and Processing the Form CMS-1450 Data Set, referencing the Uniform Bill - Form CMS-1450 (UB-04) and the FL 17 - Patient Discharge Status </w:t>
-      </w:r>
-      <w:proofErr w:type="gramStart"/>
+        <w:t>The list of values and codes is based on and in compliance with the Medicare Claims Processing Manual Chapter 25 Completing and Processing the Form CMS-1450 Data Set, referencing the Uniform Bill - Form CMS-1450 (UB-04) and the FL 17 - Patient Discharge Status Required.(For all Part A inpatient, SNF, hospice, home health agency (HHA) and outpatient hospital services.) This code indicates the patient's status as of the "Through" date of the billing period (FL 6)</w:t>
+      </w:r>
       <w:r>
         <w:rPr>
           <w:rStyle w:val="normaltextrun"/>
@@ -28490,9 +28390,8 @@
           <w:sz w:val="22"/>
           <w:szCs w:val="22"/>
         </w:rPr>
-        <w:t>Required.(</w:t>
-      </w:r>
-      <w:proofErr w:type="gramEnd"/>
+        <w:t xml:space="preserve"> </w:t>
+      </w:r>
       <w:r>
         <w:rPr>
           <w:rStyle w:val="normaltextrun"/>
@@ -28500,8 +28399,29 @@
           <w:sz w:val="22"/>
           <w:szCs w:val="22"/>
         </w:rPr>
-        <w:t>For all Part A inpatient, SNF, hospice, home health agency (HHA) and outpatient hospital services.) This code indicates the patient's status as of the "Through" date of the billing period (FL 6)</w:t>
-      </w:r>
+        <w:t>https://www.cms.gov/transmittals/downloads/R1104CP.pdf Page 35-36</w:t>
+      </w:r>
+      <w:r>
+        <w:rPr>
+          <w:rStyle w:val="eop"/>
+          <w:rFonts w:ascii="Calibri" w:hAnsi="Calibri" w:cs="Calibri"/>
+          <w:sz w:val="22"/>
+          <w:szCs w:val="22"/>
+        </w:rPr>
+        <w:t> </w:t>
+      </w:r>
+    </w:p>
+    <w:p>
+      <w:pPr>
+        <w:pStyle w:val="paragraph"/>
+        <w:spacing w:before="0" w:beforeAutospacing="0" w:after="0" w:afterAutospacing="0"/>
+        <w:textAlignment w:val="baseline"/>
+        <w:rPr>
+          <w:rFonts w:ascii="Calibri" w:hAnsi="Calibri" w:cs="Calibri"/>
+          <w:sz w:val="22"/>
+          <w:szCs w:val="22"/>
+        </w:rPr>
+      </w:pPr>
       <w:r>
         <w:rPr>
           <w:rStyle w:val="normaltextrun"/>
@@ -28509,7 +28429,7 @@
           <w:sz w:val="22"/>
           <w:szCs w:val="22"/>
         </w:rPr>
-        <w:t xml:space="preserve"> </w:t>
+        <w:t>Codes are available from Medicare contractors and the National Uniform Billing company (NUBC</w:t>
       </w:r>
       <w:r>
         <w:rPr>
@@ -28518,7 +28438,92 @@
           <w:sz w:val="22"/>
           <w:szCs w:val="22"/>
         </w:rPr>
-        <w:t>https://www.cms.gov/transmittals/downloads/R1104CP.pdf Page 35-36</w:t>
+        <w:t xml:space="preserve"> </w:t>
+      </w:r>
+      <w:r>
+        <w:rPr>
+          <w:rStyle w:val="normaltextrun"/>
+          <w:rFonts w:ascii="Calibri" w:hAnsi="Calibri" w:cs="Calibri"/>
+          <w:sz w:val="22"/>
+          <w:szCs w:val="22"/>
+        </w:rPr>
+        <w:t>http://www.nubc.org) via the NUBC's Official UB-04 Data Specifications Manual.</w:t>
+      </w:r>
+      <w:r>
+        <w:rPr>
+          <w:rStyle w:val="normaltextrun"/>
+          <w:rFonts w:ascii="Calibri" w:hAnsi="Calibri" w:cs="Calibri"/>
+          <w:sz w:val="22"/>
+          <w:szCs w:val="22"/>
+        </w:rPr>
+        <w:t xml:space="preserve"> </w:t>
+      </w:r>
+      <w:r>
+        <w:rPr>
+          <w:rStyle w:val="normaltextrun"/>
+          <w:rFonts w:ascii="Calibri" w:hAnsi="Calibri" w:cs="Calibri"/>
+          <w:sz w:val="22"/>
+          <w:szCs w:val="22"/>
+        </w:rPr>
+        <w:t>Contractor site, Knowledge Trek: http://www.ub04.net/downloads/Medicare_Pub_Ch_25.pdf</w:t>
+      </w:r>
+      <w:r>
+        <w:rPr>
+          <w:rStyle w:val="normaltextrun"/>
+          <w:rFonts w:ascii="Calibri" w:hAnsi="Calibri" w:cs="Calibri"/>
+          <w:sz w:val="22"/>
+          <w:szCs w:val="22"/>
+        </w:rPr>
+        <w:t>.</w:t>
+      </w:r>
+      <w:r>
+        <w:rPr>
+          <w:rStyle w:val="normaltextrun"/>
+          <w:rFonts w:ascii="Calibri" w:hAnsi="Calibri" w:cs="Calibri"/>
+          <w:sz w:val="22"/>
+          <w:szCs w:val="22"/>
+        </w:rPr>
+        <w:t xml:space="preserve"> Please reference the section "FL 17 - Patient Status" found on page 23-25 of 126.</w:t>
+      </w:r>
+    </w:p>
+    <w:p>
+      <w:pPr>
+        <w:spacing w:after="11"/>
+        <w:ind w:left="1" w:hanging="10"/>
+        <w:rPr>
+          <w:b/>
+        </w:rPr>
+      </w:pPr>
+    </w:p>
+    <w:p>
+      <w:pPr>
+        <w:pStyle w:val="paragraph"/>
+        <w:spacing w:before="0" w:beforeAutospacing="0" w:after="0" w:afterAutospacing="0"/>
+        <w:textAlignment w:val="baseline"/>
+        <w:rPr>
+          <w:rStyle w:val="normaltextrun"/>
+          <w:rFonts w:ascii="Calibri" w:hAnsi="Calibri" w:cs="Calibri"/>
+          <w:sz w:val="22"/>
+          <w:szCs w:val="22"/>
+        </w:rPr>
+      </w:pPr>
+      <w:r>
+        <w:rPr>
+          <w:rFonts w:ascii="Calibri" w:hAnsi="Calibri" w:cs="Calibri"/>
+          <w:b/>
+          <w:sz w:val="22"/>
+          <w:szCs w:val="22"/>
+        </w:rPr>
+        <w:t xml:space="preserve">New: </w:t>
+      </w:r>
+      <w:r>
+        <w:rPr>
+          <w:rStyle w:val="normaltextrun"/>
+          <w:rFonts w:ascii="Calibri" w:hAnsi="Calibri" w:cs="Calibri"/>
+          <w:sz w:val="22"/>
+          <w:szCs w:val="22"/>
+        </w:rPr>
+        <w:t>The list of values and codes is based on and in compliance with the Medicare Claims Processing Manual Chapter 25 Completing and Processing the Form CMS-1450 Data Set, referencing the Uniform Bill - Form CMS-1450 (UB-04) and FL 17 - Patient Discharge Status.</w:t>
       </w:r>
       <w:r>
         <w:rPr>
@@ -28529,131 +28534,7 @@
         </w:rPr>
         <w:t> </w:t>
       </w:r>
-    </w:p>
-    <w:p>
-      <w:pPr>
-        <w:pStyle w:val="paragraph"/>
-        <w:spacing w:before="0" w:beforeAutospacing="0" w:after="0" w:afterAutospacing="0"/>
-        <w:textAlignment w:val="baseline"/>
-        <w:rPr>
-          <w:rFonts w:ascii="Calibri" w:hAnsi="Calibri" w:cs="Calibri"/>
-          <w:sz w:val="22"/>
-          <w:szCs w:val="22"/>
-        </w:rPr>
-      </w:pPr>
-      <w:r>
-        <w:rPr>
-          <w:rStyle w:val="normaltextrun"/>
-          <w:rFonts w:ascii="Calibri" w:hAnsi="Calibri" w:cs="Calibri"/>
-          <w:sz w:val="22"/>
-          <w:szCs w:val="22"/>
-        </w:rPr>
-        <w:t>Codes are available from Medicare contractors and the National Uniform Billing company (NUBC</w:t>
-      </w:r>
-      <w:r>
-        <w:rPr>
-          <w:rStyle w:val="normaltextrun"/>
-          <w:rFonts w:ascii="Calibri" w:hAnsi="Calibri" w:cs="Calibri"/>
-          <w:sz w:val="22"/>
-          <w:szCs w:val="22"/>
-        </w:rPr>
-        <w:t xml:space="preserve"> </w:t>
-      </w:r>
-      <w:r>
-        <w:rPr>
-          <w:rStyle w:val="normaltextrun"/>
-          <w:rFonts w:ascii="Calibri" w:hAnsi="Calibri" w:cs="Calibri"/>
-          <w:sz w:val="22"/>
-          <w:szCs w:val="22"/>
-        </w:rPr>
-        <w:t>http://www.nubc.org) via the NUBC's Official UB-04 Data Specifications Manual.</w:t>
-      </w:r>
-      <w:r>
-        <w:rPr>
-          <w:rStyle w:val="normaltextrun"/>
-          <w:rFonts w:ascii="Calibri" w:hAnsi="Calibri" w:cs="Calibri"/>
-          <w:sz w:val="22"/>
-          <w:szCs w:val="22"/>
-        </w:rPr>
-        <w:t xml:space="preserve"> </w:t>
-      </w:r>
-      <w:r>
-        <w:rPr>
-          <w:rStyle w:val="normaltextrun"/>
-          <w:rFonts w:ascii="Calibri" w:hAnsi="Calibri" w:cs="Calibri"/>
-          <w:sz w:val="22"/>
-          <w:szCs w:val="22"/>
-        </w:rPr>
-        <w:t>Contractor site, Knowledge Trek: http://www.ub04.net/downloads/Medicare_Pub_Ch_25.pdf</w:t>
-      </w:r>
-      <w:r>
-        <w:rPr>
-          <w:rStyle w:val="normaltextrun"/>
-          <w:rFonts w:ascii="Calibri" w:hAnsi="Calibri" w:cs="Calibri"/>
-          <w:sz w:val="22"/>
-          <w:szCs w:val="22"/>
-        </w:rPr>
-        <w:t>.</w:t>
-      </w:r>
-      <w:r>
-        <w:rPr>
-          <w:rStyle w:val="normaltextrun"/>
-          <w:rFonts w:ascii="Calibri" w:hAnsi="Calibri" w:cs="Calibri"/>
-          <w:sz w:val="22"/>
-          <w:szCs w:val="22"/>
-        </w:rPr>
-        <w:t xml:space="preserve"> Please reference the section "FL 17 - Patient Status" found on page 23-25 of 126.</w:t>
-      </w:r>
-    </w:p>
-    <w:p>
-      <w:pPr>
-        <w:spacing w:after="11"/>
-        <w:ind w:left="1" w:hanging="10"/>
-        <w:rPr>
-          <w:b/>
-        </w:rPr>
-      </w:pPr>
-    </w:p>
-    <w:p>
-      <w:pPr>
-        <w:pStyle w:val="paragraph"/>
-        <w:spacing w:before="0" w:beforeAutospacing="0" w:after="0" w:afterAutospacing="0"/>
-        <w:textAlignment w:val="baseline"/>
-        <w:rPr>
-          <w:rStyle w:val="normaltextrun"/>
-          <w:rFonts w:ascii="Calibri" w:hAnsi="Calibri" w:cs="Calibri"/>
-          <w:sz w:val="22"/>
-          <w:szCs w:val="22"/>
-        </w:rPr>
-      </w:pPr>
-      <w:r>
-        <w:rPr>
-          <w:rFonts w:ascii="Calibri" w:hAnsi="Calibri" w:cs="Calibri"/>
-          <w:b/>
-          <w:sz w:val="22"/>
-          <w:szCs w:val="22"/>
-        </w:rPr>
-        <w:t xml:space="preserve">New: </w:t>
-      </w:r>
-      <w:r>
-        <w:rPr>
-          <w:rStyle w:val="normaltextrun"/>
-          <w:rFonts w:ascii="Calibri" w:hAnsi="Calibri" w:cs="Calibri"/>
-          <w:sz w:val="22"/>
-          <w:szCs w:val="22"/>
-        </w:rPr>
-        <w:t>The list of values and codes is based on and in compliance with the Medicare Claims Processing Manual Chapter 25 Completing and Processing the Form CMS-1450 Data Set, referencing the Uniform Bill - Form CMS-1450 (UB-04) and FL 17 - Patient Discharge Status.</w:t>
-      </w:r>
-      <w:r>
-        <w:rPr>
-          <w:rStyle w:val="eop"/>
-          <w:rFonts w:ascii="Calibri" w:hAnsi="Calibri" w:cs="Calibri"/>
-          <w:sz w:val="22"/>
-          <w:szCs w:val="22"/>
-        </w:rPr>
-        <w:t> </w:t>
-      </w:r>
-      <w:hyperlink r:id="rId153" w:history="1">
+      <w:hyperlink r:id="rId148" w:history="1">
         <w:r>
           <w:rPr>
             <w:rStyle w:val="Hyperlink"/>
@@ -28704,7 +28585,7 @@
         </w:rPr>
         <w:t xml:space="preserve">Codes are available from Medicare contractors and the National Uniform Billing Committee (NUBC, </w:t>
       </w:r>
-      <w:hyperlink r:id="rId154" w:history="1">
+      <w:hyperlink r:id="rId149" w:history="1">
         <w:r>
           <w:rPr>
             <w:rStyle w:val="Hyperlink"/>
@@ -28769,7 +28650,7 @@
         </w:rPr>
         <w:t xml:space="preserve">JIRA ticket: </w:t>
       </w:r>
-      <w:hyperlink r:id="rId155" w:history="1">
+      <w:hyperlink r:id="rId150" w:history="1">
         <w:r>
           <w:rPr>
             <w:rStyle w:val="Hyperlink"/>
@@ -28799,11 +28680,11 @@
         <w:pStyle w:val="Heading2"/>
         <w:ind w:left="0"/>
       </w:pPr>
-      <w:bookmarkStart w:id="77" w:name="_Toc172282417"/>
+      <w:bookmarkStart w:id="76" w:name="_Toc172282417"/>
       <w:r>
         <w:t>eOutcome.21</w:t>
       </w:r>
-      <w:bookmarkEnd w:id="77"/>
+      <w:bookmarkEnd w:id="76"/>
       <w:r>
         <w:t xml:space="preserve"> </w:t>
       </w:r>
@@ -29013,21 +28894,7 @@
           <w:bCs/>
         </w:rPr>
         <w:tab/>
-        <w:t xml:space="preserve">Recurrence: </w:t>
-      </w:r>
-      <w:proofErr w:type="gramStart"/>
-      <w:r>
-        <w:rPr>
-          <w:bCs/>
-        </w:rPr>
-        <w:t>0 :</w:t>
-      </w:r>
-      <w:proofErr w:type="gramEnd"/>
-      <w:r>
-        <w:rPr>
-          <w:bCs/>
-        </w:rPr>
-        <w:t xml:space="preserve"> </w:t>
+        <w:t xml:space="preserve">Recurrence: 0 : </w:t>
       </w:r>
       <w:r>
         <w:rPr>
@@ -29157,7 +29024,7 @@
         </w:rPr>
         <w:t>JIRA ticket:</w:t>
       </w:r>
-      <w:hyperlink r:id="rId156">
+      <w:hyperlink r:id="rId151">
         <w:r>
           <w:t xml:space="preserve"> </w:t>
         </w:r>
@@ -29171,7 +29038,7 @@
         </w:rPr>
         <w:t xml:space="preserve"> </w:t>
       </w:r>
-      <w:hyperlink r:id="rId157" w:history="1">
+      <w:hyperlink r:id="rId152" w:history="1">
         <w:r>
           <w:rPr>
             <w:rStyle w:val="Hyperlink"/>
@@ -29221,12 +29088,12 @@
     <w:p>
       <w:pPr>
         <w:sectPr>
-          <w:headerReference w:type="even" r:id="rId158"/>
-          <w:headerReference w:type="default" r:id="rId159"/>
-          <w:footerReference w:type="even" r:id="rId160"/>
-          <w:footerReference w:type="default" r:id="rId161"/>
-          <w:headerReference w:type="first" r:id="rId162"/>
-          <w:footerReference w:type="first" r:id="rId163"/>
+          <w:headerReference w:type="even" r:id="rId153"/>
+          <w:headerReference w:type="default" r:id="rId154"/>
+          <w:footerReference w:type="even" r:id="rId155"/>
+          <w:footerReference w:type="default" r:id="rId156"/>
+          <w:headerReference w:type="first" r:id="rId157"/>
+          <w:footerReference w:type="first" r:id="rId158"/>
           <w:pgSz w:w="12240" w:h="15840"/>
           <w:pgMar w:top="1445" w:right="1439" w:bottom="1460" w:left="1435" w:header="720" w:footer="721" w:gutter="0"/>
           <w:cols w:space="720"/>
@@ -29239,13 +29106,13 @@
         <w:pStyle w:val="Heading1"/>
         <w:ind w:left="0"/>
       </w:pPr>
-      <w:bookmarkStart w:id="78" w:name="_Toc172282418"/>
+      <w:bookmarkStart w:id="77" w:name="_Toc172282418"/>
       <w:proofErr w:type="spellStart"/>
       <w:r>
         <w:lastRenderedPageBreak/>
         <w:t>ePatient</w:t>
       </w:r>
-      <w:bookmarkEnd w:id="78"/>
+      <w:bookmarkEnd w:id="77"/>
       <w:proofErr w:type="spellEnd"/>
       <w:r>
         <w:t xml:space="preserve"> </w:t>
@@ -29359,11 +29226,11 @@
         <w:pStyle w:val="Heading2"/>
         <w:ind w:left="0"/>
       </w:pPr>
-      <w:bookmarkStart w:id="79" w:name="_Toc172282419"/>
+      <w:bookmarkStart w:id="78" w:name="_Toc172282419"/>
       <w:r>
         <w:t>ePatient.11</w:t>
       </w:r>
-      <w:bookmarkEnd w:id="79"/>
+      <w:bookmarkEnd w:id="78"/>
       <w:r>
         <w:t xml:space="preserve"> </w:t>
       </w:r>
@@ -29413,7 +29280,7 @@
         </w:rPr>
         <w:t xml:space="preserve">Census Tract Data Website (files and descriptions): </w:t>
       </w:r>
-      <w:hyperlink r:id="rId164" w:history="1">
+      <w:hyperlink r:id="rId159" w:history="1">
         <w:r>
           <w:rPr>
             <w:rStyle w:val="Hyperlink"/>
@@ -29456,7 +29323,7 @@
         </w:rPr>
         <w:t xml:space="preserve"> </w:t>
       </w:r>
-      <w:hyperlink r:id="rId165" w:history="1">
+      <w:hyperlink r:id="rId160" w:history="1">
         <w:r>
           <w:rPr>
             <w:rStyle w:val="Hyperlink"/>
@@ -29490,7 +29357,7 @@
         </w:rPr>
         <w:t xml:space="preserve">JIRA ticket: </w:t>
       </w:r>
-      <w:hyperlink r:id="rId166" w:history="1">
+      <w:hyperlink r:id="rId161" w:history="1">
         <w:r>
           <w:rPr>
             <w:rStyle w:val="Hyperlink"/>
@@ -29521,14 +29388,14 @@
         <w:pStyle w:val="Heading2"/>
         <w:ind w:left="0"/>
       </w:pPr>
-      <w:bookmarkStart w:id="80" w:name="_Toc172282420"/>
+      <w:bookmarkStart w:id="79" w:name="_Toc172282420"/>
       <w:r>
         <w:t>ePatient.</w:t>
       </w:r>
       <w:r>
         <w:t>14</w:t>
       </w:r>
-      <w:bookmarkEnd w:id="80"/>
+      <w:bookmarkEnd w:id="79"/>
       <w:r>
         <w:t xml:space="preserve"> </w:t>
       </w:r>
@@ -29634,7 +29501,6 @@
         <w:t>= “</w:t>
       </w:r>
       <w:proofErr w:type="spellStart"/>
-      <w:proofErr w:type="gramStart"/>
       <w:r>
         <w:rPr>
           <w:bCs/>
@@ -29642,7 +29508,6 @@
         <w:t>PN.Refused</w:t>
       </w:r>
       <w:proofErr w:type="spellEnd"/>
-      <w:proofErr w:type="gramEnd"/>
       <w:r>
         <w:rPr>
           <w:bCs/>
@@ -29733,36 +29598,20 @@
           <w:rStyle w:val="normaltextrun"/>
           <w:shd w:val="clear" w:color="auto" w:fill="FFFFFF"/>
         </w:rPr>
-        <w:t xml:space="preserve">OMB requirements are provided at: https://grants.nih.gov/grants/guide/notice-files/NOT-OD-15-089.html. Using single </w:t>
-      </w:r>
-      <w:proofErr w:type="gramStart"/>
+        <w:t>OMB requirements are provided at: https://grants.nih.gov/grants/guide/notice-files/NOT-OD-15-089.html. Using single multiple choice question methodology to improve the completion of ethnicity information.</w:t>
+      </w:r>
       <w:r>
         <w:rPr>
           <w:rStyle w:val="normaltextrun"/>
           <w:shd w:val="clear" w:color="auto" w:fill="FFFFFF"/>
         </w:rPr>
-        <w:t>multiple choice</w:t>
-      </w:r>
-      <w:proofErr w:type="gramEnd"/>
+        <w:t xml:space="preserve"> </w:t>
+      </w:r>
       <w:r>
         <w:rPr>
           <w:rStyle w:val="normaltextrun"/>
           <w:shd w:val="clear" w:color="auto" w:fill="FFFFFF"/>
         </w:rPr>
-        <w:t xml:space="preserve"> question methodology to improve the completion of ethnicity information.</w:t>
-      </w:r>
-      <w:r>
-        <w:rPr>
-          <w:rStyle w:val="normaltextrun"/>
-          <w:shd w:val="clear" w:color="auto" w:fill="FFFFFF"/>
-        </w:rPr>
-        <w:t xml:space="preserve"> </w:t>
-      </w:r>
-      <w:r>
-        <w:rPr>
-          <w:rStyle w:val="normaltextrun"/>
-          <w:shd w:val="clear" w:color="auto" w:fill="FFFFFF"/>
-        </w:rPr>
         <w:t>Ethnicity (Version 2.2.1: E06_13) has been merged with this data element and retired.</w:t>
       </w:r>
       <w:r>
@@ -29834,23 +29683,7 @@
           <w:rStyle w:val="normaltextrun"/>
           <w:bdr w:val="none" w:sz="0" w:space="0" w:color="auto" w:frame="1"/>
         </w:rPr>
-        <w:t xml:space="preserve"> Using single </w:t>
-      </w:r>
-      <w:proofErr w:type="gramStart"/>
-      <w:r>
-        <w:rPr>
-          <w:rStyle w:val="normaltextrun"/>
-          <w:bdr w:val="none" w:sz="0" w:space="0" w:color="auto" w:frame="1"/>
-        </w:rPr>
-        <w:t>multiple choice</w:t>
-      </w:r>
-      <w:proofErr w:type="gramEnd"/>
-      <w:r>
-        <w:rPr>
-          <w:rStyle w:val="normaltextrun"/>
-          <w:bdr w:val="none" w:sz="0" w:space="0" w:color="auto" w:frame="1"/>
-        </w:rPr>
-        <w:t xml:space="preserve"> question methodology to improve the completion of ethnicity information.</w:t>
+        <w:t xml:space="preserve"> Using single multiple choice question methodology to improve the completion of ethnicity information.</w:t>
       </w:r>
       <w:r>
         <w:rPr>
@@ -29905,7 +29738,7 @@
         </w:rPr>
         <w:t>JIRA ticket:</w:t>
       </w:r>
-      <w:hyperlink r:id="rId167">
+      <w:hyperlink r:id="rId162">
         <w:r>
           <w:t xml:space="preserve"> </w:t>
         </w:r>
@@ -29919,7 +29752,7 @@
         </w:rPr>
         <w:t xml:space="preserve"> </w:t>
       </w:r>
-      <w:hyperlink r:id="rId168" w:history="1">
+      <w:hyperlink r:id="rId163" w:history="1">
         <w:r>
           <w:rPr>
             <w:rStyle w:val="Hyperlink"/>
@@ -29940,7 +29773,7 @@
         </w:rPr>
         <w:t xml:space="preserve">  </w:t>
       </w:r>
-      <w:hyperlink r:id="rId169" w:history="1">
+      <w:hyperlink r:id="rId164" w:history="1">
         <w:r>
           <w:rPr>
             <w:rStyle w:val="Hyperlink"/>
@@ -29961,7 +29794,7 @@
         </w:rPr>
         <w:t xml:space="preserve">  </w:t>
       </w:r>
-      <w:hyperlink r:id="rId170" w:history="1">
+      <w:hyperlink r:id="rId165" w:history="1">
         <w:r>
           <w:rPr>
             <w:rStyle w:val="Hyperlink"/>
@@ -30014,7 +29847,7 @@
         <w:pStyle w:val="Heading2"/>
         <w:ind w:left="0"/>
       </w:pPr>
-      <w:bookmarkStart w:id="81" w:name="_Toc172282421"/>
+      <w:bookmarkStart w:id="80" w:name="_Toc172282421"/>
       <w:r>
         <w:lastRenderedPageBreak/>
         <w:t>ePatient.</w:t>
@@ -30022,7 +29855,7 @@
       <w:r>
         <w:t>15</w:t>
       </w:r>
-      <w:bookmarkEnd w:id="81"/>
+      <w:bookmarkEnd w:id="80"/>
     </w:p>
     <w:p>
       <w:pPr>
@@ -30096,7 +29929,6 @@
         <w:t>= “</w:t>
       </w:r>
       <w:proofErr w:type="spellStart"/>
-      <w:proofErr w:type="gramStart"/>
       <w:r>
         <w:rPr>
           <w:bCs/>
@@ -30104,7 +29936,6 @@
         <w:t>PN.Approximate</w:t>
       </w:r>
       <w:proofErr w:type="spellEnd"/>
-      <w:proofErr w:type="gramEnd"/>
       <w:r>
         <w:rPr>
           <w:bCs/>
@@ -30186,11 +30017,22 @@
         </w:rPr>
         <w:t>JIRA ticket:</w:t>
       </w:r>
-      <w:hyperlink r:id="rId171"/>
-      <w:r>
-        <w:t xml:space="preserve"> </w:t>
-      </w:r>
-      <w:hyperlink r:id="rId172" w:history="1">
+      <w:r>
+        <w:fldChar w:fldCharType="begin"/>
+      </w:r>
+      <w:r>
+        <w:instrText xml:space="preserve"> HYPERLINK "https://jira.utahdcc.org/jira/browse/NEMPUB-177" \h </w:instrText>
+      </w:r>
+      <w:r>
+        <w:fldChar w:fldCharType="separate"/>
+      </w:r>
+      <w:r>
+        <w:fldChar w:fldCharType="end"/>
+      </w:r>
+      <w:r>
+        <w:t xml:space="preserve"> </w:t>
+      </w:r>
+      <w:hyperlink r:id="rId166" w:history="1">
         <w:r>
           <w:rPr>
             <w:rStyle w:val="Hyperlink"/>
@@ -30211,7 +30053,7 @@
         </w:rPr>
         <w:t xml:space="preserve">   </w:t>
       </w:r>
-      <w:hyperlink r:id="rId173" w:history="1">
+      <w:hyperlink r:id="rId167" w:history="1">
         <w:r>
           <w:rPr>
             <w:rStyle w:val="Hyperlink"/>
@@ -30247,14 +30089,14 @@
         <w:pStyle w:val="Heading2"/>
         <w:ind w:left="0"/>
       </w:pPr>
-      <w:bookmarkStart w:id="82" w:name="_Toc172282422"/>
+      <w:bookmarkStart w:id="81" w:name="_Toc172282422"/>
       <w:r>
         <w:t>ePatient.</w:t>
       </w:r>
       <w:r>
         <w:t>23</w:t>
       </w:r>
-      <w:bookmarkEnd w:id="82"/>
+      <w:bookmarkEnd w:id="81"/>
       <w:r>
         <w:t xml:space="preserve"> </w:t>
       </w:r>
@@ -30443,21 +30285,7 @@
           <w:bCs/>
         </w:rPr>
         <w:tab/>
-        <w:t xml:space="preserve">Recurrence: </w:t>
-      </w:r>
-      <w:proofErr w:type="gramStart"/>
-      <w:r>
-        <w:rPr>
-          <w:bCs/>
-        </w:rPr>
-        <w:t>0 :</w:t>
-      </w:r>
-      <w:proofErr w:type="gramEnd"/>
-      <w:r>
-        <w:rPr>
-          <w:bCs/>
-        </w:rPr>
-        <w:t xml:space="preserve"> 1</w:t>
+        <w:t>Recurrence: 0 : 1</w:t>
       </w:r>
     </w:p>
     <w:p>
@@ -30566,7 +30394,7 @@
         </w:rPr>
         <w:t>JIRA ticket:</w:t>
       </w:r>
-      <w:hyperlink r:id="rId174">
+      <w:hyperlink r:id="rId168">
         <w:r>
           <w:t xml:space="preserve"> </w:t>
         </w:r>
@@ -30580,7 +30408,7 @@
         </w:rPr>
         <w:t xml:space="preserve"> </w:t>
       </w:r>
-      <w:hyperlink r:id="rId175" w:history="1">
+      <w:hyperlink r:id="rId169" w:history="1">
         <w:r>
           <w:rPr>
             <w:rStyle w:val="Hyperlink"/>
@@ -30613,14 +30441,14 @@
         <w:pStyle w:val="Heading2"/>
         <w:ind w:left="0"/>
       </w:pPr>
-      <w:bookmarkStart w:id="83" w:name="_Toc172282423"/>
+      <w:bookmarkStart w:id="82" w:name="_Toc172282423"/>
       <w:r>
         <w:t>ePatient.</w:t>
       </w:r>
       <w:r>
         <w:t>24</w:t>
       </w:r>
-      <w:bookmarkEnd w:id="83"/>
+      <w:bookmarkEnd w:id="82"/>
       <w:r>
         <w:t xml:space="preserve"> </w:t>
       </w:r>
@@ -30822,21 +30650,7 @@
           <w:bCs/>
         </w:rPr>
         <w:tab/>
-        <w:t xml:space="preserve">Recurrence: </w:t>
-      </w:r>
-      <w:proofErr w:type="gramStart"/>
-      <w:r>
-        <w:rPr>
-          <w:bCs/>
-        </w:rPr>
-        <w:t>0 :</w:t>
-      </w:r>
-      <w:proofErr w:type="gramEnd"/>
-      <w:r>
-        <w:rPr>
-          <w:bCs/>
-        </w:rPr>
-        <w:t xml:space="preserve"> M</w:t>
+        <w:t>Recurrence: 0 : M</w:t>
       </w:r>
     </w:p>
     <w:p>
@@ -32020,7 +31834,7 @@
       <w:r>
         <w:t xml:space="preserve"> </w:t>
       </w:r>
-      <w:hyperlink r:id="rId176" w:history="1">
+      <w:hyperlink r:id="rId170" w:history="1">
         <w:r>
           <w:rPr>
             <w:rStyle w:val="Hyperlink"/>
@@ -32196,13 +32010,13 @@
         <w:pStyle w:val="Heading1"/>
         <w:ind w:left="0"/>
       </w:pPr>
-      <w:bookmarkStart w:id="84" w:name="_Toc172282424"/>
+      <w:bookmarkStart w:id="83" w:name="_Toc172282424"/>
       <w:proofErr w:type="spellStart"/>
       <w:r>
         <w:lastRenderedPageBreak/>
         <w:t>ePayment</w:t>
       </w:r>
-      <w:bookmarkEnd w:id="84"/>
+      <w:bookmarkEnd w:id="83"/>
       <w:proofErr w:type="spellEnd"/>
     </w:p>
     <w:p>
@@ -32322,14 +32136,14 @@
         <w:pStyle w:val="Heading2"/>
         <w:ind w:left="0"/>
       </w:pPr>
-      <w:bookmarkStart w:id="85" w:name="_Toc172282425"/>
+      <w:bookmarkStart w:id="84" w:name="_Toc172282425"/>
       <w:r>
         <w:t>ePayment.</w:t>
       </w:r>
       <w:r>
         <w:t>09</w:t>
       </w:r>
-      <w:bookmarkEnd w:id="85"/>
+      <w:bookmarkEnd w:id="84"/>
       <w:r>
         <w:t xml:space="preserve"> </w:t>
       </w:r>
@@ -32452,7 +32266,7 @@
         </w:rPr>
         <w:t>JIRA ticket:</w:t>
       </w:r>
-      <w:hyperlink r:id="rId177">
+      <w:hyperlink r:id="rId171">
         <w:r>
           <w:t xml:space="preserve"> </w:t>
         </w:r>
@@ -32466,7 +32280,7 @@
         </w:rPr>
         <w:t xml:space="preserve"> </w:t>
       </w:r>
-      <w:hyperlink r:id="rId178" w:history="1">
+      <w:hyperlink r:id="rId172" w:history="1">
         <w:r>
           <w:rPr>
             <w:rStyle w:val="Hyperlink"/>
@@ -32505,14 +32319,14 @@
         <w:pStyle w:val="Heading2"/>
         <w:ind w:left="0"/>
       </w:pPr>
-      <w:bookmarkStart w:id="86" w:name="_Toc172282426"/>
+      <w:bookmarkStart w:id="85" w:name="_Toc172282426"/>
       <w:r>
         <w:t>ePayment.</w:t>
       </w:r>
       <w:r>
         <w:t>16</w:t>
       </w:r>
-      <w:bookmarkEnd w:id="86"/>
+      <w:bookmarkEnd w:id="85"/>
     </w:p>
     <w:p>
       <w:pPr>
@@ -32588,7 +32402,7 @@
         </w:rPr>
         <w:t xml:space="preserve"> </w:t>
       </w:r>
-      <w:hyperlink r:id="rId179" w:history="1">
+      <w:hyperlink r:id="rId173" w:history="1">
         <w:r>
           <w:rPr>
             <w:rStyle w:val="Hyperlink"/>
@@ -32643,7 +32457,7 @@
         </w:rPr>
         <w:t xml:space="preserve">ANSI Country Codes (ISO 3166) Website: </w:t>
       </w:r>
-      <w:hyperlink r:id="rId180" w:history="1">
+      <w:hyperlink r:id="rId174" w:history="1">
         <w:r>
           <w:rPr>
             <w:rStyle w:val="Hyperlink"/>
@@ -32679,7 +32493,7 @@
         </w:rPr>
         <w:t>JIRA ticket:</w:t>
       </w:r>
-      <w:hyperlink r:id="rId181">
+      <w:hyperlink r:id="rId175">
         <w:r>
           <w:t xml:space="preserve"> </w:t>
         </w:r>
@@ -32693,7 +32507,7 @@
         </w:rPr>
         <w:t xml:space="preserve"> </w:t>
       </w:r>
-      <w:hyperlink r:id="rId182" w:history="1">
+      <w:hyperlink r:id="rId176" w:history="1">
         <w:r>
           <w:rPr>
             <w:rStyle w:val="Hyperlink"/>
@@ -32735,11 +32549,11 @@
         <w:pStyle w:val="Heading2"/>
         <w:ind w:left="0"/>
       </w:pPr>
-      <w:bookmarkStart w:id="87" w:name="_Toc172282427"/>
+      <w:bookmarkStart w:id="86" w:name="_Toc172282427"/>
       <w:r>
         <w:t>ePayment.30</w:t>
       </w:r>
-      <w:bookmarkEnd w:id="87"/>
+      <w:bookmarkEnd w:id="86"/>
     </w:p>
     <w:p>
       <w:pPr>
@@ -32798,7 +32612,7 @@
         </w:rPr>
         <w:t xml:space="preserve">Based on the ISO Country Code. ANSI Country Codes (ISO 3166) Website: </w:t>
       </w:r>
-      <w:hyperlink r:id="rId183" w:history="1">
+      <w:hyperlink r:id="rId177" w:history="1">
         <w:r>
           <w:rPr>
             <w:rStyle w:val="Hyperlink"/>
@@ -32854,7 +32668,7 @@
         </w:rPr>
         <w:t xml:space="preserve">Based on the ISO Country Code. ANSI Country Codes (ISO 3166) Website: </w:t>
       </w:r>
-      <w:hyperlink r:id="rId184" w:history="1">
+      <w:hyperlink r:id="rId178" w:history="1">
         <w:r>
           <w:rPr>
             <w:rStyle w:val="Hyperlink"/>
@@ -32886,7 +32700,7 @@
         </w:rPr>
         <w:t>JIRA ticket:</w:t>
       </w:r>
-      <w:hyperlink r:id="rId185">
+      <w:hyperlink r:id="rId179">
         <w:r>
           <w:t xml:space="preserve"> </w:t>
         </w:r>
@@ -32899,7 +32713,7 @@
         </w:rPr>
         <w:t xml:space="preserve"> </w:t>
       </w:r>
-      <w:hyperlink r:id="rId186" w:history="1">
+      <w:hyperlink r:id="rId180" w:history="1">
         <w:r>
           <w:rPr>
             <w:rStyle w:val="Hyperlink"/>
@@ -32931,12 +32745,12 @@
         <w:pStyle w:val="Heading2"/>
         <w:ind w:left="0"/>
       </w:pPr>
-      <w:bookmarkStart w:id="88" w:name="_Toc172282428"/>
+      <w:bookmarkStart w:id="87" w:name="_Toc172282428"/>
       <w:r>
         <w:lastRenderedPageBreak/>
         <w:t>ePayment.38</w:t>
       </w:r>
-      <w:bookmarkEnd w:id="88"/>
+      <w:bookmarkEnd w:id="87"/>
     </w:p>
     <w:p>
       <w:pPr>
@@ -33000,7 +32814,7 @@
         </w:rPr>
         <w:t xml:space="preserve">Based on the ISO Country Code. ANSI Country Codes (ISO 3166) Website: </w:t>
       </w:r>
-      <w:hyperlink r:id="rId187" w:history="1">
+      <w:hyperlink r:id="rId181" w:history="1">
         <w:r>
           <w:rPr>
             <w:rStyle w:val="Hyperlink"/>
@@ -33046,7 +32860,7 @@
         </w:rPr>
         <w:t xml:space="preserve">Based on the ISO Country Code. ANSI Country Codes (ISO 3166) Website: </w:t>
       </w:r>
-      <w:hyperlink r:id="rId188" w:history="1">
+      <w:hyperlink r:id="rId182" w:history="1">
         <w:r>
           <w:rPr>
             <w:rStyle w:val="Hyperlink"/>
@@ -33085,7 +32899,7 @@
         </w:rPr>
         <w:t>JIRA ticket:</w:t>
       </w:r>
-      <w:hyperlink r:id="rId189">
+      <w:hyperlink r:id="rId183">
         <w:r>
           <w:t xml:space="preserve"> </w:t>
         </w:r>
@@ -33099,7 +32913,7 @@
         </w:rPr>
         <w:t xml:space="preserve"> </w:t>
       </w:r>
-      <w:hyperlink r:id="rId190" w:history="1">
+      <w:hyperlink r:id="rId184" w:history="1">
         <w:r>
           <w:rPr>
             <w:rStyle w:val="Hyperlink"/>
@@ -33253,13 +33067,13 @@
         <w:pStyle w:val="Heading1"/>
         <w:ind w:left="0"/>
       </w:pPr>
-      <w:bookmarkStart w:id="89" w:name="_Toc172282429"/>
+      <w:bookmarkStart w:id="88" w:name="_Toc172282429"/>
       <w:proofErr w:type="spellStart"/>
       <w:r>
         <w:lastRenderedPageBreak/>
         <w:t>eProcedures</w:t>
       </w:r>
-      <w:bookmarkEnd w:id="89"/>
+      <w:bookmarkEnd w:id="88"/>
       <w:proofErr w:type="spellEnd"/>
       <w:r>
         <w:t xml:space="preserve"> </w:t>
@@ -33379,7 +33193,7 @@
         <w:pStyle w:val="Heading2"/>
         <w:ind w:left="0"/>
       </w:pPr>
-      <w:bookmarkStart w:id="90" w:name="_Toc172282430"/>
+      <w:bookmarkStart w:id="89" w:name="_Toc172282430"/>
       <w:r>
         <w:t>eProcedures.</w:t>
       </w:r>
@@ -33389,7 +33203,7 @@
         </w:rPr>
         <w:t>14</w:t>
       </w:r>
-      <w:bookmarkEnd w:id="90"/>
+      <w:bookmarkEnd w:id="89"/>
       <w:r>
         <w:t xml:space="preserve"> </w:t>
       </w:r>
@@ -33537,15 +33351,7 @@
       </w:r>
       <w:r>
         <w:tab/>
-        <w:t xml:space="preserve">Recurrence: </w:t>
-      </w:r>
-      <w:proofErr w:type="gramStart"/>
-      <w:r>
-        <w:t>0 :</w:t>
-      </w:r>
-      <w:proofErr w:type="gramEnd"/>
-      <w:r>
-        <w:t xml:space="preserve"> M</w:t>
+        <w:t>Recurrence: 0 : M</w:t>
       </w:r>
     </w:p>
     <w:p>
@@ -33847,7 +33653,7 @@
         </w:rPr>
         <w:t>JIRA ticket:</w:t>
       </w:r>
-      <w:hyperlink r:id="rId191">
+      <w:hyperlink r:id="rId185">
         <w:r>
           <w:t xml:space="preserve"> </w:t>
         </w:r>
@@ -33855,7 +33661,7 @@
       <w:r>
         <w:t xml:space="preserve"> </w:t>
       </w:r>
-      <w:hyperlink r:id="rId192" w:history="1">
+      <w:hyperlink r:id="rId186" w:history="1">
         <w:r>
           <w:rPr>
             <w:rStyle w:val="Hyperlink"/>
@@ -33902,12 +33708,12 @@
         <w:pStyle w:val="Heading2"/>
         <w:ind w:left="0"/>
       </w:pPr>
-      <w:bookmarkStart w:id="91" w:name="_Toc172282431"/>
+      <w:bookmarkStart w:id="90" w:name="_Toc172282431"/>
       <w:r>
         <w:lastRenderedPageBreak/>
         <w:t>eProcedures.15</w:t>
       </w:r>
-      <w:bookmarkEnd w:id="91"/>
+      <w:bookmarkEnd w:id="90"/>
       <w:r>
         <w:t xml:space="preserve"> </w:t>
       </w:r>
@@ -34093,21 +33899,7 @@
           <w:bCs/>
         </w:rPr>
         <w:tab/>
-        <w:t xml:space="preserve">Recurrence: </w:t>
-      </w:r>
-      <w:proofErr w:type="gramStart"/>
-      <w:r>
-        <w:rPr>
-          <w:bCs/>
-        </w:rPr>
-        <w:t>0 :</w:t>
-      </w:r>
-      <w:proofErr w:type="gramEnd"/>
-      <w:r>
-        <w:rPr>
-          <w:bCs/>
-        </w:rPr>
-        <w:t xml:space="preserve"> 1</w:t>
+        <w:t>Recurrence: 0 : 1</w:t>
       </w:r>
     </w:p>
     <w:p>
@@ -34255,7 +34047,7 @@
         </w:rPr>
         <w:t>JIRA ticket:</w:t>
       </w:r>
-      <w:hyperlink r:id="rId193">
+      <w:hyperlink r:id="rId187">
         <w:r>
           <w:t xml:space="preserve"> </w:t>
         </w:r>
@@ -34269,7 +34061,7 @@
         </w:rPr>
         <w:t xml:space="preserve"> </w:t>
       </w:r>
-      <w:hyperlink r:id="rId194" w:history="1">
+      <w:hyperlink r:id="rId188" w:history="1">
         <w:r>
           <w:rPr>
             <w:rStyle w:val="Hyperlink"/>
@@ -34287,12 +34079,12 @@
         <w:spacing w:after="11"/>
         <w:ind w:left="1" w:hanging="10"/>
         <w:sectPr>
-          <w:headerReference w:type="even" r:id="rId195"/>
-          <w:headerReference w:type="default" r:id="rId196"/>
-          <w:footerReference w:type="even" r:id="rId197"/>
-          <w:footerReference w:type="default" r:id="rId198"/>
-          <w:headerReference w:type="first" r:id="rId199"/>
-          <w:footerReference w:type="first" r:id="rId200"/>
+          <w:headerReference w:type="even" r:id="rId189"/>
+          <w:headerReference w:type="default" r:id="rId190"/>
+          <w:footerReference w:type="even" r:id="rId191"/>
+          <w:footerReference w:type="default" r:id="rId192"/>
+          <w:headerReference w:type="first" r:id="rId193"/>
+          <w:footerReference w:type="first" r:id="rId194"/>
           <w:pgSz w:w="12240" w:h="15840"/>
           <w:pgMar w:top="1483" w:right="1543" w:bottom="1440" w:left="1440" w:header="720" w:footer="721" w:gutter="0"/>
           <w:cols w:space="720"/>
@@ -34307,13 +34099,13 @@
         <w:pStyle w:val="Heading1"/>
         <w:ind w:left="0"/>
       </w:pPr>
-      <w:bookmarkStart w:id="92" w:name="_Toc172282432"/>
+      <w:bookmarkStart w:id="91" w:name="_Toc172282432"/>
       <w:proofErr w:type="spellStart"/>
       <w:r>
         <w:lastRenderedPageBreak/>
         <w:t>eResponse</w:t>
       </w:r>
-      <w:bookmarkEnd w:id="92"/>
+      <w:bookmarkEnd w:id="91"/>
       <w:proofErr w:type="spellEnd"/>
     </w:p>
     <w:p>
@@ -34430,14 +34222,14 @@
         <w:pStyle w:val="Heading2"/>
         <w:ind w:left="0"/>
       </w:pPr>
-      <w:bookmarkStart w:id="93" w:name="_Toc172282433"/>
+      <w:bookmarkStart w:id="92" w:name="_Toc172282433"/>
       <w:r>
         <w:t>eResponse.0</w:t>
       </w:r>
       <w:r>
         <w:t>5</w:t>
       </w:r>
-      <w:bookmarkEnd w:id="93"/>
+      <w:bookmarkEnd w:id="92"/>
       <w:r>
         <w:t xml:space="preserve"> </w:t>
       </w:r>
@@ -34586,7 +34378,7 @@
         </w:rPr>
         <w:t xml:space="preserve">JIRA ticket: </w:t>
       </w:r>
-      <w:hyperlink r:id="rId201" w:history="1">
+      <w:hyperlink r:id="rId195" w:history="1">
         <w:r>
           <w:rPr>
             <w:rStyle w:val="Hyperlink"/>
@@ -34623,14 +34415,14 @@
         <w:pStyle w:val="Heading2"/>
         <w:ind w:left="0"/>
       </w:pPr>
-      <w:bookmarkStart w:id="94" w:name="_Toc172282434"/>
+      <w:bookmarkStart w:id="93" w:name="_Toc172282434"/>
       <w:r>
         <w:t>eResponse.0</w:t>
       </w:r>
       <w:r>
         <w:t>9</w:t>
       </w:r>
-      <w:bookmarkEnd w:id="94"/>
+      <w:bookmarkEnd w:id="93"/>
       <w:r>
         <w:t xml:space="preserve"> </w:t>
       </w:r>
@@ -34779,7 +34571,7 @@
         </w:rPr>
         <w:t>JIRA ticket:</w:t>
       </w:r>
-      <w:hyperlink r:id="rId202">
+      <w:hyperlink r:id="rId196">
         <w:r>
           <w:t xml:space="preserve"> </w:t>
         </w:r>
@@ -34793,7 +34585,7 @@
         </w:rPr>
         <w:t xml:space="preserve"> </w:t>
       </w:r>
-      <w:hyperlink r:id="rId203" w:history="1">
+      <w:hyperlink r:id="rId197" w:history="1">
         <w:r>
           <w:rPr>
             <w:rStyle w:val="Hyperlink"/>
@@ -34848,13 +34640,13 @@
           <w:rFonts w:eastAsiaTheme="minorEastAsia"/>
         </w:rPr>
       </w:pPr>
-      <w:bookmarkStart w:id="95" w:name="_Toc172282435"/>
+      <w:bookmarkStart w:id="94" w:name="_Toc172282435"/>
       <w:proofErr w:type="spellStart"/>
       <w:r>
         <w:lastRenderedPageBreak/>
         <w:t>eScene</w:t>
       </w:r>
-      <w:bookmarkEnd w:id="95"/>
+      <w:bookmarkEnd w:id="94"/>
       <w:proofErr w:type="spellEnd"/>
       <w:r>
         <w:t xml:space="preserve"> </w:t>
@@ -34949,7 +34741,7 @@
               </wp:inline>
             </w:drawing>
           </mc:Choice>
-          <mc:Fallback xmlns:a="http://schemas.openxmlformats.org/drawingml/2006/main" xmlns:w16sdtdh="http://schemas.microsoft.com/office/word/2020/wordml/sdtdatahash" xmlns:w16du="http://schemas.microsoft.com/office/word/2023/wordml/word16du" xmlns:w16="http://schemas.microsoft.com/office/word/2018/wordml" xmlns:w16cex="http://schemas.microsoft.com/office/word/2018/wordml/cex" xmlns:oel="http://schemas.microsoft.com/office/2019/extlst">
+          <mc:Fallback xmlns:oel="http://schemas.microsoft.com/office/2019/extlst" xmlns:w16cex="http://schemas.microsoft.com/office/word/2018/wordml/cex" xmlns:w16="http://schemas.microsoft.com/office/word/2018/wordml" xmlns:w16du="http://schemas.microsoft.com/office/word/2023/wordml/word16du" xmlns:w16sdtdh="http://schemas.microsoft.com/office/word/2020/wordml/sdtdatahash" xmlns:a="http://schemas.openxmlformats.org/drawingml/2006/main">
             <w:pict>
               <v:group id="Group 131471" style="width:470.88pt;height:0.960022pt;mso-position-horizontal-relative:char;mso-position-vertical-relative:line" coordsize="59801,121">
                 <v:shape id="Shape 148727" style="position:absolute;width:59801;height:121;left:0;top:0;" coordsize="5980176,12192" path="m0,0l5980176,0l5980176,12192l0,12192l0,0">
@@ -34967,11 +34759,11 @@
         <w:pStyle w:val="Heading2"/>
         <w:ind w:left="0" w:firstLine="0"/>
       </w:pPr>
-      <w:bookmarkStart w:id="96" w:name="_Toc172282436"/>
+      <w:bookmarkStart w:id="95" w:name="_Toc172282436"/>
       <w:r>
         <w:t>eScene.02</w:t>
       </w:r>
-      <w:bookmarkEnd w:id="96"/>
+      <w:bookmarkEnd w:id="95"/>
       <w:r>
         <w:t xml:space="preserve"> </w:t>
       </w:r>
@@ -35205,7 +34997,7 @@
         </w:rPr>
         <w:t xml:space="preserve">#16 Fire/First Responder as defined by CARES in the CARES Data Dictionary: </w:t>
       </w:r>
-      <w:hyperlink r:id="rId204" w:history="1">
+      <w:hyperlink r:id="rId198" w:history="1">
         <w:r>
           <w:rPr>
             <w:rStyle w:val="Hyperlink"/>
@@ -35255,7 +35047,7 @@
         </w:rPr>
         <w:t xml:space="preserve"> </w:t>
       </w:r>
-      <w:hyperlink r:id="rId205" w:history="1">
+      <w:hyperlink r:id="rId199" w:history="1">
         <w:r>
           <w:rPr>
             <w:rStyle w:val="Hyperlink"/>
@@ -35354,7 +35146,7 @@
         </w:rPr>
         <w:t>JIRA ticket:</w:t>
       </w:r>
-      <w:hyperlink r:id="rId206">
+      <w:hyperlink r:id="rId200">
         <w:r>
           <w:t xml:space="preserve"> </w:t>
         </w:r>
@@ -35368,7 +35160,7 @@
         </w:rPr>
         <w:t xml:space="preserve"> </w:t>
       </w:r>
-      <w:hyperlink r:id="rId207" w:history="1">
+      <w:hyperlink r:id="rId201" w:history="1">
         <w:r>
           <w:rPr>
             <w:rStyle w:val="Hyperlink"/>
@@ -35389,7 +35181,7 @@
         </w:rPr>
         <w:t xml:space="preserve">   </w:t>
       </w:r>
-      <w:hyperlink r:id="rId208" w:history="1">
+      <w:hyperlink r:id="rId202" w:history="1">
         <w:r>
           <w:rPr>
             <w:rStyle w:val="Hyperlink"/>
@@ -35431,11 +35223,11 @@
         <w:pStyle w:val="Heading2"/>
         <w:ind w:left="0"/>
       </w:pPr>
-      <w:bookmarkStart w:id="97" w:name="_Toc172282437"/>
+      <w:bookmarkStart w:id="96" w:name="_Toc172282437"/>
       <w:r>
         <w:t>eScene.03</w:t>
       </w:r>
-      <w:bookmarkEnd w:id="97"/>
+      <w:bookmarkEnd w:id="96"/>
       <w:r>
         <w:t xml:space="preserve"> </w:t>
       </w:r>
@@ -35518,7 +35310,7 @@
         </w:rPr>
         <w:t xml:space="preserve"> </w:t>
       </w:r>
-      <w:hyperlink r:id="rId209" w:history="1">
+      <w:hyperlink r:id="rId203" w:history="1">
         <w:r>
           <w:rPr>
             <w:rStyle w:val="Hyperlink"/>
@@ -35561,7 +35353,7 @@
         </w:rPr>
         <w:t xml:space="preserve"> #16 Fire/First Responder as defined by CARES in the CARES Data Dictionary: </w:t>
       </w:r>
-      <w:hyperlink r:id="rId210" w:history="1">
+      <w:hyperlink r:id="rId204" w:history="1">
         <w:r>
           <w:rPr>
             <w:rStyle w:val="Hyperlink"/>
@@ -35605,7 +35397,7 @@
         </w:rPr>
         <w:t>JIRA ticket:</w:t>
       </w:r>
-      <w:hyperlink r:id="rId211">
+      <w:hyperlink r:id="rId205">
         <w:r>
           <w:t xml:space="preserve"> </w:t>
         </w:r>
@@ -35619,7 +35411,7 @@
         </w:rPr>
         <w:t xml:space="preserve"> </w:t>
       </w:r>
-      <w:hyperlink r:id="rId212" w:history="1">
+      <w:hyperlink r:id="rId206" w:history="1">
         <w:r>
           <w:rPr>
             <w:rStyle w:val="Hyperlink"/>
@@ -35664,7 +35456,7 @@
         <w:spacing w:after="6" w:line="248" w:lineRule="auto"/>
         <w:ind w:left="0" w:hanging="9"/>
       </w:pPr>
-      <w:bookmarkStart w:id="98" w:name="_Toc172282438"/>
+      <w:bookmarkStart w:id="97" w:name="_Toc172282438"/>
       <w:r>
         <w:lastRenderedPageBreak/>
         <w:t>eScene.0</w:t>
@@ -35672,7 +35464,7 @@
       <w:r>
         <w:t>4</w:t>
       </w:r>
-      <w:bookmarkEnd w:id="98"/>
+      <w:bookmarkEnd w:id="97"/>
       <w:r>
         <w:t xml:space="preserve"> </w:t>
       </w:r>
@@ -35848,7 +35640,7 @@
         </w:rPr>
         <w:t>JIRA ticket:</w:t>
       </w:r>
-      <w:hyperlink r:id="rId213">
+      <w:hyperlink r:id="rId207">
         <w:r>
           <w:t xml:space="preserve"> </w:t>
         </w:r>
@@ -35862,7 +35654,7 @@
         </w:rPr>
         <w:t xml:space="preserve"> </w:t>
       </w:r>
-      <w:hyperlink r:id="rId214" w:history="1">
+      <w:hyperlink r:id="rId208" w:history="1">
         <w:r>
           <w:rPr>
             <w:rStyle w:val="Hyperlink"/>
@@ -35901,11 +35693,11 @@
         <w:pStyle w:val="Heading2"/>
         <w:ind w:left="0"/>
       </w:pPr>
-      <w:bookmarkStart w:id="99" w:name="_Toc172282439"/>
+      <w:bookmarkStart w:id="98" w:name="_Toc172282439"/>
       <w:r>
         <w:t>eScene.22</w:t>
       </w:r>
-      <w:bookmarkEnd w:id="99"/>
+      <w:bookmarkEnd w:id="98"/>
       <w:r>
         <w:t xml:space="preserve"> </w:t>
       </w:r>
@@ -35978,7 +35770,7 @@
         </w:rPr>
         <w:t xml:space="preserve"> </w:t>
       </w:r>
-      <w:hyperlink r:id="rId215" w:history="1">
+      <w:hyperlink r:id="rId209" w:history="1">
         <w:r>
           <w:rPr>
             <w:rStyle w:val="Hyperlink"/>
@@ -36054,7 +35846,7 @@
         </w:rPr>
         <w:t xml:space="preserve"> </w:t>
       </w:r>
-      <w:hyperlink r:id="rId216" w:history="1">
+      <w:hyperlink r:id="rId210" w:history="1">
         <w:r>
           <w:rPr>
             <w:rStyle w:val="Hyperlink"/>
@@ -36097,7 +35889,7 @@
         </w:rPr>
         <w:t xml:space="preserve"> </w:t>
       </w:r>
-      <w:hyperlink r:id="rId217" w:history="1">
+      <w:hyperlink r:id="rId211" w:history="1">
         <w:r>
           <w:rPr>
             <w:rStyle w:val="Hyperlink"/>
@@ -36125,11 +35917,11 @@
         <w:pStyle w:val="Heading2"/>
         <w:ind w:left="0"/>
       </w:pPr>
-      <w:bookmarkStart w:id="100" w:name="_Toc172282440"/>
+      <w:bookmarkStart w:id="99" w:name="_Toc172282440"/>
       <w:r>
         <w:t>eScene.23</w:t>
       </w:r>
-      <w:bookmarkEnd w:id="100"/>
+      <w:bookmarkEnd w:id="99"/>
       <w:r>
         <w:t xml:space="preserve"> </w:t>
       </w:r>
@@ -36198,7 +35990,7 @@
         </w:rPr>
         <w:t xml:space="preserve"> </w:t>
       </w:r>
-      <w:hyperlink r:id="rId218" w:history="1">
+      <w:hyperlink r:id="rId212" w:history="1">
         <w:r>
           <w:rPr>
             <w:rStyle w:val="Hyperlink"/>
@@ -36264,7 +36056,7 @@
         </w:rPr>
         <w:t xml:space="preserve"> </w:t>
       </w:r>
-      <w:hyperlink r:id="rId219" w:history="1">
+      <w:hyperlink r:id="rId213" w:history="1">
         <w:r>
           <w:rPr>
             <w:rStyle w:val="Hyperlink"/>
@@ -36308,7 +36100,7 @@
         </w:rPr>
         <w:t xml:space="preserve"> </w:t>
       </w:r>
-      <w:hyperlink r:id="rId220" w:history="1">
+      <w:hyperlink r:id="rId214" w:history="1">
         <w:r>
           <w:rPr>
             <w:rStyle w:val="Hyperlink"/>
@@ -36336,11 +36128,11 @@
         <w:pStyle w:val="Heading2"/>
         <w:ind w:left="0"/>
       </w:pPr>
-      <w:bookmarkStart w:id="101" w:name="_Toc172282441"/>
+      <w:bookmarkStart w:id="100" w:name="_Toc172282441"/>
       <w:r>
         <w:t>eScene.24</w:t>
       </w:r>
-      <w:bookmarkEnd w:id="101"/>
+      <w:bookmarkEnd w:id="100"/>
       <w:r>
         <w:t xml:space="preserve"> </w:t>
       </w:r>
@@ -36423,7 +36215,7 @@
         </w:rPr>
         <w:t xml:space="preserve"> </w:t>
       </w:r>
-      <w:hyperlink r:id="rId221" w:history="1">
+      <w:hyperlink r:id="rId215" w:history="1">
         <w:r>
           <w:rPr>
             <w:rStyle w:val="Hyperlink"/>
@@ -36485,7 +36277,7 @@
           <w:shd w:val="clear" w:color="auto" w:fill="FFFFFF"/>
         </w:rPr>
       </w:pPr>
-      <w:hyperlink r:id="rId222" w:history="1">
+      <w:hyperlink r:id="rId216" w:history="1">
         <w:r>
           <w:rPr>
             <w:rStyle w:val="Hyperlink"/>
@@ -36524,7 +36316,7 @@
         </w:rPr>
         <w:t>JIRA ticket:</w:t>
       </w:r>
-      <w:hyperlink r:id="rId223">
+      <w:hyperlink r:id="rId217">
         <w:r>
           <w:t xml:space="preserve"> </w:t>
         </w:r>
@@ -36538,7 +36330,7 @@
         </w:rPr>
         <w:t xml:space="preserve"> </w:t>
       </w:r>
-      <w:hyperlink r:id="rId224" w:history="1">
+      <w:hyperlink r:id="rId218" w:history="1">
         <w:r>
           <w:rPr>
             <w:rStyle w:val="Hyperlink"/>
@@ -36574,11 +36366,11 @@
         <w:pStyle w:val="Heading2"/>
         <w:ind w:left="0"/>
       </w:pPr>
-      <w:bookmarkStart w:id="102" w:name="_Toc172282442"/>
+      <w:bookmarkStart w:id="101" w:name="_Toc172282442"/>
       <w:r>
         <w:t>eScene.25</w:t>
       </w:r>
-      <w:bookmarkEnd w:id="102"/>
+      <w:bookmarkEnd w:id="101"/>
       <w:r>
         <w:t xml:space="preserve"> </w:t>
       </w:r>
@@ -36774,21 +36566,7 @@
           <w:bCs/>
         </w:rPr>
         <w:tab/>
-        <w:t xml:space="preserve">Recurrence: </w:t>
-      </w:r>
-      <w:proofErr w:type="gramStart"/>
-      <w:r>
-        <w:rPr>
-          <w:bCs/>
-        </w:rPr>
-        <w:t>0 :</w:t>
-      </w:r>
-      <w:proofErr w:type="gramEnd"/>
-      <w:r>
-        <w:rPr>
-          <w:bCs/>
-        </w:rPr>
-        <w:t xml:space="preserve"> 1</w:t>
+        <w:t>Recurrence: 0 : 1</w:t>
       </w:r>
     </w:p>
     <w:p>
@@ -36906,7 +36684,7 @@
         </w:rPr>
         <w:t>JIRA ticket:</w:t>
       </w:r>
-      <w:hyperlink r:id="rId225">
+      <w:hyperlink r:id="rId219">
         <w:r>
           <w:t xml:space="preserve"> </w:t>
         </w:r>
@@ -36920,7 +36698,7 @@
         </w:rPr>
         <w:t xml:space="preserve"> </w:t>
       </w:r>
-      <w:hyperlink r:id="rId226" w:history="1">
+      <w:hyperlink r:id="rId220" w:history="1">
         <w:r>
           <w:rPr>
             <w:rStyle w:val="Hyperlink"/>
@@ -36971,13 +36749,13 @@
         <w:pStyle w:val="Heading1"/>
         <w:ind w:left="0"/>
       </w:pPr>
-      <w:bookmarkStart w:id="103" w:name="_Toc172282443"/>
+      <w:bookmarkStart w:id="102" w:name="_Toc172282443"/>
       <w:proofErr w:type="spellStart"/>
       <w:r>
         <w:lastRenderedPageBreak/>
         <w:t>eSituation</w:t>
       </w:r>
-      <w:bookmarkEnd w:id="103"/>
+      <w:bookmarkEnd w:id="102"/>
       <w:proofErr w:type="spellEnd"/>
       <w:r>
         <w:t xml:space="preserve"> </w:t>
@@ -37072,7 +36850,7 @@
               </wp:inline>
             </w:drawing>
           </mc:Choice>
-          <mc:Fallback xmlns:a="http://schemas.openxmlformats.org/drawingml/2006/main" xmlns:w16sdtdh="http://schemas.microsoft.com/office/word/2020/wordml/sdtdatahash" xmlns:w16du="http://schemas.microsoft.com/office/word/2023/wordml/word16du" xmlns:w16="http://schemas.microsoft.com/office/word/2018/wordml" xmlns:w16cex="http://schemas.microsoft.com/office/word/2018/wordml/cex" xmlns:oel="http://schemas.microsoft.com/office/2019/extlst">
+          <mc:Fallback xmlns:oel="http://schemas.microsoft.com/office/2019/extlst" xmlns:w16cex="http://schemas.microsoft.com/office/word/2018/wordml/cex" xmlns:w16="http://schemas.microsoft.com/office/word/2018/wordml" xmlns:w16du="http://schemas.microsoft.com/office/word/2023/wordml/word16du" xmlns:w16sdtdh="http://schemas.microsoft.com/office/word/2020/wordml/sdtdatahash" xmlns:a="http://schemas.openxmlformats.org/drawingml/2006/main">
             <w:pict>
               <v:group id="Group 131825" style="width:470.88pt;height:0.960022pt;mso-position-horizontal-relative:char;mso-position-vertical-relative:line" coordsize="59801,121">
                 <v:shape id="Shape 148729" style="position:absolute;width:59801;height:121;left:0;top:0;" coordsize="5980176,12192" path="m0,0l5980176,0l5980176,12192l0,12192l0,0">
@@ -37090,12 +36868,11 @@
         <w:pStyle w:val="Heading2"/>
         <w:ind w:left="0"/>
       </w:pPr>
-      <w:bookmarkStart w:id="104" w:name="_Toc172282444"/>
+      <w:bookmarkStart w:id="103" w:name="_Toc172282444"/>
       <w:r>
         <w:t>eSituation.09, eSituation.10 (</w:t>
       </w:r>
       <w:proofErr w:type="spellStart"/>
-      <w:proofErr w:type="gramStart"/>
       <w:r>
         <w:t>AssociatedSymptoms</w:t>
       </w:r>
@@ -37103,8 +36880,7 @@
       <w:r>
         <w:t xml:space="preserve"> )</w:t>
       </w:r>
-      <w:bookmarkEnd w:id="104"/>
-      <w:proofErr w:type="gramEnd"/>
+      <w:bookmarkEnd w:id="103"/>
     </w:p>
     <w:p>
       <w:pPr>
@@ -37154,25 +36930,7 @@
           <w:rFonts w:ascii="Aptos" w:hAnsi="Aptos"/>
           <w:shd w:val="clear" w:color="auto" w:fill="FFFFFF"/>
         </w:rPr>
-        <w:t>"(R[0-</w:t>
-      </w:r>
-      <w:proofErr w:type="gramStart"/>
-      <w:r>
-        <w:rPr>
-          <w:rStyle w:val="normaltextrun"/>
-          <w:rFonts w:ascii="Aptos" w:hAnsi="Aptos"/>
-          <w:shd w:val="clear" w:color="auto" w:fill="FFFFFF"/>
-        </w:rPr>
-        <w:t>6][</w:t>
-      </w:r>
-      <w:proofErr w:type="gramEnd"/>
-      <w:r>
-        <w:rPr>
-          <w:rStyle w:val="normaltextrun"/>
-          <w:rFonts w:ascii="Aptos" w:hAnsi="Aptos"/>
-          <w:shd w:val="clear" w:color="auto" w:fill="FFFFFF"/>
-        </w:rPr>
-        <w:t>0-9](\.[0-9]{1,4})?|(R73\.9)|(R99))|([A-QSTZ][0-9][0-9A-Z])((\.[0-9A-Z]{1,4})?)"</w:t>
+        <w:t>"(R[0-6][0-9](\.[0-9]{1,4})?|(R73\.9)|(R99))|([A-QSTZ][0-9][0-9A-Z])((\.[0-9A-Z]{1,4})?)"</w:t>
       </w:r>
     </w:p>
     <w:p>
@@ -37206,25 +36964,7 @@
           <w:rFonts w:ascii="Aptos" w:hAnsi="Aptos"/>
           <w:shd w:val="clear" w:color="auto" w:fill="FFFFFF"/>
         </w:rPr>
-        <w:t>"(R[0-</w:t>
-      </w:r>
-      <w:proofErr w:type="gramStart"/>
-      <w:r>
-        <w:rPr>
-          <w:rStyle w:val="normaltextrun"/>
-          <w:rFonts w:ascii="Aptos" w:hAnsi="Aptos"/>
-          <w:shd w:val="clear" w:color="auto" w:fill="FFFFFF"/>
-        </w:rPr>
-        <w:t>6][</w:t>
-      </w:r>
-      <w:proofErr w:type="gramEnd"/>
-      <w:r>
-        <w:rPr>
-          <w:rStyle w:val="normaltextrun"/>
-          <w:rFonts w:ascii="Aptos" w:hAnsi="Aptos"/>
-          <w:shd w:val="clear" w:color="auto" w:fill="FFFFFF"/>
-        </w:rPr>
-        <w:t>0-9](\.[0-9]{1,4})?|(R73\.9)|(R99))|([A-QSTUZ][0-9][0-9A-Z])((\.[0-9A-Z]{1,4})?)"</w:t>
+        <w:t>"(R[0-6][0-9](\.[0-9]{1,4})?|(R73\.9)|(R99))|([A-QSTUZ][0-9][0-9A-Z])((\.[0-9A-Z]{1,4})?)"</w:t>
       </w:r>
     </w:p>
     <w:p>
@@ -37253,11 +36993,22 @@
         </w:rPr>
         <w:t>JIRA ticket:</w:t>
       </w:r>
-      <w:hyperlink r:id="rId227"/>
-      <w:r>
-        <w:t xml:space="preserve"> </w:t>
-      </w:r>
-      <w:hyperlink r:id="rId228" w:history="1">
+      <w:r>
+        <w:fldChar w:fldCharType="begin"/>
+      </w:r>
+      <w:r>
+        <w:instrText xml:space="preserve"> HYPERLINK "https://jira.utahdcc.org/jira/browse/NEMPUB-179" \h </w:instrText>
+      </w:r>
+      <w:r>
+        <w:fldChar w:fldCharType="separate"/>
+      </w:r>
+      <w:r>
+        <w:fldChar w:fldCharType="end"/>
+      </w:r>
+      <w:r>
+        <w:t xml:space="preserve"> </w:t>
+      </w:r>
+      <w:hyperlink r:id="rId221" w:history="1">
         <w:r>
           <w:rPr>
             <w:rStyle w:val="Hyperlink"/>
@@ -37293,7 +37044,7 @@
         <w:pStyle w:val="Heading2"/>
         <w:ind w:left="0"/>
       </w:pPr>
-      <w:bookmarkStart w:id="105" w:name="_Toc172282445"/>
+      <w:bookmarkStart w:id="104" w:name="_Toc172282445"/>
       <w:r>
         <w:t>eSituation.11, eSituation.12 (</w:t>
       </w:r>
@@ -37305,7 +37056,7 @@
       <w:r>
         <w:t>)</w:t>
       </w:r>
-      <w:bookmarkEnd w:id="105"/>
+      <w:bookmarkEnd w:id="104"/>
     </w:p>
     <w:p>
       <w:pPr>
@@ -37353,68 +37104,32 @@
           <w:rFonts w:ascii="Aptos" w:hAnsi="Aptos"/>
           <w:shd w:val="clear" w:color="auto" w:fill="FFFFFF"/>
         </w:rPr>
-        <w:t>"(R[0-</w:t>
-      </w:r>
-      <w:proofErr w:type="gramStart"/>
+        <w:t>"(R[0-6][0-9](\.[0-9]{1,4})?|(R73\.9)|(R99))|([A-QSTZ][0-9][0-9A-Z])((\.[0-9A-Z]{1,4})?)"</w:t>
+      </w:r>
+    </w:p>
+    <w:p>
+      <w:pPr>
+        <w:ind w:left="711" w:hanging="720"/>
+      </w:pPr>
+      <w:r>
+        <w:rPr>
+          <w:b/>
+        </w:rPr>
+        <w:t xml:space="preserve">New: </w:t>
+      </w:r>
+      <w:r>
+        <w:rPr>
+          <w:b/>
+        </w:rPr>
+        <w:tab/>
+      </w:r>
       <w:r>
         <w:rPr>
           <w:rStyle w:val="normaltextrun"/>
           <w:rFonts w:ascii="Aptos" w:hAnsi="Aptos"/>
           <w:shd w:val="clear" w:color="auto" w:fill="FFFFFF"/>
         </w:rPr>
-        <w:t>6][</w:t>
-      </w:r>
-      <w:proofErr w:type="gramEnd"/>
-      <w:r>
-        <w:rPr>
-          <w:rStyle w:val="normaltextrun"/>
-          <w:rFonts w:ascii="Aptos" w:hAnsi="Aptos"/>
-          <w:shd w:val="clear" w:color="auto" w:fill="FFFFFF"/>
-        </w:rPr>
-        <w:t>0-9](\.[0-9]{1,4})?|(R73\.9)|(R99))|([A-QSTZ][0-9][0-9A-Z])((\.[0-9A-Z]{1,4})?)"</w:t>
-      </w:r>
-    </w:p>
-    <w:p>
-      <w:pPr>
-        <w:ind w:left="711" w:hanging="720"/>
-      </w:pPr>
-      <w:r>
-        <w:rPr>
-          <w:b/>
-        </w:rPr>
-        <w:t xml:space="preserve">New: </w:t>
-      </w:r>
-      <w:r>
-        <w:rPr>
-          <w:b/>
-        </w:rPr>
-        <w:tab/>
-      </w:r>
-      <w:r>
-        <w:rPr>
-          <w:rStyle w:val="normaltextrun"/>
-          <w:rFonts w:ascii="Aptos" w:hAnsi="Aptos"/>
-          <w:shd w:val="clear" w:color="auto" w:fill="FFFFFF"/>
-        </w:rPr>
-        <w:t>"(R[0-</w:t>
-      </w:r>
-      <w:proofErr w:type="gramStart"/>
-      <w:r>
-        <w:rPr>
-          <w:rStyle w:val="normaltextrun"/>
-          <w:rFonts w:ascii="Aptos" w:hAnsi="Aptos"/>
-          <w:shd w:val="clear" w:color="auto" w:fill="FFFFFF"/>
-        </w:rPr>
-        <w:t>6][</w:t>
-      </w:r>
-      <w:proofErr w:type="gramEnd"/>
-      <w:r>
-        <w:rPr>
-          <w:rStyle w:val="normaltextrun"/>
-          <w:rFonts w:ascii="Aptos" w:hAnsi="Aptos"/>
-          <w:shd w:val="clear" w:color="auto" w:fill="FFFFFF"/>
-        </w:rPr>
-        <w:t>0-9](\.[0-9]{1,4})?|(R73\.9)|(R99))|([A-QSTUZ][0-9][0-9A-Z])((\.[0-9A-Z]{1,4})?)"</w:t>
+        <w:t>"(R[0-6][0-9](\.[0-9]{1,4})?|(R73\.9)|(R99))|([A-QSTUZ][0-9][0-9A-Z])((\.[0-9A-Z]{1,4})?)"</w:t>
       </w:r>
     </w:p>
     <w:p>
@@ -37447,7 +37162,7 @@
         </w:rPr>
         <w:t>JIRA ticket:</w:t>
       </w:r>
-      <w:hyperlink r:id="rId229">
+      <w:hyperlink r:id="rId222">
         <w:r>
           <w:t xml:space="preserve"> </w:t>
         </w:r>
@@ -37461,7 +37176,7 @@
         </w:rPr>
         <w:t xml:space="preserve"> </w:t>
       </w:r>
-      <w:hyperlink r:id="rId230" w:history="1">
+      <w:hyperlink r:id="rId223" w:history="1">
         <w:r>
           <w:rPr>
             <w:rStyle w:val="Hyperlink"/>
@@ -37493,14 +37208,14 @@
         <w:pStyle w:val="Heading2"/>
         <w:ind w:left="0"/>
       </w:pPr>
-      <w:bookmarkStart w:id="106" w:name="_Toc172282446"/>
+      <w:bookmarkStart w:id="105" w:name="_Toc172282446"/>
       <w:r>
         <w:t>eSituation.1</w:t>
       </w:r>
       <w:r>
         <w:t>3</w:t>
       </w:r>
-      <w:bookmarkEnd w:id="106"/>
+      <w:bookmarkEnd w:id="105"/>
       <w:r>
         <w:t xml:space="preserve"> </w:t>
       </w:r>
@@ -37514,13 +37229,7 @@
         <w:rPr>
           <w:b/>
         </w:rPr>
-        <w:t xml:space="preserve">Update </w:t>
-      </w:r>
-      <w:r>
-        <w:rPr>
-          <w:b/>
-        </w:rPr>
-        <w:t>Definition</w:t>
+        <w:t>Update Definition</w:t>
       </w:r>
     </w:p>
     <w:p>
@@ -37636,7 +37345,7 @@
         </w:rPr>
         <w:t xml:space="preserve"> </w:t>
       </w:r>
-      <w:hyperlink r:id="rId231" w:history="1">
+      <w:hyperlink r:id="rId224" w:history="1">
         <w:r>
           <w:rPr>
             <w:rStyle w:val="Hyperlink"/>
@@ -37717,7 +37426,7 @@
         </w:rPr>
         <w:t xml:space="preserve"> </w:t>
       </w:r>
-      <w:hyperlink r:id="rId232" w:history="1">
+      <w:hyperlink r:id="rId225" w:history="1">
         <w:r>
           <w:rPr>
             <w:rStyle w:val="Hyperlink"/>
@@ -37764,7 +37473,7 @@
         </w:rPr>
         <w:t xml:space="preserve">: </w:t>
       </w:r>
-      <w:hyperlink r:id="rId233" w:history="1">
+      <w:hyperlink r:id="rId226" w:history="1">
         <w:r>
           <w:rPr>
             <w:rStyle w:val="Hyperlink"/>
@@ -37810,7 +37519,7 @@
         </w:rPr>
         <w:t xml:space="preserve"> </w:t>
       </w:r>
-      <w:hyperlink r:id="rId234" w:history="1">
+      <w:hyperlink r:id="rId227" w:history="1">
         <w:r>
           <w:rPr>
             <w:rStyle w:val="Hyperlink"/>
@@ -38006,7 +37715,7 @@
         </w:rPr>
         <w:t xml:space="preserve"> </w:t>
       </w:r>
-      <w:hyperlink r:id="rId235" w:history="1">
+      <w:hyperlink r:id="rId228" w:history="1">
         <w:r>
           <w:rPr>
             <w:rStyle w:val="Hyperlink"/>
@@ -38051,14 +37760,14 @@
         <w:pStyle w:val="Heading2"/>
         <w:ind w:left="0"/>
       </w:pPr>
-      <w:bookmarkStart w:id="107" w:name="_Toc172282447"/>
+      <w:bookmarkStart w:id="106" w:name="_Toc172282447"/>
       <w:r>
         <w:t>eSituation.</w:t>
       </w:r>
       <w:r>
         <w:t>15</w:t>
       </w:r>
-      <w:bookmarkEnd w:id="107"/>
+      <w:bookmarkEnd w:id="106"/>
       <w:r>
         <w:t xml:space="preserve"> </w:t>
       </w:r>
@@ -38109,7 +37818,7 @@
         </w:rPr>
         <w:t>From the North American Industry Classification System (NAICS) from US Bureau of Labor Statistics (</w:t>
       </w:r>
-      <w:hyperlink r:id="rId236" w:history="1">
+      <w:hyperlink r:id="rId229" w:history="1">
         <w:r>
           <w:rPr>
             <w:rStyle w:val="Hyperlink"/>
@@ -38157,7 +37866,7 @@
         </w:rPr>
         <w:t>From the North American Industry Classification System (NAICS) from US Bureau of Labor Statistics (</w:t>
       </w:r>
-      <w:hyperlink r:id="rId237" w:history="1">
+      <w:hyperlink r:id="rId230" w:history="1">
         <w:r>
           <w:rPr>
             <w:rStyle w:val="Hyperlink"/>
@@ -38197,11 +37906,22 @@
         </w:rPr>
         <w:t>JIRA ticket:</w:t>
       </w:r>
-      <w:hyperlink r:id="rId238"/>
-      <w:r>
-        <w:t xml:space="preserve"> </w:t>
-      </w:r>
-      <w:hyperlink r:id="rId239" w:history="1">
+      <w:r>
+        <w:fldChar w:fldCharType="begin"/>
+      </w:r>
+      <w:r>
+        <w:instrText xml:space="preserve"> HYPERLINK "https://jira.utahdcc.org/jira/browse/NEMPUB-41" \h </w:instrText>
+      </w:r>
+      <w:r>
+        <w:fldChar w:fldCharType="separate"/>
+      </w:r>
+      <w:r>
+        <w:fldChar w:fldCharType="end"/>
+      </w:r>
+      <w:r>
+        <w:t xml:space="preserve"> </w:t>
+      </w:r>
+      <w:hyperlink r:id="rId231" w:history="1">
         <w:r>
           <w:rPr>
             <w:rStyle w:val="Hyperlink"/>
@@ -38237,11 +37957,11 @@
         <w:pStyle w:val="Heading2"/>
         <w:ind w:left="0" w:right="5441"/>
       </w:pPr>
-      <w:bookmarkStart w:id="108" w:name="_Toc172282448"/>
+      <w:bookmarkStart w:id="107" w:name="_Toc172282448"/>
       <w:r>
         <w:t>eSituation.18</w:t>
       </w:r>
-      <w:bookmarkEnd w:id="108"/>
+      <w:bookmarkEnd w:id="107"/>
       <w:r>
         <w:t xml:space="preserve"> </w:t>
       </w:r>
@@ -38300,7 +38020,6 @@
         <w:t>"</w:t>
       </w:r>
       <w:proofErr w:type="spellStart"/>
-      <w:proofErr w:type="gramStart"/>
       <w:r>
         <w:rPr>
           <w:rStyle w:val="normaltextrun"/>
@@ -38309,7 +38028,6 @@
         <w:t>PN.UnableToComplete</w:t>
       </w:r>
       <w:proofErr w:type="spellEnd"/>
-      <w:proofErr w:type="gramEnd"/>
       <w:r>
         <w:rPr>
           <w:rStyle w:val="normaltextrun"/>
@@ -38340,7 +38058,6 @@
         <w:t>"</w:t>
       </w:r>
       <w:proofErr w:type="spellStart"/>
-      <w:proofErr w:type="gramStart"/>
       <w:r>
         <w:rPr>
           <w:rStyle w:val="normaltextrun"/>
@@ -38349,7 +38066,6 @@
         <w:t>PN.UnableToComplete</w:t>
       </w:r>
       <w:proofErr w:type="spellEnd"/>
-      <w:proofErr w:type="gramEnd"/>
       <w:r>
         <w:rPr>
           <w:rStyle w:val="normaltextrun"/>
@@ -38396,7 +38112,7 @@
         </w:rPr>
         <w:t>JIRA ticket:</w:t>
       </w:r>
-      <w:hyperlink r:id="rId240">
+      <w:hyperlink r:id="rId232">
         <w:r>
           <w:t xml:space="preserve"> </w:t>
         </w:r>
@@ -38410,7 +38126,7 @@
         </w:rPr>
         <w:t xml:space="preserve"> </w:t>
       </w:r>
-      <w:hyperlink r:id="rId241" w:history="1">
+      <w:hyperlink r:id="rId233" w:history="1">
         <w:r>
           <w:rPr>
             <w:rStyle w:val="Hyperlink"/>
@@ -38446,14 +38162,14 @@
         <w:pStyle w:val="Heading2"/>
         <w:ind w:left="0"/>
       </w:pPr>
-      <w:bookmarkStart w:id="109" w:name="_Toc172282449"/>
+      <w:bookmarkStart w:id="108" w:name="_Toc172282449"/>
       <w:r>
         <w:t>eSituation.1</w:t>
       </w:r>
       <w:r>
         <w:t>9</w:t>
       </w:r>
-      <w:bookmarkEnd w:id="109"/>
+      <w:bookmarkEnd w:id="108"/>
       <w:r>
         <w:t xml:space="preserve"> </w:t>
       </w:r>
@@ -38617,7 +38333,7 @@
         </w:rPr>
         <w:t xml:space="preserve"> </w:t>
       </w:r>
-      <w:hyperlink r:id="rId242" w:history="1">
+      <w:hyperlink r:id="rId234" w:history="1">
         <w:r>
           <w:rPr>
             <w:rStyle w:val="Hyperlink"/>
@@ -38857,13 +38573,13 @@
         <w:pStyle w:val="Heading1"/>
         <w:ind w:left="0"/>
       </w:pPr>
-      <w:bookmarkStart w:id="110" w:name="_Toc172282450"/>
+      <w:bookmarkStart w:id="109" w:name="_Toc172282450"/>
       <w:proofErr w:type="spellStart"/>
       <w:r>
         <w:lastRenderedPageBreak/>
         <w:t>eTimes</w:t>
       </w:r>
-      <w:bookmarkEnd w:id="110"/>
+      <w:bookmarkEnd w:id="109"/>
       <w:proofErr w:type="spellEnd"/>
       <w:r>
         <w:t xml:space="preserve"> </w:t>
@@ -38958,7 +38674,7 @@
               </wp:inline>
             </w:drawing>
           </mc:Choice>
-          <mc:Fallback xmlns:a="http://schemas.openxmlformats.org/drawingml/2006/main" xmlns:w16sdtdh="http://schemas.microsoft.com/office/word/2020/wordml/sdtdatahash" xmlns:w16du="http://schemas.microsoft.com/office/word/2023/wordml/word16du" xmlns:w16="http://schemas.microsoft.com/office/word/2018/wordml" xmlns:w16cex="http://schemas.microsoft.com/office/word/2018/wordml/cex" xmlns:oel="http://schemas.microsoft.com/office/2019/extlst">
+          <mc:Fallback xmlns:oel="http://schemas.microsoft.com/office/2019/extlst" xmlns:w16cex="http://schemas.microsoft.com/office/word/2018/wordml/cex" xmlns:w16="http://schemas.microsoft.com/office/word/2018/wordml" xmlns:w16du="http://schemas.microsoft.com/office/word/2023/wordml/word16du" xmlns:w16sdtdh="http://schemas.microsoft.com/office/word/2020/wordml/sdtdatahash" xmlns:a="http://schemas.openxmlformats.org/drawingml/2006/main">
             <w:pict>
               <v:group id="Group 132139" style="width:470.88pt;height:0.960022pt;mso-position-horizontal-relative:char;mso-position-vertical-relative:line" coordsize="59801,121">
                 <v:shape id="Shape 148731" style="position:absolute;width:59801;height:121;left:0;top:0;" coordsize="5980176,12192" path="m0,0l5980176,0l5980176,12192l0,12192l0,0">
@@ -38976,14 +38692,14 @@
         <w:pStyle w:val="Heading2"/>
         <w:ind w:left="0"/>
       </w:pPr>
-      <w:bookmarkStart w:id="111" w:name="_Toc172282451"/>
+      <w:bookmarkStart w:id="110" w:name="_Toc172282451"/>
       <w:r>
         <w:t>eTimes.</w:t>
       </w:r>
       <w:r>
         <w:t>13</w:t>
       </w:r>
-      <w:bookmarkEnd w:id="111"/>
+      <w:bookmarkEnd w:id="110"/>
       <w:r>
         <w:t xml:space="preserve"> </w:t>
       </w:r>
@@ -39033,69 +38749,37 @@
           <w:rStyle w:val="normaltextrun"/>
           <w:bdr w:val="none" w:sz="0" w:space="0" w:color="auto" w:frame="1"/>
         </w:rPr>
-        <w:t xml:space="preserve">The date/time the unit back was back in service and available for response (finished with call, but not necessarily back </w:t>
-      </w:r>
-      <w:proofErr w:type="gramStart"/>
+        <w:t>The date/time the unit back was back in service and available for response (finished with call, but not necessarily back in home location).</w:t>
+      </w:r>
+      <w:r>
+        <w:t>”</w:t>
+      </w:r>
+    </w:p>
+    <w:p>
+      <w:pPr>
+        <w:ind w:left="0" w:right="682"/>
+      </w:pPr>
+    </w:p>
+    <w:p>
+      <w:pPr>
+        <w:ind w:left="0" w:right="682"/>
+      </w:pPr>
+      <w:r>
+        <w:rPr>
+          <w:b/>
+          <w:bCs/>
+        </w:rPr>
+        <w:t>New:</w:t>
+      </w:r>
+      <w:r>
+        <w:t xml:space="preserve"> “</w:t>
+      </w:r>
       <w:r>
         <w:rPr>
           <w:rStyle w:val="normaltextrun"/>
           <w:bdr w:val="none" w:sz="0" w:space="0" w:color="auto" w:frame="1"/>
         </w:rPr>
-        <w:t>in home</w:t>
-      </w:r>
-      <w:proofErr w:type="gramEnd"/>
-      <w:r>
-        <w:rPr>
-          <w:rStyle w:val="normaltextrun"/>
-          <w:bdr w:val="none" w:sz="0" w:space="0" w:color="auto" w:frame="1"/>
-        </w:rPr>
-        <w:t xml:space="preserve"> location).</w:t>
-      </w:r>
-      <w:r>
-        <w:t>”</w:t>
-      </w:r>
-    </w:p>
-    <w:p>
-      <w:pPr>
-        <w:ind w:left="0" w:right="682"/>
-      </w:pPr>
-    </w:p>
-    <w:p>
-      <w:pPr>
-        <w:ind w:left="0" w:right="682"/>
-      </w:pPr>
-      <w:r>
-        <w:rPr>
-          <w:b/>
-          <w:bCs/>
-        </w:rPr>
-        <w:t>New:</w:t>
-      </w:r>
-      <w:r>
-        <w:t xml:space="preserve"> “</w:t>
-      </w:r>
-      <w:r>
-        <w:rPr>
-          <w:rStyle w:val="normaltextrun"/>
-          <w:bdr w:val="none" w:sz="0" w:space="0" w:color="auto" w:frame="1"/>
-        </w:rPr>
-        <w:t xml:space="preserve">The date/time the unit was back in service and available for response (finished with call, but not necessarily back </w:t>
-      </w:r>
-      <w:proofErr w:type="gramStart"/>
-      <w:r>
-        <w:rPr>
-          <w:rStyle w:val="normaltextrun"/>
-          <w:bdr w:val="none" w:sz="0" w:space="0" w:color="auto" w:frame="1"/>
-        </w:rPr>
-        <w:t>in home</w:t>
-      </w:r>
-      <w:proofErr w:type="gramEnd"/>
-      <w:r>
-        <w:rPr>
-          <w:rStyle w:val="normaltextrun"/>
-          <w:bdr w:val="none" w:sz="0" w:space="0" w:color="auto" w:frame="1"/>
-        </w:rPr>
-        <w:t xml:space="preserve"> location).”</w:t>
+        <w:t>The date/time the unit was back in service and available for response (finished with call, but not necessarily back in home location).”</w:t>
       </w:r>
     </w:p>
     <w:p>
@@ -39124,7 +38808,7 @@
         </w:rPr>
         <w:t>JIRA ticket:</w:t>
       </w:r>
-      <w:hyperlink r:id="rId243">
+      <w:hyperlink r:id="rId235">
         <w:r>
           <w:t xml:space="preserve"> </w:t>
         </w:r>
@@ -39138,7 +38822,7 @@
         </w:rPr>
         <w:t xml:space="preserve"> </w:t>
       </w:r>
-      <w:hyperlink r:id="rId244" w:history="1">
+      <w:hyperlink r:id="rId236" w:history="1">
         <w:r>
           <w:rPr>
             <w:rStyle w:val="Hyperlink"/>
@@ -39275,13 +38959,13 @@
         <w:pStyle w:val="Heading1"/>
         <w:ind w:left="0"/>
       </w:pPr>
-      <w:bookmarkStart w:id="112" w:name="_Toc172282452"/>
+      <w:bookmarkStart w:id="111" w:name="_Toc172282452"/>
       <w:proofErr w:type="spellStart"/>
       <w:r>
         <w:lastRenderedPageBreak/>
         <w:t>eVitals</w:t>
       </w:r>
-      <w:bookmarkEnd w:id="112"/>
+      <w:bookmarkEnd w:id="111"/>
       <w:proofErr w:type="spellEnd"/>
       <w:r>
         <w:t xml:space="preserve"> </w:t>
@@ -39376,7 +39060,7 @@
               </wp:inline>
             </w:drawing>
           </mc:Choice>
-          <mc:Fallback xmlns:a="http://schemas.openxmlformats.org/drawingml/2006/main" xmlns:w16sdtdh="http://schemas.microsoft.com/office/word/2020/wordml/sdtdatahash" xmlns:w16du="http://schemas.microsoft.com/office/word/2023/wordml/word16du" xmlns:w16="http://schemas.microsoft.com/office/word/2018/wordml" xmlns:w16cex="http://schemas.microsoft.com/office/word/2018/wordml/cex" xmlns:oel="http://schemas.microsoft.com/office/2019/extlst">
+          <mc:Fallback xmlns:oel="http://schemas.microsoft.com/office/2019/extlst" xmlns:w16cex="http://schemas.microsoft.com/office/word/2018/wordml/cex" xmlns:w16="http://schemas.microsoft.com/office/word/2018/wordml" xmlns:w16du="http://schemas.microsoft.com/office/word/2023/wordml/word16du" xmlns:w16sdtdh="http://schemas.microsoft.com/office/word/2020/wordml/sdtdatahash" xmlns:a="http://schemas.openxmlformats.org/drawingml/2006/main">
             <w:pict>
               <v:group id="Group 133650" style="width:470.88pt;height:0.960022pt;mso-position-horizontal-relative:char;mso-position-vertical-relative:line" coordsize="59801,121">
                 <v:shape id="Shape 148733" style="position:absolute;width:59801;height:121;left:0;top:0;" coordsize="5980176,12192" path="m0,0l5980176,0l5980176,12192l0,12192l0,0">
@@ -39394,14 +39078,159 @@
         <w:pStyle w:val="Heading2"/>
         <w:ind w:left="0"/>
       </w:pPr>
-      <w:bookmarkStart w:id="113" w:name="_Toc172282453"/>
+      <w:bookmarkStart w:id="112" w:name="_Toc172282453"/>
+      <w:r>
+        <w:t>eVitals.29</w:t>
+      </w:r>
+    </w:p>
+    <w:p>
+      <w:pPr>
+        <w:spacing w:after="11"/>
+        <w:ind w:left="1" w:hanging="10"/>
+        <w:rPr>
+          <w:b/>
+        </w:rPr>
+      </w:pPr>
+      <w:r>
+        <w:rPr>
+          <w:b/>
+        </w:rPr>
+        <w:t>Update Name</w:t>
+      </w:r>
+    </w:p>
+    <w:p>
+      <w:pPr>
+        <w:spacing w:after="11"/>
+        <w:ind w:left="1" w:hanging="10"/>
+      </w:pPr>
+    </w:p>
+    <w:p>
+      <w:pPr>
+        <w:spacing w:after="11"/>
+        <w:ind w:left="1" w:hanging="10"/>
+      </w:pPr>
+      <w:r>
+        <w:rPr>
+          <w:b/>
+          <w:bCs/>
+        </w:rPr>
+        <w:t xml:space="preserve">Old </w:t>
+      </w:r>
+      <w:r>
+        <w:rPr>
+          <w:b/>
+          <w:bCs/>
+        </w:rPr>
+        <w:t>Name</w:t>
+      </w:r>
+      <w:r>
+        <w:t>: Stroke Scale Score</w:t>
+      </w:r>
+    </w:p>
+    <w:p>
+      <w:pPr>
+        <w:spacing w:after="11"/>
+        <w:ind w:left="1" w:hanging="10"/>
+      </w:pPr>
+      <w:r>
+        <w:rPr>
+          <w:b/>
+          <w:bCs/>
+        </w:rPr>
+        <w:t xml:space="preserve">New </w:t>
+      </w:r>
+      <w:r>
+        <w:rPr>
+          <w:b/>
+          <w:bCs/>
+        </w:rPr>
+        <w:t>Name</w:t>
+      </w:r>
+      <w:r>
+        <w:rPr>
+          <w:b/>
+          <w:bCs/>
+        </w:rPr>
+        <w:t>:</w:t>
+      </w:r>
+      <w:r>
+        <w:t xml:space="preserve"> Stroke Scale Result</w:t>
+      </w:r>
+    </w:p>
+    <w:p>
+      <w:pPr>
+        <w:spacing w:after="11"/>
+        <w:ind w:left="0" w:firstLine="0"/>
+      </w:pPr>
+    </w:p>
+    <w:p>
+      <w:pPr>
+        <w:shd w:val="clear" w:color="auto" w:fill="FFFFFF"/>
+        <w:spacing w:after="0" w:line="240" w:lineRule="auto"/>
+        <w:rPr>
+          <w:rFonts w:ascii="Segoe UI" w:eastAsia="Times New Roman" w:hAnsi="Segoe UI" w:cs="Segoe UI"/>
+          <w:color w:val="172B4D"/>
+          <w:sz w:val="21"/>
+          <w:szCs w:val="21"/>
+        </w:rPr>
+      </w:pPr>
+      <w:r>
+        <w:rPr>
+          <w:b/>
+        </w:rPr>
+        <w:t>JIRA ticket:</w:t>
+      </w:r>
+      <w:bookmarkStart w:id="113" w:name="_GoBack"/>
+      <w:bookmarkEnd w:id="113"/>
+      <w:r>
+        <w:fldChar w:fldCharType="begin"/>
+      </w:r>
+      <w:r>
+        <w:instrText xml:space="preserve"> HYPERLINK "https://jira.utahdcc.org/jira/browse/NEMPUB-109" \h </w:instrText>
+      </w:r>
+      <w:r>
+        <w:fldChar w:fldCharType="separate"/>
+      </w:r>
+      <w:r>
+        <w:t xml:space="preserve"> </w:t>
+      </w:r>
+      <w:r>
+        <w:fldChar w:fldCharType="end"/>
+      </w:r>
+      <w:hyperlink r:id="rId237" w:history="1">
+        <w:r>
+          <w:rPr>
+            <w:rStyle w:val="Hyperlink"/>
+            <w:rFonts w:ascii="Segoe UI" w:hAnsi="Segoe UI" w:cs="Segoe UI"/>
+            <w:color w:val="0052CC"/>
+            <w:sz w:val="21"/>
+            <w:szCs w:val="21"/>
+          </w:rPr>
+          <w:t>NEMPUB-668</w:t>
+        </w:r>
+      </w:hyperlink>
+    </w:p>
+    <w:p>
+      <w:pPr>
+        <w:pStyle w:val="Heading2"/>
+        <w:ind w:left="0"/>
+        <w:rPr>
+          <w:b/>
+        </w:rPr>
+      </w:pPr>
+    </w:p>
+    <w:p>
+      <w:pPr>
+        <w:pStyle w:val="Heading2"/>
+        <w:ind w:left="0"/>
+      </w:pPr>
       <w:r>
         <w:t>eVitals.</w:t>
       </w:r>
       <w:r>
         <w:t>30</w:t>
       </w:r>
-      <w:bookmarkEnd w:id="113"/>
+      <w:bookmarkEnd w:id="112"/>
     </w:p>
     <w:p>
       <w:pPr>
@@ -39665,7 +39494,7 @@
         </w:rPr>
         <w:t>JIRA ticket:</w:t>
       </w:r>
-      <w:hyperlink r:id="rId245">
+      <w:hyperlink r:id="rId238">
         <w:r>
           <w:t xml:space="preserve"> </w:t>
         </w:r>
@@ -39679,7 +39508,7 @@
         </w:rPr>
         <w:t xml:space="preserve"> </w:t>
       </w:r>
-      <w:hyperlink r:id="rId246" w:history="1">
+      <w:hyperlink r:id="rId239" w:history="1">
         <w:r>
           <w:rPr>
             <w:rStyle w:val="Hyperlink"/>
@@ -39700,7 +39529,7 @@
         </w:rPr>
         <w:t xml:space="preserve">   </w:t>
       </w:r>
-      <w:hyperlink r:id="rId247" w:history="1">
+      <w:hyperlink r:id="rId240" w:history="1">
         <w:r>
           <w:rPr>
             <w:rStyle w:val="Hyperlink"/>
@@ -39721,7 +39550,7 @@
         </w:rPr>
         <w:t xml:space="preserve">   </w:t>
       </w:r>
-      <w:hyperlink r:id="rId248" w:history="1">
+      <w:hyperlink r:id="rId241" w:history="1">
         <w:r>
           <w:rPr>
             <w:rStyle w:val="Hyperlink"/>
@@ -39745,14 +39574,26 @@
     </w:p>
     <w:p>
       <w:pPr>
+        <w:spacing w:after="160" w:line="278" w:lineRule="auto"/>
+        <w:ind w:left="0" w:firstLine="0"/>
+        <w:rPr>
+          <w:rFonts w:ascii="Cambria" w:eastAsia="Cambria" w:hAnsi="Cambria" w:cs="Cambria"/>
+          <w:color w:val="365F91"/>
+          <w:sz w:val="32"/>
+        </w:rPr>
+      </w:pPr>
+      <w:bookmarkStart w:id="114" w:name="_Toc172282454"/>
+      <w:r>
+        <w:br w:type="page"/>
+      </w:r>
+    </w:p>
+    <w:p>
+      <w:pPr>
         <w:pStyle w:val="Heading2"/>
         <w:ind w:left="0"/>
       </w:pPr>
       <w:r>
-        <w:t xml:space="preserve"> </w:t>
-      </w:r>
-      <w:bookmarkStart w:id="114" w:name="_Toc172282454"/>
-      <w:r>
+        <w:lastRenderedPageBreak/>
         <w:t>eVital</w:t>
       </w:r>
       <w:r>
@@ -40116,7 +39957,7 @@
         </w:rPr>
         <w:t>JIRA ticket:</w:t>
       </w:r>
-      <w:hyperlink r:id="rId249">
+      <w:hyperlink r:id="rId242">
         <w:r>
           <w:t xml:space="preserve"> </w:t>
         </w:r>
@@ -40130,7 +39971,7 @@
         </w:rPr>
         <w:t xml:space="preserve"> </w:t>
       </w:r>
-      <w:hyperlink r:id="rId250" w:history="1">
+      <w:hyperlink r:id="rId243" w:history="1">
         <w:r>
           <w:rPr>
             <w:rStyle w:val="Hyperlink"/>
@@ -40153,12 +39994,12 @@
       </w:r>
     </w:p>
     <w:sectPr>
-      <w:headerReference w:type="even" r:id="rId251"/>
-      <w:headerReference w:type="default" r:id="rId252"/>
-      <w:footerReference w:type="even" r:id="rId253"/>
-      <w:footerReference w:type="default" r:id="rId254"/>
-      <w:headerReference w:type="first" r:id="rId255"/>
-      <w:footerReference w:type="first" r:id="rId256"/>
+      <w:headerReference w:type="even" r:id="rId244"/>
+      <w:headerReference w:type="default" r:id="rId245"/>
+      <w:footerReference w:type="even" r:id="rId246"/>
+      <w:footerReference w:type="default" r:id="rId247"/>
+      <w:headerReference w:type="first" r:id="rId248"/>
+      <w:footerReference w:type="first" r:id="rId249"/>
       <w:pgSz w:w="12240" w:h="15840"/>
       <w:pgMar w:top="1445" w:right="1446" w:bottom="1460" w:left="1439" w:header="720" w:footer="721" w:gutter="0"/>
       <w:cols w:space="720"/>
@@ -41625,7 +41466,7 @@
             </wp:anchor>
           </w:drawing>
         </mc:Choice>
-        <mc:Fallback xmlns:a="http://schemas.openxmlformats.org/drawingml/2006/main" xmlns:w16sdtdh="http://schemas.microsoft.com/office/word/2020/wordml/sdtdatahash" xmlns:w16du="http://schemas.microsoft.com/office/word/2023/wordml/word16du" xmlns:w16="http://schemas.microsoft.com/office/word/2018/wordml" xmlns:w16cex="http://schemas.microsoft.com/office/word/2018/wordml/cex" xmlns:oel="http://schemas.microsoft.com/office/2019/extlst">
+        <mc:Fallback xmlns:oel="http://schemas.microsoft.com/office/2019/extlst" xmlns:w16cex="http://schemas.microsoft.com/office/word/2018/wordml/cex" xmlns:w16="http://schemas.microsoft.com/office/word/2018/wordml" xmlns:w16du="http://schemas.microsoft.com/office/word/2023/wordml/word16du" xmlns:w16sdtdh="http://schemas.microsoft.com/office/word/2020/wordml/sdtdatahash" xmlns:a="http://schemas.openxmlformats.org/drawingml/2006/main">
           <w:pict>
             <v:group id="Group 138329" style="width:470.88pt;height:0.960022pt;position:absolute;mso-position-horizontal-relative:page;mso-position-horizontal:absolute;margin-left:70.56pt;mso-position-vertical-relative:page;margin-top:111pt;" coordsize="59801,121">
               <v:shape id="Shape 148771" style="position:absolute;width:59801;height:121;left:0;top:0;" coordsize="5980176,12192" path="m0,0l5980176,0l5980176,12192l0,12192l0,0">
@@ -41818,7 +41659,7 @@
             </wp:anchor>
           </w:drawing>
         </mc:Choice>
-        <mc:Fallback xmlns:a="http://schemas.openxmlformats.org/drawingml/2006/main" xmlns:w16sdtdh="http://schemas.microsoft.com/office/word/2020/wordml/sdtdatahash" xmlns:w16du="http://schemas.microsoft.com/office/word/2023/wordml/word16du" xmlns:w16="http://schemas.microsoft.com/office/word/2018/wordml" xmlns:w16cex="http://schemas.microsoft.com/office/word/2018/wordml/cex" xmlns:oel="http://schemas.microsoft.com/office/2019/extlst">
+        <mc:Fallback xmlns:oel="http://schemas.microsoft.com/office/2019/extlst" xmlns:w16cex="http://schemas.microsoft.com/office/word/2018/wordml/cex" xmlns:w16="http://schemas.microsoft.com/office/word/2018/wordml" xmlns:w16du="http://schemas.microsoft.com/office/word/2023/wordml/word16du" xmlns:w16sdtdh="http://schemas.microsoft.com/office/word/2020/wordml/sdtdatahash" xmlns:a="http://schemas.openxmlformats.org/drawingml/2006/main">
           <w:pict>
             <v:group id="Group 138065" style="width:470.88pt;height:0.960022pt;position:absolute;mso-position-horizontal-relative:page;mso-position-horizontal:absolute;margin-left:70.56pt;mso-position-vertical-relative:page;margin-top:111pt;" coordsize="59801,121">
               <v:shape id="Shape 148753" style="position:absolute;width:59801;height:121;left:0;top:0;" coordsize="5980176,12192" path="m0,0l5980176,0l5980176,12192l0,12192l0,0">
@@ -42267,7 +42108,7 @@
   <w:style w:type="paragraph" w:default="1" w:styleId="Normal">
     <w:name w:val="Normal"/>
     <w:qFormat/>
-    <w:rsid w:val="00B578EF"/>
+    <w:rsid w:val="00DD15F7"/>
     <w:pPr>
       <w:spacing w:after="6" w:line="248" w:lineRule="auto"/>
       <w:ind w:left="11" w:hanging="9"/>
@@ -42386,6 +42227,7 @@
   <w:style w:type="character" w:customStyle="1" w:styleId="Heading2Char">
     <w:name w:val="Heading 2 Char"/>
     <w:link w:val="Heading2"/>
+    <w:uiPriority w:val="9"/>
     <w:rPr>
       <w:rFonts w:ascii="Cambria" w:eastAsia="Cambria" w:hAnsi="Cambria" w:cs="Cambria"/>
       <w:color w:val="365F91"/>

</xml_diff>

<commit_message>
NEMPUB-668: Modify name of eVitals.34 and add a PN to it
</commit_message>
<xml_diff>
--- a/DataDictionary/ChangeLog.docx
+++ b/DataDictionary/ChangeLog.docx
@@ -200,7 +200,7 @@
               </wp:inline>
             </w:drawing>
           </mc:Choice>
-          <mc:Fallback xmlns:oel="http://schemas.microsoft.com/office/2019/extlst" xmlns:w16cex="http://schemas.microsoft.com/office/word/2018/wordml/cex" xmlns:w16="http://schemas.microsoft.com/office/word/2018/wordml" xmlns:w16du="http://schemas.microsoft.com/office/word/2023/wordml/word16du" xmlns:w16sdtdh="http://schemas.microsoft.com/office/word/2020/wordml/sdtdatahash" xmlns:a="http://schemas.openxmlformats.org/drawingml/2006/main">
+          <mc:Fallback xmlns:a="http://schemas.openxmlformats.org/drawingml/2006/main" xmlns:w16sdtdh="http://schemas.microsoft.com/office/word/2020/wordml/sdtdatahash" xmlns:w16du="http://schemas.microsoft.com/office/word/2023/wordml/word16du" xmlns:w16="http://schemas.microsoft.com/office/word/2018/wordml" xmlns:w16cex="http://schemas.microsoft.com/office/word/2018/wordml/cex" xmlns:oel="http://schemas.microsoft.com/office/2019/extlst">
             <w:pict>
               <v:group id="Group 104019" style="width:470.88pt;height:0.959015pt;mso-position-horizontal-relative:char;mso-position-vertical-relative:line" coordsize="59801,121">
                 <v:shape id="Shape 146281" style="position:absolute;width:59801;height:121;left:0;top:0;" coordsize="5980176,12179" path="m0,0l5980176,0l5980176,12179l0,12179l0,0">
@@ -411,7 +411,7 @@
               </wp:inline>
             </w:drawing>
           </mc:Choice>
-          <mc:Fallback xmlns:oel="http://schemas.microsoft.com/office/2019/extlst" xmlns:w16cex="http://schemas.microsoft.com/office/word/2018/wordml/cex" xmlns:w16="http://schemas.microsoft.com/office/word/2018/wordml" xmlns:w16du="http://schemas.microsoft.com/office/word/2023/wordml/word16du" xmlns:w16sdtdh="http://schemas.microsoft.com/office/word/2020/wordml/sdtdatahash" xmlns:a="http://schemas.openxmlformats.org/drawingml/2006/main">
+          <mc:Fallback xmlns:a="http://schemas.openxmlformats.org/drawingml/2006/main" xmlns:w16sdtdh="http://schemas.microsoft.com/office/word/2020/wordml/sdtdatahash" xmlns:w16du="http://schemas.microsoft.com/office/word/2023/wordml/word16du" xmlns:w16="http://schemas.microsoft.com/office/word/2018/wordml" xmlns:w16cex="http://schemas.microsoft.com/office/word/2018/wordml/cex" xmlns:oel="http://schemas.microsoft.com/office/2019/extlst">
             <w:pict>
               <v:group id="Group 105367" style="width:470.88pt;height:0.960022pt;mso-position-horizontal-relative:char;mso-position-vertical-relative:line" coordsize="59801,121">
                 <v:shape id="Shape 146283" style="position:absolute;width:59801;height:121;left:0;top:0;" coordsize="5980176,12192" path="m0,0l5980176,0l5980176,12192l0,12192l0,0">
@@ -930,7 +930,6 @@
           <w:docPartGallery w:val="Table of Contents"/>
         </w:docPartObj>
       </w:sdtPr>
-      <w:sdtEndPr/>
       <w:sdtContent>
         <w:p>
           <w:pPr>
@@ -1035,7 +1034,7 @@
                   </wp:inline>
                 </w:drawing>
               </mc:Choice>
-              <mc:Fallback xmlns:oel="http://schemas.microsoft.com/office/2019/extlst" xmlns:w16cex="http://schemas.microsoft.com/office/word/2018/wordml/cex" xmlns:w16="http://schemas.microsoft.com/office/word/2018/wordml" xmlns:w16du="http://schemas.microsoft.com/office/word/2023/wordml/word16du" xmlns:w16sdtdh="http://schemas.microsoft.com/office/word/2020/wordml/sdtdatahash" xmlns:a="http://schemas.openxmlformats.org/drawingml/2006/main">
+              <mc:Fallback xmlns:a="http://schemas.openxmlformats.org/drawingml/2006/main" xmlns:w16sdtdh="http://schemas.microsoft.com/office/word/2020/wordml/sdtdatahash" xmlns:w16du="http://schemas.microsoft.com/office/word/2023/wordml/word16du" xmlns:w16="http://schemas.microsoft.com/office/word/2018/wordml" xmlns:w16cex="http://schemas.microsoft.com/office/word/2018/wordml/cex" xmlns:oel="http://schemas.microsoft.com/office/2019/extlst">
                 <w:pict>
                   <v:group id="Group 104091" style="width:470.88pt;height:0.960022pt;mso-position-horizontal-relative:char;mso-position-vertical-relative:line" coordsize="59801,121">
                     <v:shape id="Shape 146285" style="position:absolute;width:59801;height:121;left:0;top:0;" coordsize="5980176,12192" path="m0,0l5980176,0l5980176,12192l0,12192l0,0">
@@ -9651,7 +9650,7 @@
               </wp:inline>
             </w:drawing>
           </mc:Choice>
-          <mc:Fallback xmlns:oel="http://schemas.microsoft.com/office/2019/extlst" xmlns:w16cex="http://schemas.microsoft.com/office/word/2018/wordml/cex" xmlns:w16="http://schemas.microsoft.com/office/word/2018/wordml" xmlns:w16du="http://schemas.microsoft.com/office/word/2023/wordml/word16du" xmlns:w16sdtdh="http://schemas.microsoft.com/office/word/2020/wordml/sdtdatahash" xmlns:a="http://schemas.openxmlformats.org/drawingml/2006/main">
+          <mc:Fallback xmlns:a="http://schemas.openxmlformats.org/drawingml/2006/main" xmlns:w16sdtdh="http://schemas.microsoft.com/office/word/2020/wordml/sdtdatahash" xmlns:w16du="http://schemas.microsoft.com/office/word/2023/wordml/word16du" xmlns:w16="http://schemas.microsoft.com/office/word/2018/wordml" xmlns:w16cex="http://schemas.microsoft.com/office/word/2018/wordml/cex" xmlns:oel="http://schemas.microsoft.com/office/2019/extlst">
             <w:pict>
               <v:group id="Group 125144" style="width:470.88pt;height:0.960022pt;mso-position-horizontal-relative:char;mso-position-vertical-relative:line" coordsize="59801,121">
                 <v:shape id="Shape 148703" style="position:absolute;width:59801;height:121;left:0;top:0;" coordsize="5980176,12192" path="m0,0l5980176,0l5980176,12192l0,12192l0,0">
@@ -13236,7 +13235,7 @@
               </wp:inline>
             </w:drawing>
           </mc:Choice>
-          <mc:Fallback xmlns:oel="http://schemas.microsoft.com/office/2019/extlst" xmlns:w16cex="http://schemas.microsoft.com/office/word/2018/wordml/cex" xmlns:w16="http://schemas.microsoft.com/office/word/2018/wordml" xmlns:w16du="http://schemas.microsoft.com/office/word/2023/wordml/word16du" xmlns:w16sdtdh="http://schemas.microsoft.com/office/word/2020/wordml/sdtdatahash" xmlns:a="http://schemas.openxmlformats.org/drawingml/2006/main">
+          <mc:Fallback xmlns:a="http://schemas.openxmlformats.org/drawingml/2006/main" xmlns:w16sdtdh="http://schemas.microsoft.com/office/word/2020/wordml/sdtdatahash" xmlns:w16du="http://schemas.microsoft.com/office/word/2023/wordml/word16du" xmlns:w16="http://schemas.microsoft.com/office/word/2018/wordml" xmlns:w16cex="http://schemas.microsoft.com/office/word/2018/wordml/cex" xmlns:oel="http://schemas.microsoft.com/office/2019/extlst">
             <w:pict>
               <v:group id="Group 105884" style="width:470.88pt;height:0.960022pt;mso-position-horizontal-relative:char;mso-position-vertical-relative:line" coordsize="59801,121">
                 <v:shape id="Shape 148705" style="position:absolute;width:59801;height:121;left:0;top:0;" coordsize="5980176,12192" path="m0,0l5980176,0l5980176,12192l0,12192l0,0">
@@ -14716,7 +14715,7 @@
               </wp:inline>
             </w:drawing>
           </mc:Choice>
-          <mc:Fallback xmlns:oel="http://schemas.microsoft.com/office/2019/extlst" xmlns:w16cex="http://schemas.microsoft.com/office/word/2018/wordml/cex" xmlns:w16="http://schemas.microsoft.com/office/word/2018/wordml" xmlns:w16du="http://schemas.microsoft.com/office/word/2023/wordml/word16du" xmlns:w16sdtdh="http://schemas.microsoft.com/office/word/2020/wordml/sdtdatahash" xmlns:a="http://schemas.openxmlformats.org/drawingml/2006/main">
+          <mc:Fallback xmlns:a="http://schemas.openxmlformats.org/drawingml/2006/main" xmlns:w16sdtdh="http://schemas.microsoft.com/office/word/2020/wordml/sdtdatahash" xmlns:w16du="http://schemas.microsoft.com/office/word/2023/wordml/word16du" xmlns:w16="http://schemas.microsoft.com/office/word/2018/wordml" xmlns:w16cex="http://schemas.microsoft.com/office/word/2018/wordml/cex" xmlns:oel="http://schemas.microsoft.com/office/2019/extlst">
             <w:pict>
               <v:group id="Group 106148" style="width:470.88pt;height:0.960022pt;mso-position-horizontal-relative:char;mso-position-vertical-relative:line" coordsize="59801,121">
                 <v:shape id="Shape 148707" style="position:absolute;width:59801;height:121;left:0;top:0;" coordsize="5980176,12192" path="m0,0l5980176,0l5980176,12192l0,12192l0,0">
@@ -19444,22 +19443,11 @@
         </w:rPr>
         <w:t>JIRA ticket:</w:t>
       </w:r>
-      <w:r>
-        <w:fldChar w:fldCharType="begin"/>
-      </w:r>
-      <w:r>
-        <w:instrText xml:space="preserve"> HYPERLINK "https://jira.utahdcc.org/jira/browse/NEMPUB-117" \h </w:instrText>
-      </w:r>
-      <w:r>
-        <w:fldChar w:fldCharType="separate"/>
-      </w:r>
-      <w:r>
-        <w:fldChar w:fldCharType="end"/>
-      </w:r>
-      <w:r>
-        <w:t xml:space="preserve"> </w:t>
-      </w:r>
-      <w:hyperlink r:id="rId73" w:history="1">
+      <w:hyperlink r:id="rId73"/>
+      <w:r>
+        <w:t xml:space="preserve"> </w:t>
+      </w:r>
+      <w:hyperlink r:id="rId74" w:history="1">
         <w:r>
           <w:rPr>
             <w:rStyle w:val="Hyperlink"/>
@@ -19542,7 +19530,7 @@
         </w:rPr>
         <w:t xml:space="preserve"> </w:t>
       </w:r>
-      <w:hyperlink r:id="rId74" w:history="1">
+      <w:hyperlink r:id="rId75" w:history="1">
         <w:r>
           <w:rPr>
             <w:rStyle w:val="Hyperlink"/>
@@ -19584,7 +19572,7 @@
         </w:rPr>
         <w:t xml:space="preserve">Who Initiated CPR as defined by CARES in the CARES Data Dictionary: </w:t>
       </w:r>
-      <w:hyperlink r:id="rId75" w:history="1">
+      <w:hyperlink r:id="rId76" w:history="1">
         <w:r>
           <w:rPr>
             <w:rStyle w:val="Hyperlink"/>
@@ -19632,7 +19620,7 @@
         </w:rPr>
         <w:t>JIRA ticket:</w:t>
       </w:r>
-      <w:hyperlink r:id="rId76">
+      <w:hyperlink r:id="rId77">
         <w:r>
           <w:t xml:space="preserve"> </w:t>
         </w:r>
@@ -19646,7 +19634,7 @@
         </w:rPr>
         <w:t xml:space="preserve"> </w:t>
       </w:r>
-      <w:hyperlink r:id="rId77" w:history="1">
+      <w:hyperlink r:id="rId78" w:history="1">
         <w:r>
           <w:rPr>
             <w:rStyle w:val="Hyperlink"/>
@@ -19760,7 +19748,7 @@
         </w:rPr>
         <w:t xml:space="preserve"> </w:t>
       </w:r>
-      <w:hyperlink r:id="rId78" w:history="1">
+      <w:hyperlink r:id="rId79" w:history="1">
         <w:r>
           <w:rPr>
             <w:rStyle w:val="Hyperlink"/>
@@ -19819,7 +19807,7 @@
         </w:rPr>
         <w:t xml:space="preserve"> </w:t>
       </w:r>
-      <w:hyperlink r:id="rId79" w:history="1">
+      <w:hyperlink r:id="rId80" w:history="1">
         <w:r>
           <w:rPr>
             <w:rStyle w:val="Hyperlink"/>
@@ -19859,12 +19847,12 @@
       <w:r>
         <w:t xml:space="preserve"> </w:t>
       </w:r>
-      <w:hyperlink r:id="rId80">
+      <w:hyperlink r:id="rId81">
         <w:r>
           <w:t xml:space="preserve"> </w:t>
         </w:r>
       </w:hyperlink>
-      <w:hyperlink r:id="rId81" w:history="1">
+      <w:hyperlink r:id="rId82" w:history="1">
         <w:r>
           <w:rPr>
             <w:rStyle w:val="Hyperlink"/>
@@ -19967,7 +19955,7 @@
         </w:rPr>
         <w:t xml:space="preserve"> </w:t>
       </w:r>
-      <w:hyperlink r:id="rId82" w:history="1">
+      <w:hyperlink r:id="rId83" w:history="1">
         <w:r>
           <w:rPr>
             <w:rStyle w:val="Hyperlink"/>
@@ -20019,7 +20007,7 @@
         </w:rPr>
         <w:t xml:space="preserve"> </w:t>
       </w:r>
-      <w:hyperlink r:id="rId83" w:history="1">
+      <w:hyperlink r:id="rId84" w:history="1">
         <w:r>
           <w:rPr>
             <w:rStyle w:val="Hyperlink"/>
@@ -20070,7 +20058,7 @@
         </w:rPr>
         <w:t xml:space="preserve">: </w:t>
       </w:r>
-      <w:hyperlink r:id="rId84" w:history="1">
+      <w:hyperlink r:id="rId85" w:history="1">
         <w:r>
           <w:rPr>
             <w:rStyle w:val="Hyperlink"/>
@@ -20569,7 +20557,7 @@
         </w:rPr>
         <w:t xml:space="preserve">: </w:t>
       </w:r>
-      <w:hyperlink r:id="rId85" w:history="1">
+      <w:hyperlink r:id="rId86" w:history="1">
         <w:r>
           <w:rPr>
             <w:rStyle w:val="Hyperlink"/>
@@ -20920,7 +20908,7 @@
         </w:rPr>
         <w:t xml:space="preserve"> </w:t>
       </w:r>
-      <w:hyperlink r:id="rId86" w:history="1">
+      <w:hyperlink r:id="rId87" w:history="1">
         <w:r>
           <w:rPr>
             <w:rStyle w:val="Hyperlink"/>
@@ -21039,7 +21027,7 @@
           <w:bCs/>
         </w:rPr>
       </w:pPr>
-      <w:hyperlink r:id="rId87" w:history="1">
+      <w:hyperlink r:id="rId88" w:history="1">
         <w:r>
           <w:rPr>
             <w:rStyle w:val="Hyperlink"/>
@@ -21093,7 +21081,7 @@
           <w:bCs/>
         </w:rPr>
       </w:pPr>
-      <w:hyperlink r:id="rId88" w:history="1">
+      <w:hyperlink r:id="rId89" w:history="1">
         <w:r>
           <w:rPr>
             <w:rStyle w:val="Hyperlink"/>
@@ -21140,7 +21128,7 @@
         </w:rPr>
         <w:t xml:space="preserve"> </w:t>
       </w:r>
-      <w:hyperlink r:id="rId89" w:history="1">
+      <w:hyperlink r:id="rId90" w:history="1">
         <w:r>
           <w:rPr>
             <w:rStyle w:val="Hyperlink"/>
@@ -21158,12 +21146,12 @@
         <w:spacing w:after="0" w:line="259" w:lineRule="auto"/>
         <w:ind w:left="0" w:firstLine="0"/>
         <w:sectPr>
-          <w:headerReference w:type="even" r:id="rId90"/>
-          <w:headerReference w:type="default" r:id="rId91"/>
-          <w:footerReference w:type="even" r:id="rId92"/>
-          <w:footerReference w:type="default" r:id="rId93"/>
-          <w:headerReference w:type="first" r:id="rId94"/>
-          <w:footerReference w:type="first" r:id="rId95"/>
+          <w:headerReference w:type="even" r:id="rId91"/>
+          <w:headerReference w:type="default" r:id="rId92"/>
+          <w:footerReference w:type="even" r:id="rId93"/>
+          <w:footerReference w:type="default" r:id="rId94"/>
+          <w:headerReference w:type="first" r:id="rId95"/>
+          <w:footerReference w:type="first" r:id="rId96"/>
           <w:pgSz w:w="12240" w:h="15840"/>
           <w:pgMar w:top="1529" w:right="1885" w:bottom="1350" w:left="1440" w:header="2016" w:footer="720" w:gutter="0"/>
           <w:cols w:space="720"/>
@@ -21434,7 +21422,7 @@
         </w:rPr>
         <w:t>JIRA ticket:</w:t>
       </w:r>
-      <w:hyperlink r:id="rId96">
+      <w:hyperlink r:id="rId97">
         <w:r>
           <w:rPr>
             <w:szCs w:val="22"/>
@@ -21449,7 +21437,7 @@
         </w:rPr>
         <w:t xml:space="preserve"> </w:t>
       </w:r>
-      <w:hyperlink r:id="rId97" w:history="1">
+      <w:hyperlink r:id="rId98" w:history="1">
         <w:r>
           <w:rPr>
             <w:rStyle w:val="Hyperlink"/>
@@ -21629,7 +21617,7 @@
         </w:rPr>
         <w:t>JIRA ticket:</w:t>
       </w:r>
-      <w:hyperlink r:id="rId98">
+      <w:hyperlink r:id="rId99">
         <w:r>
           <w:t xml:space="preserve"> </w:t>
         </w:r>
@@ -21643,7 +21631,7 @@
         </w:rPr>
         <w:t xml:space="preserve"> </w:t>
       </w:r>
-      <w:hyperlink r:id="rId99" w:history="1">
+      <w:hyperlink r:id="rId100" w:history="1">
         <w:r>
           <w:rPr>
             <w:rStyle w:val="Hyperlink"/>
@@ -21797,22 +21785,11 @@
         </w:rPr>
         <w:t>JIRA ticket:</w:t>
       </w:r>
-      <w:r>
-        <w:fldChar w:fldCharType="begin"/>
-      </w:r>
-      <w:r>
-        <w:instrText xml:space="preserve"> HYPERLINK "https://jira.utahdcc.org/jira/browse/NEMPUB-138" \h </w:instrText>
-      </w:r>
-      <w:r>
-        <w:fldChar w:fldCharType="separate"/>
-      </w:r>
-      <w:r>
-        <w:fldChar w:fldCharType="end"/>
-      </w:r>
-      <w:r>
-        <w:t xml:space="preserve"> </w:t>
-      </w:r>
-      <w:hyperlink r:id="rId100" w:history="1">
+      <w:hyperlink r:id="rId101"/>
+      <w:r>
+        <w:t xml:space="preserve"> </w:t>
+      </w:r>
+      <w:hyperlink r:id="rId102" w:history="1">
         <w:r>
           <w:rPr>
             <w:rStyle w:val="Hyperlink"/>
@@ -21926,22 +21903,11 @@
         </w:rPr>
         <w:t>JIRA ticket:</w:t>
       </w:r>
-      <w:r>
-        <w:fldChar w:fldCharType="begin"/>
-      </w:r>
-      <w:r>
-        <w:instrText xml:space="preserve"> HYPERLINK "https://jira.utahdcc.org/jira/browse/NEMPUB-138" \h </w:instrText>
-      </w:r>
-      <w:r>
-        <w:fldChar w:fldCharType="separate"/>
-      </w:r>
-      <w:r>
-        <w:fldChar w:fldCharType="end"/>
-      </w:r>
-      <w:r>
-        <w:t xml:space="preserve"> </w:t>
-      </w:r>
-      <w:hyperlink r:id="rId101" w:history="1">
+      <w:hyperlink r:id="rId103"/>
+      <w:r>
+        <w:t xml:space="preserve"> </w:t>
+      </w:r>
+      <w:hyperlink r:id="rId104" w:history="1">
         <w:r>
           <w:rPr>
             <w:rStyle w:val="Hyperlink"/>
@@ -22220,7 +22186,7 @@
         </w:rPr>
         <w:t>JIRA ticket:</w:t>
       </w:r>
-      <w:hyperlink r:id="rId102">
+      <w:hyperlink r:id="rId105">
         <w:r>
           <w:t xml:space="preserve"> </w:t>
         </w:r>
@@ -22234,7 +22200,7 @@
         </w:rPr>
         <w:t xml:space="preserve"> </w:t>
       </w:r>
-      <w:hyperlink r:id="rId103" w:history="1">
+      <w:hyperlink r:id="rId106" w:history="1">
         <w:r>
           <w:rPr>
             <w:rStyle w:val="Hyperlink"/>
@@ -22322,7 +22288,7 @@
         </w:rPr>
         <w:t>"http://www.nhtsa.gov/people/injury/ems/emscorecontent/images/EMSCoreContent.pdf" target="_blank"&gt;</w:t>
       </w:r>
-      <w:hyperlink r:id="rId104" w:history="1">
+      <w:hyperlink r:id="rId107" w:history="1">
         <w:r>
           <w:rPr>
             <w:rStyle w:val="Hyperlink"/>
@@ -22419,7 +22385,7 @@
         </w:rPr>
         <w:t>JIRA ticket:</w:t>
       </w:r>
-      <w:hyperlink r:id="rId105">
+      <w:hyperlink r:id="rId108">
         <w:r>
           <w:rPr>
             <w:szCs w:val="22"/>
@@ -22434,7 +22400,7 @@
         </w:rPr>
         <w:t xml:space="preserve"> </w:t>
       </w:r>
-      <w:hyperlink r:id="rId106" w:history="1">
+      <w:hyperlink r:id="rId109" w:history="1">
         <w:r>
           <w:rPr>
             <w:rStyle w:val="Hyperlink"/>
@@ -22673,7 +22639,7 @@
       <w:r>
         <w:t xml:space="preserve"> </w:t>
       </w:r>
-      <w:hyperlink r:id="rId107" w:history="1">
+      <w:hyperlink r:id="rId110" w:history="1">
         <w:r>
           <w:rPr>
             <w:rStyle w:val="Hyperlink"/>
@@ -22865,25 +22831,11 @@
         </w:rPr>
         <w:t>JIRA ticket:</w:t>
       </w:r>
-      <w:r>
-        <w:fldChar w:fldCharType="begin"/>
-      </w:r>
-      <w:r>
-        <w:instrText xml:space="preserve"> HYPERLINK </w:instrText>
-      </w:r>
-      <w:r>
-        <w:instrText xml:space="preserve">"https://jira.utahdcc.org/jira/browse/NEMPUB-90" \h </w:instrText>
-      </w:r>
-      <w:r>
-        <w:fldChar w:fldCharType="separate"/>
-      </w:r>
-      <w:r>
-        <w:fldChar w:fldCharType="end"/>
-      </w:r>
-      <w:r>
-        <w:t xml:space="preserve"> </w:t>
-      </w:r>
-      <w:hyperlink r:id="rId108" w:history="1">
+      <w:hyperlink r:id="rId111"/>
+      <w:r>
+        <w:t xml:space="preserve"> </w:t>
+      </w:r>
+      <w:hyperlink r:id="rId112" w:history="1">
         <w:r>
           <w:rPr>
             <w:rStyle w:val="Hyperlink"/>
@@ -23099,7 +23051,7 @@
       <w:r>
         <w:t xml:space="preserve"> </w:t>
       </w:r>
-      <w:hyperlink r:id="rId109" w:history="1">
+      <w:hyperlink r:id="rId113" w:history="1">
         <w:r>
           <w:rPr>
             <w:rStyle w:val="Hyperlink"/>
@@ -23266,7 +23218,7 @@
         </w:rPr>
         <w:t>JIRA ticket:</w:t>
       </w:r>
-      <w:hyperlink r:id="rId110">
+      <w:hyperlink r:id="rId114">
         <w:r>
           <w:t xml:space="preserve"> </w:t>
         </w:r>
@@ -23280,7 +23232,7 @@
         </w:rPr>
         <w:t xml:space="preserve"> </w:t>
       </w:r>
-      <w:hyperlink r:id="rId111" w:history="1">
+      <w:hyperlink r:id="rId115" w:history="1">
         <w:r>
           <w:rPr>
             <w:rStyle w:val="Hyperlink"/>
@@ -23617,7 +23569,7 @@
         </w:rPr>
         <w:t>JIRA ticket:</w:t>
       </w:r>
-      <w:hyperlink r:id="rId112">
+      <w:hyperlink r:id="rId116">
         <w:r>
           <w:t xml:space="preserve"> </w:t>
         </w:r>
@@ -23631,7 +23583,7 @@
         </w:rPr>
         <w:t xml:space="preserve"> </w:t>
       </w:r>
-      <w:hyperlink r:id="rId113" w:history="1">
+      <w:hyperlink r:id="rId117" w:history="1">
         <w:r>
           <w:rPr>
             <w:rStyle w:val="Hyperlink"/>
@@ -23834,7 +23786,7 @@
         </w:rPr>
         <w:t>JIRA ticket:</w:t>
       </w:r>
-      <w:hyperlink r:id="rId114">
+      <w:hyperlink r:id="rId118">
         <w:r>
           <w:t xml:space="preserve"> </w:t>
         </w:r>
@@ -23848,7 +23800,7 @@
         </w:rPr>
         <w:t xml:space="preserve"> </w:t>
       </w:r>
-      <w:hyperlink r:id="rId115" w:history="1">
+      <w:hyperlink r:id="rId119" w:history="1">
         <w:r>
           <w:rPr>
             <w:rStyle w:val="Hyperlink"/>
@@ -23972,7 +23924,7 @@
         <w:lastRenderedPageBreak/>
         <w:t>JIRA ticket:</w:t>
       </w:r>
-      <w:hyperlink r:id="rId116">
+      <w:hyperlink r:id="rId120">
         <w:r>
           <w:t xml:space="preserve"> </w:t>
         </w:r>
@@ -23986,7 +23938,7 @@
         </w:rPr>
         <w:t xml:space="preserve"> </w:t>
       </w:r>
-      <w:hyperlink r:id="rId117" w:history="1">
+      <w:hyperlink r:id="rId121" w:history="1">
         <w:r>
           <w:rPr>
             <w:rStyle w:val="Hyperlink"/>
@@ -24254,7 +24206,7 @@
         </w:rPr>
         <w:t>JIRA ticket:</w:t>
       </w:r>
-      <w:hyperlink r:id="rId118">
+      <w:hyperlink r:id="rId122">
         <w:r>
           <w:t xml:space="preserve"> </w:t>
         </w:r>
@@ -24268,7 +24220,7 @@
         </w:rPr>
         <w:t xml:space="preserve"> </w:t>
       </w:r>
-      <w:hyperlink r:id="rId119" w:history="1">
+      <w:hyperlink r:id="rId123" w:history="1">
         <w:r>
           <w:rPr>
             <w:rStyle w:val="Hyperlink"/>
@@ -24447,7 +24399,7 @@
         </w:rPr>
         <w:t>JIRA ticket:</w:t>
       </w:r>
-      <w:hyperlink r:id="rId120">
+      <w:hyperlink r:id="rId124">
         <w:r>
           <w:t xml:space="preserve"> </w:t>
         </w:r>
@@ -24461,7 +24413,7 @@
         </w:rPr>
         <w:t xml:space="preserve"> </w:t>
       </w:r>
-      <w:hyperlink r:id="rId121" w:history="1">
+      <w:hyperlink r:id="rId125" w:history="1">
         <w:r>
           <w:rPr>
             <w:rStyle w:val="Hyperlink"/>
@@ -24656,7 +24608,7 @@
         </w:rPr>
         <w:t>JIRA ticket:</w:t>
       </w:r>
-      <w:hyperlink r:id="rId122">
+      <w:hyperlink r:id="rId126">
         <w:r>
           <w:t xml:space="preserve"> </w:t>
         </w:r>
@@ -24670,7 +24622,7 @@
         </w:rPr>
         <w:t xml:space="preserve"> </w:t>
       </w:r>
-      <w:hyperlink r:id="rId123" w:history="1">
+      <w:hyperlink r:id="rId127" w:history="1">
         <w:r>
           <w:rPr>
             <w:rStyle w:val="Hyperlink"/>
@@ -24846,7 +24798,7 @@
               </wp:inline>
             </w:drawing>
           </mc:Choice>
-          <mc:Fallback xmlns:oel="http://schemas.microsoft.com/office/2019/extlst" xmlns:w16cex="http://schemas.microsoft.com/office/word/2018/wordml/cex" xmlns:w16="http://schemas.microsoft.com/office/word/2018/wordml" xmlns:w16du="http://schemas.microsoft.com/office/word/2023/wordml/word16du" xmlns:w16sdtdh="http://schemas.microsoft.com/office/word/2020/wordml/sdtdatahash" xmlns:a="http://schemas.openxmlformats.org/drawingml/2006/main">
+          <mc:Fallback xmlns:a="http://schemas.openxmlformats.org/drawingml/2006/main" xmlns:w16sdtdh="http://schemas.microsoft.com/office/word/2020/wordml/sdtdatahash" xmlns:w16du="http://schemas.microsoft.com/office/word/2023/wordml/word16du" xmlns:w16="http://schemas.microsoft.com/office/word/2018/wordml" xmlns:w16cex="http://schemas.microsoft.com/office/word/2018/wordml/cex" xmlns:oel="http://schemas.microsoft.com/office/2019/extlst">
             <w:pict>
               <v:group id="Group 120855" style="width:470.88pt;height:0.960022pt;mso-position-horizontal-relative:char;mso-position-vertical-relative:line" coordsize="59801,121">
                 <v:shape id="Shape 148713" style="position:absolute;width:59801;height:121;left:0;top:0;" coordsize="5980176,12192" path="m0,0l5980176,0l5980176,12192l0,12192l0,0">
@@ -24962,7 +24914,7 @@
         </w:rPr>
         <w:t>JIRA ticket:</w:t>
       </w:r>
-      <w:hyperlink r:id="rId124">
+      <w:hyperlink r:id="rId128">
         <w:r>
           <w:t xml:space="preserve"> </w:t>
         </w:r>
@@ -24976,7 +24928,7 @@
         </w:rPr>
         <w:t xml:space="preserve"> </w:t>
       </w:r>
-      <w:hyperlink r:id="rId125" w:history="1">
+      <w:hyperlink r:id="rId129" w:history="1">
         <w:r>
           <w:rPr>
             <w:rStyle w:val="Hyperlink"/>
@@ -25136,22 +25088,11 @@
         </w:rPr>
         <w:t>JIRA ticket:</w:t>
       </w:r>
-      <w:r>
-        <w:fldChar w:fldCharType="begin"/>
-      </w:r>
-      <w:r>
-        <w:instrText xml:space="preserve"> HYPERLINK "https://jira.utahdcc.org/jira/browse/NEMPUB-58" \h </w:instrText>
-      </w:r>
-      <w:r>
-        <w:fldChar w:fldCharType="separate"/>
-      </w:r>
-      <w:r>
-        <w:fldChar w:fldCharType="end"/>
-      </w:r>
-      <w:r>
-        <w:t xml:space="preserve"> </w:t>
-      </w:r>
-      <w:hyperlink r:id="rId126" w:history="1">
+      <w:hyperlink r:id="rId130"/>
+      <w:r>
+        <w:t xml:space="preserve"> </w:t>
+      </w:r>
+      <w:hyperlink r:id="rId131" w:history="1">
         <w:r>
           <w:rPr>
             <w:rStyle w:val="Hyperlink"/>
@@ -25495,7 +25436,7 @@
         </w:rPr>
         <w:t>JIRA ticket:</w:t>
       </w:r>
-      <w:hyperlink r:id="rId127">
+      <w:hyperlink r:id="rId132">
         <w:r>
           <w:t xml:space="preserve"> </w:t>
         </w:r>
@@ -25503,7 +25444,7 @@
       <w:r>
         <w:t xml:space="preserve"> </w:t>
       </w:r>
-      <w:hyperlink r:id="rId128" w:history="1">
+      <w:hyperlink r:id="rId133" w:history="1">
         <w:r>
           <w:rPr>
             <w:rStyle w:val="Hyperlink"/>
@@ -25661,7 +25602,7 @@
               </wp:inline>
             </w:drawing>
           </mc:Choice>
-          <mc:Fallback xmlns:oel="http://schemas.microsoft.com/office/2019/extlst" xmlns:w16cex="http://schemas.microsoft.com/office/word/2018/wordml/cex" xmlns:w16="http://schemas.microsoft.com/office/word/2018/wordml" xmlns:w16du="http://schemas.microsoft.com/office/word/2023/wordml/word16du" xmlns:w16sdtdh="http://schemas.microsoft.com/office/word/2020/wordml/sdtdatahash" xmlns:a="http://schemas.openxmlformats.org/drawingml/2006/main">
+          <mc:Fallback xmlns:a="http://schemas.openxmlformats.org/drawingml/2006/main" xmlns:w16sdtdh="http://schemas.microsoft.com/office/word/2020/wordml/sdtdatahash" xmlns:w16du="http://schemas.microsoft.com/office/word/2023/wordml/word16du" xmlns:w16="http://schemas.microsoft.com/office/word/2018/wordml" xmlns:w16cex="http://schemas.microsoft.com/office/word/2018/wordml/cex" xmlns:oel="http://schemas.microsoft.com/office/2019/extlst">
             <w:pict>
               <v:group id="Group 124919" style="width:470.88pt;height:0.960022pt;mso-position-horizontal-relative:char;mso-position-vertical-relative:line" coordsize="59801,121">
                 <v:shape id="Shape 148717" style="position:absolute;width:59801;height:121;left:0;top:0;" coordsize="5980176,12192" path="m0,0l5980176,0l5980176,12192l0,12192l0,0">
@@ -25773,7 +25714,7 @@
         </w:rPr>
         <w:t>JIRA ticket:</w:t>
       </w:r>
-      <w:hyperlink r:id="rId129">
+      <w:hyperlink r:id="rId134">
         <w:r>
           <w:t xml:space="preserve"> </w:t>
         </w:r>
@@ -25787,7 +25728,7 @@
         </w:rPr>
         <w:t xml:space="preserve"> </w:t>
       </w:r>
-      <w:hyperlink r:id="rId130" w:history="1">
+      <w:hyperlink r:id="rId135" w:history="1">
         <w:r>
           <w:rPr>
             <w:rStyle w:val="Hyperlink"/>
@@ -25930,7 +25871,7 @@
       <w:r>
         <w:t xml:space="preserve"> </w:t>
       </w:r>
-      <w:hyperlink r:id="rId131" w:history="1">
+      <w:hyperlink r:id="rId136" w:history="1">
         <w:r>
           <w:rPr>
             <w:rStyle w:val="Hyperlink"/>
@@ -26114,7 +26055,7 @@
         </w:rPr>
         <w:t>JIRA ticket:</w:t>
       </w:r>
-      <w:hyperlink r:id="rId132">
+      <w:hyperlink r:id="rId137">
         <w:r>
           <w:t xml:space="preserve"> </w:t>
         </w:r>
@@ -26128,7 +26069,7 @@
         </w:rPr>
         <w:t xml:space="preserve"> </w:t>
       </w:r>
-      <w:hyperlink r:id="rId133" w:history="1">
+      <w:hyperlink r:id="rId138" w:history="1">
         <w:r>
           <w:rPr>
             <w:rStyle w:val="Hyperlink"/>
@@ -26358,7 +26299,7 @@
       <w:r>
         <w:t xml:space="preserve"> </w:t>
       </w:r>
-      <w:hyperlink r:id="rId134" w:history="1">
+      <w:hyperlink r:id="rId139" w:history="1">
         <w:r>
           <w:rPr>
             <w:rStyle w:val="Hyperlink"/>
@@ -26499,7 +26440,7 @@
               </wp:inline>
             </w:drawing>
           </mc:Choice>
-          <mc:Fallback xmlns:oel="http://schemas.microsoft.com/office/2019/extlst" xmlns:w16cex="http://schemas.microsoft.com/office/word/2018/wordml/cex" xmlns:w16="http://schemas.microsoft.com/office/word/2018/wordml" xmlns:w16du="http://schemas.microsoft.com/office/word/2023/wordml/word16du" xmlns:w16sdtdh="http://schemas.microsoft.com/office/word/2020/wordml/sdtdatahash" xmlns:a="http://schemas.openxmlformats.org/drawingml/2006/main">
+          <mc:Fallback xmlns:a="http://schemas.openxmlformats.org/drawingml/2006/main" xmlns:w16sdtdh="http://schemas.microsoft.com/office/word/2020/wordml/sdtdatahash" xmlns:w16du="http://schemas.microsoft.com/office/word/2023/wordml/word16du" xmlns:w16="http://schemas.microsoft.com/office/word/2018/wordml" xmlns:w16cex="http://schemas.microsoft.com/office/word/2018/wordml/cex" xmlns:oel="http://schemas.microsoft.com/office/2019/extlst">
             <w:pict>
               <v:group id="Group 124377" style="width:470.88pt;height:0.960022pt;mso-position-horizontal-relative:char;mso-position-vertical-relative:line" coordsize="59801,121">
                 <v:shape id="Shape 148719" style="position:absolute;width:59801;height:121;left:0;top:0;" coordsize="5980176,12192" path="m0,0l5980176,0l5980176,12192l0,12192l0,0">
@@ -26783,7 +26724,7 @@
         </w:rPr>
         <w:t>JIRA ticket:</w:t>
       </w:r>
-      <w:hyperlink r:id="rId135">
+      <w:hyperlink r:id="rId140">
         <w:r>
           <w:t xml:space="preserve"> </w:t>
         </w:r>
@@ -26797,7 +26738,7 @@
         </w:rPr>
         <w:t xml:space="preserve"> </w:t>
       </w:r>
-      <w:hyperlink r:id="rId136" w:history="1">
+      <w:hyperlink r:id="rId141" w:history="1">
         <w:r>
           <w:rPr>
             <w:rStyle w:val="Hyperlink"/>
@@ -27304,7 +27245,7 @@
         </w:rPr>
         <w:t>JIRA ticket:</w:t>
       </w:r>
-      <w:hyperlink r:id="rId137">
+      <w:hyperlink r:id="rId142">
         <w:r>
           <w:t xml:space="preserve"> </w:t>
         </w:r>
@@ -27318,7 +27259,7 @@
         </w:rPr>
         <w:t xml:space="preserve"> </w:t>
       </w:r>
-      <w:hyperlink r:id="rId138" w:history="1">
+      <w:hyperlink r:id="rId143" w:history="1">
         <w:r>
           <w:rPr>
             <w:rStyle w:val="Hyperlink"/>
@@ -27474,7 +27415,7 @@
         </w:rPr>
         <w:t>JIRA ticket:</w:t>
       </w:r>
-      <w:hyperlink r:id="rId139">
+      <w:hyperlink r:id="rId144">
         <w:r>
           <w:t xml:space="preserve"> </w:t>
         </w:r>
@@ -27488,7 +27429,7 @@
         </w:rPr>
         <w:t xml:space="preserve"> </w:t>
       </w:r>
-      <w:hyperlink r:id="rId140" w:history="1">
+      <w:hyperlink r:id="rId145" w:history="1">
         <w:r>
           <w:rPr>
             <w:rStyle w:val="Hyperlink"/>
@@ -27635,7 +27576,7 @@
         </w:rPr>
         <w:t>JIRA ticket:</w:t>
       </w:r>
-      <w:hyperlink r:id="rId141">
+      <w:hyperlink r:id="rId146">
         <w:r>
           <w:t xml:space="preserve"> </w:t>
         </w:r>
@@ -27649,7 +27590,7 @@
         </w:rPr>
         <w:t xml:space="preserve"> </w:t>
       </w:r>
-      <w:hyperlink r:id="rId142" w:history="1">
+      <w:hyperlink r:id="rId147" w:history="1">
         <w:r>
           <w:rPr>
             <w:rStyle w:val="Hyperlink"/>
@@ -27826,7 +27767,7 @@
         </w:rPr>
         <w:t>JIRA ticket:</w:t>
       </w:r>
-      <w:hyperlink r:id="rId143">
+      <w:hyperlink r:id="rId148">
         <w:r>
           <w:t xml:space="preserve"> </w:t>
         </w:r>
@@ -27834,7 +27775,7 @@
       <w:r>
         <w:t xml:space="preserve"> </w:t>
       </w:r>
-      <w:hyperlink r:id="rId144" w:history="1">
+      <w:hyperlink r:id="rId149" w:history="1">
         <w:r>
           <w:rPr>
             <w:rStyle w:val="Hyperlink"/>
@@ -28116,7 +28057,7 @@
         </w:rPr>
         <w:t> </w:t>
       </w:r>
-      <w:hyperlink r:id="rId145" w:history="1">
+      <w:hyperlink r:id="rId150" w:history="1">
         <w:r>
           <w:rPr>
             <w:rStyle w:val="Hyperlink"/>
@@ -28196,7 +28137,7 @@
         </w:rPr>
         <w:t> </w:t>
       </w:r>
-      <w:hyperlink r:id="rId146" w:history="1">
+      <w:hyperlink r:id="rId151" w:history="1">
         <w:r>
           <w:rPr>
             <w:rStyle w:val="Hyperlink"/>
@@ -28279,7 +28220,7 @@
         </w:rPr>
         <w:t xml:space="preserve">JIRA ticket: </w:t>
       </w:r>
-      <w:hyperlink r:id="rId147" w:history="1">
+      <w:hyperlink r:id="rId152" w:history="1">
         <w:r>
           <w:rPr>
             <w:rStyle w:val="Hyperlink"/>
@@ -28534,7 +28475,7 @@
         </w:rPr>
         <w:t> </w:t>
       </w:r>
-      <w:hyperlink r:id="rId148" w:history="1">
+      <w:hyperlink r:id="rId153" w:history="1">
         <w:r>
           <w:rPr>
             <w:rStyle w:val="Hyperlink"/>
@@ -28585,7 +28526,7 @@
         </w:rPr>
         <w:t xml:space="preserve">Codes are available from Medicare contractors and the National Uniform Billing Committee (NUBC, </w:t>
       </w:r>
-      <w:hyperlink r:id="rId149" w:history="1">
+      <w:hyperlink r:id="rId154" w:history="1">
         <w:r>
           <w:rPr>
             <w:rStyle w:val="Hyperlink"/>
@@ -28650,7 +28591,7 @@
         </w:rPr>
         <w:t xml:space="preserve">JIRA ticket: </w:t>
       </w:r>
-      <w:hyperlink r:id="rId150" w:history="1">
+      <w:hyperlink r:id="rId155" w:history="1">
         <w:r>
           <w:rPr>
             <w:rStyle w:val="Hyperlink"/>
@@ -29024,7 +28965,7 @@
         </w:rPr>
         <w:t>JIRA ticket:</w:t>
       </w:r>
-      <w:hyperlink r:id="rId151">
+      <w:hyperlink r:id="rId156">
         <w:r>
           <w:t xml:space="preserve"> </w:t>
         </w:r>
@@ -29038,7 +28979,7 @@
         </w:rPr>
         <w:t xml:space="preserve"> </w:t>
       </w:r>
-      <w:hyperlink r:id="rId152" w:history="1">
+      <w:hyperlink r:id="rId157" w:history="1">
         <w:r>
           <w:rPr>
             <w:rStyle w:val="Hyperlink"/>
@@ -29088,12 +29029,12 @@
     <w:p>
       <w:pPr>
         <w:sectPr>
-          <w:headerReference w:type="even" r:id="rId153"/>
-          <w:headerReference w:type="default" r:id="rId154"/>
-          <w:footerReference w:type="even" r:id="rId155"/>
-          <w:footerReference w:type="default" r:id="rId156"/>
-          <w:headerReference w:type="first" r:id="rId157"/>
-          <w:footerReference w:type="first" r:id="rId158"/>
+          <w:headerReference w:type="even" r:id="rId158"/>
+          <w:headerReference w:type="default" r:id="rId159"/>
+          <w:footerReference w:type="even" r:id="rId160"/>
+          <w:footerReference w:type="default" r:id="rId161"/>
+          <w:headerReference w:type="first" r:id="rId162"/>
+          <w:footerReference w:type="first" r:id="rId163"/>
           <w:pgSz w:w="12240" w:h="15840"/>
           <w:pgMar w:top="1445" w:right="1439" w:bottom="1460" w:left="1435" w:header="720" w:footer="721" w:gutter="0"/>
           <w:cols w:space="720"/>
@@ -29280,7 +29221,7 @@
         </w:rPr>
         <w:t xml:space="preserve">Census Tract Data Website (files and descriptions): </w:t>
       </w:r>
-      <w:hyperlink r:id="rId159" w:history="1">
+      <w:hyperlink r:id="rId164" w:history="1">
         <w:r>
           <w:rPr>
             <w:rStyle w:val="Hyperlink"/>
@@ -29323,7 +29264,7 @@
         </w:rPr>
         <w:t xml:space="preserve"> </w:t>
       </w:r>
-      <w:hyperlink r:id="rId160" w:history="1">
+      <w:hyperlink r:id="rId165" w:history="1">
         <w:r>
           <w:rPr>
             <w:rStyle w:val="Hyperlink"/>
@@ -29357,7 +29298,7 @@
         </w:rPr>
         <w:t xml:space="preserve">JIRA ticket: </w:t>
       </w:r>
-      <w:hyperlink r:id="rId161" w:history="1">
+      <w:hyperlink r:id="rId166" w:history="1">
         <w:r>
           <w:rPr>
             <w:rStyle w:val="Hyperlink"/>
@@ -29738,7 +29679,7 @@
         </w:rPr>
         <w:t>JIRA ticket:</w:t>
       </w:r>
-      <w:hyperlink r:id="rId162">
+      <w:hyperlink r:id="rId167">
         <w:r>
           <w:t xml:space="preserve"> </w:t>
         </w:r>
@@ -29752,7 +29693,7 @@
         </w:rPr>
         <w:t xml:space="preserve"> </w:t>
       </w:r>
-      <w:hyperlink r:id="rId163" w:history="1">
+      <w:hyperlink r:id="rId168" w:history="1">
         <w:r>
           <w:rPr>
             <w:rStyle w:val="Hyperlink"/>
@@ -29773,7 +29714,7 @@
         </w:rPr>
         <w:t xml:space="preserve">  </w:t>
       </w:r>
-      <w:hyperlink r:id="rId164" w:history="1">
+      <w:hyperlink r:id="rId169" w:history="1">
         <w:r>
           <w:rPr>
             <w:rStyle w:val="Hyperlink"/>
@@ -29794,7 +29735,7 @@
         </w:rPr>
         <w:t xml:space="preserve">  </w:t>
       </w:r>
-      <w:hyperlink r:id="rId165" w:history="1">
+      <w:hyperlink r:id="rId170" w:history="1">
         <w:r>
           <w:rPr>
             <w:rStyle w:val="Hyperlink"/>
@@ -30017,22 +29958,11 @@
         </w:rPr>
         <w:t>JIRA ticket:</w:t>
       </w:r>
-      <w:r>
-        <w:fldChar w:fldCharType="begin"/>
-      </w:r>
-      <w:r>
-        <w:instrText xml:space="preserve"> HYPERLINK "https://jira.utahdcc.org/jira/browse/NEMPUB-177" \h </w:instrText>
-      </w:r>
-      <w:r>
-        <w:fldChar w:fldCharType="separate"/>
-      </w:r>
-      <w:r>
-        <w:fldChar w:fldCharType="end"/>
-      </w:r>
-      <w:r>
-        <w:t xml:space="preserve"> </w:t>
-      </w:r>
-      <w:hyperlink r:id="rId166" w:history="1">
+      <w:hyperlink r:id="rId171"/>
+      <w:r>
+        <w:t xml:space="preserve"> </w:t>
+      </w:r>
+      <w:hyperlink r:id="rId172" w:history="1">
         <w:r>
           <w:rPr>
             <w:rStyle w:val="Hyperlink"/>
@@ -30053,7 +29983,7 @@
         </w:rPr>
         <w:t xml:space="preserve">   </w:t>
       </w:r>
-      <w:hyperlink r:id="rId167" w:history="1">
+      <w:hyperlink r:id="rId173" w:history="1">
         <w:r>
           <w:rPr>
             <w:rStyle w:val="Hyperlink"/>
@@ -30394,7 +30324,7 @@
         </w:rPr>
         <w:t>JIRA ticket:</w:t>
       </w:r>
-      <w:hyperlink r:id="rId168">
+      <w:hyperlink r:id="rId174">
         <w:r>
           <w:t xml:space="preserve"> </w:t>
         </w:r>
@@ -30408,7 +30338,7 @@
         </w:rPr>
         <w:t xml:space="preserve"> </w:t>
       </w:r>
-      <w:hyperlink r:id="rId169" w:history="1">
+      <w:hyperlink r:id="rId175" w:history="1">
         <w:r>
           <w:rPr>
             <w:rStyle w:val="Hyperlink"/>
@@ -31834,7 +31764,7 @@
       <w:r>
         <w:t xml:space="preserve"> </w:t>
       </w:r>
-      <w:hyperlink r:id="rId170" w:history="1">
+      <w:hyperlink r:id="rId176" w:history="1">
         <w:r>
           <w:rPr>
             <w:rStyle w:val="Hyperlink"/>
@@ -32266,7 +32196,7 @@
         </w:rPr>
         <w:t>JIRA ticket:</w:t>
       </w:r>
-      <w:hyperlink r:id="rId171">
+      <w:hyperlink r:id="rId177">
         <w:r>
           <w:t xml:space="preserve"> </w:t>
         </w:r>
@@ -32280,7 +32210,7 @@
         </w:rPr>
         <w:t xml:space="preserve"> </w:t>
       </w:r>
-      <w:hyperlink r:id="rId172" w:history="1">
+      <w:hyperlink r:id="rId178" w:history="1">
         <w:r>
           <w:rPr>
             <w:rStyle w:val="Hyperlink"/>
@@ -32402,7 +32332,7 @@
         </w:rPr>
         <w:t xml:space="preserve"> </w:t>
       </w:r>
-      <w:hyperlink r:id="rId173" w:history="1">
+      <w:hyperlink r:id="rId179" w:history="1">
         <w:r>
           <w:rPr>
             <w:rStyle w:val="Hyperlink"/>
@@ -32457,7 +32387,7 @@
         </w:rPr>
         <w:t xml:space="preserve">ANSI Country Codes (ISO 3166) Website: </w:t>
       </w:r>
-      <w:hyperlink r:id="rId174" w:history="1">
+      <w:hyperlink r:id="rId180" w:history="1">
         <w:r>
           <w:rPr>
             <w:rStyle w:val="Hyperlink"/>
@@ -32493,7 +32423,7 @@
         </w:rPr>
         <w:t>JIRA ticket:</w:t>
       </w:r>
-      <w:hyperlink r:id="rId175">
+      <w:hyperlink r:id="rId181">
         <w:r>
           <w:t xml:space="preserve"> </w:t>
         </w:r>
@@ -32507,7 +32437,7 @@
         </w:rPr>
         <w:t xml:space="preserve"> </w:t>
       </w:r>
-      <w:hyperlink r:id="rId176" w:history="1">
+      <w:hyperlink r:id="rId182" w:history="1">
         <w:r>
           <w:rPr>
             <w:rStyle w:val="Hyperlink"/>
@@ -32612,7 +32542,7 @@
         </w:rPr>
         <w:t xml:space="preserve">Based on the ISO Country Code. ANSI Country Codes (ISO 3166) Website: </w:t>
       </w:r>
-      <w:hyperlink r:id="rId177" w:history="1">
+      <w:hyperlink r:id="rId183" w:history="1">
         <w:r>
           <w:rPr>
             <w:rStyle w:val="Hyperlink"/>
@@ -32668,7 +32598,7 @@
         </w:rPr>
         <w:t xml:space="preserve">Based on the ISO Country Code. ANSI Country Codes (ISO 3166) Website: </w:t>
       </w:r>
-      <w:hyperlink r:id="rId178" w:history="1">
+      <w:hyperlink r:id="rId184" w:history="1">
         <w:r>
           <w:rPr>
             <w:rStyle w:val="Hyperlink"/>
@@ -32700,7 +32630,7 @@
         </w:rPr>
         <w:t>JIRA ticket:</w:t>
       </w:r>
-      <w:hyperlink r:id="rId179">
+      <w:hyperlink r:id="rId185">
         <w:r>
           <w:t xml:space="preserve"> </w:t>
         </w:r>
@@ -32713,7 +32643,7 @@
         </w:rPr>
         <w:t xml:space="preserve"> </w:t>
       </w:r>
-      <w:hyperlink r:id="rId180" w:history="1">
+      <w:hyperlink r:id="rId186" w:history="1">
         <w:r>
           <w:rPr>
             <w:rStyle w:val="Hyperlink"/>
@@ -32814,7 +32744,7 @@
         </w:rPr>
         <w:t xml:space="preserve">Based on the ISO Country Code. ANSI Country Codes (ISO 3166) Website: </w:t>
       </w:r>
-      <w:hyperlink r:id="rId181" w:history="1">
+      <w:hyperlink r:id="rId187" w:history="1">
         <w:r>
           <w:rPr>
             <w:rStyle w:val="Hyperlink"/>
@@ -32860,7 +32790,7 @@
         </w:rPr>
         <w:t xml:space="preserve">Based on the ISO Country Code. ANSI Country Codes (ISO 3166) Website: </w:t>
       </w:r>
-      <w:hyperlink r:id="rId182" w:history="1">
+      <w:hyperlink r:id="rId188" w:history="1">
         <w:r>
           <w:rPr>
             <w:rStyle w:val="Hyperlink"/>
@@ -32899,7 +32829,7 @@
         </w:rPr>
         <w:t>JIRA ticket:</w:t>
       </w:r>
-      <w:hyperlink r:id="rId183">
+      <w:hyperlink r:id="rId189">
         <w:r>
           <w:t xml:space="preserve"> </w:t>
         </w:r>
@@ -32913,7 +32843,7 @@
         </w:rPr>
         <w:t xml:space="preserve"> </w:t>
       </w:r>
-      <w:hyperlink r:id="rId184" w:history="1">
+      <w:hyperlink r:id="rId190" w:history="1">
         <w:r>
           <w:rPr>
             <w:rStyle w:val="Hyperlink"/>
@@ -33653,7 +33583,7 @@
         </w:rPr>
         <w:t>JIRA ticket:</w:t>
       </w:r>
-      <w:hyperlink r:id="rId185">
+      <w:hyperlink r:id="rId191">
         <w:r>
           <w:t xml:space="preserve"> </w:t>
         </w:r>
@@ -33661,7 +33591,7 @@
       <w:r>
         <w:t xml:space="preserve"> </w:t>
       </w:r>
-      <w:hyperlink r:id="rId186" w:history="1">
+      <w:hyperlink r:id="rId192" w:history="1">
         <w:r>
           <w:rPr>
             <w:rStyle w:val="Hyperlink"/>
@@ -34047,7 +33977,7 @@
         </w:rPr>
         <w:t>JIRA ticket:</w:t>
       </w:r>
-      <w:hyperlink r:id="rId187">
+      <w:hyperlink r:id="rId193">
         <w:r>
           <w:t xml:space="preserve"> </w:t>
         </w:r>
@@ -34061,7 +33991,7 @@
         </w:rPr>
         <w:t xml:space="preserve"> </w:t>
       </w:r>
-      <w:hyperlink r:id="rId188" w:history="1">
+      <w:hyperlink r:id="rId194" w:history="1">
         <w:r>
           <w:rPr>
             <w:rStyle w:val="Hyperlink"/>
@@ -34079,12 +34009,12 @@
         <w:spacing w:after="11"/>
         <w:ind w:left="1" w:hanging="10"/>
         <w:sectPr>
-          <w:headerReference w:type="even" r:id="rId189"/>
-          <w:headerReference w:type="default" r:id="rId190"/>
-          <w:footerReference w:type="even" r:id="rId191"/>
-          <w:footerReference w:type="default" r:id="rId192"/>
-          <w:headerReference w:type="first" r:id="rId193"/>
-          <w:footerReference w:type="first" r:id="rId194"/>
+          <w:headerReference w:type="even" r:id="rId195"/>
+          <w:headerReference w:type="default" r:id="rId196"/>
+          <w:footerReference w:type="even" r:id="rId197"/>
+          <w:footerReference w:type="default" r:id="rId198"/>
+          <w:headerReference w:type="first" r:id="rId199"/>
+          <w:footerReference w:type="first" r:id="rId200"/>
           <w:pgSz w:w="12240" w:h="15840"/>
           <w:pgMar w:top="1483" w:right="1543" w:bottom="1440" w:left="1440" w:header="720" w:footer="721" w:gutter="0"/>
           <w:cols w:space="720"/>
@@ -34378,7 +34308,7 @@
         </w:rPr>
         <w:t xml:space="preserve">JIRA ticket: </w:t>
       </w:r>
-      <w:hyperlink r:id="rId195" w:history="1">
+      <w:hyperlink r:id="rId201" w:history="1">
         <w:r>
           <w:rPr>
             <w:rStyle w:val="Hyperlink"/>
@@ -34571,7 +34501,7 @@
         </w:rPr>
         <w:t>JIRA ticket:</w:t>
       </w:r>
-      <w:hyperlink r:id="rId196">
+      <w:hyperlink r:id="rId202">
         <w:r>
           <w:t xml:space="preserve"> </w:t>
         </w:r>
@@ -34585,7 +34515,7 @@
         </w:rPr>
         <w:t xml:space="preserve"> </w:t>
       </w:r>
-      <w:hyperlink r:id="rId197" w:history="1">
+      <w:hyperlink r:id="rId203" w:history="1">
         <w:r>
           <w:rPr>
             <w:rStyle w:val="Hyperlink"/>
@@ -34741,7 +34671,7 @@
               </wp:inline>
             </w:drawing>
           </mc:Choice>
-          <mc:Fallback xmlns:oel="http://schemas.microsoft.com/office/2019/extlst" xmlns:w16cex="http://schemas.microsoft.com/office/word/2018/wordml/cex" xmlns:w16="http://schemas.microsoft.com/office/word/2018/wordml" xmlns:w16du="http://schemas.microsoft.com/office/word/2023/wordml/word16du" xmlns:w16sdtdh="http://schemas.microsoft.com/office/word/2020/wordml/sdtdatahash" xmlns:a="http://schemas.openxmlformats.org/drawingml/2006/main">
+          <mc:Fallback xmlns:a="http://schemas.openxmlformats.org/drawingml/2006/main" xmlns:w16sdtdh="http://schemas.microsoft.com/office/word/2020/wordml/sdtdatahash" xmlns:w16du="http://schemas.microsoft.com/office/word/2023/wordml/word16du" xmlns:w16="http://schemas.microsoft.com/office/word/2018/wordml" xmlns:w16cex="http://schemas.microsoft.com/office/word/2018/wordml/cex" xmlns:oel="http://schemas.microsoft.com/office/2019/extlst">
             <w:pict>
               <v:group id="Group 131471" style="width:470.88pt;height:0.960022pt;mso-position-horizontal-relative:char;mso-position-vertical-relative:line" coordsize="59801,121">
                 <v:shape id="Shape 148727" style="position:absolute;width:59801;height:121;left:0;top:0;" coordsize="5980176,12192" path="m0,0l5980176,0l5980176,12192l0,12192l0,0">
@@ -34997,7 +34927,7 @@
         </w:rPr>
         <w:t xml:space="preserve">#16 Fire/First Responder as defined by CARES in the CARES Data Dictionary: </w:t>
       </w:r>
-      <w:hyperlink r:id="rId198" w:history="1">
+      <w:hyperlink r:id="rId204" w:history="1">
         <w:r>
           <w:rPr>
             <w:rStyle w:val="Hyperlink"/>
@@ -35047,7 +34977,7 @@
         </w:rPr>
         <w:t xml:space="preserve"> </w:t>
       </w:r>
-      <w:hyperlink r:id="rId199" w:history="1">
+      <w:hyperlink r:id="rId205" w:history="1">
         <w:r>
           <w:rPr>
             <w:rStyle w:val="Hyperlink"/>
@@ -35146,7 +35076,7 @@
         </w:rPr>
         <w:t>JIRA ticket:</w:t>
       </w:r>
-      <w:hyperlink r:id="rId200">
+      <w:hyperlink r:id="rId206">
         <w:r>
           <w:t xml:space="preserve"> </w:t>
         </w:r>
@@ -35160,7 +35090,7 @@
         </w:rPr>
         <w:t xml:space="preserve"> </w:t>
       </w:r>
-      <w:hyperlink r:id="rId201" w:history="1">
+      <w:hyperlink r:id="rId207" w:history="1">
         <w:r>
           <w:rPr>
             <w:rStyle w:val="Hyperlink"/>
@@ -35181,7 +35111,7 @@
         </w:rPr>
         <w:t xml:space="preserve">   </w:t>
       </w:r>
-      <w:hyperlink r:id="rId202" w:history="1">
+      <w:hyperlink r:id="rId208" w:history="1">
         <w:r>
           <w:rPr>
             <w:rStyle w:val="Hyperlink"/>
@@ -35310,7 +35240,7 @@
         </w:rPr>
         <w:t xml:space="preserve"> </w:t>
       </w:r>
-      <w:hyperlink r:id="rId203" w:history="1">
+      <w:hyperlink r:id="rId209" w:history="1">
         <w:r>
           <w:rPr>
             <w:rStyle w:val="Hyperlink"/>
@@ -35353,7 +35283,7 @@
         </w:rPr>
         <w:t xml:space="preserve"> #16 Fire/First Responder as defined by CARES in the CARES Data Dictionary: </w:t>
       </w:r>
-      <w:hyperlink r:id="rId204" w:history="1">
+      <w:hyperlink r:id="rId210" w:history="1">
         <w:r>
           <w:rPr>
             <w:rStyle w:val="Hyperlink"/>
@@ -35397,7 +35327,7 @@
         </w:rPr>
         <w:t>JIRA ticket:</w:t>
       </w:r>
-      <w:hyperlink r:id="rId205">
+      <w:hyperlink r:id="rId211">
         <w:r>
           <w:t xml:space="preserve"> </w:t>
         </w:r>
@@ -35411,7 +35341,7 @@
         </w:rPr>
         <w:t xml:space="preserve"> </w:t>
       </w:r>
-      <w:hyperlink r:id="rId206" w:history="1">
+      <w:hyperlink r:id="rId212" w:history="1">
         <w:r>
           <w:rPr>
             <w:rStyle w:val="Hyperlink"/>
@@ -35640,7 +35570,7 @@
         </w:rPr>
         <w:t>JIRA ticket:</w:t>
       </w:r>
-      <w:hyperlink r:id="rId207">
+      <w:hyperlink r:id="rId213">
         <w:r>
           <w:t xml:space="preserve"> </w:t>
         </w:r>
@@ -35654,7 +35584,7 @@
         </w:rPr>
         <w:t xml:space="preserve"> </w:t>
       </w:r>
-      <w:hyperlink r:id="rId208" w:history="1">
+      <w:hyperlink r:id="rId214" w:history="1">
         <w:r>
           <w:rPr>
             <w:rStyle w:val="Hyperlink"/>
@@ -35770,7 +35700,7 @@
         </w:rPr>
         <w:t xml:space="preserve"> </w:t>
       </w:r>
-      <w:hyperlink r:id="rId209" w:history="1">
+      <w:hyperlink r:id="rId215" w:history="1">
         <w:r>
           <w:rPr>
             <w:rStyle w:val="Hyperlink"/>
@@ -35846,7 +35776,7 @@
         </w:rPr>
         <w:t xml:space="preserve"> </w:t>
       </w:r>
-      <w:hyperlink r:id="rId210" w:history="1">
+      <w:hyperlink r:id="rId216" w:history="1">
         <w:r>
           <w:rPr>
             <w:rStyle w:val="Hyperlink"/>
@@ -35889,7 +35819,7 @@
         </w:rPr>
         <w:t xml:space="preserve"> </w:t>
       </w:r>
-      <w:hyperlink r:id="rId211" w:history="1">
+      <w:hyperlink r:id="rId217" w:history="1">
         <w:r>
           <w:rPr>
             <w:rStyle w:val="Hyperlink"/>
@@ -35990,7 +35920,7 @@
         </w:rPr>
         <w:t xml:space="preserve"> </w:t>
       </w:r>
-      <w:hyperlink r:id="rId212" w:history="1">
+      <w:hyperlink r:id="rId218" w:history="1">
         <w:r>
           <w:rPr>
             <w:rStyle w:val="Hyperlink"/>
@@ -36056,7 +35986,7 @@
         </w:rPr>
         <w:t xml:space="preserve"> </w:t>
       </w:r>
-      <w:hyperlink r:id="rId213" w:history="1">
+      <w:hyperlink r:id="rId219" w:history="1">
         <w:r>
           <w:rPr>
             <w:rStyle w:val="Hyperlink"/>
@@ -36100,7 +36030,7 @@
         </w:rPr>
         <w:t xml:space="preserve"> </w:t>
       </w:r>
-      <w:hyperlink r:id="rId214" w:history="1">
+      <w:hyperlink r:id="rId220" w:history="1">
         <w:r>
           <w:rPr>
             <w:rStyle w:val="Hyperlink"/>
@@ -36215,7 +36145,7 @@
         </w:rPr>
         <w:t xml:space="preserve"> </w:t>
       </w:r>
-      <w:hyperlink r:id="rId215" w:history="1">
+      <w:hyperlink r:id="rId221" w:history="1">
         <w:r>
           <w:rPr>
             <w:rStyle w:val="Hyperlink"/>
@@ -36277,7 +36207,7 @@
           <w:shd w:val="clear" w:color="auto" w:fill="FFFFFF"/>
         </w:rPr>
       </w:pPr>
-      <w:hyperlink r:id="rId216" w:history="1">
+      <w:hyperlink r:id="rId222" w:history="1">
         <w:r>
           <w:rPr>
             <w:rStyle w:val="Hyperlink"/>
@@ -36316,7 +36246,7 @@
         </w:rPr>
         <w:t>JIRA ticket:</w:t>
       </w:r>
-      <w:hyperlink r:id="rId217">
+      <w:hyperlink r:id="rId223">
         <w:r>
           <w:t xml:space="preserve"> </w:t>
         </w:r>
@@ -36330,7 +36260,7 @@
         </w:rPr>
         <w:t xml:space="preserve"> </w:t>
       </w:r>
-      <w:hyperlink r:id="rId218" w:history="1">
+      <w:hyperlink r:id="rId224" w:history="1">
         <w:r>
           <w:rPr>
             <w:rStyle w:val="Hyperlink"/>
@@ -36684,7 +36614,7 @@
         </w:rPr>
         <w:t>JIRA ticket:</w:t>
       </w:r>
-      <w:hyperlink r:id="rId219">
+      <w:hyperlink r:id="rId225">
         <w:r>
           <w:t xml:space="preserve"> </w:t>
         </w:r>
@@ -36698,7 +36628,7 @@
         </w:rPr>
         <w:t xml:space="preserve"> </w:t>
       </w:r>
-      <w:hyperlink r:id="rId220" w:history="1">
+      <w:hyperlink r:id="rId226" w:history="1">
         <w:r>
           <w:rPr>
             <w:rStyle w:val="Hyperlink"/>
@@ -36850,7 +36780,7 @@
               </wp:inline>
             </w:drawing>
           </mc:Choice>
-          <mc:Fallback xmlns:oel="http://schemas.microsoft.com/office/2019/extlst" xmlns:w16cex="http://schemas.microsoft.com/office/word/2018/wordml/cex" xmlns:w16="http://schemas.microsoft.com/office/word/2018/wordml" xmlns:w16du="http://schemas.microsoft.com/office/word/2023/wordml/word16du" xmlns:w16sdtdh="http://schemas.microsoft.com/office/word/2020/wordml/sdtdatahash" xmlns:a="http://schemas.openxmlformats.org/drawingml/2006/main">
+          <mc:Fallback xmlns:a="http://schemas.openxmlformats.org/drawingml/2006/main" xmlns:w16sdtdh="http://schemas.microsoft.com/office/word/2020/wordml/sdtdatahash" xmlns:w16du="http://schemas.microsoft.com/office/word/2023/wordml/word16du" xmlns:w16="http://schemas.microsoft.com/office/word/2018/wordml" xmlns:w16cex="http://schemas.microsoft.com/office/word/2018/wordml/cex" xmlns:oel="http://schemas.microsoft.com/office/2019/extlst">
             <w:pict>
               <v:group id="Group 131825" style="width:470.88pt;height:0.960022pt;mso-position-horizontal-relative:char;mso-position-vertical-relative:line" coordsize="59801,121">
                 <v:shape id="Shape 148729" style="position:absolute;width:59801;height:121;left:0;top:0;" coordsize="5980176,12192" path="m0,0l5980176,0l5980176,12192l0,12192l0,0">
@@ -36993,22 +36923,11 @@
         </w:rPr>
         <w:t>JIRA ticket:</w:t>
       </w:r>
-      <w:r>
-        <w:fldChar w:fldCharType="begin"/>
-      </w:r>
-      <w:r>
-        <w:instrText xml:space="preserve"> HYPERLINK "https://jira.utahdcc.org/jira/browse/NEMPUB-179" \h </w:instrText>
-      </w:r>
-      <w:r>
-        <w:fldChar w:fldCharType="separate"/>
-      </w:r>
-      <w:r>
-        <w:fldChar w:fldCharType="end"/>
-      </w:r>
-      <w:r>
-        <w:t xml:space="preserve"> </w:t>
-      </w:r>
-      <w:hyperlink r:id="rId221" w:history="1">
+      <w:hyperlink r:id="rId227"/>
+      <w:r>
+        <w:t xml:space="preserve"> </w:t>
+      </w:r>
+      <w:hyperlink r:id="rId228" w:history="1">
         <w:r>
           <w:rPr>
             <w:rStyle w:val="Hyperlink"/>
@@ -37162,7 +37081,7 @@
         </w:rPr>
         <w:t>JIRA ticket:</w:t>
       </w:r>
-      <w:hyperlink r:id="rId222">
+      <w:hyperlink r:id="rId229">
         <w:r>
           <w:t xml:space="preserve"> </w:t>
         </w:r>
@@ -37176,7 +37095,7 @@
         </w:rPr>
         <w:t xml:space="preserve"> </w:t>
       </w:r>
-      <w:hyperlink r:id="rId223" w:history="1">
+      <w:hyperlink r:id="rId230" w:history="1">
         <w:r>
           <w:rPr>
             <w:rStyle w:val="Hyperlink"/>
@@ -37345,7 +37264,7 @@
         </w:rPr>
         <w:t xml:space="preserve"> </w:t>
       </w:r>
-      <w:hyperlink r:id="rId224" w:history="1">
+      <w:hyperlink r:id="rId231" w:history="1">
         <w:r>
           <w:rPr>
             <w:rStyle w:val="Hyperlink"/>
@@ -37426,7 +37345,7 @@
         </w:rPr>
         <w:t xml:space="preserve"> </w:t>
       </w:r>
-      <w:hyperlink r:id="rId225" w:history="1">
+      <w:hyperlink r:id="rId232" w:history="1">
         <w:r>
           <w:rPr>
             <w:rStyle w:val="Hyperlink"/>
@@ -37473,7 +37392,7 @@
         </w:rPr>
         <w:t xml:space="preserve">: </w:t>
       </w:r>
-      <w:hyperlink r:id="rId226" w:history="1">
+      <w:hyperlink r:id="rId233" w:history="1">
         <w:r>
           <w:rPr>
             <w:rStyle w:val="Hyperlink"/>
@@ -37519,7 +37438,7 @@
         </w:rPr>
         <w:t xml:space="preserve"> </w:t>
       </w:r>
-      <w:hyperlink r:id="rId227" w:history="1">
+      <w:hyperlink r:id="rId234" w:history="1">
         <w:r>
           <w:rPr>
             <w:rStyle w:val="Hyperlink"/>
@@ -37715,7 +37634,7 @@
         </w:rPr>
         <w:t xml:space="preserve"> </w:t>
       </w:r>
-      <w:hyperlink r:id="rId228" w:history="1">
+      <w:hyperlink r:id="rId235" w:history="1">
         <w:r>
           <w:rPr>
             <w:rStyle w:val="Hyperlink"/>
@@ -37818,7 +37737,7 @@
         </w:rPr>
         <w:t>From the North American Industry Classification System (NAICS) from US Bureau of Labor Statistics (</w:t>
       </w:r>
-      <w:hyperlink r:id="rId229" w:history="1">
+      <w:hyperlink r:id="rId236" w:history="1">
         <w:r>
           <w:rPr>
             <w:rStyle w:val="Hyperlink"/>
@@ -37866,7 +37785,7 @@
         </w:rPr>
         <w:t>From the North American Industry Classification System (NAICS) from US Bureau of Labor Statistics (</w:t>
       </w:r>
-      <w:hyperlink r:id="rId230" w:history="1">
+      <w:hyperlink r:id="rId237" w:history="1">
         <w:r>
           <w:rPr>
             <w:rStyle w:val="Hyperlink"/>
@@ -37906,22 +37825,11 @@
         </w:rPr>
         <w:t>JIRA ticket:</w:t>
       </w:r>
-      <w:r>
-        <w:fldChar w:fldCharType="begin"/>
-      </w:r>
-      <w:r>
-        <w:instrText xml:space="preserve"> HYPERLINK "https://jira.utahdcc.org/jira/browse/NEMPUB-41" \h </w:instrText>
-      </w:r>
-      <w:r>
-        <w:fldChar w:fldCharType="separate"/>
-      </w:r>
-      <w:r>
-        <w:fldChar w:fldCharType="end"/>
-      </w:r>
-      <w:r>
-        <w:t xml:space="preserve"> </w:t>
-      </w:r>
-      <w:hyperlink r:id="rId231" w:history="1">
+      <w:hyperlink r:id="rId238"/>
+      <w:r>
+        <w:t xml:space="preserve"> </w:t>
+      </w:r>
+      <w:hyperlink r:id="rId239" w:history="1">
         <w:r>
           <w:rPr>
             <w:rStyle w:val="Hyperlink"/>
@@ -38112,7 +38020,7 @@
         </w:rPr>
         <w:t>JIRA ticket:</w:t>
       </w:r>
-      <w:hyperlink r:id="rId232">
+      <w:hyperlink r:id="rId240">
         <w:r>
           <w:t xml:space="preserve"> </w:t>
         </w:r>
@@ -38126,7 +38034,7 @@
         </w:rPr>
         <w:t xml:space="preserve"> </w:t>
       </w:r>
-      <w:hyperlink r:id="rId233" w:history="1">
+      <w:hyperlink r:id="rId241" w:history="1">
         <w:r>
           <w:rPr>
             <w:rStyle w:val="Hyperlink"/>
@@ -38333,7 +38241,7 @@
         </w:rPr>
         <w:t xml:space="preserve"> </w:t>
       </w:r>
-      <w:hyperlink r:id="rId234" w:history="1">
+      <w:hyperlink r:id="rId242" w:history="1">
         <w:r>
           <w:rPr>
             <w:rStyle w:val="Hyperlink"/>
@@ -38674,7 +38582,7 @@
               </wp:inline>
             </w:drawing>
           </mc:Choice>
-          <mc:Fallback xmlns:oel="http://schemas.microsoft.com/office/2019/extlst" xmlns:w16cex="http://schemas.microsoft.com/office/word/2018/wordml/cex" xmlns:w16="http://schemas.microsoft.com/office/word/2018/wordml" xmlns:w16du="http://schemas.microsoft.com/office/word/2023/wordml/word16du" xmlns:w16sdtdh="http://schemas.microsoft.com/office/word/2020/wordml/sdtdatahash" xmlns:a="http://schemas.openxmlformats.org/drawingml/2006/main">
+          <mc:Fallback xmlns:a="http://schemas.openxmlformats.org/drawingml/2006/main" xmlns:w16sdtdh="http://schemas.microsoft.com/office/word/2020/wordml/sdtdatahash" xmlns:w16du="http://schemas.microsoft.com/office/word/2023/wordml/word16du" xmlns:w16="http://schemas.microsoft.com/office/word/2018/wordml" xmlns:w16cex="http://schemas.microsoft.com/office/word/2018/wordml/cex" xmlns:oel="http://schemas.microsoft.com/office/2019/extlst">
             <w:pict>
               <v:group id="Group 132139" style="width:470.88pt;height:0.960022pt;mso-position-horizontal-relative:char;mso-position-vertical-relative:line" coordsize="59801,121">
                 <v:shape id="Shape 148731" style="position:absolute;width:59801;height:121;left:0;top:0;" coordsize="5980176,12192" path="m0,0l5980176,0l5980176,12192l0,12192l0,0">
@@ -38808,7 +38716,7 @@
         </w:rPr>
         <w:t>JIRA ticket:</w:t>
       </w:r>
-      <w:hyperlink r:id="rId235">
+      <w:hyperlink r:id="rId243">
         <w:r>
           <w:t xml:space="preserve"> </w:t>
         </w:r>
@@ -38822,7 +38730,7 @@
         </w:rPr>
         <w:t xml:space="preserve"> </w:t>
       </w:r>
-      <w:hyperlink r:id="rId236" w:history="1">
+      <w:hyperlink r:id="rId244" w:history="1">
         <w:r>
           <w:rPr>
             <w:rStyle w:val="Hyperlink"/>
@@ -39060,7 +38968,7 @@
               </wp:inline>
             </w:drawing>
           </mc:Choice>
-          <mc:Fallback xmlns:oel="http://schemas.microsoft.com/office/2019/extlst" xmlns:w16cex="http://schemas.microsoft.com/office/word/2018/wordml/cex" xmlns:w16="http://schemas.microsoft.com/office/word/2018/wordml" xmlns:w16du="http://schemas.microsoft.com/office/word/2023/wordml/word16du" xmlns:w16sdtdh="http://schemas.microsoft.com/office/word/2020/wordml/sdtdatahash" xmlns:a="http://schemas.openxmlformats.org/drawingml/2006/main">
+          <mc:Fallback xmlns:a="http://schemas.openxmlformats.org/drawingml/2006/main" xmlns:w16sdtdh="http://schemas.microsoft.com/office/word/2020/wordml/sdtdatahash" xmlns:w16du="http://schemas.microsoft.com/office/word/2023/wordml/word16du" xmlns:w16="http://schemas.microsoft.com/office/word/2018/wordml" xmlns:w16cex="http://schemas.microsoft.com/office/word/2018/wordml/cex" xmlns:oel="http://schemas.microsoft.com/office/2019/extlst">
             <w:pict>
               <v:group id="Group 133650" style="width:470.88pt;height:0.960022pt;mso-position-horizontal-relative:char;mso-position-vertical-relative:line" coordsize="59801,121">
                 <v:shape id="Shape 148733" style="position:absolute;width:59801;height:121;left:0;top:0;" coordsize="5980176,12192" path="m0,0l5980176,0l5980176,12192l0,12192l0,0">
@@ -39168,8 +39076,9 @@
         <w:shd w:val="clear" w:color="auto" w:fill="FFFFFF"/>
         <w:spacing w:after="0" w:line="240" w:lineRule="auto"/>
         <w:rPr>
-          <w:rFonts w:ascii="Segoe UI" w:eastAsia="Times New Roman" w:hAnsi="Segoe UI" w:cs="Segoe UI"/>
-          <w:color w:val="172B4D"/>
+          <w:rStyle w:val="Hyperlink"/>
+          <w:rFonts w:ascii="Segoe UI" w:hAnsi="Segoe UI" w:cs="Segoe UI"/>
+          <w:color w:val="0052CC"/>
           <w:sz w:val="21"/>
           <w:szCs w:val="21"/>
         </w:rPr>
@@ -39180,24 +39089,12 @@
         </w:rPr>
         <w:t>JIRA ticket:</w:t>
       </w:r>
-      <w:bookmarkStart w:id="113" w:name="_GoBack"/>
-      <w:bookmarkEnd w:id="113"/>
-      <w:r>
-        <w:fldChar w:fldCharType="begin"/>
-      </w:r>
-      <w:r>
-        <w:instrText xml:space="preserve"> HYPERLINK "https://jira.utahdcc.org/jira/browse/NEMPUB-109" \h </w:instrText>
-      </w:r>
-      <w:r>
-        <w:fldChar w:fldCharType="separate"/>
-      </w:r>
-      <w:r>
-        <w:t xml:space="preserve"> </w:t>
-      </w:r>
-      <w:r>
-        <w:fldChar w:fldCharType="end"/>
-      </w:r>
-      <w:hyperlink r:id="rId237" w:history="1">
+      <w:hyperlink r:id="rId245">
+        <w:r>
+          <w:t xml:space="preserve"> </w:t>
+        </w:r>
+      </w:hyperlink>
+      <w:hyperlink r:id="rId246" w:history="1">
         <w:r>
           <w:rPr>
             <w:rStyle w:val="Hyperlink"/>
@@ -39212,10 +39109,25 @@
     </w:p>
     <w:p>
       <w:pPr>
-        <w:pStyle w:val="Heading2"/>
-        <w:ind w:left="0"/>
-        <w:rPr>
-          <w:b/>
+        <w:shd w:val="clear" w:color="auto" w:fill="FFFFFF"/>
+        <w:spacing w:after="0" w:line="240" w:lineRule="auto"/>
+        <w:rPr>
+          <w:rFonts w:ascii="Segoe UI" w:eastAsia="Times New Roman" w:hAnsi="Segoe UI" w:cs="Segoe UI"/>
+          <w:color w:val="172B4D"/>
+          <w:sz w:val="21"/>
+          <w:szCs w:val="21"/>
+        </w:rPr>
+      </w:pPr>
+    </w:p>
+    <w:p>
+      <w:pPr>
+        <w:shd w:val="clear" w:color="auto" w:fill="FFFFFF"/>
+        <w:spacing w:after="0" w:line="240" w:lineRule="auto"/>
+        <w:rPr>
+          <w:rFonts w:ascii="Segoe UI" w:eastAsia="Times New Roman" w:hAnsi="Segoe UI" w:cs="Segoe UI"/>
+          <w:color w:val="172B4D"/>
+          <w:sz w:val="21"/>
+          <w:szCs w:val="21"/>
         </w:rPr>
       </w:pPr>
     </w:p>
@@ -39494,7 +39406,7 @@
         </w:rPr>
         <w:t>JIRA ticket:</w:t>
       </w:r>
-      <w:hyperlink r:id="rId238">
+      <w:hyperlink r:id="rId247">
         <w:r>
           <w:t xml:space="preserve"> </w:t>
         </w:r>
@@ -39508,7 +39420,7 @@
         </w:rPr>
         <w:t xml:space="preserve"> </w:t>
       </w:r>
-      <w:hyperlink r:id="rId239" w:history="1">
+      <w:hyperlink r:id="rId248" w:history="1">
         <w:r>
           <w:rPr>
             <w:rStyle w:val="Hyperlink"/>
@@ -39529,7 +39441,7 @@
         </w:rPr>
         <w:t xml:space="preserve">   </w:t>
       </w:r>
-      <w:hyperlink r:id="rId240" w:history="1">
+      <w:hyperlink r:id="rId249" w:history="1">
         <w:r>
           <w:rPr>
             <w:rStyle w:val="Hyperlink"/>
@@ -39550,7 +39462,7 @@
         </w:rPr>
         <w:t xml:space="preserve">   </w:t>
       </w:r>
-      <w:hyperlink r:id="rId241" w:history="1">
+      <w:hyperlink r:id="rId250" w:history="1">
         <w:r>
           <w:rPr>
             <w:rStyle w:val="Hyperlink"/>
@@ -39582,7 +39494,7 @@
           <w:sz w:val="32"/>
         </w:rPr>
       </w:pPr>
-      <w:bookmarkStart w:id="114" w:name="_Toc172282454"/>
+      <w:bookmarkStart w:id="113" w:name="_Toc172282454"/>
       <w:r>
         <w:br w:type="page"/>
       </w:r>
@@ -39602,7 +39514,7 @@
       <w:r>
         <w:t>.34</w:t>
       </w:r>
-      <w:bookmarkEnd w:id="114"/>
+      <w:bookmarkEnd w:id="113"/>
     </w:p>
     <w:p>
       <w:pPr>
@@ -39640,7 +39552,25 @@
         <w:rPr>
           <w:b/>
         </w:rPr>
-        <w:t>Description: added new element (Stroke Severity Score)</w:t>
+        <w:t xml:space="preserve">Description: added new element (Stroke </w:t>
+      </w:r>
+      <w:r>
+        <w:rPr>
+          <w:b/>
+        </w:rPr>
+        <w:t>Scale</w:t>
+      </w:r>
+      <w:r>
+        <w:rPr>
+          <w:b/>
+        </w:rPr>
+        <w:t xml:space="preserve"> </w:t>
+      </w:r>
+      <w:r>
+        <w:rPr>
+          <w:b/>
+        </w:rPr>
+        <w:t>Score)</w:t>
       </w:r>
     </w:p>
     <w:p>
@@ -39682,7 +39612,19 @@
         <w:rPr>
           <w:bCs/>
         </w:rPr>
-        <w:t>Element name: Stroke Severity Score</w:t>
+        <w:t xml:space="preserve">Element name: Stroke </w:t>
+      </w:r>
+      <w:r>
+        <w:rPr>
+          <w:bCs/>
+        </w:rPr>
+        <w:t>Scale</w:t>
+      </w:r>
+      <w:r>
+        <w:rPr>
+          <w:bCs/>
+        </w:rPr>
+        <w:t xml:space="preserve"> Score</w:t>
       </w:r>
     </w:p>
     <w:p>
@@ -39725,7 +39667,19 @@
         <w:rPr>
           <w:bCs/>
         </w:rPr>
-        <w:t>Definition: The stroke severity value associated with the stroke scale type listed in eVitals.30</w:t>
+        <w:t xml:space="preserve">Definition: The stroke </w:t>
+      </w:r>
+      <w:r>
+        <w:rPr>
+          <w:bCs/>
+        </w:rPr>
+        <w:t>score</w:t>
+      </w:r>
+      <w:r>
+        <w:rPr>
+          <w:bCs/>
+        </w:rPr>
+        <w:t xml:space="preserve"> value associated with the stroke scale type listed in eVitals.30</w:t>
       </w:r>
     </w:p>
     <w:p>
@@ -39808,31 +39762,51 @@
         <w:rPr>
           <w:bCs/>
         </w:rPr>
-        <w:t xml:space="preserve">NV: </w:t>
-      </w:r>
-      <w:r>
-        <w:rPr>
-          <w:bCs/>
-        </w:rPr>
-        <w:t>N</w:t>
-      </w:r>
-      <w:r>
-        <w:rPr>
-          <w:bCs/>
-        </w:rPr>
-        <w:t xml:space="preserve">ot applicable, </w:t>
-      </w:r>
-      <w:r>
-        <w:rPr>
-          <w:bCs/>
-        </w:rPr>
-        <w:t>N</w:t>
-      </w:r>
-      <w:r>
-        <w:rPr>
-          <w:bCs/>
-        </w:rPr>
-        <w:t>ot recorded</w:t>
+        <w:t xml:space="preserve">PN: </w:t>
+      </w:r>
+      <w:r>
+        <w:rPr>
+          <w:bCs/>
+        </w:rPr>
+        <w:t>Unable</w:t>
+      </w:r>
+      <w:r>
+        <w:rPr>
+          <w:bCs/>
+        </w:rPr>
+        <w:t xml:space="preserve"> </w:t>
+      </w:r>
+      <w:proofErr w:type="gramStart"/>
+      <w:r>
+        <w:rPr>
+          <w:bCs/>
+        </w:rPr>
+        <w:t>To</w:t>
+      </w:r>
+      <w:proofErr w:type="gramEnd"/>
+      <w:r>
+        <w:rPr>
+          <w:bCs/>
+        </w:rPr>
+        <w:t xml:space="preserve"> </w:t>
+      </w:r>
+      <w:r>
+        <w:rPr>
+          <w:bCs/>
+        </w:rPr>
+        <w:t>Complete</w:t>
+      </w:r>
+      <w:r>
+        <w:rPr>
+          <w:bCs/>
+        </w:rPr>
+        <w:t xml:space="preserve">, </w:t>
+      </w:r>
+      <w:r>
+        <w:rPr>
+          <w:bCs/>
+        </w:rPr>
+        <w:t>Refused</w:t>
       </w:r>
     </w:p>
     <w:p>
@@ -39847,6 +39821,45 @@
         <w:rPr>
           <w:bCs/>
         </w:rPr>
+        <w:t xml:space="preserve">NV: </w:t>
+      </w:r>
+      <w:r>
+        <w:rPr>
+          <w:bCs/>
+        </w:rPr>
+        <w:t>N</w:t>
+      </w:r>
+      <w:r>
+        <w:rPr>
+          <w:bCs/>
+        </w:rPr>
+        <w:t xml:space="preserve">ot applicable, </w:t>
+      </w:r>
+      <w:r>
+        <w:rPr>
+          <w:bCs/>
+        </w:rPr>
+        <w:t>N</w:t>
+      </w:r>
+      <w:r>
+        <w:rPr>
+          <w:bCs/>
+        </w:rPr>
+        <w:t>ot recorded</w:t>
+      </w:r>
+    </w:p>
+    <w:p>
+      <w:pPr>
+        <w:spacing w:after="0" w:line="259" w:lineRule="auto"/>
+        <w:ind w:left="1" w:firstLine="0"/>
+        <w:rPr>
+          <w:bCs/>
+        </w:rPr>
+      </w:pPr>
+      <w:r>
+        <w:rPr>
+          <w:bCs/>
+        </w:rPr>
         <w:t>Comment</w:t>
       </w:r>
       <w:r>
@@ -39855,12 +39868,8 @@
         </w:rPr>
         <w:t>: Score associated with the stroke scale listed in eVitals.30</w:t>
       </w:r>
-      <w:r>
-        <w:rPr>
-          <w:bCs/>
-        </w:rPr>
-        <w:t>s</w:t>
-      </w:r>
+      <w:bookmarkStart w:id="114" w:name="_GoBack"/>
+      <w:bookmarkEnd w:id="114"/>
     </w:p>
     <w:p>
       <w:pPr>
@@ -39957,7 +39966,7 @@
         </w:rPr>
         <w:t>JIRA ticket:</w:t>
       </w:r>
-      <w:hyperlink r:id="rId242">
+      <w:hyperlink r:id="rId251">
         <w:r>
           <w:t xml:space="preserve"> </w:t>
         </w:r>
@@ -39971,7 +39980,7 @@
         </w:rPr>
         <w:t xml:space="preserve"> </w:t>
       </w:r>
-      <w:hyperlink r:id="rId243" w:history="1">
+      <w:hyperlink r:id="rId252" w:history="1">
         <w:r>
           <w:rPr>
             <w:rStyle w:val="Hyperlink"/>
@@ -39994,12 +40003,12 @@
       </w:r>
     </w:p>
     <w:sectPr>
-      <w:headerReference w:type="even" r:id="rId244"/>
-      <w:headerReference w:type="default" r:id="rId245"/>
-      <w:footerReference w:type="even" r:id="rId246"/>
-      <w:footerReference w:type="default" r:id="rId247"/>
-      <w:headerReference w:type="first" r:id="rId248"/>
-      <w:footerReference w:type="first" r:id="rId249"/>
+      <w:headerReference w:type="even" r:id="rId253"/>
+      <w:headerReference w:type="default" r:id="rId254"/>
+      <w:footerReference w:type="even" r:id="rId255"/>
+      <w:footerReference w:type="default" r:id="rId256"/>
+      <w:headerReference w:type="first" r:id="rId257"/>
+      <w:footerReference w:type="first" r:id="rId258"/>
       <w:pgSz w:w="12240" w:h="15840"/>
       <w:pgMar w:top="1445" w:right="1446" w:bottom="1460" w:left="1439" w:header="720" w:footer="721" w:gutter="0"/>
       <w:cols w:space="720"/>
@@ -41466,7 +41475,7 @@
             </wp:anchor>
           </w:drawing>
         </mc:Choice>
-        <mc:Fallback xmlns:oel="http://schemas.microsoft.com/office/2019/extlst" xmlns:w16cex="http://schemas.microsoft.com/office/word/2018/wordml/cex" xmlns:w16="http://schemas.microsoft.com/office/word/2018/wordml" xmlns:w16du="http://schemas.microsoft.com/office/word/2023/wordml/word16du" xmlns:w16sdtdh="http://schemas.microsoft.com/office/word/2020/wordml/sdtdatahash" xmlns:a="http://schemas.openxmlformats.org/drawingml/2006/main">
+        <mc:Fallback xmlns:a="http://schemas.openxmlformats.org/drawingml/2006/main" xmlns:w16sdtdh="http://schemas.microsoft.com/office/word/2020/wordml/sdtdatahash" xmlns:w16du="http://schemas.microsoft.com/office/word/2023/wordml/word16du" xmlns:w16="http://schemas.microsoft.com/office/word/2018/wordml" xmlns:w16cex="http://schemas.microsoft.com/office/word/2018/wordml/cex" xmlns:oel="http://schemas.microsoft.com/office/2019/extlst">
           <w:pict>
             <v:group id="Group 138329" style="width:470.88pt;height:0.960022pt;position:absolute;mso-position-horizontal-relative:page;mso-position-horizontal:absolute;margin-left:70.56pt;mso-position-vertical-relative:page;margin-top:111pt;" coordsize="59801,121">
               <v:shape id="Shape 148771" style="position:absolute;width:59801;height:121;left:0;top:0;" coordsize="5980176,12192" path="m0,0l5980176,0l5980176,12192l0,12192l0,0">
@@ -41659,7 +41668,7 @@
             </wp:anchor>
           </w:drawing>
         </mc:Choice>
-        <mc:Fallback xmlns:oel="http://schemas.microsoft.com/office/2019/extlst" xmlns:w16cex="http://schemas.microsoft.com/office/word/2018/wordml/cex" xmlns:w16="http://schemas.microsoft.com/office/word/2018/wordml" xmlns:w16du="http://schemas.microsoft.com/office/word/2023/wordml/word16du" xmlns:w16sdtdh="http://schemas.microsoft.com/office/word/2020/wordml/sdtdatahash" xmlns:a="http://schemas.openxmlformats.org/drawingml/2006/main">
+        <mc:Fallback xmlns:a="http://schemas.openxmlformats.org/drawingml/2006/main" xmlns:w16sdtdh="http://schemas.microsoft.com/office/word/2020/wordml/sdtdatahash" xmlns:w16du="http://schemas.microsoft.com/office/word/2023/wordml/word16du" xmlns:w16="http://schemas.microsoft.com/office/word/2018/wordml" xmlns:w16cex="http://schemas.microsoft.com/office/word/2018/wordml/cex" xmlns:oel="http://schemas.microsoft.com/office/2019/extlst">
           <w:pict>
             <v:group id="Group 138065" style="width:470.88pt;height:0.960022pt;position:absolute;mso-position-horizontal-relative:page;mso-position-horizontal:absolute;margin-left:70.56pt;mso-position-vertical-relative:page;margin-top:111pt;" coordsize="59801,121">
               <v:shape id="Shape 148753" style="position:absolute;width:59801;height:121;left:0;top:0;" coordsize="5980176,12192" path="m0,0l5980176,0l5980176,12192l0,12192l0,0">
@@ -42181,7 +42190,6 @@
   <w:style w:type="character" w:default="1" w:styleId="DefaultParagraphFont">
     <w:name w:val="Default Paragraph Font"/>
     <w:uiPriority w:val="1"/>
-    <w:semiHidden/>
     <w:unhideWhenUsed/>
   </w:style>
   <w:style w:type="table" w:default="1" w:styleId="TableNormal">

</xml_diff>

<commit_message>
Pull request #90: NEMPUB-608: Update CARES link
Merge in NEP/nemsis_public from ~MAYANK.MAHESHWARY_HSC.UTAH.EDU/nemsis_public-mayank:release-3.5.1 to release-3.5.1

Squashed commit of the following:

commit 438ebd8193314885568781a09f3578bfa7275c4f
Author: Mayank Maheshwary <Mayank.Maheshwary@hsc.utah.edu>
Date:   Mon Dec 16 12:31:35 2024 -0700

    NEMPUB-608: Update ChangeLog

commit 1b3d375dd172217c140a461d8708fa3c0c906915
Author: Mayank Maheshwary <Mayank.Maheshwary@hsc.utah.edu>
Date:   Fri Dec 13 16:04:51 2024 -0700

    NEMPUB-608: Update README

commit cd9c0aa2d05d15c0c7cb70a0711916b657c333a0
Author: Mayank Maheshwary <Mayank.Maheshwary@hsc.utah.edu>
Date:   Fri Dec 13 15:59:04 2024 -0700

    NEMPUB-608: Update CARES link
</commit_message>
<xml_diff>
--- a/DataDictionary/ChangeLog.docx
+++ b/DataDictionary/ChangeLog.docx
@@ -200,7 +200,7 @@
               </wp:inline>
             </w:drawing>
           </mc:Choice>
-          <mc:Fallback xmlns:a="http://schemas.openxmlformats.org/drawingml/2006/main" xmlns:w16sdtdh="http://schemas.microsoft.com/office/word/2020/wordml/sdtdatahash" xmlns:w16du="http://schemas.microsoft.com/office/word/2023/wordml/word16du" xmlns:w16="http://schemas.microsoft.com/office/word/2018/wordml" xmlns:w16cex="http://schemas.microsoft.com/office/word/2018/wordml/cex" xmlns:oel="http://schemas.microsoft.com/office/2019/extlst">
+          <mc:Fallback xmlns:oel="http://schemas.microsoft.com/office/2019/extlst" xmlns:w16cex="http://schemas.microsoft.com/office/word/2018/wordml/cex" xmlns:w16="http://schemas.microsoft.com/office/word/2018/wordml" xmlns:w16du="http://schemas.microsoft.com/office/word/2023/wordml/word16du" xmlns:w16sdtdh="http://schemas.microsoft.com/office/word/2020/wordml/sdtdatahash" xmlns:a="http://schemas.openxmlformats.org/drawingml/2006/main">
             <w:pict>
               <v:group id="Group 104019" style="width:470.88pt;height:0.959015pt;mso-position-horizontal-relative:char;mso-position-vertical-relative:line" coordsize="59801,121">
                 <v:shape id="Shape 146281" style="position:absolute;width:59801;height:121;left:0;top:0;" coordsize="5980176,12179" path="m0,0l5980176,0l5980176,12179l0,12179l0,0">
@@ -411,7 +411,7 @@
               </wp:inline>
             </w:drawing>
           </mc:Choice>
-          <mc:Fallback xmlns:a="http://schemas.openxmlformats.org/drawingml/2006/main" xmlns:w16sdtdh="http://schemas.microsoft.com/office/word/2020/wordml/sdtdatahash" xmlns:w16du="http://schemas.microsoft.com/office/word/2023/wordml/word16du" xmlns:w16="http://schemas.microsoft.com/office/word/2018/wordml" xmlns:w16cex="http://schemas.microsoft.com/office/word/2018/wordml/cex" xmlns:oel="http://schemas.microsoft.com/office/2019/extlst">
+          <mc:Fallback xmlns:oel="http://schemas.microsoft.com/office/2019/extlst" xmlns:w16cex="http://schemas.microsoft.com/office/word/2018/wordml/cex" xmlns:w16="http://schemas.microsoft.com/office/word/2018/wordml" xmlns:w16du="http://schemas.microsoft.com/office/word/2023/wordml/word16du" xmlns:w16sdtdh="http://schemas.microsoft.com/office/word/2020/wordml/sdtdatahash" xmlns:a="http://schemas.openxmlformats.org/drawingml/2006/main">
             <w:pict>
               <v:group id="Group 105367" style="width:470.88pt;height:0.960022pt;mso-position-horizontal-relative:char;mso-position-vertical-relative:line" coordsize="59801,121">
                 <v:shape id="Shape 146283" style="position:absolute;width:59801;height:121;left:0;top:0;" coordsize="5980176,12192" path="m0,0l5980176,0l5980176,12192l0,12192l0,0">
@@ -930,6 +930,7 @@
           <w:docPartGallery w:val="Table of Contents"/>
         </w:docPartObj>
       </w:sdtPr>
+      <w:sdtEndPr/>
       <w:sdtContent>
         <w:p>
           <w:pPr>
@@ -1034,7 +1035,7 @@
                   </wp:inline>
                 </w:drawing>
               </mc:Choice>
-              <mc:Fallback xmlns:a="http://schemas.openxmlformats.org/drawingml/2006/main" xmlns:w16sdtdh="http://schemas.microsoft.com/office/word/2020/wordml/sdtdatahash" xmlns:w16du="http://schemas.microsoft.com/office/word/2023/wordml/word16du" xmlns:w16="http://schemas.microsoft.com/office/word/2018/wordml" xmlns:w16cex="http://schemas.microsoft.com/office/word/2018/wordml/cex" xmlns:oel="http://schemas.microsoft.com/office/2019/extlst">
+              <mc:Fallback xmlns:oel="http://schemas.microsoft.com/office/2019/extlst" xmlns:w16cex="http://schemas.microsoft.com/office/word/2018/wordml/cex" xmlns:w16="http://schemas.microsoft.com/office/word/2018/wordml" xmlns:w16du="http://schemas.microsoft.com/office/word/2023/wordml/word16du" xmlns:w16sdtdh="http://schemas.microsoft.com/office/word/2020/wordml/sdtdatahash" xmlns:a="http://schemas.openxmlformats.org/drawingml/2006/main">
                 <w:pict>
                   <v:group id="Group 104091" style="width:470.88pt;height:0.960022pt;mso-position-horizontal-relative:char;mso-position-vertical-relative:line" coordsize="59801,121">
                     <v:shape id="Shape 146285" style="position:absolute;width:59801;height:121;left:0;top:0;" coordsize="5980176,12192" path="m0,0l5980176,0l5980176,12192l0,12192l0,0">
@@ -9650,7 +9651,7 @@
               </wp:inline>
             </w:drawing>
           </mc:Choice>
-          <mc:Fallback xmlns:a="http://schemas.openxmlformats.org/drawingml/2006/main" xmlns:w16sdtdh="http://schemas.microsoft.com/office/word/2020/wordml/sdtdatahash" xmlns:w16du="http://schemas.microsoft.com/office/word/2023/wordml/word16du" xmlns:w16="http://schemas.microsoft.com/office/word/2018/wordml" xmlns:w16cex="http://schemas.microsoft.com/office/word/2018/wordml/cex" xmlns:oel="http://schemas.microsoft.com/office/2019/extlst">
+          <mc:Fallback xmlns:oel="http://schemas.microsoft.com/office/2019/extlst" xmlns:w16cex="http://schemas.microsoft.com/office/word/2018/wordml/cex" xmlns:w16="http://schemas.microsoft.com/office/word/2018/wordml" xmlns:w16du="http://schemas.microsoft.com/office/word/2023/wordml/word16du" xmlns:w16sdtdh="http://schemas.microsoft.com/office/word/2020/wordml/sdtdatahash" xmlns:a="http://schemas.openxmlformats.org/drawingml/2006/main">
             <w:pict>
               <v:group id="Group 125144" style="width:470.88pt;height:0.960022pt;mso-position-horizontal-relative:char;mso-position-vertical-relative:line" coordsize="59801,121">
                 <v:shape id="Shape 148703" style="position:absolute;width:59801;height:121;left:0;top:0;" coordsize="5980176,12192" path="m0,0l5980176,0l5980176,12192l0,12192l0,0">
@@ -13235,7 +13236,7 @@
               </wp:inline>
             </w:drawing>
           </mc:Choice>
-          <mc:Fallback xmlns:a="http://schemas.openxmlformats.org/drawingml/2006/main" xmlns:w16sdtdh="http://schemas.microsoft.com/office/word/2020/wordml/sdtdatahash" xmlns:w16du="http://schemas.microsoft.com/office/word/2023/wordml/word16du" xmlns:w16="http://schemas.microsoft.com/office/word/2018/wordml" xmlns:w16cex="http://schemas.microsoft.com/office/word/2018/wordml/cex" xmlns:oel="http://schemas.microsoft.com/office/2019/extlst">
+          <mc:Fallback xmlns:oel="http://schemas.microsoft.com/office/2019/extlst" xmlns:w16cex="http://schemas.microsoft.com/office/word/2018/wordml/cex" xmlns:w16="http://schemas.microsoft.com/office/word/2018/wordml" xmlns:w16du="http://schemas.microsoft.com/office/word/2023/wordml/word16du" xmlns:w16sdtdh="http://schemas.microsoft.com/office/word/2020/wordml/sdtdatahash" xmlns:a="http://schemas.openxmlformats.org/drawingml/2006/main">
             <w:pict>
               <v:group id="Group 105884" style="width:470.88pt;height:0.960022pt;mso-position-horizontal-relative:char;mso-position-vertical-relative:line" coordsize="59801,121">
                 <v:shape id="Shape 148705" style="position:absolute;width:59801;height:121;left:0;top:0;" coordsize="5980176,12192" path="m0,0l5980176,0l5980176,12192l0,12192l0,0">
@@ -14715,7 +14716,7 @@
               </wp:inline>
             </w:drawing>
           </mc:Choice>
-          <mc:Fallback xmlns:a="http://schemas.openxmlformats.org/drawingml/2006/main" xmlns:w16sdtdh="http://schemas.microsoft.com/office/word/2020/wordml/sdtdatahash" xmlns:w16du="http://schemas.microsoft.com/office/word/2023/wordml/word16du" xmlns:w16="http://schemas.microsoft.com/office/word/2018/wordml" xmlns:w16cex="http://schemas.microsoft.com/office/word/2018/wordml/cex" xmlns:oel="http://schemas.microsoft.com/office/2019/extlst">
+          <mc:Fallback xmlns:oel="http://schemas.microsoft.com/office/2019/extlst" xmlns:w16cex="http://schemas.microsoft.com/office/word/2018/wordml/cex" xmlns:w16="http://schemas.microsoft.com/office/word/2018/wordml" xmlns:w16du="http://schemas.microsoft.com/office/word/2023/wordml/word16du" xmlns:w16sdtdh="http://schemas.microsoft.com/office/word/2020/wordml/sdtdatahash" xmlns:a="http://schemas.openxmlformats.org/drawingml/2006/main">
             <w:pict>
               <v:group id="Group 106148" style="width:470.88pt;height:0.960022pt;mso-position-horizontal-relative:char;mso-position-vertical-relative:line" coordsize="59801,121">
                 <v:shape id="Shape 148707" style="position:absolute;width:59801;height:121;left:0;top:0;" coordsize="5980176,12192" path="m0,0l5980176,0l5980176,12192l0,12192l0,0">
@@ -18700,23 +18701,29 @@
         </w:rPr>
         <w:t>For States and Local agencies that participate in the Cardiac Arrest Registry for Enhanced Survival (CARES), “Any EMS Arrival” includes 911 Responders (First Responder or EMS) as defined by CARES in the CARES Data Dictionary:</w:t>
       </w:r>
-    </w:p>
-    <w:p>
-      <w:pPr>
-        <w:ind w:left="2" w:firstLine="0"/>
+      <w:r>
         <w:rPr>
           <w:shd w:val="clear" w:color="auto" w:fill="FFFFFF"/>
         </w:rPr>
-      </w:pPr>
-      <w:hyperlink r:id="rId57" w:history="1">
+        <w:t xml:space="preserve"> </w:t>
+      </w:r>
+      <w:hyperlink r:id="rId57" w:tgtFrame="_blank" w:history="1">
         <w:r>
           <w:rPr>
             <w:rStyle w:val="Hyperlink"/>
             <w:shd w:val="clear" w:color="auto" w:fill="FFFFFF"/>
           </w:rPr>
-          <w:t>https://mycares.net/sitepages/uploads/DataDictionary</w:t>
+          <w:t>https://vendors.mycares.net/</w:t>
         </w:r>
       </w:hyperlink>
+    </w:p>
+    <w:p>
+      <w:pPr>
+        <w:ind w:left="2" w:firstLine="0"/>
+        <w:rPr>
+          <w:shd w:val="clear" w:color="auto" w:fill="FFFFFF"/>
+        </w:rPr>
+      </w:pPr>
     </w:p>
     <w:p>
       <w:pPr>
@@ -19253,13 +19260,13 @@
         </w:rPr>
         <w:t xml:space="preserve">or states and local agencies that participate in the Cardiac Arrest Registry for Enhanced Survival (CARES), eArrest.10 is the equivalent of CARES data element #32: Was Hypothermia Care Provided in the Field as defined by CARES in the CARES Data Dictionary: </w:t>
       </w:r>
-      <w:hyperlink r:id="rId71" w:history="1">
+      <w:hyperlink r:id="rId71" w:tgtFrame="_blank" w:history="1">
         <w:r>
           <w:rPr>
             <w:rStyle w:val="Hyperlink"/>
             <w:shd w:val="clear" w:color="auto" w:fill="FFFFFF"/>
           </w:rPr>
-          <w:t>https://mycares.net/sitepages/uploads/DataDictionary</w:t>
+          <w:t>https://vendors.mycares.net/</w:t>
         </w:r>
       </w:hyperlink>
     </w:p>
@@ -19572,19 +19579,13 @@
         </w:rPr>
         <w:t xml:space="preserve">Who Initiated CPR as defined by CARES in the CARES Data Dictionary: </w:t>
       </w:r>
-      <w:hyperlink r:id="rId76" w:history="1">
+      <w:hyperlink r:id="rId76" w:tgtFrame="_blank" w:history="1">
         <w:r>
           <w:rPr>
             <w:rStyle w:val="Hyperlink"/>
             <w:shd w:val="clear" w:color="auto" w:fill="FFFFFF"/>
           </w:rPr>
-          <w:t>https://mycares.net/sitepages/uploads/</w:t>
-        </w:r>
-        <w:r>
-          <w:rPr>
-            <w:rStyle w:val="Hyperlink"/>
-          </w:rPr>
-          <w:t>DataDictionary</w:t>
+          <w:t>https://vendors.mycares.net/</w:t>
         </w:r>
       </w:hyperlink>
     </w:p>
@@ -19807,13 +19808,13 @@
         </w:rPr>
         <w:t xml:space="preserve"> </w:t>
       </w:r>
-      <w:hyperlink r:id="rId80" w:history="1">
+      <w:hyperlink r:id="rId80" w:tgtFrame="_blank" w:history="1">
         <w:r>
           <w:rPr>
             <w:rStyle w:val="Hyperlink"/>
             <w:bdr w:val="none" w:sz="0" w:space="0" w:color="auto" w:frame="1"/>
           </w:rPr>
-          <w:t>https://mycares.net/sitepages/uploads/DataDictionary</w:t>
+          <w:t>https://vendors.mycares.net/</w:t>
         </w:r>
       </w:hyperlink>
     </w:p>
@@ -20007,13 +20008,13 @@
         </w:rPr>
         <w:t xml:space="preserve"> </w:t>
       </w:r>
-      <w:hyperlink r:id="rId84" w:history="1">
+      <w:hyperlink r:id="rId84" w:tgtFrame="_blank" w:history="1">
         <w:r>
           <w:rPr>
             <w:rStyle w:val="Hyperlink"/>
             <w:shd w:val="clear" w:color="auto" w:fill="FFFFFF"/>
           </w:rPr>
-          <w:t>https://mycares.net/sitepages/uploads/DataDictionary</w:t>
+          <w:t>https://vendors.mycares.net/</w:t>
         </w:r>
       </w:hyperlink>
     </w:p>
@@ -24798,7 +24799,7 @@
               </wp:inline>
             </w:drawing>
           </mc:Choice>
-          <mc:Fallback xmlns:a="http://schemas.openxmlformats.org/drawingml/2006/main" xmlns:w16sdtdh="http://schemas.microsoft.com/office/word/2020/wordml/sdtdatahash" xmlns:w16du="http://schemas.microsoft.com/office/word/2023/wordml/word16du" xmlns:w16="http://schemas.microsoft.com/office/word/2018/wordml" xmlns:w16cex="http://schemas.microsoft.com/office/word/2018/wordml/cex" xmlns:oel="http://schemas.microsoft.com/office/2019/extlst">
+          <mc:Fallback xmlns:oel="http://schemas.microsoft.com/office/2019/extlst" xmlns:w16cex="http://schemas.microsoft.com/office/word/2018/wordml/cex" xmlns:w16="http://schemas.microsoft.com/office/word/2018/wordml" xmlns:w16du="http://schemas.microsoft.com/office/word/2023/wordml/word16du" xmlns:w16sdtdh="http://schemas.microsoft.com/office/word/2020/wordml/sdtdatahash" xmlns:a="http://schemas.openxmlformats.org/drawingml/2006/main">
             <w:pict>
               <v:group id="Group 120855" style="width:470.88pt;height:0.960022pt;mso-position-horizontal-relative:char;mso-position-vertical-relative:line" coordsize="59801,121">
                 <v:shape id="Shape 148713" style="position:absolute;width:59801;height:121;left:0;top:0;" coordsize="5980176,12192" path="m0,0l5980176,0l5980176,12192l0,12192l0,0">
@@ -25602,7 +25603,7 @@
               </wp:inline>
             </w:drawing>
           </mc:Choice>
-          <mc:Fallback xmlns:a="http://schemas.openxmlformats.org/drawingml/2006/main" xmlns:w16sdtdh="http://schemas.microsoft.com/office/word/2020/wordml/sdtdatahash" xmlns:w16du="http://schemas.microsoft.com/office/word/2023/wordml/word16du" xmlns:w16="http://schemas.microsoft.com/office/word/2018/wordml" xmlns:w16cex="http://schemas.microsoft.com/office/word/2018/wordml/cex" xmlns:oel="http://schemas.microsoft.com/office/2019/extlst">
+          <mc:Fallback xmlns:oel="http://schemas.microsoft.com/office/2019/extlst" xmlns:w16cex="http://schemas.microsoft.com/office/word/2018/wordml/cex" xmlns:w16="http://schemas.microsoft.com/office/word/2018/wordml" xmlns:w16du="http://schemas.microsoft.com/office/word/2023/wordml/word16du" xmlns:w16sdtdh="http://schemas.microsoft.com/office/word/2020/wordml/sdtdatahash" xmlns:a="http://schemas.openxmlformats.org/drawingml/2006/main">
             <w:pict>
               <v:group id="Group 124919" style="width:470.88pt;height:0.960022pt;mso-position-horizontal-relative:char;mso-position-vertical-relative:line" coordsize="59801,121">
                 <v:shape id="Shape 148717" style="position:absolute;width:59801;height:121;left:0;top:0;" coordsize="5980176,12192" path="m0,0l5980176,0l5980176,12192l0,12192l0,0">
@@ -26440,7 +26441,7 @@
               </wp:inline>
             </w:drawing>
           </mc:Choice>
-          <mc:Fallback xmlns:a="http://schemas.openxmlformats.org/drawingml/2006/main" xmlns:w16sdtdh="http://schemas.microsoft.com/office/word/2020/wordml/sdtdatahash" xmlns:w16du="http://schemas.microsoft.com/office/word/2023/wordml/word16du" xmlns:w16="http://schemas.microsoft.com/office/word/2018/wordml" xmlns:w16cex="http://schemas.microsoft.com/office/word/2018/wordml/cex" xmlns:oel="http://schemas.microsoft.com/office/2019/extlst">
+          <mc:Fallback xmlns:oel="http://schemas.microsoft.com/office/2019/extlst" xmlns:w16cex="http://schemas.microsoft.com/office/word/2018/wordml/cex" xmlns:w16="http://schemas.microsoft.com/office/word/2018/wordml" xmlns:w16du="http://schemas.microsoft.com/office/word/2023/wordml/word16du" xmlns:w16sdtdh="http://schemas.microsoft.com/office/word/2020/wordml/sdtdatahash" xmlns:a="http://schemas.openxmlformats.org/drawingml/2006/main">
             <w:pict>
               <v:group id="Group 124377" style="width:470.88pt;height:0.960022pt;mso-position-horizontal-relative:char;mso-position-vertical-relative:line" coordsize="59801,121">
                 <v:shape id="Shape 148719" style="position:absolute;width:59801;height:121;left:0;top:0;" coordsize="5980176,12192" path="m0,0l5980176,0l5980176,12192l0,12192l0,0">
@@ -34671,7 +34672,7 @@
               </wp:inline>
             </w:drawing>
           </mc:Choice>
-          <mc:Fallback xmlns:a="http://schemas.openxmlformats.org/drawingml/2006/main" xmlns:w16sdtdh="http://schemas.microsoft.com/office/word/2020/wordml/sdtdatahash" xmlns:w16du="http://schemas.microsoft.com/office/word/2023/wordml/word16du" xmlns:w16="http://schemas.microsoft.com/office/word/2018/wordml" xmlns:w16cex="http://schemas.microsoft.com/office/word/2018/wordml/cex" xmlns:oel="http://schemas.microsoft.com/office/2019/extlst">
+          <mc:Fallback xmlns:oel="http://schemas.microsoft.com/office/2019/extlst" xmlns:w16cex="http://schemas.microsoft.com/office/word/2018/wordml/cex" xmlns:w16="http://schemas.microsoft.com/office/word/2018/wordml" xmlns:w16du="http://schemas.microsoft.com/office/word/2023/wordml/word16du" xmlns:w16sdtdh="http://schemas.microsoft.com/office/word/2020/wordml/sdtdatahash" xmlns:a="http://schemas.openxmlformats.org/drawingml/2006/main">
             <w:pict>
               <v:group id="Group 131471" style="width:470.88pt;height:0.960022pt;mso-position-horizontal-relative:char;mso-position-vertical-relative:line" coordsize="59801,121">
                 <v:shape id="Shape 148727" style="position:absolute;width:59801;height:121;left:0;top:0;" coordsize="5980176,12192" path="m0,0l5980176,0l5980176,12192l0,12192l0,0">
@@ -34977,13 +34978,13 @@
         </w:rPr>
         <w:t xml:space="preserve"> </w:t>
       </w:r>
-      <w:hyperlink r:id="rId205" w:history="1">
+      <w:hyperlink r:id="rId205" w:tgtFrame="_blank" w:history="1">
         <w:r>
           <w:rPr>
             <w:rStyle w:val="Hyperlink"/>
             <w:shd w:val="clear" w:color="auto" w:fill="FFFFFF"/>
           </w:rPr>
-          <w:t>https://mycares.net/sitepages/uploads/DataDictionary</w:t>
+          <w:t>https://vendors.mycares.net/</w:t>
         </w:r>
       </w:hyperlink>
     </w:p>
@@ -35283,13 +35284,13 @@
         </w:rPr>
         <w:t xml:space="preserve"> #16 Fire/First Responder as defined by CARES in the CARES Data Dictionary: </w:t>
       </w:r>
-      <w:hyperlink r:id="rId210" w:history="1">
+      <w:hyperlink r:id="rId210" w:tgtFrame="_blank" w:history="1">
         <w:r>
           <w:rPr>
             <w:rStyle w:val="Hyperlink"/>
             <w:shd w:val="clear" w:color="auto" w:fill="FFFFFF"/>
           </w:rPr>
-          <w:t>https://mycares.net/sitepages/uploads/DataDictionary</w:t>
+          <w:t>https://vendors.mycares.net/</w:t>
         </w:r>
       </w:hyperlink>
     </w:p>
@@ -36197,26 +36198,26 @@
         </w:rPr>
         <w:t>#16 Fire/First Responder as defined by CARES in the CARES Data Dictionary:</w:t>
       </w:r>
-    </w:p>
-    <w:p>
-      <w:pPr>
-        <w:spacing w:after="13"/>
+      <w:r>
         <w:rPr>
           <w:rStyle w:val="normaltextrun"/>
           <w:rFonts w:ascii="Aptos" w:hAnsi="Aptos"/>
           <w:shd w:val="clear" w:color="auto" w:fill="FFFFFF"/>
         </w:rPr>
-      </w:pPr>
-      <w:hyperlink r:id="rId222" w:history="1">
+        <w:t xml:space="preserve"> </w:t>
+      </w:r>
+      <w:hyperlink r:id="rId222" w:tgtFrame="_blank" w:history="1">
         <w:r>
           <w:rPr>
             <w:rStyle w:val="Hyperlink"/>
             <w:rFonts w:ascii="Aptos" w:hAnsi="Aptos"/>
             <w:shd w:val="clear" w:color="auto" w:fill="FFFFFF"/>
           </w:rPr>
-          <w:t>https://mycares.net/sitepages/uploads/DataDictionary</w:t>
+          <w:t>https://vendors.mycares.net/</w:t>
         </w:r>
       </w:hyperlink>
+      <w:bookmarkStart w:id="101" w:name="_GoBack"/>
+      <w:bookmarkEnd w:id="101"/>
     </w:p>
     <w:p>
       <w:pPr>
@@ -36296,11 +36297,11 @@
         <w:pStyle w:val="Heading2"/>
         <w:ind w:left="0"/>
       </w:pPr>
-      <w:bookmarkStart w:id="101" w:name="_Toc172282442"/>
+      <w:bookmarkStart w:id="102" w:name="_Toc172282442"/>
       <w:r>
         <w:t>eScene.25</w:t>
       </w:r>
-      <w:bookmarkEnd w:id="101"/>
+      <w:bookmarkEnd w:id="102"/>
       <w:r>
         <w:t xml:space="preserve"> </w:t>
       </w:r>
@@ -36679,13 +36680,13 @@
         <w:pStyle w:val="Heading1"/>
         <w:ind w:left="0"/>
       </w:pPr>
-      <w:bookmarkStart w:id="102" w:name="_Toc172282443"/>
+      <w:bookmarkStart w:id="103" w:name="_Toc172282443"/>
       <w:proofErr w:type="spellStart"/>
       <w:r>
         <w:lastRenderedPageBreak/>
         <w:t>eSituation</w:t>
       </w:r>
-      <w:bookmarkEnd w:id="102"/>
+      <w:bookmarkEnd w:id="103"/>
       <w:proofErr w:type="spellEnd"/>
       <w:r>
         <w:t xml:space="preserve"> </w:t>
@@ -36780,7 +36781,7 @@
               </wp:inline>
             </w:drawing>
           </mc:Choice>
-          <mc:Fallback xmlns:a="http://schemas.openxmlformats.org/drawingml/2006/main" xmlns:w16sdtdh="http://schemas.microsoft.com/office/word/2020/wordml/sdtdatahash" xmlns:w16du="http://schemas.microsoft.com/office/word/2023/wordml/word16du" xmlns:w16="http://schemas.microsoft.com/office/word/2018/wordml" xmlns:w16cex="http://schemas.microsoft.com/office/word/2018/wordml/cex" xmlns:oel="http://schemas.microsoft.com/office/2019/extlst">
+          <mc:Fallback xmlns:oel="http://schemas.microsoft.com/office/2019/extlst" xmlns:w16cex="http://schemas.microsoft.com/office/word/2018/wordml/cex" xmlns:w16="http://schemas.microsoft.com/office/word/2018/wordml" xmlns:w16du="http://schemas.microsoft.com/office/word/2023/wordml/word16du" xmlns:w16sdtdh="http://schemas.microsoft.com/office/word/2020/wordml/sdtdatahash" xmlns:a="http://schemas.openxmlformats.org/drawingml/2006/main">
             <w:pict>
               <v:group id="Group 131825" style="width:470.88pt;height:0.960022pt;mso-position-horizontal-relative:char;mso-position-vertical-relative:line" coordsize="59801,121">
                 <v:shape id="Shape 148729" style="position:absolute;width:59801;height:121;left:0;top:0;" coordsize="5980176,12192" path="m0,0l5980176,0l5980176,12192l0,12192l0,0">
@@ -36798,7 +36799,7 @@
         <w:pStyle w:val="Heading2"/>
         <w:ind w:left="0"/>
       </w:pPr>
-      <w:bookmarkStart w:id="103" w:name="_Toc172282444"/>
+      <w:bookmarkStart w:id="104" w:name="_Toc172282444"/>
       <w:r>
         <w:t>eSituation.09, eSituation.10 (</w:t>
       </w:r>
@@ -36810,7 +36811,7 @@
       <w:r>
         <w:t xml:space="preserve"> )</w:t>
       </w:r>
-      <w:bookmarkEnd w:id="103"/>
+      <w:bookmarkEnd w:id="104"/>
     </w:p>
     <w:p>
       <w:pPr>
@@ -36963,7 +36964,7 @@
         <w:pStyle w:val="Heading2"/>
         <w:ind w:left="0"/>
       </w:pPr>
-      <w:bookmarkStart w:id="104" w:name="_Toc172282445"/>
+      <w:bookmarkStart w:id="105" w:name="_Toc172282445"/>
       <w:r>
         <w:t>eSituation.11, eSituation.12 (</w:t>
       </w:r>
@@ -36975,7 +36976,7 @@
       <w:r>
         <w:t>)</w:t>
       </w:r>
-      <w:bookmarkEnd w:id="104"/>
+      <w:bookmarkEnd w:id="105"/>
     </w:p>
     <w:p>
       <w:pPr>
@@ -37127,14 +37128,14 @@
         <w:pStyle w:val="Heading2"/>
         <w:ind w:left="0"/>
       </w:pPr>
-      <w:bookmarkStart w:id="105" w:name="_Toc172282446"/>
+      <w:bookmarkStart w:id="106" w:name="_Toc172282446"/>
       <w:r>
         <w:t>eSituation.1</w:t>
       </w:r>
       <w:r>
         <w:t>3</w:t>
       </w:r>
-      <w:bookmarkEnd w:id="105"/>
+      <w:bookmarkEnd w:id="106"/>
       <w:r>
         <w:t xml:space="preserve"> </w:t>
       </w:r>
@@ -37679,14 +37680,14 @@
         <w:pStyle w:val="Heading2"/>
         <w:ind w:left="0"/>
       </w:pPr>
-      <w:bookmarkStart w:id="106" w:name="_Toc172282447"/>
+      <w:bookmarkStart w:id="107" w:name="_Toc172282447"/>
       <w:r>
         <w:t>eSituation.</w:t>
       </w:r>
       <w:r>
         <w:t>15</w:t>
       </w:r>
-      <w:bookmarkEnd w:id="106"/>
+      <w:bookmarkEnd w:id="107"/>
       <w:r>
         <w:t xml:space="preserve"> </w:t>
       </w:r>
@@ -37865,11 +37866,11 @@
         <w:pStyle w:val="Heading2"/>
         <w:ind w:left="0" w:right="5441"/>
       </w:pPr>
-      <w:bookmarkStart w:id="107" w:name="_Toc172282448"/>
+      <w:bookmarkStart w:id="108" w:name="_Toc172282448"/>
       <w:r>
         <w:t>eSituation.18</w:t>
       </w:r>
-      <w:bookmarkEnd w:id="107"/>
+      <w:bookmarkEnd w:id="108"/>
       <w:r>
         <w:t xml:space="preserve"> </w:t>
       </w:r>
@@ -38070,14 +38071,14 @@
         <w:pStyle w:val="Heading2"/>
         <w:ind w:left="0"/>
       </w:pPr>
-      <w:bookmarkStart w:id="108" w:name="_Toc172282449"/>
+      <w:bookmarkStart w:id="109" w:name="_Toc172282449"/>
       <w:r>
         <w:t>eSituation.1</w:t>
       </w:r>
       <w:r>
         <w:t>9</w:t>
       </w:r>
-      <w:bookmarkEnd w:id="108"/>
+      <w:bookmarkEnd w:id="109"/>
       <w:r>
         <w:t xml:space="preserve"> </w:t>
       </w:r>
@@ -38481,13 +38482,13 @@
         <w:pStyle w:val="Heading1"/>
         <w:ind w:left="0"/>
       </w:pPr>
-      <w:bookmarkStart w:id="109" w:name="_Toc172282450"/>
+      <w:bookmarkStart w:id="110" w:name="_Toc172282450"/>
       <w:proofErr w:type="spellStart"/>
       <w:r>
         <w:lastRenderedPageBreak/>
         <w:t>eTimes</w:t>
       </w:r>
-      <w:bookmarkEnd w:id="109"/>
+      <w:bookmarkEnd w:id="110"/>
       <w:proofErr w:type="spellEnd"/>
       <w:r>
         <w:t xml:space="preserve"> </w:t>
@@ -38582,7 +38583,7 @@
               </wp:inline>
             </w:drawing>
           </mc:Choice>
-          <mc:Fallback xmlns:a="http://schemas.openxmlformats.org/drawingml/2006/main" xmlns:w16sdtdh="http://schemas.microsoft.com/office/word/2020/wordml/sdtdatahash" xmlns:w16du="http://schemas.microsoft.com/office/word/2023/wordml/word16du" xmlns:w16="http://schemas.microsoft.com/office/word/2018/wordml" xmlns:w16cex="http://schemas.microsoft.com/office/word/2018/wordml/cex" xmlns:oel="http://schemas.microsoft.com/office/2019/extlst">
+          <mc:Fallback xmlns:oel="http://schemas.microsoft.com/office/2019/extlst" xmlns:w16cex="http://schemas.microsoft.com/office/word/2018/wordml/cex" xmlns:w16="http://schemas.microsoft.com/office/word/2018/wordml" xmlns:w16du="http://schemas.microsoft.com/office/word/2023/wordml/word16du" xmlns:w16sdtdh="http://schemas.microsoft.com/office/word/2020/wordml/sdtdatahash" xmlns:a="http://schemas.openxmlformats.org/drawingml/2006/main">
             <w:pict>
               <v:group id="Group 132139" style="width:470.88pt;height:0.960022pt;mso-position-horizontal-relative:char;mso-position-vertical-relative:line" coordsize="59801,121">
                 <v:shape id="Shape 148731" style="position:absolute;width:59801;height:121;left:0;top:0;" coordsize="5980176,12192" path="m0,0l5980176,0l5980176,12192l0,12192l0,0">
@@ -38600,14 +38601,14 @@
         <w:pStyle w:val="Heading2"/>
         <w:ind w:left="0"/>
       </w:pPr>
-      <w:bookmarkStart w:id="110" w:name="_Toc172282451"/>
+      <w:bookmarkStart w:id="111" w:name="_Toc172282451"/>
       <w:r>
         <w:t>eTimes.</w:t>
       </w:r>
       <w:r>
         <w:t>13</w:t>
       </w:r>
-      <w:bookmarkEnd w:id="110"/>
+      <w:bookmarkEnd w:id="111"/>
       <w:r>
         <w:t xml:space="preserve"> </w:t>
       </w:r>
@@ -38867,13 +38868,13 @@
         <w:pStyle w:val="Heading1"/>
         <w:ind w:left="0"/>
       </w:pPr>
-      <w:bookmarkStart w:id="111" w:name="_Toc172282452"/>
+      <w:bookmarkStart w:id="112" w:name="_Toc172282452"/>
       <w:proofErr w:type="spellStart"/>
       <w:r>
         <w:lastRenderedPageBreak/>
         <w:t>eVitals</w:t>
       </w:r>
-      <w:bookmarkEnd w:id="111"/>
+      <w:bookmarkEnd w:id="112"/>
       <w:proofErr w:type="spellEnd"/>
       <w:r>
         <w:t xml:space="preserve"> </w:t>
@@ -38968,7 +38969,7 @@
               </wp:inline>
             </w:drawing>
           </mc:Choice>
-          <mc:Fallback xmlns:a="http://schemas.openxmlformats.org/drawingml/2006/main" xmlns:w16sdtdh="http://schemas.microsoft.com/office/word/2020/wordml/sdtdatahash" xmlns:w16du="http://schemas.microsoft.com/office/word/2023/wordml/word16du" xmlns:w16="http://schemas.microsoft.com/office/word/2018/wordml" xmlns:w16cex="http://schemas.microsoft.com/office/word/2018/wordml/cex" xmlns:oel="http://schemas.microsoft.com/office/2019/extlst">
+          <mc:Fallback xmlns:oel="http://schemas.microsoft.com/office/2019/extlst" xmlns:w16cex="http://schemas.microsoft.com/office/word/2018/wordml/cex" xmlns:w16="http://schemas.microsoft.com/office/word/2018/wordml" xmlns:w16du="http://schemas.microsoft.com/office/word/2023/wordml/word16du" xmlns:w16sdtdh="http://schemas.microsoft.com/office/word/2020/wordml/sdtdatahash" xmlns:a="http://schemas.openxmlformats.org/drawingml/2006/main">
             <w:pict>
               <v:group id="Group 133650" style="width:470.88pt;height:0.960022pt;mso-position-horizontal-relative:char;mso-position-vertical-relative:line" coordsize="59801,121">
                 <v:shape id="Shape 148733" style="position:absolute;width:59801;height:121;left:0;top:0;" coordsize="5980176,12192" path="m0,0l5980176,0l5980176,12192l0,12192l0,0">
@@ -38986,7 +38987,7 @@
         <w:pStyle w:val="Heading2"/>
         <w:ind w:left="0"/>
       </w:pPr>
-      <w:bookmarkStart w:id="112" w:name="_Toc172282453"/>
+      <w:bookmarkStart w:id="113" w:name="_Toc172282453"/>
       <w:r>
         <w:t>eVitals.29</w:t>
       </w:r>
@@ -39142,7 +39143,7 @@
       <w:r>
         <w:t>30</w:t>
       </w:r>
-      <w:bookmarkEnd w:id="112"/>
+      <w:bookmarkEnd w:id="113"/>
     </w:p>
     <w:p>
       <w:pPr>
@@ -39494,7 +39495,7 @@
           <w:sz w:val="32"/>
         </w:rPr>
       </w:pPr>
-      <w:bookmarkStart w:id="113" w:name="_Toc172282454"/>
+      <w:bookmarkStart w:id="114" w:name="_Toc172282454"/>
       <w:r>
         <w:br w:type="page"/>
       </w:r>
@@ -39514,7 +39515,7 @@
       <w:r>
         <w:t>.34</w:t>
       </w:r>
-      <w:bookmarkEnd w:id="113"/>
+      <w:bookmarkEnd w:id="114"/>
     </w:p>
     <w:p>
       <w:pPr>
@@ -39868,8 +39869,6 @@
         </w:rPr>
         <w:t>: Score associated with the stroke scale listed in eVitals.30</w:t>
       </w:r>
-      <w:bookmarkStart w:id="114" w:name="_GoBack"/>
-      <w:bookmarkEnd w:id="114"/>
     </w:p>
     <w:p>
       <w:pPr>
@@ -41475,7 +41474,7 @@
             </wp:anchor>
           </w:drawing>
         </mc:Choice>
-        <mc:Fallback xmlns:a="http://schemas.openxmlformats.org/drawingml/2006/main" xmlns:w16sdtdh="http://schemas.microsoft.com/office/word/2020/wordml/sdtdatahash" xmlns:w16du="http://schemas.microsoft.com/office/word/2023/wordml/word16du" xmlns:w16="http://schemas.microsoft.com/office/word/2018/wordml" xmlns:w16cex="http://schemas.microsoft.com/office/word/2018/wordml/cex" xmlns:oel="http://schemas.microsoft.com/office/2019/extlst">
+        <mc:Fallback xmlns:oel="http://schemas.microsoft.com/office/2019/extlst" xmlns:w16cex="http://schemas.microsoft.com/office/word/2018/wordml/cex" xmlns:w16="http://schemas.microsoft.com/office/word/2018/wordml" xmlns:w16du="http://schemas.microsoft.com/office/word/2023/wordml/word16du" xmlns:w16sdtdh="http://schemas.microsoft.com/office/word/2020/wordml/sdtdatahash" xmlns:a="http://schemas.openxmlformats.org/drawingml/2006/main">
           <w:pict>
             <v:group id="Group 138329" style="width:470.88pt;height:0.960022pt;position:absolute;mso-position-horizontal-relative:page;mso-position-horizontal:absolute;margin-left:70.56pt;mso-position-vertical-relative:page;margin-top:111pt;" coordsize="59801,121">
               <v:shape id="Shape 148771" style="position:absolute;width:59801;height:121;left:0;top:0;" coordsize="5980176,12192" path="m0,0l5980176,0l5980176,12192l0,12192l0,0">
@@ -41668,7 +41667,7 @@
             </wp:anchor>
           </w:drawing>
         </mc:Choice>
-        <mc:Fallback xmlns:a="http://schemas.openxmlformats.org/drawingml/2006/main" xmlns:w16sdtdh="http://schemas.microsoft.com/office/word/2020/wordml/sdtdatahash" xmlns:w16du="http://schemas.microsoft.com/office/word/2023/wordml/word16du" xmlns:w16="http://schemas.microsoft.com/office/word/2018/wordml" xmlns:w16cex="http://schemas.microsoft.com/office/word/2018/wordml/cex" xmlns:oel="http://schemas.microsoft.com/office/2019/extlst">
+        <mc:Fallback xmlns:oel="http://schemas.microsoft.com/office/2019/extlst" xmlns:w16cex="http://schemas.microsoft.com/office/word/2018/wordml/cex" xmlns:w16="http://schemas.microsoft.com/office/word/2018/wordml" xmlns:w16du="http://schemas.microsoft.com/office/word/2023/wordml/word16du" xmlns:w16sdtdh="http://schemas.microsoft.com/office/word/2020/wordml/sdtdatahash" xmlns:a="http://schemas.openxmlformats.org/drawingml/2006/main">
           <w:pict>
             <v:group id="Group 138065" style="width:470.88pt;height:0.960022pt;position:absolute;mso-position-horizontal-relative:page;mso-position-horizontal:absolute;margin-left:70.56pt;mso-position-vertical-relative:page;margin-top:111pt;" coordsize="59801,121">
               <v:shape id="Shape 148753" style="position:absolute;width:59801;height:121;left:0;top:0;" coordsize="5980176,12192" path="m0,0l5980176,0l5980176,12192l0,12192l0,0">

</xml_diff>

<commit_message>
Fix the documentation for the new Sex enumeration
</commit_message>
<xml_diff>
--- a/DataDictionary/ChangeLog.docx
+++ b/DataDictionary/ChangeLog.docx
@@ -1902,14 +1902,7 @@
                 <w:rStyle w:val="Hyperlink"/>
                 <w:noProof/>
               </w:rPr>
-              <w:t>Gende</w:t>
-            </w:r>
-            <w:r>
-              <w:rPr>
-                <w:rStyle w:val="Hyperlink"/>
-                <w:noProof/>
-              </w:rPr>
-              <w:t>r</w:t>
+              <w:t>Gender</w:t>
             </w:r>
             <w:r>
               <w:rPr>
@@ -14872,16 +14865,16 @@
       <w:pPr>
         <w:pStyle w:val="Heading2"/>
       </w:pPr>
-      <w:bookmarkStart w:id="11" w:name="_Toc191996315"/>
-      <w:bookmarkStart w:id="12" w:name="_Toc192058783"/>
-      <w:bookmarkStart w:id="13" w:name="_Gender"/>
-      <w:bookmarkEnd w:id="13"/>
+      <w:bookmarkStart w:id="11" w:name="_Gender"/>
+      <w:bookmarkStart w:id="12" w:name="_Toc191996315"/>
+      <w:bookmarkStart w:id="13" w:name="_Toc192058783"/>
+      <w:bookmarkEnd w:id="11"/>
       <w:r>
         <w:lastRenderedPageBreak/>
         <w:t>Gender</w:t>
       </w:r>
-      <w:bookmarkEnd w:id="11"/>
       <w:bookmarkEnd w:id="12"/>
+      <w:bookmarkEnd w:id="13"/>
     </w:p>
     <w:p>
       <w:pPr>
@@ -14945,19 +14938,7 @@
           <w:rPr>
             <w:rStyle w:val="Hyperlink"/>
           </w:rPr>
-          <w:t>d</w:t>
-        </w:r>
-        <w:r>
-          <w:rPr>
-            <w:rStyle w:val="Hyperlink"/>
-          </w:rPr>
-          <w:t>P</w:t>
-        </w:r>
-        <w:r>
-          <w:rPr>
-            <w:rStyle w:val="Hyperlink"/>
-          </w:rPr>
-          <w:t>ersonnel.12</w:t>
+          <w:t>dPersonnel.12</w:t>
         </w:r>
       </w:hyperlink>
     </w:p>
@@ -15061,15 +15042,15 @@
       <w:pPr>
         <w:pStyle w:val="Heading2"/>
       </w:pPr>
-      <w:bookmarkStart w:id="14" w:name="_Toc191996336"/>
-      <w:bookmarkStart w:id="15" w:name="_Toc192058784"/>
-      <w:bookmarkStart w:id="16" w:name="_Sex"/>
+      <w:bookmarkStart w:id="14" w:name="_Sex"/>
+      <w:bookmarkStart w:id="15" w:name="_Toc191996336"/>
+      <w:bookmarkStart w:id="16" w:name="_Toc192058784"/>
+      <w:bookmarkEnd w:id="14"/>
+      <w:r>
+        <w:t>Sex</w:t>
+      </w:r>
+      <w:bookmarkEnd w:id="15"/>
       <w:bookmarkEnd w:id="16"/>
-      <w:r>
-        <w:t>Sex</w:t>
-      </w:r>
-      <w:bookmarkEnd w:id="14"/>
-      <w:bookmarkEnd w:id="15"/>
     </w:p>
     <w:p>
       <w:pPr>
@@ -15103,7 +15084,7 @@
       </w:r>
       <w:r>
         <w:tab/>
-        <w:t>New enumeration added for sex at birth.</w:t>
+        <w:t>New enumeration added for sex.</w:t>
       </w:r>
     </w:p>
     <w:p>
@@ -15112,7 +15093,7 @@
       </w:r>
       <w:r>
         <w:tab/>
-        <w:t>Definition: “Sex At Birth”</w:t>
+        <w:t>Definition: “Sex”</w:t>
       </w:r>
     </w:p>
     <w:p>
@@ -15191,19 +15172,7 @@
           <w:rPr>
             <w:rStyle w:val="Hyperlink"/>
           </w:rPr>
-          <w:t>dPersonn</w:t>
-        </w:r>
-        <w:r>
-          <w:rPr>
-            <w:rStyle w:val="Hyperlink"/>
-          </w:rPr>
-          <w:t>e</w:t>
-        </w:r>
-        <w:r>
-          <w:rPr>
-            <w:rStyle w:val="Hyperlink"/>
-          </w:rPr>
-          <w:t>l.40</w:t>
+          <w:t>dPersonnel.40</w:t>
         </w:r>
       </w:hyperlink>
     </w:p>
@@ -17081,15 +17050,15 @@
       <w:pPr>
         <w:pStyle w:val="Heading2"/>
       </w:pPr>
-      <w:bookmarkStart w:id="28" w:name="_Toc191996377"/>
-      <w:bookmarkStart w:id="29" w:name="_Toc192058796"/>
-      <w:bookmarkStart w:id="30" w:name="_dPersonnel.12"/>
+      <w:bookmarkStart w:id="28" w:name="_dPersonnel.12"/>
+      <w:bookmarkStart w:id="29" w:name="_Toc191996377"/>
+      <w:bookmarkStart w:id="30" w:name="_Toc192058796"/>
+      <w:bookmarkEnd w:id="28"/>
+      <w:r>
+        <w:t>dPersonnel.12</w:t>
+      </w:r>
+      <w:bookmarkEnd w:id="29"/>
       <w:bookmarkEnd w:id="30"/>
-      <w:r>
-        <w:t>dPersonnel.12</w:t>
-      </w:r>
-      <w:bookmarkEnd w:id="28"/>
-      <w:bookmarkEnd w:id="29"/>
     </w:p>
     <w:p>
       <w:pPr>
@@ -17151,19 +17120,7 @@
           <w:rPr>
             <w:rStyle w:val="Hyperlink"/>
           </w:rPr>
-          <w:t>Gen</w:t>
-        </w:r>
-        <w:r>
-          <w:rPr>
-            <w:rStyle w:val="Hyperlink"/>
-          </w:rPr>
-          <w:t>d</w:t>
-        </w:r>
-        <w:r>
-          <w:rPr>
-            <w:rStyle w:val="Hyperlink"/>
-          </w:rPr>
-          <w:t>er</w:t>
+          <w:t>Gender</w:t>
         </w:r>
       </w:hyperlink>
     </w:p>
@@ -17959,15 +17916,15 @@
       <w:pPr>
         <w:pStyle w:val="Heading2"/>
       </w:pPr>
-      <w:bookmarkStart w:id="34" w:name="_Toc191996383"/>
-      <w:bookmarkStart w:id="35" w:name="_Toc192058800"/>
-      <w:bookmarkStart w:id="36" w:name="_dPersonnel.40"/>
+      <w:bookmarkStart w:id="34" w:name="_dPersonnel.40"/>
+      <w:bookmarkStart w:id="35" w:name="_Toc191996383"/>
+      <w:bookmarkStart w:id="36" w:name="_Toc192058800"/>
+      <w:bookmarkEnd w:id="34"/>
+      <w:r>
+        <w:t>dPersonnel.40</w:t>
+      </w:r>
+      <w:bookmarkEnd w:id="35"/>
       <w:bookmarkEnd w:id="36"/>
-      <w:r>
-        <w:t>dPersonnel.40</w:t>
-      </w:r>
-      <w:bookmarkEnd w:id="34"/>
-      <w:bookmarkEnd w:id="35"/>
     </w:p>
     <w:p>
       <w:pPr>
@@ -29682,15 +29639,15 @@
       <w:pPr>
         <w:pStyle w:val="Heading2"/>
       </w:pPr>
-      <w:bookmarkStart w:id="91" w:name="_Toc191996533"/>
-      <w:bookmarkStart w:id="92" w:name="_Toc192058855"/>
-      <w:bookmarkStart w:id="93" w:name="_ePatient.13"/>
+      <w:bookmarkStart w:id="91" w:name="_ePatient.13"/>
+      <w:bookmarkStart w:id="92" w:name="_Toc191996533"/>
+      <w:bookmarkStart w:id="93" w:name="_Toc192058855"/>
+      <w:bookmarkEnd w:id="91"/>
+      <w:r>
+        <w:t>ePatient.13</w:t>
+      </w:r>
+      <w:bookmarkEnd w:id="92"/>
       <w:bookmarkEnd w:id="93"/>
-      <w:r>
-        <w:t>ePatient.13</w:t>
-      </w:r>
-      <w:bookmarkEnd w:id="91"/>
-      <w:bookmarkEnd w:id="92"/>
     </w:p>
     <w:p>
       <w:pPr>
@@ -29752,19 +29709,7 @@
           <w:rPr>
             <w:rStyle w:val="Hyperlink"/>
           </w:rPr>
-          <w:t>Gend</w:t>
-        </w:r>
-        <w:r>
-          <w:rPr>
-            <w:rStyle w:val="Hyperlink"/>
-          </w:rPr>
-          <w:t>e</w:t>
-        </w:r>
-        <w:r>
-          <w:rPr>
-            <w:rStyle w:val="Hyperlink"/>
-          </w:rPr>
-          <w:t>r</w:t>
+          <w:t>Gender</w:t>
         </w:r>
       </w:hyperlink>
     </w:p>
@@ -31942,15 +31887,15 @@
       <w:pPr>
         <w:pStyle w:val="Heading2"/>
       </w:pPr>
-      <w:bookmarkStart w:id="98" w:name="_Toc191996536"/>
-      <w:bookmarkStart w:id="99" w:name="_Toc192058860"/>
-      <w:bookmarkStart w:id="100" w:name="_ePatient.25"/>
+      <w:bookmarkStart w:id="98" w:name="_ePatient.25"/>
+      <w:bookmarkStart w:id="99" w:name="_Toc191996536"/>
+      <w:bookmarkStart w:id="100" w:name="_Toc192058860"/>
+      <w:bookmarkEnd w:id="98"/>
+      <w:r>
+        <w:t>ePatient.25</w:t>
+      </w:r>
+      <w:bookmarkEnd w:id="99"/>
       <w:bookmarkEnd w:id="100"/>
-      <w:r>
-        <w:t>ePatient.25</w:t>
-      </w:r>
-      <w:bookmarkEnd w:id="98"/>
-      <w:bookmarkEnd w:id="99"/>
     </w:p>
     <w:p>
       <w:pPr>
@@ -32017,19 +31962,7 @@
           <w:rPr>
             <w:rStyle w:val="Hyperlink"/>
           </w:rPr>
-          <w:t>S</w:t>
-        </w:r>
-        <w:r>
-          <w:rPr>
-            <w:rStyle w:val="Hyperlink"/>
-          </w:rPr>
-          <w:t>e</w:t>
-        </w:r>
-        <w:r>
-          <w:rPr>
-            <w:rStyle w:val="Hyperlink"/>
-          </w:rPr>
-          <w:t>x</w:t>
+          <w:t>Sex</w:t>
         </w:r>
       </w:hyperlink>
     </w:p>

</xml_diff>

<commit_message>
ChangeLog updated for a typo correction.
The deprecated enumerator for eExam.24 is 3524007 instead of 3524005.
</commit_message>
<xml_diff>
--- a/DataDictionary/ChangeLog.docx
+++ b/DataDictionary/ChangeLog.docx
@@ -348,6 +348,39 @@
         </w:rPr>
         <w:t>1</w:t>
       </w:r>
+    </w:p>
+    <w:p>
+      <w:pPr>
+        <w:spacing w:after="3" w:line="259" w:lineRule="auto"/>
+        <w:ind w:left="-3" w:hanging="10"/>
+        <w:rPr>
+          <w:rFonts w:ascii="Cambria" w:eastAsia="Cambria" w:hAnsi="Cambria" w:cs="Cambria"/>
+          <w:b/>
+          <w:color w:val="365F91"/>
+          <w:sz w:val="28"/>
+        </w:rPr>
+      </w:pPr>
+      <w:r>
+        <w:rPr>
+          <w:rFonts w:ascii="Cambria" w:eastAsia="Cambria" w:hAnsi="Cambria" w:cs="Cambria"/>
+          <w:b/>
+          <w:color w:val="365F91"/>
+          <w:sz w:val="28"/>
+        </w:rPr>
+        <w:t>Updated August 2025 for typo correction</w:t>
+      </w:r>
+    </w:p>
+    <w:p>
+      <w:pPr>
+        <w:spacing w:after="3" w:line="259" w:lineRule="auto"/>
+        <w:ind w:left="0" w:firstLine="0"/>
+        <w:rPr>
+          <w:rFonts w:ascii="Cambria" w:eastAsia="Cambria" w:hAnsi="Cambria" w:cs="Cambria"/>
+          <w:b/>
+          <w:color w:val="365F91"/>
+          <w:sz w:val="28"/>
+        </w:rPr>
+      </w:pPr>
     </w:p>
     <w:p>
       <w:pPr>
@@ -24572,7 +24605,19 @@
         <w:rPr>
           <w:bCs/>
         </w:rPr>
-        <w:t>Enumeration value: 3524005; Documentation: Right – Posterior</w:t>
+        <w:t>Enumeration value: 352400</w:t>
+      </w:r>
+      <w:r>
+        <w:rPr>
+          <w:bCs/>
+        </w:rPr>
+        <w:t>7</w:t>
+      </w:r>
+      <w:r>
+        <w:rPr>
+          <w:bCs/>
+        </w:rPr>
+        <w:t>; Documentation: Right – Posterior</w:t>
       </w:r>
     </w:p>
     <w:p>
@@ -24623,7 +24668,19 @@
         <w:rPr>
           <w:bCs/>
         </w:rPr>
-        <w:t>Enumeration value: 3524005; Documentation: Right – Posterior (DEPRECATED)</w:t>
+        <w:t>Enumeration value: 352400</w:t>
+      </w:r>
+      <w:r>
+        <w:rPr>
+          <w:bCs/>
+        </w:rPr>
+        <w:t>7</w:t>
+      </w:r>
+      <w:r>
+        <w:rPr>
+          <w:bCs/>
+        </w:rPr>
+        <w:t>; Documentation: Right – Posterior (DEPRECATED)</w:t>
       </w:r>
     </w:p>
     <w:p>

</xml_diff>